<commit_message>
Description l'ONG TEGRA (historique, adresse) et du centre de formation
</commit_message>
<xml_diff>
--- a/MON-TFC.docx
+++ b/MON-TFC.docx
@@ -206,7 +206,63 @@
           <w:rFonts w:ascii="Times New Roman" w:hAnsi="Times New Roman" w:cs="Times New Roman"/>
           <w:sz w:val="24"/>
         </w:rPr>
-        <w:t>La transition vers la formation en ligne représente un défi majeur pour le centre de formation professionnelle, qui cherche à élargir son offre de formation en mécanique automobile, en électricité, en anglais, et dans d'autres domaines généraux. Face à cette transformation, plusieurs questions et problématiques se posent :</w:t>
+        <w:t>La transition vers la formation en ligne représente un défi majeur pour le centre de formation professionnelle</w:t>
+      </w:r>
+      <w:r>
+        <w:rPr>
+          <w:rFonts w:ascii="Times New Roman" w:hAnsi="Times New Roman" w:cs="Times New Roman"/>
+          <w:sz w:val="24"/>
+        </w:rPr>
+        <w:t xml:space="preserve"> TEGRA</w:t>
+      </w:r>
+      <w:r>
+        <w:rPr>
+          <w:rFonts w:ascii="Times New Roman" w:hAnsi="Times New Roman" w:cs="Times New Roman"/>
+          <w:sz w:val="24"/>
+        </w:rPr>
+        <w:t>, qui cherche à élargir son offre de formation en mécanique automobile</w:t>
+      </w:r>
+      <w:r>
+        <w:rPr>
+          <w:rFonts w:ascii="Times New Roman" w:hAnsi="Times New Roman" w:cs="Times New Roman"/>
+          <w:sz w:val="24"/>
+        </w:rPr>
+        <w:t xml:space="preserve"> et </w:t>
+      </w:r>
+      <w:r>
+        <w:rPr>
+          <w:rFonts w:ascii="Times New Roman" w:hAnsi="Times New Roman" w:cs="Times New Roman"/>
+          <w:sz w:val="24"/>
+        </w:rPr>
+        <w:t>générale</w:t>
+      </w:r>
+      <w:r>
+        <w:rPr>
+          <w:rFonts w:ascii="Times New Roman" w:hAnsi="Times New Roman" w:cs="Times New Roman"/>
+          <w:sz w:val="24"/>
+        </w:rPr>
+        <w:t xml:space="preserve">, en ajustage et soudure, en ressources humaines, en administration, informatique, </w:t>
+      </w:r>
+      <w:r>
+        <w:rPr>
+          <w:rFonts w:ascii="Times New Roman" w:hAnsi="Times New Roman" w:cs="Times New Roman"/>
+          <w:sz w:val="24"/>
+        </w:rPr>
+        <w:t>multimédia</w:t>
+      </w:r>
+      <w:r>
+        <w:rPr>
+          <w:rFonts w:ascii="Times New Roman" w:hAnsi="Times New Roman" w:cs="Times New Roman"/>
+          <w:sz w:val="24"/>
+        </w:rPr>
+        <w:t>, logistique et en technique coupe et couture</w:t>
+      </w:r>
+      <w:r>
+        <w:rPr>
+          <w:rFonts w:ascii="Times New Roman" w:hAnsi="Times New Roman" w:cs="Times New Roman"/>
+          <w:sz w:val="24"/>
+        </w:rPr>
+        <w:t>. Face à cette transformation, plusieurs questions et problématiques se posent :</w:t>
       </w:r>
     </w:p>
     <w:p>
@@ -306,7 +362,15 @@
           <w:rFonts w:ascii="Times New Roman" w:hAnsi="Times New Roman" w:cs="Times New Roman"/>
           <w:sz w:val="24"/>
         </w:rPr>
-        <w:t xml:space="preserve"> le centre de formation de se demande comment garantir que la formation en ligne soit accessible à tous, quel que soit le n</w:t>
+        <w:t xml:space="preserve"> le centre de </w:t>
+      </w:r>
+      <w:r>
+        <w:rPr>
+          <w:rFonts w:ascii="Times New Roman" w:hAnsi="Times New Roman" w:cs="Times New Roman"/>
+          <w:sz w:val="24"/>
+        </w:rPr>
+        <w:lastRenderedPageBreak/>
+        <w:t>formation de se demande comment garantir que la formation en ligne soit accessible à tous, quel que soit le n</w:t>
       </w:r>
       <w:r>
         <w:rPr>
@@ -342,7 +406,6 @@
           <w:rFonts w:ascii="Times New Roman" w:hAnsi="Times New Roman" w:cs="Times New Roman"/>
           <w:sz w:val="24"/>
         </w:rPr>
-        <w:lastRenderedPageBreak/>
         <w:t>Qualité de l’Enseignement : Comment maintenir et améliorer la qualité de l’enseignement lors du passage à une plateforme en ligne ? comment assurer que les candidats acquièrent les compétences pratiques nécessaires ?</w:t>
       </w:r>
     </w:p>
@@ -463,7 +526,21 @@
           <w:rFonts w:ascii="Times New Roman" w:hAnsi="Times New Roman" w:cs="Times New Roman"/>
           <w:sz w:val="24"/>
         </w:rPr>
-        <w:t>Avec cette solution nous nous convainquons que cela va répondre aux besoins du centre de formation professionnelle.</w:t>
+        <w:t>Avec cette solution nous nous convainquons que cela va répondre aux besoins du centre de formation professionnelle</w:t>
+      </w:r>
+      <w:r>
+        <w:rPr>
+          <w:rFonts w:ascii="Times New Roman" w:hAnsi="Times New Roman" w:cs="Times New Roman"/>
+          <w:sz w:val="24"/>
+        </w:rPr>
+        <w:t xml:space="preserve"> TEGRA</w:t>
+      </w:r>
+      <w:r>
+        <w:rPr>
+          <w:rFonts w:ascii="Times New Roman" w:hAnsi="Times New Roman" w:cs="Times New Roman"/>
+          <w:sz w:val="24"/>
+        </w:rPr>
+        <w:t>.</w:t>
       </w:r>
     </w:p>
     <w:p>
@@ -619,7 +696,21 @@
           <w:rFonts w:ascii="Times New Roman" w:hAnsi="Times New Roman" w:cs="Times New Roman"/>
           <w:sz w:val="24"/>
         </w:rPr>
-        <w:t xml:space="preserve">résoudre les problèmes auxquels le centre de formation est confronté, </w:t>
+        <w:t xml:space="preserve">résoudre les problèmes auxquels le centre de formation </w:t>
+      </w:r>
+      <w:r>
+        <w:rPr>
+          <w:rFonts w:ascii="Times New Roman" w:hAnsi="Times New Roman" w:cs="Times New Roman"/>
+          <w:sz w:val="24"/>
+        </w:rPr>
+        <w:t xml:space="preserve">TEGRA </w:t>
+      </w:r>
+      <w:r>
+        <w:rPr>
+          <w:rFonts w:ascii="Times New Roman" w:hAnsi="Times New Roman" w:cs="Times New Roman"/>
+          <w:sz w:val="24"/>
+        </w:rPr>
+        <w:t xml:space="preserve">est confronté, </w:t>
       </w:r>
       <w:r>
         <w:rPr>
@@ -768,6 +859,7 @@
           <w:rFonts w:ascii="Times New Roman" w:hAnsi="Times New Roman" w:cs="Times New Roman"/>
           <w:sz w:val="24"/>
         </w:rPr>
+        <w:lastRenderedPageBreak/>
         <w:t>0.4.2</w:t>
       </w:r>
       <w:r>
@@ -799,302 +891,302 @@
           <w:rFonts w:ascii="Times New Roman" w:hAnsi="Times New Roman" w:cs="Times New Roman"/>
           <w:sz w:val="24"/>
         </w:rPr>
+        <w:t xml:space="preserve">En tant qu'ingénieur logiciel, le développement de cette application Android de formation professionnelle en ligne nous a permis d'acquérir plus de compétences dans le domaine du développement d'applications mobiles Android. Nous avons pu mettre en pratique nos connaissances en utilisant le langage de programmation </w:t>
+      </w:r>
+      <w:proofErr w:type="spellStart"/>
+      <w:r>
+        <w:rPr>
+          <w:rFonts w:ascii="Times New Roman" w:hAnsi="Times New Roman" w:cs="Times New Roman"/>
+          <w:sz w:val="24"/>
+        </w:rPr>
+        <w:t>Kotlin</w:t>
+      </w:r>
+      <w:proofErr w:type="spellEnd"/>
+      <w:r>
+        <w:rPr>
+          <w:rFonts w:ascii="Times New Roman" w:hAnsi="Times New Roman" w:cs="Times New Roman"/>
+          <w:sz w:val="24"/>
+        </w:rPr>
+        <w:t>, qui est devenu officiel pour le développement d'applications Android. Cette expérience nous a permis d</w:t>
+      </w:r>
+      <w:r>
+        <w:rPr>
+          <w:rFonts w:ascii="Times New Roman" w:hAnsi="Times New Roman" w:cs="Times New Roman"/>
+          <w:sz w:val="24"/>
+        </w:rPr>
+        <w:t>’</w:t>
+      </w:r>
+      <w:r>
+        <w:rPr>
+          <w:rFonts w:ascii="Times New Roman" w:hAnsi="Times New Roman" w:cs="Times New Roman"/>
+          <w:sz w:val="24"/>
+        </w:rPr>
+        <w:t xml:space="preserve">explorer les différentes bibliothèques et </w:t>
+      </w:r>
+      <w:proofErr w:type="spellStart"/>
+      <w:r>
+        <w:rPr>
+          <w:rFonts w:ascii="Times New Roman" w:hAnsi="Times New Roman" w:cs="Times New Roman"/>
+          <w:sz w:val="24"/>
+        </w:rPr>
+        <w:t>frameworks</w:t>
+      </w:r>
+      <w:proofErr w:type="spellEnd"/>
+      <w:r>
+        <w:rPr>
+          <w:rFonts w:ascii="Times New Roman" w:hAnsi="Times New Roman" w:cs="Times New Roman"/>
+          <w:sz w:val="24"/>
+        </w:rPr>
+        <w:t xml:space="preserve"> disponibles pour le développement d'applications And</w:t>
+      </w:r>
+      <w:r>
+        <w:rPr>
+          <w:rFonts w:ascii="Times New Roman" w:hAnsi="Times New Roman" w:cs="Times New Roman"/>
+          <w:sz w:val="24"/>
+        </w:rPr>
+        <w:t>roid, ce qui nous a permis</w:t>
+      </w:r>
+      <w:r>
+        <w:rPr>
+          <w:rFonts w:ascii="Times New Roman" w:hAnsi="Times New Roman" w:cs="Times New Roman"/>
+          <w:sz w:val="24"/>
+        </w:rPr>
+        <w:t xml:space="preserve"> d'améliorer notre efficacité en tant qu'ingénieurs logiciels</w:t>
+      </w:r>
+      <w:r>
+        <w:rPr>
+          <w:rFonts w:ascii="Times New Roman" w:hAnsi="Times New Roman" w:cs="Times New Roman"/>
+          <w:sz w:val="24"/>
+        </w:rPr>
+        <w:t>.</w:t>
+      </w:r>
+    </w:p>
+    <w:p>
+      <w:pPr>
+        <w:spacing w:line="360" w:lineRule="auto"/>
+        <w:jc w:val="both"/>
+        <w:rPr>
+          <w:rFonts w:ascii="Times New Roman" w:hAnsi="Times New Roman" w:cs="Times New Roman"/>
+          <w:sz w:val="24"/>
+        </w:rPr>
+      </w:pPr>
+      <w:r>
+        <w:rPr>
+          <w:rFonts w:ascii="Times New Roman" w:hAnsi="Times New Roman" w:cs="Times New Roman"/>
+          <w:sz w:val="24"/>
+        </w:rPr>
+        <w:t>0.4.3</w:t>
+      </w:r>
+      <w:r>
+        <w:rPr>
+          <w:rFonts w:ascii="Times New Roman" w:hAnsi="Times New Roman" w:cs="Times New Roman"/>
+          <w:sz w:val="24"/>
+        </w:rPr>
+        <w:t xml:space="preserve"> Intérêt scientifique</w:t>
+      </w:r>
+    </w:p>
+    <w:p>
+      <w:pPr>
+        <w:spacing w:line="360" w:lineRule="auto"/>
+        <w:jc w:val="both"/>
+        <w:rPr>
+          <w:rFonts w:ascii="Times New Roman" w:hAnsi="Times New Roman" w:cs="Times New Roman"/>
+          <w:sz w:val="24"/>
+        </w:rPr>
+      </w:pPr>
+      <w:r>
+        <w:rPr>
+          <w:rFonts w:ascii="Times New Roman" w:hAnsi="Times New Roman" w:cs="Times New Roman"/>
+          <w:sz w:val="24"/>
+        </w:rPr>
+        <w:t>L’obtention d’un diplôme n’est pas seulement n’est pas le seul intérêt du travail, mais aussi pour qu’il soit un document de référence pour tous ceux qui voudront parler sur un sujet ayant des similitudes avec le nôtre.</w:t>
+      </w:r>
+    </w:p>
+    <w:p>
+      <w:pPr>
+        <w:spacing w:line="360" w:lineRule="auto"/>
+        <w:jc w:val="both"/>
+        <w:rPr>
+          <w:rFonts w:ascii="Times New Roman" w:hAnsi="Times New Roman" w:cs="Times New Roman"/>
+          <w:sz w:val="24"/>
+        </w:rPr>
+      </w:pPr>
+      <w:r>
+        <w:rPr>
+          <w:rFonts w:ascii="Times New Roman" w:hAnsi="Times New Roman" w:cs="Times New Roman"/>
+          <w:sz w:val="24"/>
+        </w:rPr>
+        <w:t>0.4.4</w:t>
+      </w:r>
+      <w:r>
+        <w:rPr>
+          <w:rFonts w:ascii="Times New Roman" w:hAnsi="Times New Roman" w:cs="Times New Roman"/>
+          <w:sz w:val="24"/>
+        </w:rPr>
+        <w:t xml:space="preserve"> Intérêt social</w:t>
+      </w:r>
+    </w:p>
+    <w:p>
+      <w:pPr>
+        <w:spacing w:line="360" w:lineRule="auto"/>
+        <w:jc w:val="both"/>
+        <w:rPr>
+          <w:rFonts w:ascii="Times New Roman" w:hAnsi="Times New Roman" w:cs="Times New Roman"/>
+          <w:sz w:val="24"/>
+        </w:rPr>
+      </w:pPr>
+      <w:r>
+        <w:rPr>
+          <w:rFonts w:ascii="Times New Roman" w:hAnsi="Times New Roman" w:cs="Times New Roman"/>
+          <w:sz w:val="24"/>
+        </w:rPr>
+        <w:t>Cette solution peut être appliquée non seulement au centre de formation pour lequel elle a été développée, mais également à toutes les autres écoles de formation professionnelles voir même des institutions supérieures qui souhaitent rendre leurs formations accessibles en ligne au moyen d’une application mobile. Cette application peut être adaptée et personnalisée pour répondre aux besoins spécifiques de différentes institutions éducatives. Elle permettra aux écoles de proposer des cours dans divers domaines, de gérer les inscriptions des étudiants, d</w:t>
+      </w:r>
+      <w:r>
+        <w:rPr>
+          <w:rFonts w:ascii="Times New Roman" w:hAnsi="Times New Roman" w:cs="Times New Roman"/>
+          <w:sz w:val="24"/>
+        </w:rPr>
+        <w:t>e fournir des cours</w:t>
+      </w:r>
+      <w:r>
+        <w:rPr>
+          <w:rFonts w:ascii="Times New Roman" w:hAnsi="Times New Roman" w:cs="Times New Roman"/>
+          <w:sz w:val="24"/>
+        </w:rPr>
+        <w:t>, etc…</w:t>
+      </w:r>
+      <w:r>
+        <w:rPr>
+          <w:rFonts w:ascii="Times New Roman" w:hAnsi="Times New Roman" w:cs="Times New Roman"/>
+          <w:sz w:val="24"/>
+        </w:rPr>
+        <w:t xml:space="preserve"> De plus, cette solution </w:t>
+      </w:r>
+      <w:r>
+        <w:rPr>
+          <w:rFonts w:ascii="Times New Roman" w:hAnsi="Times New Roman" w:cs="Times New Roman"/>
+          <w:sz w:val="24"/>
+        </w:rPr>
+        <w:t xml:space="preserve">peut également offrir (si on la personnalise pour un autre centre ou institution donnée) </w:t>
+      </w:r>
+      <w:r>
+        <w:rPr>
+          <w:rFonts w:ascii="Times New Roman" w:hAnsi="Times New Roman" w:cs="Times New Roman"/>
+          <w:sz w:val="24"/>
+        </w:rPr>
+        <w:t>également la possibilité d'intégrer des fonctionnalités de communication et de collaboration entre les étudiants et les enseignants, favorisant ainsi un environnement d'apprent</w:t>
+      </w:r>
+      <w:r>
+        <w:rPr>
+          <w:rFonts w:ascii="Times New Roman" w:hAnsi="Times New Roman" w:cs="Times New Roman"/>
+          <w:sz w:val="24"/>
+        </w:rPr>
+        <w:t>issage interactif et engageant.</w:t>
+      </w:r>
+    </w:p>
+    <w:p>
+      <w:pPr>
+        <w:spacing w:line="360" w:lineRule="auto"/>
+        <w:jc w:val="both"/>
+        <w:rPr>
+          <w:rFonts w:ascii="Times New Roman" w:hAnsi="Times New Roman" w:cs="Times New Roman"/>
+          <w:b/>
+          <w:sz w:val="24"/>
+        </w:rPr>
+      </w:pPr>
+      <w:r>
+        <w:rPr>
+          <w:rFonts w:ascii="Times New Roman" w:hAnsi="Times New Roman" w:cs="Times New Roman"/>
+          <w:b/>
+          <w:sz w:val="24"/>
+        </w:rPr>
+        <w:t>0.5 Méthodes et technique</w:t>
+      </w:r>
+    </w:p>
+    <w:p>
+      <w:pPr>
+        <w:spacing w:line="360" w:lineRule="auto"/>
+        <w:jc w:val="both"/>
+        <w:rPr>
+          <w:rFonts w:ascii="Times New Roman" w:hAnsi="Times New Roman" w:cs="Times New Roman"/>
+          <w:sz w:val="24"/>
+        </w:rPr>
+      </w:pPr>
+      <w:r>
+        <w:rPr>
+          <w:rFonts w:ascii="Times New Roman" w:hAnsi="Times New Roman" w:cs="Times New Roman"/>
+          <w:sz w:val="24"/>
+        </w:rPr>
+        <w:t>0.5.1 Méthode</w:t>
+      </w:r>
+    </w:p>
+    <w:p>
+      <w:pPr>
+        <w:spacing w:line="360" w:lineRule="auto"/>
+        <w:jc w:val="both"/>
+        <w:rPr>
+          <w:rFonts w:ascii="Times New Roman" w:hAnsi="Times New Roman" w:cs="Times New Roman"/>
+          <w:sz w:val="24"/>
+        </w:rPr>
+      </w:pPr>
+      <w:r>
+        <w:rPr>
+          <w:rFonts w:ascii="Times New Roman" w:hAnsi="Times New Roman" w:cs="Times New Roman"/>
+          <w:sz w:val="24"/>
+        </w:rPr>
+        <w:t>Il existe tout un tas des méthodes ayant pour but d’aider les scientifiques dans la réalisation de leur projet. Parmi ces méthodes, une seule nous intrigue pour notre travail : la méthode UP.</w:t>
+      </w:r>
+    </w:p>
+    <w:p>
+      <w:pPr>
+        <w:spacing w:line="360" w:lineRule="auto"/>
+        <w:jc w:val="both"/>
+        <w:rPr>
+          <w:rFonts w:ascii="Times New Roman" w:hAnsi="Times New Roman" w:cs="Times New Roman"/>
+          <w:sz w:val="24"/>
+        </w:rPr>
+      </w:pPr>
+      <w:r>
+        <w:rPr>
+          <w:rFonts w:ascii="Times New Roman" w:hAnsi="Times New Roman" w:cs="Times New Roman"/>
+          <w:sz w:val="24"/>
+        </w:rPr>
+        <w:t>Etant construire sur le langage de modélisation UML, la méthode UP conduit à une description fonctionnel et détaillée qui facilite le développement rapide et structuré de logiciels.</w:t>
+      </w:r>
+    </w:p>
+    <w:p>
+      <w:pPr>
+        <w:spacing w:line="360" w:lineRule="auto"/>
+        <w:jc w:val="both"/>
+        <w:rPr>
+          <w:rFonts w:ascii="Times New Roman" w:hAnsi="Times New Roman" w:cs="Times New Roman"/>
+          <w:sz w:val="24"/>
+        </w:rPr>
+      </w:pPr>
+      <w:r>
+        <w:rPr>
+          <w:rFonts w:ascii="Times New Roman" w:hAnsi="Times New Roman" w:cs="Times New Roman"/>
+          <w:sz w:val="24"/>
+        </w:rPr>
+        <w:t>0.5.2 Technique</w:t>
+      </w:r>
+    </w:p>
+    <w:p>
+      <w:pPr>
+        <w:spacing w:line="360" w:lineRule="auto"/>
+        <w:jc w:val="both"/>
+        <w:rPr>
+          <w:rFonts w:ascii="Times New Roman" w:hAnsi="Times New Roman" w:cs="Times New Roman"/>
+          <w:sz w:val="24"/>
+        </w:rPr>
+      </w:pPr>
+      <w:r>
+        <w:rPr>
+          <w:rFonts w:ascii="Times New Roman" w:hAnsi="Times New Roman" w:cs="Times New Roman"/>
+          <w:sz w:val="24"/>
+        </w:rPr>
         <w:lastRenderedPageBreak/>
-        <w:t xml:space="preserve">En tant qu'ingénieur logiciel, le développement de cette application Android de formation professionnelle en ligne nous a permis d'acquérir plus de compétences dans le domaine du développement d'applications mobiles Android. Nous avons pu mettre en pratique nos connaissances en utilisant le langage de programmation </w:t>
-      </w:r>
-      <w:proofErr w:type="spellStart"/>
-      <w:r>
-        <w:rPr>
-          <w:rFonts w:ascii="Times New Roman" w:hAnsi="Times New Roman" w:cs="Times New Roman"/>
-          <w:sz w:val="24"/>
-        </w:rPr>
-        <w:t>Kotlin</w:t>
-      </w:r>
-      <w:proofErr w:type="spellEnd"/>
-      <w:r>
-        <w:rPr>
-          <w:rFonts w:ascii="Times New Roman" w:hAnsi="Times New Roman" w:cs="Times New Roman"/>
-          <w:sz w:val="24"/>
-        </w:rPr>
-        <w:t>, qui est devenu officiel pour le développement d'applications Android. Cette expérience nous a permis d</w:t>
-      </w:r>
-      <w:r>
-        <w:rPr>
-          <w:rFonts w:ascii="Times New Roman" w:hAnsi="Times New Roman" w:cs="Times New Roman"/>
-          <w:sz w:val="24"/>
-        </w:rPr>
-        <w:t>’</w:t>
-      </w:r>
-      <w:r>
-        <w:rPr>
-          <w:rFonts w:ascii="Times New Roman" w:hAnsi="Times New Roman" w:cs="Times New Roman"/>
-          <w:sz w:val="24"/>
-        </w:rPr>
-        <w:t xml:space="preserve">explorer les différentes bibliothèques et </w:t>
-      </w:r>
-      <w:proofErr w:type="spellStart"/>
-      <w:r>
-        <w:rPr>
-          <w:rFonts w:ascii="Times New Roman" w:hAnsi="Times New Roman" w:cs="Times New Roman"/>
-          <w:sz w:val="24"/>
-        </w:rPr>
-        <w:t>frameworks</w:t>
-      </w:r>
-      <w:proofErr w:type="spellEnd"/>
-      <w:r>
-        <w:rPr>
-          <w:rFonts w:ascii="Times New Roman" w:hAnsi="Times New Roman" w:cs="Times New Roman"/>
-          <w:sz w:val="24"/>
-        </w:rPr>
-        <w:t xml:space="preserve"> disponibles pour le développement d'applications And</w:t>
-      </w:r>
-      <w:r>
-        <w:rPr>
-          <w:rFonts w:ascii="Times New Roman" w:hAnsi="Times New Roman" w:cs="Times New Roman"/>
-          <w:sz w:val="24"/>
-        </w:rPr>
-        <w:t>roid, ce qui nous a permis</w:t>
-      </w:r>
-      <w:r>
-        <w:rPr>
-          <w:rFonts w:ascii="Times New Roman" w:hAnsi="Times New Roman" w:cs="Times New Roman"/>
-          <w:sz w:val="24"/>
-        </w:rPr>
-        <w:t xml:space="preserve"> d'améliorer notre efficacité en tant qu'ingénieurs logiciels</w:t>
-      </w:r>
-      <w:r>
-        <w:rPr>
-          <w:rFonts w:ascii="Times New Roman" w:hAnsi="Times New Roman" w:cs="Times New Roman"/>
-          <w:sz w:val="24"/>
-        </w:rPr>
-        <w:t>.</w:t>
-      </w:r>
-    </w:p>
-    <w:p>
-      <w:pPr>
-        <w:spacing w:line="360" w:lineRule="auto"/>
-        <w:jc w:val="both"/>
-        <w:rPr>
-          <w:rFonts w:ascii="Times New Roman" w:hAnsi="Times New Roman" w:cs="Times New Roman"/>
-          <w:sz w:val="24"/>
-        </w:rPr>
-      </w:pPr>
-      <w:r>
-        <w:rPr>
-          <w:rFonts w:ascii="Times New Roman" w:hAnsi="Times New Roman" w:cs="Times New Roman"/>
-          <w:sz w:val="24"/>
-        </w:rPr>
-        <w:t>0.4.3</w:t>
-      </w:r>
-      <w:r>
-        <w:rPr>
-          <w:rFonts w:ascii="Times New Roman" w:hAnsi="Times New Roman" w:cs="Times New Roman"/>
-          <w:sz w:val="24"/>
-        </w:rPr>
-        <w:t xml:space="preserve"> Intérêt scientifique</w:t>
-      </w:r>
-    </w:p>
-    <w:p>
-      <w:pPr>
-        <w:spacing w:line="360" w:lineRule="auto"/>
-        <w:jc w:val="both"/>
-        <w:rPr>
-          <w:rFonts w:ascii="Times New Roman" w:hAnsi="Times New Roman" w:cs="Times New Roman"/>
-          <w:sz w:val="24"/>
-        </w:rPr>
-      </w:pPr>
-      <w:r>
-        <w:rPr>
-          <w:rFonts w:ascii="Times New Roman" w:hAnsi="Times New Roman" w:cs="Times New Roman"/>
-          <w:sz w:val="24"/>
-        </w:rPr>
-        <w:t>L’obtention d’un diplôme n’est pas seulement n’est pas le seul intérêt du travail, mais aussi pour qu’il soit un document de référence pour tous ceux qui voudront parler sur un sujet ayant des similitudes avec le nôtre.</w:t>
-      </w:r>
-    </w:p>
-    <w:p>
-      <w:pPr>
-        <w:spacing w:line="360" w:lineRule="auto"/>
-        <w:jc w:val="both"/>
-        <w:rPr>
-          <w:rFonts w:ascii="Times New Roman" w:hAnsi="Times New Roman" w:cs="Times New Roman"/>
-          <w:sz w:val="24"/>
-        </w:rPr>
-      </w:pPr>
-      <w:r>
-        <w:rPr>
-          <w:rFonts w:ascii="Times New Roman" w:hAnsi="Times New Roman" w:cs="Times New Roman"/>
-          <w:sz w:val="24"/>
-        </w:rPr>
-        <w:t>0.4.4</w:t>
-      </w:r>
-      <w:r>
-        <w:rPr>
-          <w:rFonts w:ascii="Times New Roman" w:hAnsi="Times New Roman" w:cs="Times New Roman"/>
-          <w:sz w:val="24"/>
-        </w:rPr>
-        <w:t xml:space="preserve"> Intérêt social</w:t>
-      </w:r>
-    </w:p>
-    <w:p>
-      <w:pPr>
-        <w:spacing w:line="360" w:lineRule="auto"/>
-        <w:jc w:val="both"/>
-        <w:rPr>
-          <w:rFonts w:ascii="Times New Roman" w:hAnsi="Times New Roman" w:cs="Times New Roman"/>
-          <w:sz w:val="24"/>
-        </w:rPr>
-      </w:pPr>
-      <w:r>
-        <w:rPr>
-          <w:rFonts w:ascii="Times New Roman" w:hAnsi="Times New Roman" w:cs="Times New Roman"/>
-          <w:sz w:val="24"/>
-        </w:rPr>
-        <w:t>Cette solution peut être appliquée non seulement au centre de formation pour lequel elle a été développée, mais également à toutes les autres écoles de formation professionnelles voir même des institutions supérieures qui souhaitent rendre leurs formations accessibles en ligne au moyen d’une application mobile. Cette application peut être adaptée et personnalisée pour répondre aux besoins spécifiques de différentes institutions éducatives. Elle permettra aux écoles de proposer des cours dans divers domaines, de gérer les inscriptions des étudiants, d</w:t>
-      </w:r>
-      <w:r>
-        <w:rPr>
-          <w:rFonts w:ascii="Times New Roman" w:hAnsi="Times New Roman" w:cs="Times New Roman"/>
-          <w:sz w:val="24"/>
-        </w:rPr>
-        <w:t>e fournir des cours</w:t>
-      </w:r>
-      <w:r>
-        <w:rPr>
-          <w:rFonts w:ascii="Times New Roman" w:hAnsi="Times New Roman" w:cs="Times New Roman"/>
-          <w:sz w:val="24"/>
-        </w:rPr>
-        <w:t>, etc…</w:t>
-      </w:r>
-      <w:r>
-        <w:rPr>
-          <w:rFonts w:ascii="Times New Roman" w:hAnsi="Times New Roman" w:cs="Times New Roman"/>
-          <w:sz w:val="24"/>
-        </w:rPr>
-        <w:t xml:space="preserve"> De plus, cette solution </w:t>
-      </w:r>
-      <w:r>
-        <w:rPr>
-          <w:rFonts w:ascii="Times New Roman" w:hAnsi="Times New Roman" w:cs="Times New Roman"/>
-          <w:sz w:val="24"/>
-        </w:rPr>
-        <w:t xml:space="preserve">peut également offrir (si on la personnalise pour un autre centre ou institution donnée) </w:t>
-      </w:r>
-      <w:r>
-        <w:rPr>
-          <w:rFonts w:ascii="Times New Roman" w:hAnsi="Times New Roman" w:cs="Times New Roman"/>
-          <w:sz w:val="24"/>
-        </w:rPr>
-        <w:t>également la possibilité d'intégrer des fonctionnalités de communication et de collaboration entre les étudiants et les enseignants, favorisant ainsi un environnement d'apprent</w:t>
-      </w:r>
-      <w:r>
-        <w:rPr>
-          <w:rFonts w:ascii="Times New Roman" w:hAnsi="Times New Roman" w:cs="Times New Roman"/>
-          <w:sz w:val="24"/>
-        </w:rPr>
-        <w:t>issage interactif et engageant.</w:t>
-      </w:r>
-    </w:p>
-    <w:p>
-      <w:pPr>
-        <w:spacing w:line="360" w:lineRule="auto"/>
-        <w:jc w:val="both"/>
-        <w:rPr>
-          <w:rFonts w:ascii="Times New Roman" w:hAnsi="Times New Roman" w:cs="Times New Roman"/>
-          <w:b/>
-          <w:sz w:val="24"/>
-        </w:rPr>
-      </w:pPr>
-      <w:r>
-        <w:rPr>
-          <w:rFonts w:ascii="Times New Roman" w:hAnsi="Times New Roman" w:cs="Times New Roman"/>
-          <w:b/>
-          <w:sz w:val="24"/>
-        </w:rPr>
-        <w:t>0.5 Méthodes et technique</w:t>
-      </w:r>
-    </w:p>
-    <w:p>
-      <w:pPr>
-        <w:spacing w:line="360" w:lineRule="auto"/>
-        <w:jc w:val="both"/>
-        <w:rPr>
-          <w:rFonts w:ascii="Times New Roman" w:hAnsi="Times New Roman" w:cs="Times New Roman"/>
-          <w:sz w:val="24"/>
-        </w:rPr>
-      </w:pPr>
-      <w:r>
-        <w:rPr>
-          <w:rFonts w:ascii="Times New Roman" w:hAnsi="Times New Roman" w:cs="Times New Roman"/>
-          <w:sz w:val="24"/>
-        </w:rPr>
-        <w:t>0.5.1 Méthode</w:t>
-      </w:r>
-    </w:p>
-    <w:p>
-      <w:pPr>
-        <w:spacing w:line="360" w:lineRule="auto"/>
-        <w:jc w:val="both"/>
-        <w:rPr>
-          <w:rFonts w:ascii="Times New Roman" w:hAnsi="Times New Roman" w:cs="Times New Roman"/>
-          <w:sz w:val="24"/>
-        </w:rPr>
-      </w:pPr>
-      <w:r>
-        <w:rPr>
-          <w:rFonts w:ascii="Times New Roman" w:hAnsi="Times New Roman" w:cs="Times New Roman"/>
-          <w:sz w:val="24"/>
-        </w:rPr>
-        <w:t>Il existe tout un tas des méthodes ayant pour but d’aider les scientifiques dans la réalisation de leur projet. Parmi ces méthodes, une seule nous intrigue pour notre travail : la méthode UP.</w:t>
-      </w:r>
-    </w:p>
-    <w:p>
-      <w:pPr>
-        <w:spacing w:line="360" w:lineRule="auto"/>
-        <w:jc w:val="both"/>
-        <w:rPr>
-          <w:rFonts w:ascii="Times New Roman" w:hAnsi="Times New Roman" w:cs="Times New Roman"/>
-          <w:sz w:val="24"/>
-        </w:rPr>
-      </w:pPr>
-      <w:r>
-        <w:rPr>
-          <w:rFonts w:ascii="Times New Roman" w:hAnsi="Times New Roman" w:cs="Times New Roman"/>
-          <w:sz w:val="24"/>
-        </w:rPr>
-        <w:t>Etant construire sur le langage de modélisation UML, la méthode UP conduit à une description fonctionnel et détaillée qui facilite le développement rapide et structuré de logiciels.</w:t>
-      </w:r>
-    </w:p>
-    <w:p>
-      <w:pPr>
-        <w:spacing w:line="360" w:lineRule="auto"/>
-        <w:jc w:val="both"/>
-        <w:rPr>
-          <w:rFonts w:ascii="Times New Roman" w:hAnsi="Times New Roman" w:cs="Times New Roman"/>
-          <w:sz w:val="24"/>
-        </w:rPr>
-      </w:pPr>
-      <w:r>
-        <w:rPr>
-          <w:rFonts w:ascii="Times New Roman" w:hAnsi="Times New Roman" w:cs="Times New Roman"/>
-          <w:sz w:val="24"/>
-        </w:rPr>
-        <w:t>0.5.2 Technique</w:t>
-      </w:r>
-    </w:p>
-    <w:p>
-      <w:pPr>
-        <w:spacing w:line="360" w:lineRule="auto"/>
-        <w:jc w:val="both"/>
-        <w:rPr>
-          <w:rFonts w:ascii="Times New Roman" w:hAnsi="Times New Roman" w:cs="Times New Roman"/>
-          <w:sz w:val="24"/>
-        </w:rPr>
-      </w:pPr>
-      <w:r>
-        <w:rPr>
-          <w:rFonts w:ascii="Times New Roman" w:hAnsi="Times New Roman" w:cs="Times New Roman"/>
-          <w:sz w:val="24"/>
-        </w:rPr>
         <w:t>Voici les techniques que no</w:t>
       </w:r>
       <w:r>
@@ -1131,7 +1223,6 @@
           <w:rFonts w:ascii="Times New Roman" w:hAnsi="Times New Roman" w:cs="Times New Roman"/>
           <w:sz w:val="24"/>
         </w:rPr>
-        <w:lastRenderedPageBreak/>
         <w:t>Entretien : Elle consi</w:t>
       </w:r>
       <w:r>
@@ -1727,6 +1818,7 @@
           <w:rFonts w:ascii="Times New Roman" w:hAnsi="Times New Roman" w:cs="Times New Roman"/>
           <w:sz w:val="24"/>
         </w:rPr>
+        <w:lastRenderedPageBreak/>
         <w:t>La délimitation de notre travail se situe dans le développement d'une application Android de formation professionnelle en ligne</w:t>
       </w:r>
       <w:r>
@@ -1734,15 +1826,21 @@
           <w:rFonts w:ascii="Times New Roman" w:hAnsi="Times New Roman" w:cs="Times New Roman"/>
           <w:sz w:val="24"/>
         </w:rPr>
-        <w:t xml:space="preserve">, cette plateforme conçue spécifiquement pour le centre </w:t>
-      </w:r>
-      <w:r>
-        <w:rPr>
-          <w:rFonts w:ascii="Times New Roman" w:hAnsi="Times New Roman" w:cs="Times New Roman"/>
-          <w:sz w:val="24"/>
-        </w:rPr>
-        <w:lastRenderedPageBreak/>
-        <w:t>CMPT, peut également être réadapter pour un autre centre de formation</w:t>
+        <w:t>, cette plateforme conçue sp</w:t>
+      </w:r>
+      <w:r>
+        <w:rPr>
+          <w:rFonts w:ascii="Times New Roman" w:hAnsi="Times New Roman" w:cs="Times New Roman"/>
+          <w:sz w:val="24"/>
+        </w:rPr>
+        <w:t>écifiquement pour le centre de formation TEGRA</w:t>
+      </w:r>
+      <w:r>
+        <w:rPr>
+          <w:rFonts w:ascii="Times New Roman" w:hAnsi="Times New Roman" w:cs="Times New Roman"/>
+          <w:sz w:val="24"/>
+        </w:rPr>
+        <w:t>, peut également être réadapter pour un autre centre de formation</w:t>
       </w:r>
       <w:r>
         <w:rPr>
@@ -2330,6 +2428,7 @@
         <w:rPr>
           <w:sz w:val="24"/>
         </w:rPr>
+        <w:lastRenderedPageBreak/>
         <w:t>WanderShare</w:t>
       </w:r>
       <w:proofErr w:type="spellEnd"/>
@@ -2403,516 +2502,1518 @@
         <w:spacing w:line="360" w:lineRule="auto"/>
         <w:jc w:val="both"/>
         <w:rPr>
+          <w:sz w:val="24"/>
+        </w:rPr>
+      </w:pPr>
+    </w:p>
+    <w:p>
+      <w:pPr>
+        <w:spacing w:line="360" w:lineRule="auto"/>
+        <w:jc w:val="both"/>
+        <w:rPr>
+          <w:sz w:val="24"/>
+        </w:rPr>
+      </w:pPr>
+    </w:p>
+    <w:p>
+      <w:pPr>
+        <w:spacing w:line="360" w:lineRule="auto"/>
+        <w:jc w:val="both"/>
+        <w:rPr>
+          <w:sz w:val="24"/>
+        </w:rPr>
+      </w:pPr>
+    </w:p>
+    <w:p>
+      <w:pPr>
+        <w:spacing w:line="360" w:lineRule="auto"/>
+        <w:jc w:val="both"/>
+        <w:rPr>
+          <w:sz w:val="24"/>
+        </w:rPr>
+      </w:pPr>
+    </w:p>
+    <w:p>
+      <w:pPr>
+        <w:spacing w:line="360" w:lineRule="auto"/>
+        <w:jc w:val="both"/>
+        <w:rPr>
           <w:rFonts w:ascii="Times New Roman" w:hAnsi="Times New Roman" w:cs="Times New Roman"/>
           <w:b/>
           <w:sz w:val="24"/>
         </w:rPr>
       </w:pPr>
-      <w:r>
+    </w:p>
+    <w:p>
+      <w:pPr>
+        <w:spacing w:line="360" w:lineRule="auto"/>
+        <w:jc w:val="both"/>
         <w:rPr>
           <w:rFonts w:ascii="Times New Roman" w:hAnsi="Times New Roman" w:cs="Times New Roman"/>
           <w:b/>
           <w:sz w:val="24"/>
         </w:rPr>
+      </w:pPr>
+    </w:p>
+    <w:p>
+      <w:pPr>
+        <w:spacing w:line="360" w:lineRule="auto"/>
+        <w:jc w:val="both"/>
+        <w:rPr>
+          <w:rFonts w:ascii="Times New Roman" w:hAnsi="Times New Roman" w:cs="Times New Roman"/>
+          <w:b/>
+          <w:sz w:val="24"/>
+        </w:rPr>
+      </w:pPr>
+    </w:p>
+    <w:p>
+      <w:pPr>
+        <w:spacing w:line="360" w:lineRule="auto"/>
+        <w:jc w:val="both"/>
+        <w:rPr>
+          <w:rFonts w:ascii="Times New Roman" w:hAnsi="Times New Roman" w:cs="Times New Roman"/>
+          <w:b/>
+          <w:sz w:val="24"/>
+        </w:rPr>
+      </w:pPr>
+    </w:p>
+    <w:p>
+      <w:pPr>
+        <w:spacing w:line="360" w:lineRule="auto"/>
+        <w:jc w:val="both"/>
+        <w:rPr>
+          <w:rFonts w:ascii="Times New Roman" w:hAnsi="Times New Roman" w:cs="Times New Roman"/>
+          <w:b/>
+          <w:sz w:val="24"/>
+        </w:rPr>
+      </w:pPr>
+    </w:p>
+    <w:p>
+      <w:pPr>
+        <w:spacing w:line="360" w:lineRule="auto"/>
+        <w:jc w:val="both"/>
+        <w:rPr>
+          <w:rFonts w:ascii="Times New Roman" w:hAnsi="Times New Roman" w:cs="Times New Roman"/>
+          <w:b/>
+          <w:sz w:val="24"/>
+        </w:rPr>
+      </w:pPr>
+    </w:p>
+    <w:p>
+      <w:pPr>
+        <w:spacing w:line="360" w:lineRule="auto"/>
+        <w:jc w:val="both"/>
+        <w:rPr>
+          <w:rFonts w:ascii="Times New Roman" w:hAnsi="Times New Roman" w:cs="Times New Roman"/>
+          <w:b/>
+          <w:sz w:val="24"/>
+        </w:rPr>
+      </w:pPr>
+    </w:p>
+    <w:p>
+      <w:pPr>
+        <w:spacing w:line="360" w:lineRule="auto"/>
+        <w:jc w:val="both"/>
+        <w:rPr>
+          <w:rFonts w:ascii="Times New Roman" w:hAnsi="Times New Roman" w:cs="Times New Roman"/>
+          <w:b/>
+          <w:sz w:val="24"/>
+        </w:rPr>
+      </w:pPr>
+    </w:p>
+    <w:p>
+      <w:pPr>
+        <w:spacing w:line="360" w:lineRule="auto"/>
+        <w:jc w:val="both"/>
+        <w:rPr>
+          <w:rFonts w:ascii="Times New Roman" w:hAnsi="Times New Roman" w:cs="Times New Roman"/>
+          <w:b/>
+          <w:sz w:val="24"/>
+        </w:rPr>
+      </w:pPr>
+    </w:p>
+    <w:p>
+      <w:pPr>
+        <w:spacing w:line="360" w:lineRule="auto"/>
+        <w:jc w:val="both"/>
+        <w:rPr>
+          <w:rFonts w:ascii="Times New Roman" w:hAnsi="Times New Roman" w:cs="Times New Roman"/>
+          <w:b/>
+          <w:sz w:val="24"/>
+        </w:rPr>
+      </w:pPr>
+    </w:p>
+    <w:p>
+      <w:pPr>
+        <w:spacing w:line="360" w:lineRule="auto"/>
+        <w:jc w:val="both"/>
+        <w:rPr>
+          <w:rFonts w:ascii="Times New Roman" w:hAnsi="Times New Roman" w:cs="Times New Roman"/>
+          <w:b/>
+          <w:sz w:val="24"/>
+        </w:rPr>
+      </w:pPr>
+    </w:p>
+    <w:p>
+      <w:pPr>
+        <w:spacing w:line="360" w:lineRule="auto"/>
+        <w:jc w:val="both"/>
+        <w:rPr>
+          <w:rFonts w:ascii="Times New Roman" w:hAnsi="Times New Roman" w:cs="Times New Roman"/>
+          <w:b/>
+          <w:sz w:val="24"/>
+        </w:rPr>
+      </w:pPr>
+    </w:p>
+    <w:p>
+      <w:pPr>
+        <w:spacing w:line="360" w:lineRule="auto"/>
+        <w:jc w:val="both"/>
+        <w:rPr>
+          <w:rFonts w:ascii="Times New Roman" w:hAnsi="Times New Roman" w:cs="Times New Roman"/>
+          <w:b/>
+          <w:sz w:val="24"/>
+        </w:rPr>
+      </w:pPr>
+    </w:p>
+    <w:p>
+      <w:pPr>
+        <w:spacing w:line="360" w:lineRule="auto"/>
+        <w:jc w:val="both"/>
+        <w:rPr>
+          <w:rFonts w:ascii="Times New Roman" w:hAnsi="Times New Roman" w:cs="Times New Roman"/>
+          <w:b/>
+          <w:sz w:val="24"/>
+        </w:rPr>
+      </w:pPr>
+    </w:p>
+    <w:p>
+      <w:pPr>
+        <w:spacing w:line="360" w:lineRule="auto"/>
+        <w:jc w:val="both"/>
+        <w:rPr>
+          <w:rFonts w:ascii="Times New Roman" w:hAnsi="Times New Roman" w:cs="Times New Roman"/>
+          <w:b/>
+          <w:sz w:val="24"/>
+        </w:rPr>
+      </w:pPr>
+    </w:p>
+    <w:p>
+      <w:pPr>
+        <w:spacing w:line="360" w:lineRule="auto"/>
+        <w:jc w:val="both"/>
+        <w:rPr>
+          <w:rFonts w:ascii="Times New Roman" w:hAnsi="Times New Roman" w:cs="Times New Roman"/>
+          <w:b/>
+          <w:sz w:val="24"/>
+        </w:rPr>
+      </w:pPr>
+    </w:p>
+    <w:p>
+      <w:pPr>
+        <w:spacing w:line="360" w:lineRule="auto"/>
+        <w:jc w:val="both"/>
+        <w:rPr>
+          <w:rFonts w:ascii="Times New Roman" w:hAnsi="Times New Roman" w:cs="Times New Roman"/>
+          <w:b/>
+          <w:sz w:val="24"/>
+        </w:rPr>
+      </w:pPr>
+    </w:p>
+    <w:p>
+      <w:pPr>
+        <w:spacing w:line="360" w:lineRule="auto"/>
+        <w:jc w:val="both"/>
+        <w:rPr>
+          <w:rFonts w:ascii="Times New Roman" w:hAnsi="Times New Roman" w:cs="Times New Roman"/>
+          <w:b/>
+          <w:sz w:val="24"/>
+        </w:rPr>
+      </w:pPr>
+    </w:p>
+    <w:p>
+      <w:pPr>
+        <w:spacing w:line="360" w:lineRule="auto"/>
+        <w:jc w:val="both"/>
+        <w:rPr>
+          <w:rFonts w:ascii="Times New Roman" w:hAnsi="Times New Roman" w:cs="Times New Roman"/>
+          <w:b/>
+          <w:sz w:val="24"/>
+        </w:rPr>
+      </w:pPr>
+      <w:r>
+        <w:rPr>
+          <w:rFonts w:ascii="Times New Roman" w:hAnsi="Times New Roman" w:cs="Times New Roman"/>
+          <w:b/>
+          <w:sz w:val="24"/>
+        </w:rPr>
         <w:lastRenderedPageBreak/>
-        <w:t>CHAPITRE 1. ETUDE PRELIMINAIRE ET GENERA</w:t>
+        <w:t>CHAPITRE 1. ETUDE PRELIMINAIRE ET GENERALITES</w:t>
+      </w:r>
+    </w:p>
+    <w:p>
+      <w:pPr>
+        <w:spacing w:line="360" w:lineRule="auto"/>
+        <w:jc w:val="both"/>
+        <w:rPr>
+          <w:rFonts w:ascii="Times New Roman" w:hAnsi="Times New Roman" w:cs="Times New Roman"/>
+          <w:b/>
+          <w:sz w:val="24"/>
+        </w:rPr>
+      </w:pPr>
+      <w:r>
+        <w:rPr>
+          <w:rFonts w:ascii="Times New Roman" w:hAnsi="Times New Roman" w:cs="Times New Roman"/>
+          <w:b/>
+          <w:sz w:val="24"/>
+        </w:rPr>
+        <w:t xml:space="preserve">1.1 </w:t>
+      </w:r>
+      <w:r>
+        <w:rPr>
+          <w:rFonts w:ascii="Times New Roman" w:hAnsi="Times New Roman" w:cs="Times New Roman"/>
+          <w:b/>
+          <w:sz w:val="24"/>
+        </w:rPr>
+        <w:t>Introduction partielle</w:t>
+      </w:r>
+    </w:p>
+    <w:p>
+      <w:pPr>
+        <w:spacing w:line="360" w:lineRule="auto"/>
+        <w:jc w:val="both"/>
+        <w:rPr>
+          <w:rFonts w:ascii="Times New Roman" w:eastAsia="Times New Roman" w:hAnsi="Times New Roman" w:cs="Times New Roman"/>
+          <w:sz w:val="24"/>
+          <w:szCs w:val="24"/>
+          <w:lang w:eastAsia="fr-FR"/>
+        </w:rPr>
+      </w:pPr>
+      <w:r>
+        <w:rPr>
+          <w:rFonts w:ascii="Times New Roman" w:eastAsia="Times New Roman" w:hAnsi="Times New Roman" w:cs="Times New Roman"/>
+          <w:sz w:val="24"/>
+          <w:szCs w:val="24"/>
+          <w:lang w:eastAsia="fr-FR"/>
+        </w:rPr>
+        <w:t xml:space="preserve">Ce </w:t>
+      </w:r>
+      <w:r>
+        <w:rPr>
+          <w:rFonts w:ascii="Times New Roman" w:eastAsia="Times New Roman" w:hAnsi="Times New Roman" w:cs="Times New Roman"/>
+          <w:sz w:val="24"/>
+          <w:szCs w:val="24"/>
+          <w:lang w:eastAsia="fr-FR"/>
+        </w:rPr>
+        <w:t>chapitre se consacre à l'étude préliminaire et à l'infrastructure du centre de formation</w:t>
+      </w:r>
+      <w:r>
+        <w:rPr>
+          <w:rFonts w:ascii="Times New Roman" w:eastAsia="Times New Roman" w:hAnsi="Times New Roman" w:cs="Times New Roman"/>
+          <w:sz w:val="24"/>
+          <w:szCs w:val="24"/>
+          <w:lang w:eastAsia="fr-FR"/>
+        </w:rPr>
+        <w:t xml:space="preserve"> TEGRA</w:t>
+      </w:r>
+      <w:r>
+        <w:rPr>
+          <w:rFonts w:ascii="Times New Roman" w:eastAsia="Times New Roman" w:hAnsi="Times New Roman" w:cs="Times New Roman"/>
+          <w:sz w:val="24"/>
+          <w:szCs w:val="24"/>
+          <w:lang w:eastAsia="fr-FR"/>
+        </w:rPr>
+        <w:t xml:space="preserve">. </w:t>
+      </w:r>
+      <w:r>
+        <w:rPr>
+          <w:rFonts w:ascii="Times New Roman" w:eastAsia="Times New Roman" w:hAnsi="Times New Roman" w:cs="Times New Roman"/>
+          <w:sz w:val="24"/>
+          <w:szCs w:val="24"/>
+          <w:lang w:eastAsia="fr-FR"/>
+        </w:rPr>
+        <w:t xml:space="preserve">Nous présenterons premièrement l’ONG TEGRA et ensuite, son centre de formation professionnelle portant le même nom. </w:t>
+      </w:r>
+      <w:r>
+        <w:rPr>
+          <w:rFonts w:ascii="Times New Roman" w:eastAsia="Times New Roman" w:hAnsi="Times New Roman" w:cs="Times New Roman"/>
+          <w:sz w:val="24"/>
+          <w:szCs w:val="24"/>
+          <w:lang w:eastAsia="fr-FR"/>
+        </w:rPr>
+        <w:t xml:space="preserve">Nous examinerons en détail le fonctionnement et les procédures </w:t>
+      </w:r>
+      <w:r>
+        <w:rPr>
+          <w:rFonts w:ascii="Times New Roman" w:eastAsia="Times New Roman" w:hAnsi="Times New Roman" w:cs="Times New Roman"/>
+          <w:sz w:val="24"/>
+          <w:szCs w:val="24"/>
+          <w:lang w:eastAsia="fr-FR"/>
+        </w:rPr>
+        <w:t xml:space="preserve">de l’ONG ainsi que </w:t>
+      </w:r>
+      <w:r>
+        <w:rPr>
+          <w:rFonts w:ascii="Times New Roman" w:eastAsia="Times New Roman" w:hAnsi="Times New Roman" w:cs="Times New Roman"/>
+          <w:sz w:val="24"/>
+          <w:szCs w:val="24"/>
+          <w:lang w:eastAsia="fr-FR"/>
+        </w:rPr>
+        <w:t>du centre de formation, afin de mieux comprendre son organis</w:t>
+      </w:r>
+      <w:r>
+        <w:rPr>
+          <w:rFonts w:ascii="Times New Roman" w:eastAsia="Times New Roman" w:hAnsi="Times New Roman" w:cs="Times New Roman"/>
+          <w:sz w:val="24"/>
+          <w:szCs w:val="24"/>
+          <w:lang w:eastAsia="fr-FR"/>
+        </w:rPr>
+        <w:t>ation et ses besoins</w:t>
+      </w:r>
+      <w:r>
+        <w:rPr>
+          <w:rFonts w:ascii="Times New Roman" w:eastAsia="Times New Roman" w:hAnsi="Times New Roman" w:cs="Times New Roman"/>
+          <w:sz w:val="24"/>
+          <w:szCs w:val="24"/>
+          <w:lang w:eastAsia="fr-FR"/>
+        </w:rPr>
+        <w:t xml:space="preserve"> en matière de formation professionnelle.</w:t>
+      </w:r>
+    </w:p>
+    <w:p>
+      <w:pPr>
+        <w:spacing w:line="360" w:lineRule="auto"/>
+        <w:jc w:val="both"/>
+        <w:rPr>
+          <w:rFonts w:ascii="Times New Roman" w:eastAsia="Times New Roman" w:hAnsi="Times New Roman" w:cs="Times New Roman"/>
+          <w:sz w:val="24"/>
+          <w:szCs w:val="24"/>
+          <w:lang w:eastAsia="fr-FR"/>
+        </w:rPr>
+      </w:pPr>
+      <w:r>
+        <w:rPr>
+          <w:rFonts w:ascii="Times New Roman" w:eastAsia="Times New Roman" w:hAnsi="Times New Roman" w:cs="Times New Roman"/>
+          <w:sz w:val="24"/>
+          <w:szCs w:val="24"/>
+          <w:lang w:eastAsia="fr-FR"/>
+        </w:rPr>
+        <w:t>Nous commencerons par analyser l'infrastructure existant</w:t>
+      </w:r>
+      <w:r>
+        <w:rPr>
+          <w:rFonts w:ascii="Times New Roman" w:eastAsia="Times New Roman" w:hAnsi="Times New Roman" w:cs="Times New Roman"/>
+          <w:sz w:val="24"/>
+          <w:szCs w:val="24"/>
+          <w:lang w:eastAsia="fr-FR"/>
+        </w:rPr>
+        <w:t>e du centre de formation</w:t>
+      </w:r>
+      <w:r>
+        <w:rPr>
+          <w:rFonts w:ascii="Times New Roman" w:eastAsia="Times New Roman" w:hAnsi="Times New Roman" w:cs="Times New Roman"/>
+          <w:sz w:val="24"/>
+          <w:szCs w:val="24"/>
+          <w:lang w:eastAsia="fr-FR"/>
+        </w:rPr>
+        <w:t>. Nous étudierons également les différentes formation</w:t>
+      </w:r>
+      <w:r>
+        <w:rPr>
+          <w:rFonts w:ascii="Times New Roman" w:eastAsia="Times New Roman" w:hAnsi="Times New Roman" w:cs="Times New Roman"/>
+          <w:sz w:val="24"/>
+          <w:szCs w:val="24"/>
+          <w:lang w:eastAsia="fr-FR"/>
+        </w:rPr>
+        <w:t>s proposées par le centre.</w:t>
+      </w:r>
+    </w:p>
+    <w:p>
+      <w:pPr>
+        <w:spacing w:line="360" w:lineRule="auto"/>
+        <w:jc w:val="both"/>
+        <w:rPr>
+          <w:rFonts w:ascii="Times New Roman" w:eastAsia="Times New Roman" w:hAnsi="Times New Roman" w:cs="Times New Roman"/>
+          <w:sz w:val="24"/>
+          <w:szCs w:val="24"/>
+          <w:lang w:eastAsia="fr-FR"/>
+        </w:rPr>
+      </w:pPr>
+      <w:r>
+        <w:rPr>
+          <w:rFonts w:ascii="Times New Roman" w:eastAsia="Times New Roman" w:hAnsi="Times New Roman" w:cs="Times New Roman"/>
+          <w:sz w:val="24"/>
+          <w:szCs w:val="24"/>
+          <w:lang w:eastAsia="fr-FR"/>
+        </w:rPr>
+        <w:t>Ensuite, nous allons examiner</w:t>
+      </w:r>
+      <w:r>
+        <w:rPr>
+          <w:rFonts w:ascii="Times New Roman" w:eastAsia="Times New Roman" w:hAnsi="Times New Roman" w:cs="Times New Roman"/>
+          <w:sz w:val="24"/>
+          <w:szCs w:val="24"/>
+          <w:lang w:eastAsia="fr-FR"/>
+        </w:rPr>
+        <w:t xml:space="preserve"> les processus d'inscription, de planification des cours, de suivi des progrès des apprenants et d'évaluation des résultats. Nous chercherons à comprendre comment le centre de formation gère les interactions avec les formateurs et les apprenants, ainsi que la gestion des ressourc</w:t>
+      </w:r>
+      <w:r>
+        <w:rPr>
+          <w:rFonts w:ascii="Times New Roman" w:eastAsia="Times New Roman" w:hAnsi="Times New Roman" w:cs="Times New Roman"/>
+          <w:sz w:val="24"/>
+          <w:szCs w:val="24"/>
+          <w:lang w:eastAsia="fr-FR"/>
+        </w:rPr>
+        <w:t>es pédagogiques.</w:t>
+      </w:r>
+    </w:p>
+    <w:p>
+      <w:pPr>
+        <w:spacing w:line="360" w:lineRule="auto"/>
+        <w:jc w:val="both"/>
+        <w:rPr>
+          <w:rFonts w:ascii="Times New Roman" w:eastAsia="Times New Roman" w:hAnsi="Times New Roman" w:cs="Times New Roman"/>
+          <w:sz w:val="24"/>
+          <w:szCs w:val="24"/>
+          <w:lang w:eastAsia="fr-FR"/>
+        </w:rPr>
+      </w:pPr>
+      <w:r>
+        <w:rPr>
+          <w:rFonts w:ascii="Times New Roman" w:eastAsia="Times New Roman" w:hAnsi="Times New Roman" w:cs="Times New Roman"/>
+          <w:sz w:val="24"/>
+          <w:szCs w:val="24"/>
+          <w:lang w:eastAsia="fr-FR"/>
+        </w:rPr>
+        <w:t>Nous aborderons égalem</w:t>
+      </w:r>
+      <w:r>
+        <w:rPr>
+          <w:rFonts w:ascii="Times New Roman" w:eastAsia="Times New Roman" w:hAnsi="Times New Roman" w:cs="Times New Roman"/>
+          <w:sz w:val="24"/>
+          <w:szCs w:val="24"/>
+          <w:lang w:eastAsia="fr-FR"/>
+        </w:rPr>
+        <w:t>ent les défis</w:t>
+      </w:r>
+      <w:r>
+        <w:rPr>
+          <w:rFonts w:ascii="Times New Roman" w:eastAsia="Times New Roman" w:hAnsi="Times New Roman" w:cs="Times New Roman"/>
+          <w:sz w:val="24"/>
+          <w:szCs w:val="24"/>
+          <w:lang w:eastAsia="fr-FR"/>
+        </w:rPr>
+        <w:t xml:space="preserve"> auxquels le centre de formation est confronté,</w:t>
+      </w:r>
+      <w:r>
+        <w:rPr>
+          <w:rFonts w:ascii="Times New Roman" w:eastAsia="Times New Roman" w:hAnsi="Times New Roman" w:cs="Times New Roman"/>
+          <w:sz w:val="24"/>
+          <w:szCs w:val="24"/>
+          <w:lang w:eastAsia="fr-FR"/>
+        </w:rPr>
+        <w:t xml:space="preserve"> </w:t>
+      </w:r>
+      <w:r>
+        <w:rPr>
+          <w:rFonts w:ascii="Times New Roman" w:eastAsia="Times New Roman" w:hAnsi="Times New Roman" w:cs="Times New Roman"/>
+          <w:sz w:val="24"/>
+          <w:szCs w:val="24"/>
+          <w:lang w:eastAsia="fr-FR"/>
+        </w:rPr>
+        <w:t xml:space="preserve">Nous chercherons à identifier les lacunes ou les besoins non satisfaits en matière de formation professionnelle, afin de proposer des solutions adaptées </w:t>
+      </w:r>
+      <w:r>
+        <w:rPr>
+          <w:rFonts w:ascii="Times New Roman" w:eastAsia="Times New Roman" w:hAnsi="Times New Roman" w:cs="Times New Roman"/>
+          <w:sz w:val="24"/>
+          <w:szCs w:val="24"/>
+          <w:lang w:eastAsia="fr-FR"/>
+        </w:rPr>
+        <w:t>dans notre application Android.</w:t>
+      </w:r>
+    </w:p>
+    <w:p>
+      <w:pPr>
+        <w:spacing w:line="360" w:lineRule="auto"/>
+        <w:jc w:val="both"/>
+        <w:rPr>
+          <w:rFonts w:ascii="Times New Roman" w:eastAsia="Times New Roman" w:hAnsi="Times New Roman" w:cs="Times New Roman"/>
+          <w:b/>
+          <w:sz w:val="24"/>
+          <w:szCs w:val="24"/>
+          <w:lang w:eastAsia="fr-FR"/>
+        </w:rPr>
+      </w:pPr>
+      <w:r>
+        <w:rPr>
+          <w:rFonts w:ascii="Times New Roman" w:eastAsia="Times New Roman" w:hAnsi="Times New Roman" w:cs="Times New Roman"/>
+          <w:b/>
+          <w:sz w:val="24"/>
+          <w:szCs w:val="24"/>
+          <w:lang w:eastAsia="fr-FR"/>
+        </w:rPr>
+        <w:t xml:space="preserve">1.2 Présentation </w:t>
+      </w:r>
+      <w:r>
+        <w:rPr>
+          <w:rFonts w:ascii="Times New Roman" w:eastAsia="Times New Roman" w:hAnsi="Times New Roman" w:cs="Times New Roman"/>
+          <w:b/>
+          <w:sz w:val="24"/>
+          <w:szCs w:val="24"/>
+          <w:lang w:eastAsia="fr-FR"/>
+        </w:rPr>
+        <w:t>d</w:t>
+      </w:r>
+      <w:r>
+        <w:rPr>
+          <w:rFonts w:ascii="Times New Roman" w:eastAsia="Times New Roman" w:hAnsi="Times New Roman" w:cs="Times New Roman"/>
+          <w:b/>
+          <w:sz w:val="24"/>
+          <w:szCs w:val="24"/>
+          <w:lang w:eastAsia="fr-FR"/>
+        </w:rPr>
+        <w:t>e l’</w:t>
+      </w:r>
+      <w:r>
+        <w:rPr>
+          <w:rFonts w:ascii="Times New Roman" w:eastAsia="Times New Roman" w:hAnsi="Times New Roman" w:cs="Times New Roman"/>
+          <w:b/>
+          <w:sz w:val="24"/>
+          <w:szCs w:val="24"/>
+          <w:lang w:eastAsia="fr-FR"/>
+        </w:rPr>
+        <w:t>ONG</w:t>
+      </w:r>
+    </w:p>
+    <w:p>
+      <w:pPr>
+        <w:spacing w:line="360" w:lineRule="auto"/>
+        <w:jc w:val="both"/>
+        <w:rPr>
+          <w:rFonts w:ascii="Times New Roman" w:eastAsia="Times New Roman" w:hAnsi="Times New Roman" w:cs="Times New Roman"/>
+          <w:sz w:val="24"/>
+          <w:szCs w:val="24"/>
+          <w:lang w:eastAsia="fr-FR"/>
+        </w:rPr>
+      </w:pPr>
+      <w:proofErr w:type="spellStart"/>
+      <w:r>
+        <w:rPr>
+          <w:rFonts w:ascii="Times New Roman" w:eastAsia="Times New Roman" w:hAnsi="Times New Roman" w:cs="Times New Roman"/>
+          <w:sz w:val="24"/>
+          <w:szCs w:val="24"/>
+          <w:lang w:eastAsia="fr-FR"/>
+        </w:rPr>
+        <w:t>Tegra</w:t>
+      </w:r>
+      <w:proofErr w:type="spellEnd"/>
+      <w:r>
+        <w:rPr>
+          <w:rFonts w:ascii="Times New Roman" w:eastAsia="Times New Roman" w:hAnsi="Times New Roman" w:cs="Times New Roman"/>
+          <w:sz w:val="24"/>
+          <w:szCs w:val="24"/>
+          <w:lang w:eastAsia="fr-FR"/>
+        </w:rPr>
+        <w:t xml:space="preserve"> ONGD est une Asbl de droit congolais à caractère social, communautaire et de développement, crée le 20 mai 2009 à </w:t>
+      </w:r>
+      <w:r>
+        <w:rPr>
+          <w:rFonts w:ascii="Times New Roman" w:eastAsia="Times New Roman" w:hAnsi="Times New Roman" w:cs="Times New Roman"/>
+          <w:sz w:val="24"/>
+          <w:szCs w:val="24"/>
+          <w:lang w:eastAsia="fr-FR"/>
+        </w:rPr>
+        <w:t>Lubumbashi</w:t>
+      </w:r>
+      <w:r>
+        <w:rPr>
+          <w:rFonts w:ascii="Times New Roman" w:eastAsia="Times New Roman" w:hAnsi="Times New Roman" w:cs="Times New Roman"/>
+          <w:sz w:val="24"/>
+          <w:szCs w:val="24"/>
+          <w:lang w:eastAsia="fr-FR"/>
+        </w:rPr>
+        <w:t xml:space="preserve"> dans la province du haut </w:t>
+      </w:r>
+      <w:r>
+        <w:rPr>
+          <w:rFonts w:ascii="Times New Roman" w:eastAsia="Times New Roman" w:hAnsi="Times New Roman" w:cs="Times New Roman"/>
+          <w:sz w:val="24"/>
+          <w:szCs w:val="24"/>
+          <w:lang w:eastAsia="fr-FR"/>
+        </w:rPr>
+        <w:t>Katanga</w:t>
+      </w:r>
+      <w:r>
+        <w:rPr>
+          <w:rFonts w:ascii="Times New Roman" w:eastAsia="Times New Roman" w:hAnsi="Times New Roman" w:cs="Times New Roman"/>
+          <w:sz w:val="24"/>
+          <w:szCs w:val="24"/>
+          <w:lang w:eastAsia="fr-FR"/>
+        </w:rPr>
+        <w:t xml:space="preserve"> conformément à la loi N 004/2001 du 20 juillet 2001 </w:t>
+      </w:r>
+      <w:r>
+        <w:rPr>
+          <w:rFonts w:ascii="Times New Roman" w:eastAsia="Times New Roman" w:hAnsi="Times New Roman" w:cs="Times New Roman"/>
+          <w:sz w:val="24"/>
+          <w:szCs w:val="24"/>
+          <w:lang w:eastAsia="fr-FR"/>
+        </w:rPr>
+        <w:t>relative</w:t>
+      </w:r>
+      <w:r>
+        <w:rPr>
+          <w:rFonts w:ascii="Times New Roman" w:eastAsia="Times New Roman" w:hAnsi="Times New Roman" w:cs="Times New Roman"/>
+          <w:sz w:val="24"/>
+          <w:szCs w:val="24"/>
+          <w:lang w:eastAsia="fr-FR"/>
+        </w:rPr>
+        <w:t xml:space="preserve"> aux</w:t>
+      </w:r>
+      <w:r>
+        <w:rPr>
+          <w:rFonts w:ascii="Times New Roman" w:eastAsia="Times New Roman" w:hAnsi="Times New Roman" w:cs="Times New Roman"/>
+          <w:sz w:val="24"/>
+          <w:szCs w:val="24"/>
+          <w:lang w:eastAsia="fr-FR"/>
+        </w:rPr>
+        <w:t xml:space="preserve"> associations sans but lucratif et d’utilité publique.</w:t>
+      </w:r>
+    </w:p>
+    <w:p>
+      <w:pPr>
+        <w:spacing w:line="360" w:lineRule="auto"/>
+        <w:jc w:val="both"/>
+        <w:rPr>
+          <w:rFonts w:ascii="Times New Roman" w:eastAsia="Times New Roman" w:hAnsi="Times New Roman" w:cs="Times New Roman"/>
+          <w:sz w:val="24"/>
+          <w:szCs w:val="24"/>
+          <w:lang w:eastAsia="fr-FR"/>
+        </w:rPr>
+      </w:pPr>
+      <w:r>
+        <w:rPr>
+          <w:rFonts w:ascii="Times New Roman" w:eastAsia="Times New Roman" w:hAnsi="Times New Roman" w:cs="Times New Roman"/>
+          <w:sz w:val="24"/>
+          <w:szCs w:val="24"/>
+          <w:lang w:eastAsia="fr-FR"/>
+        </w:rPr>
+        <w:t>1.2.1 Historique</w:t>
+      </w:r>
+      <w:r>
+        <w:rPr>
+          <w:rFonts w:ascii="Times New Roman" w:eastAsia="Times New Roman" w:hAnsi="Times New Roman" w:cs="Times New Roman"/>
+          <w:sz w:val="24"/>
+          <w:szCs w:val="24"/>
+          <w:lang w:eastAsia="fr-FR"/>
+        </w:rPr>
+        <w:t xml:space="preserve"> de l’ONG</w:t>
+      </w:r>
+    </w:p>
+    <w:p>
+      <w:pPr>
+        <w:spacing w:line="360" w:lineRule="auto"/>
+        <w:jc w:val="both"/>
+        <w:rPr>
+          <w:rFonts w:ascii="Times New Roman" w:hAnsi="Times New Roman" w:cs="Times New Roman"/>
+          <w:color w:val="301A22"/>
+          <w:sz w:val="24"/>
+          <w:shd w:val="clear" w:color="auto" w:fill="FFFFFF"/>
+        </w:rPr>
+      </w:pPr>
+      <w:r>
+        <w:rPr>
+          <w:rFonts w:ascii="Times New Roman" w:hAnsi="Times New Roman" w:cs="Times New Roman"/>
+          <w:color w:val="301A22"/>
+          <w:sz w:val="24"/>
+          <w:shd w:val="clear" w:color="auto" w:fill="FFFFFF"/>
+        </w:rPr>
+        <w:t>Comme toute organisation, TEGRA ONGD possède sa genèse. Celle-ci résulte d'un lien amical et affectif tissé dès 1992.</w:t>
+      </w:r>
+      <w:r>
+        <w:rPr>
+          <w:rFonts w:ascii="Times New Roman" w:hAnsi="Times New Roman" w:cs="Times New Roman"/>
+          <w:color w:val="301A22"/>
+          <w:sz w:val="24"/>
+          <w:shd w:val="clear" w:color="auto" w:fill="FFFFFF"/>
+        </w:rPr>
+        <w:t xml:space="preserve"> </w:t>
+      </w:r>
+      <w:r>
+        <w:rPr>
+          <w:rFonts w:ascii="Times New Roman" w:hAnsi="Times New Roman" w:cs="Times New Roman"/>
+          <w:color w:val="301A22"/>
+          <w:sz w:val="24"/>
+          <w:shd w:val="clear" w:color="auto" w:fill="FFFFFF"/>
+        </w:rPr>
+        <w:t>Certes,</w:t>
+      </w:r>
+      <w:r>
+        <w:rPr>
+          <w:rFonts w:ascii="Times New Roman" w:hAnsi="Times New Roman" w:cs="Times New Roman"/>
+          <w:color w:val="301A22"/>
+          <w:sz w:val="24"/>
+          <w:shd w:val="clear" w:color="auto" w:fill="FFFFFF"/>
+        </w:rPr>
+        <w:t xml:space="preserve"> </w:t>
+      </w:r>
+      <w:r>
+        <w:rPr>
+          <w:rFonts w:ascii="Times New Roman" w:hAnsi="Times New Roman" w:cs="Times New Roman"/>
+          <w:color w:val="301A22"/>
+          <w:sz w:val="24"/>
+          <w:shd w:val="clear" w:color="auto" w:fill="FFFFFF"/>
+        </w:rPr>
+        <w:t>des camarades de classes depuis le secondaire jusqu'à l'université partageaient des idées, d'abord littéraires, puis sur l'environnement social en vue d'amorcer une action communautaire susceptible de donner des réponses idoines en faveur de la multitude dans cet environnement dépourvu d'emplois et dans lequel s'incruste inlassablement la pauvret</w:t>
+      </w:r>
+      <w:r>
+        <w:rPr>
+          <w:rFonts w:ascii="Times New Roman" w:hAnsi="Times New Roman" w:cs="Times New Roman"/>
+          <w:color w:val="301A22"/>
+          <w:sz w:val="24"/>
+          <w:shd w:val="clear" w:color="auto" w:fill="FFFFFF"/>
+        </w:rPr>
+        <w:t>é</w:t>
+      </w:r>
+      <w:r>
+        <w:rPr>
+          <w:rFonts w:ascii="Times New Roman" w:hAnsi="Times New Roman" w:cs="Times New Roman"/>
+          <w:color w:val="301A22"/>
+          <w:sz w:val="24"/>
+          <w:shd w:val="clear" w:color="auto" w:fill="FFFFFF"/>
+        </w:rPr>
+        <w:t xml:space="preserve">. Initialement, ces amis, se réunissaient dans une cellule littéraire dénommée "Jeunes Élites du Renouveau, en sigles: JELIR, ou encore, SAINTETE, dont la devise était : "Tous pour un et un pour tous". Sous sa forme actuelle, TEGRA a vu le jour le 20 </w:t>
+      </w:r>
+      <w:r>
+        <w:rPr>
+          <w:rFonts w:ascii="Times New Roman" w:hAnsi="Times New Roman" w:cs="Times New Roman"/>
+          <w:color w:val="301A22"/>
+          <w:sz w:val="24"/>
+          <w:shd w:val="clear" w:color="auto" w:fill="FFFFFF"/>
+        </w:rPr>
+        <w:lastRenderedPageBreak/>
+        <w:t>mai 2009. Il est aussi l'émanation d'une chaleur spirituelle ayant attiré et réuni un certain nombre de personnes dans le but d'une orientation sociétale cohérente pour la promotion des valeurs irréversibles devenues rares en ce temps où l'individualisme prend de l'ascendance.</w:t>
+      </w:r>
+    </w:p>
+    <w:p>
+      <w:pPr>
+        <w:pStyle w:val="text-right"/>
+        <w:shd w:val="clear" w:color="auto" w:fill="FFFFFF"/>
+        <w:spacing w:before="0" w:beforeAutospacing="0" w:after="225" w:afterAutospacing="0" w:line="360" w:lineRule="auto"/>
+        <w:rPr>
+          <w:color w:val="301A22"/>
+        </w:rPr>
+      </w:pPr>
+      <w:r>
+        <w:rPr>
+          <w:color w:val="301A22"/>
+        </w:rPr>
+        <w:t xml:space="preserve">Ainsi, le destin a mis à part huit (8) personnes de la cellule précitée pour poser les fondements de l'ASBL dénommée TEGRA </w:t>
+      </w:r>
+      <w:proofErr w:type="gramStart"/>
+      <w:r>
+        <w:rPr>
+          <w:color w:val="301A22"/>
+        </w:rPr>
+        <w:t>ONGD(</w:t>
+      </w:r>
+      <w:proofErr w:type="gramEnd"/>
+      <w:r>
+        <w:rPr>
+          <w:color w:val="301A22"/>
+        </w:rPr>
+        <w:t>acronyme de Temps de la Grâce ) ayant pour socle le bien-être communautaire autour des axes suivants:</w:t>
+      </w:r>
+      <w:r>
+        <w:rPr>
+          <w:color w:val="301A22"/>
+        </w:rPr>
+        <w:t xml:space="preserve"> </w:t>
+      </w:r>
+      <w:r>
+        <w:rPr>
+          <w:color w:val="301A22"/>
+        </w:rPr>
+        <w:t xml:space="preserve">soins de santé, éducation et alimentation. L'action initiale fut le désenclavement du quartier Joli Site par la transformation de la piste </w:t>
+      </w:r>
+      <w:proofErr w:type="spellStart"/>
+      <w:r>
+        <w:rPr>
+          <w:color w:val="301A22"/>
+        </w:rPr>
+        <w:t>caravani</w:t>
+      </w:r>
+      <w:proofErr w:type="spellEnd"/>
+      <w:r>
+        <w:rPr>
+          <w:color w:val="301A22"/>
+        </w:rPr>
+        <w:t xml:space="preserve"> ère que fut la route </w:t>
+      </w:r>
+      <w:proofErr w:type="spellStart"/>
+      <w:r>
+        <w:rPr>
+          <w:color w:val="301A22"/>
+        </w:rPr>
+        <w:t>Kiswishi</w:t>
+      </w:r>
+      <w:proofErr w:type="spellEnd"/>
+      <w:r>
+        <w:rPr>
+          <w:color w:val="301A22"/>
+        </w:rPr>
+        <w:t xml:space="preserve"> en route </w:t>
+      </w:r>
+      <w:proofErr w:type="spellStart"/>
+      <w:r>
+        <w:rPr>
+          <w:color w:val="301A22"/>
+        </w:rPr>
+        <w:t>carossable</w:t>
+      </w:r>
+      <w:proofErr w:type="spellEnd"/>
+      <w:r>
+        <w:rPr>
+          <w:color w:val="301A22"/>
+        </w:rPr>
+        <w:t xml:space="preserve"> permettant la mise en valeur de ce quartier,</w:t>
+      </w:r>
+      <w:r>
+        <w:rPr>
+          <w:color w:val="301A22"/>
+        </w:rPr>
+        <w:t xml:space="preserve"> </w:t>
+      </w:r>
+      <w:r>
+        <w:rPr>
+          <w:color w:val="301A22"/>
+        </w:rPr>
+        <w:t>permettant aux détenteurs des parcelles d'y accéder.</w:t>
+      </w:r>
+    </w:p>
+    <w:p>
+      <w:pPr>
+        <w:pStyle w:val="text-right"/>
+        <w:shd w:val="clear" w:color="auto" w:fill="FFFFFF"/>
+        <w:spacing w:before="0" w:beforeAutospacing="0" w:after="225" w:afterAutospacing="0" w:line="360" w:lineRule="auto"/>
+        <w:rPr>
+          <w:color w:val="301A22"/>
+        </w:rPr>
+      </w:pPr>
+      <w:r>
+        <w:rPr>
+          <w:color w:val="301A22"/>
+        </w:rPr>
+        <w:t>1.2.2 Objectifs</w:t>
+      </w:r>
+    </w:p>
+    <w:p>
+      <w:pPr>
+        <w:pStyle w:val="text-right"/>
+        <w:shd w:val="clear" w:color="auto" w:fill="FFFFFF"/>
+        <w:spacing w:before="0" w:beforeAutospacing="0" w:after="225" w:afterAutospacing="0" w:line="360" w:lineRule="auto"/>
+        <w:rPr>
+          <w:color w:val="301A22"/>
+        </w:rPr>
+      </w:pPr>
+      <w:r>
+        <w:rPr>
+          <w:color w:val="301A22"/>
+        </w:rPr>
+        <w:t xml:space="preserve">Les objectifs de l’ONG se résument dans la recherche et la promotion du bien </w:t>
+      </w:r>
+      <w:proofErr w:type="spellStart"/>
+      <w:r>
+        <w:rPr>
+          <w:color w:val="301A22"/>
+        </w:rPr>
+        <w:t>etre</w:t>
+      </w:r>
+      <w:proofErr w:type="spellEnd"/>
+      <w:r>
+        <w:rPr>
+          <w:color w:val="301A22"/>
+        </w:rPr>
+        <w:t xml:space="preserve"> général par la création des œuvres sociales, œuvres médicales et éducatives notamment par l’implantation des centres hospitaliers, centres de santés, dispensaires, les écoles, l’élevage et l’agriculture.</w:t>
+      </w:r>
+    </w:p>
+    <w:p>
+      <w:pPr>
+        <w:pStyle w:val="text-right"/>
+        <w:shd w:val="clear" w:color="auto" w:fill="FFFFFF"/>
+        <w:spacing w:before="0" w:beforeAutospacing="0" w:after="225" w:afterAutospacing="0" w:line="360" w:lineRule="auto"/>
+        <w:rPr>
+          <w:color w:val="301A22"/>
+        </w:rPr>
+      </w:pPr>
+      <w:r>
+        <w:rPr>
+          <w:color w:val="301A22"/>
+        </w:rPr>
+        <w:t>1.2.2 Activités proposés</w:t>
+      </w:r>
+    </w:p>
+    <w:p>
+      <w:pPr>
+        <w:pStyle w:val="text-right"/>
+        <w:shd w:val="clear" w:color="auto" w:fill="FFFFFF"/>
+        <w:spacing w:before="0" w:beforeAutospacing="0" w:after="225" w:afterAutospacing="0" w:line="360" w:lineRule="auto"/>
+        <w:rPr>
+          <w:color w:val="301A22"/>
+        </w:rPr>
+      </w:pPr>
+      <w:r>
+        <w:rPr>
+          <w:color w:val="301A22"/>
+        </w:rPr>
+        <w:t>Les activités de TEGRA ONGD s’articulent autour de trois (3) principaux axes appelés projets : sanitaire, éducatif et agro-pastoral.</w:t>
+      </w:r>
+    </w:p>
+    <w:p>
+      <w:pPr>
+        <w:pStyle w:val="text-right"/>
+        <w:shd w:val="clear" w:color="auto" w:fill="FFFFFF"/>
+        <w:spacing w:before="0" w:beforeAutospacing="0" w:after="225" w:afterAutospacing="0" w:line="360" w:lineRule="auto"/>
+        <w:rPr>
+          <w:color w:val="301A22"/>
+        </w:rPr>
+      </w:pPr>
+      <w:r>
+        <w:rPr>
+          <w:color w:val="301A22"/>
+        </w:rPr>
+        <w:t>En parlant de ces trois activités, voici ce que l’ONG croit :</w:t>
+      </w:r>
+    </w:p>
+    <w:p>
+      <w:pPr>
+        <w:pStyle w:val="text-right"/>
+        <w:shd w:val="clear" w:color="auto" w:fill="FFFFFF"/>
+        <w:spacing w:before="0" w:beforeAutospacing="0" w:after="225" w:afterAutospacing="0" w:line="360" w:lineRule="auto"/>
+        <w:rPr>
+          <w:color w:val="301A22"/>
+        </w:rPr>
+      </w:pPr>
+      <w:r>
+        <w:rPr>
+          <w:color w:val="301A22"/>
+        </w:rPr>
+        <w:tab/>
+        <w:t>- Santé : Une population active, en bonne santé est un préalable au développement économique, puisqu’elle consacre davantage de temps et d’énergie à utiliser ses ressources naturelles…</w:t>
+      </w:r>
+    </w:p>
+    <w:p>
+      <w:pPr>
+        <w:pStyle w:val="text-right"/>
+        <w:shd w:val="clear" w:color="auto" w:fill="FFFFFF"/>
+        <w:spacing w:before="0" w:beforeAutospacing="0" w:after="225" w:afterAutospacing="0" w:line="360" w:lineRule="auto"/>
+        <w:rPr>
+          <w:color w:val="301A22"/>
+        </w:rPr>
+      </w:pPr>
+      <w:r>
+        <w:rPr>
+          <w:color w:val="301A22"/>
+        </w:rPr>
+        <w:tab/>
+        <w:t xml:space="preserve">- Educatif : </w:t>
+      </w:r>
+      <w:r>
+        <w:rPr>
+          <w:color w:val="301A22"/>
+        </w:rPr>
+        <w:t>L’éducation est un puissant agent de changement, elle améliore la santé et les moyens de subsistance, contribue à la stabilité sociale et stimule la croissance économique à long terme.</w:t>
+      </w:r>
+    </w:p>
+    <w:p>
+      <w:pPr>
+        <w:pStyle w:val="text-right"/>
+        <w:shd w:val="clear" w:color="auto" w:fill="FFFFFF"/>
+        <w:spacing w:before="0" w:beforeAutospacing="0" w:after="225" w:afterAutospacing="0" w:line="360" w:lineRule="auto"/>
+        <w:rPr>
+          <w:color w:val="301A22"/>
+        </w:rPr>
+      </w:pPr>
+      <w:r>
+        <w:rPr>
+          <w:color w:val="301A22"/>
+        </w:rPr>
+        <w:tab/>
+        <w:t>- Agrop</w:t>
+      </w:r>
+      <w:r>
+        <w:rPr>
+          <w:color w:val="301A22"/>
+        </w:rPr>
+        <w:t>astoral : l’agriculture et l’élevage sont des moyens nécessaires pour la lutte contre l’insécurité alimentaire.</w:t>
+      </w:r>
+    </w:p>
+    <w:p>
+      <w:pPr>
+        <w:pStyle w:val="text-right"/>
+        <w:shd w:val="clear" w:color="auto" w:fill="FFFFFF"/>
+        <w:spacing w:before="0" w:beforeAutospacing="0" w:after="225" w:afterAutospacing="0" w:line="360" w:lineRule="auto"/>
+        <w:rPr>
+          <w:b/>
+          <w:color w:val="301A22"/>
+        </w:rPr>
+      </w:pPr>
+      <w:r>
+        <w:rPr>
+          <w:b/>
+          <w:color w:val="301A22"/>
+        </w:rPr>
+        <w:t>1.3 Projet éducatif</w:t>
+      </w:r>
+    </w:p>
+    <w:p>
+      <w:pPr>
+        <w:pStyle w:val="text-right"/>
+        <w:shd w:val="clear" w:color="auto" w:fill="FFFFFF"/>
+        <w:spacing w:before="0" w:beforeAutospacing="0" w:after="225" w:afterAutospacing="0" w:line="360" w:lineRule="auto"/>
+        <w:rPr>
+          <w:color w:val="301A22"/>
+        </w:rPr>
+      </w:pPr>
+      <w:r>
+        <w:rPr>
+          <w:color w:val="301A22"/>
+        </w:rPr>
+        <w:t xml:space="preserve">Le projet éducatif de TEGRA ONGD a vu le jour le 30 juin 2015 avec la construction de COMPLEXE SCOLAIRE TECHNIQUE TEGRA, puis du collège TEGRA, ensuite de </w:t>
+      </w:r>
+      <w:r>
+        <w:rPr>
+          <w:color w:val="301A22"/>
+        </w:rPr>
+        <w:lastRenderedPageBreak/>
+        <w:t>l’ISTM, et enfin du CENTRE DE FORMATION PROFESSIONNELLE DES ARTS ET METIERS.</w:t>
+      </w:r>
+    </w:p>
+    <w:p>
+      <w:pPr>
+        <w:pStyle w:val="text-right"/>
+        <w:shd w:val="clear" w:color="auto" w:fill="FFFFFF"/>
+        <w:spacing w:before="0" w:beforeAutospacing="0" w:after="225" w:afterAutospacing="0" w:line="360" w:lineRule="auto"/>
+        <w:rPr>
+          <w:b/>
+          <w:color w:val="301A22"/>
+        </w:rPr>
+      </w:pPr>
+      <w:r>
+        <w:rPr>
+          <w:b/>
+          <w:color w:val="301A22"/>
+        </w:rPr>
+        <w:t>1.3.1 Centre de formation professionnelle</w:t>
+      </w:r>
+      <w:r>
+        <w:rPr>
+          <w:b/>
+          <w:color w:val="301A22"/>
+        </w:rPr>
+        <w:t xml:space="preserve"> TEGRA</w:t>
+      </w:r>
+    </w:p>
+    <w:p>
+      <w:pPr>
+        <w:pStyle w:val="text-right"/>
+        <w:shd w:val="clear" w:color="auto" w:fill="FFFFFF"/>
+        <w:spacing w:before="0" w:beforeAutospacing="0" w:after="225" w:afterAutospacing="0" w:line="360" w:lineRule="auto"/>
+        <w:rPr>
+          <w:color w:val="301A22"/>
+        </w:rPr>
+      </w:pPr>
+      <w:r>
+        <w:rPr>
+          <w:color w:val="301A22"/>
+        </w:rPr>
+        <w:t>Le centre de formation professionnelle TEGRA a pour secte</w:t>
       </w:r>
       <w:bookmarkStart w:id="0" w:name="_GoBack"/>
       <w:bookmarkEnd w:id="0"/>
       <w:r>
         <w:rPr>
-          <w:rFonts w:ascii="Times New Roman" w:hAnsi="Times New Roman" w:cs="Times New Roman"/>
+          <w:color w:val="301A22"/>
+        </w:rPr>
+        <w:t>urs d’activités : la formation, le recrutement et l’assistance technique.</w:t>
+      </w:r>
+    </w:p>
+    <w:p>
+      <w:pPr>
+        <w:pStyle w:val="text-right"/>
+        <w:shd w:val="clear" w:color="auto" w:fill="FFFFFF"/>
+        <w:spacing w:before="0" w:beforeAutospacing="0" w:after="225" w:afterAutospacing="0" w:line="360" w:lineRule="auto"/>
+        <w:rPr>
+          <w:color w:val="301A22"/>
+        </w:rPr>
+      </w:pPr>
+      <w:r>
+        <w:rPr>
+          <w:color w:val="301A22"/>
+        </w:rPr>
+        <w:t>Le centre</w:t>
+      </w:r>
+      <w:r>
+        <w:rPr>
+          <w:color w:val="301A22"/>
+        </w:rPr>
+        <w:t xml:space="preserve"> est ouvert à toute personne désireuse d’accroitre sa qualification, se former dans un </w:t>
+      </w:r>
+      <w:r>
+        <w:rPr>
+          <w:color w:val="301A22"/>
+        </w:rPr>
+        <w:t>métier</w:t>
+      </w:r>
+      <w:r>
+        <w:rPr>
+          <w:color w:val="301A22"/>
+        </w:rPr>
+        <w:t>, suivre une formation pointue dans un domaine qui la passionne.</w:t>
+      </w:r>
+    </w:p>
+    <w:p>
+      <w:pPr>
+        <w:pStyle w:val="text-right"/>
+        <w:shd w:val="clear" w:color="auto" w:fill="FFFFFF"/>
+        <w:spacing w:before="0" w:beforeAutospacing="0" w:after="225" w:afterAutospacing="0" w:line="360" w:lineRule="auto"/>
+        <w:rPr>
+          <w:color w:val="301A22"/>
+        </w:rPr>
+      </w:pPr>
+      <w:r>
+        <w:t>1.3.1.1</w:t>
+      </w:r>
+      <w:r>
+        <w:t xml:space="preserve"> Formations proposées</w:t>
+      </w:r>
+    </w:p>
+    <w:p>
+      <w:pPr>
+        <w:spacing w:line="360" w:lineRule="auto"/>
+        <w:jc w:val="both"/>
+        <w:rPr>
+          <w:rFonts w:ascii="Times New Roman" w:eastAsia="Times New Roman" w:hAnsi="Times New Roman" w:cs="Times New Roman"/>
+          <w:sz w:val="24"/>
+          <w:szCs w:val="24"/>
+          <w:lang w:eastAsia="fr-FR"/>
+        </w:rPr>
+      </w:pPr>
+      <w:r>
+        <w:rPr>
+          <w:rFonts w:ascii="Times New Roman" w:eastAsia="Times New Roman" w:hAnsi="Times New Roman" w:cs="Times New Roman"/>
+          <w:sz w:val="24"/>
+          <w:szCs w:val="24"/>
+          <w:lang w:eastAsia="fr-FR"/>
+        </w:rPr>
+        <w:t>Voici les formations proposées par le centre :</w:t>
+      </w:r>
+    </w:p>
+    <w:p>
+      <w:pPr>
+        <w:spacing w:line="360" w:lineRule="auto"/>
+        <w:jc w:val="both"/>
+        <w:rPr>
+          <w:rFonts w:ascii="Times New Roman" w:eastAsia="Times New Roman" w:hAnsi="Times New Roman" w:cs="Times New Roman"/>
+          <w:sz w:val="24"/>
+          <w:szCs w:val="24"/>
+          <w:lang w:eastAsia="fr-FR"/>
+        </w:rPr>
+      </w:pPr>
+      <w:r>
+        <w:rPr>
+          <w:rFonts w:ascii="Times New Roman" w:eastAsia="Times New Roman" w:hAnsi="Times New Roman" w:cs="Times New Roman"/>
+          <w:sz w:val="24"/>
+          <w:szCs w:val="24"/>
+          <w:lang w:eastAsia="fr-FR"/>
+        </w:rPr>
+        <w:tab/>
+        <w:t xml:space="preserve">- </w:t>
+      </w:r>
+      <w:r>
+        <w:rPr>
+          <w:rFonts w:ascii="Times New Roman" w:eastAsia="Times New Roman" w:hAnsi="Times New Roman" w:cs="Times New Roman"/>
+          <w:sz w:val="24"/>
+          <w:szCs w:val="24"/>
+          <w:lang w:eastAsia="fr-FR"/>
+        </w:rPr>
+        <w:t>Mécanique automobile et générale</w:t>
+      </w:r>
+    </w:p>
+    <w:p>
+      <w:pPr>
+        <w:spacing w:line="360" w:lineRule="auto"/>
+        <w:jc w:val="both"/>
+        <w:rPr>
+          <w:rFonts w:ascii="Times New Roman" w:eastAsia="Times New Roman" w:hAnsi="Times New Roman" w:cs="Times New Roman"/>
+          <w:sz w:val="24"/>
+          <w:szCs w:val="24"/>
+          <w:lang w:eastAsia="fr-FR"/>
+        </w:rPr>
+      </w:pPr>
+      <w:r>
+        <w:rPr>
+          <w:rFonts w:ascii="Times New Roman" w:eastAsia="Times New Roman" w:hAnsi="Times New Roman" w:cs="Times New Roman"/>
+          <w:sz w:val="24"/>
+          <w:szCs w:val="24"/>
+          <w:lang w:eastAsia="fr-FR"/>
+        </w:rPr>
+        <w:tab/>
+        <w:t>- Ajustage et soudure</w:t>
+      </w:r>
+    </w:p>
+    <w:p>
+      <w:pPr>
+        <w:spacing w:line="360" w:lineRule="auto"/>
+        <w:jc w:val="both"/>
+        <w:rPr>
+          <w:rFonts w:ascii="Times New Roman" w:eastAsia="Times New Roman" w:hAnsi="Times New Roman" w:cs="Times New Roman"/>
+          <w:sz w:val="24"/>
+          <w:szCs w:val="24"/>
+          <w:lang w:eastAsia="fr-FR"/>
+        </w:rPr>
+      </w:pPr>
+      <w:r>
+        <w:rPr>
+          <w:rFonts w:ascii="Times New Roman" w:eastAsia="Times New Roman" w:hAnsi="Times New Roman" w:cs="Times New Roman"/>
+          <w:sz w:val="24"/>
+          <w:szCs w:val="24"/>
+          <w:lang w:eastAsia="fr-FR"/>
+        </w:rPr>
+        <w:tab/>
+        <w:t>- Technique coupe et couture</w:t>
+      </w:r>
+    </w:p>
+    <w:p>
+      <w:pPr>
+        <w:spacing w:line="360" w:lineRule="auto"/>
+        <w:jc w:val="both"/>
+        <w:rPr>
+          <w:rFonts w:ascii="Times New Roman" w:eastAsia="Times New Roman" w:hAnsi="Times New Roman" w:cs="Times New Roman"/>
+          <w:sz w:val="24"/>
+          <w:szCs w:val="24"/>
+          <w:lang w:eastAsia="fr-FR"/>
+        </w:rPr>
+      </w:pPr>
+      <w:r>
+        <w:rPr>
+          <w:rFonts w:ascii="Times New Roman" w:eastAsia="Times New Roman" w:hAnsi="Times New Roman" w:cs="Times New Roman"/>
+          <w:sz w:val="24"/>
+          <w:szCs w:val="24"/>
+          <w:lang w:eastAsia="fr-FR"/>
+        </w:rPr>
+        <w:tab/>
+        <w:t>- Ressources humaines</w:t>
+      </w:r>
+    </w:p>
+    <w:p>
+      <w:pPr>
+        <w:spacing w:line="360" w:lineRule="auto"/>
+        <w:jc w:val="both"/>
+        <w:rPr>
+          <w:rFonts w:ascii="Times New Roman" w:eastAsia="Times New Roman" w:hAnsi="Times New Roman" w:cs="Times New Roman"/>
+          <w:sz w:val="24"/>
+          <w:szCs w:val="24"/>
+          <w:lang w:eastAsia="fr-FR"/>
+        </w:rPr>
+      </w:pPr>
+      <w:r>
+        <w:rPr>
+          <w:rFonts w:ascii="Times New Roman" w:eastAsia="Times New Roman" w:hAnsi="Times New Roman" w:cs="Times New Roman"/>
+          <w:sz w:val="24"/>
+          <w:szCs w:val="24"/>
+          <w:lang w:eastAsia="fr-FR"/>
+        </w:rPr>
+        <w:tab/>
+        <w:t>- Administration</w:t>
+      </w:r>
+    </w:p>
+    <w:p>
+      <w:pPr>
+        <w:spacing w:line="360" w:lineRule="auto"/>
+        <w:jc w:val="both"/>
+        <w:rPr>
+          <w:rFonts w:ascii="Times New Roman" w:eastAsia="Times New Roman" w:hAnsi="Times New Roman" w:cs="Times New Roman"/>
+          <w:sz w:val="24"/>
+          <w:szCs w:val="24"/>
+          <w:lang w:eastAsia="fr-FR"/>
+        </w:rPr>
+      </w:pPr>
+      <w:r>
+        <w:rPr>
+          <w:rFonts w:ascii="Times New Roman" w:eastAsia="Times New Roman" w:hAnsi="Times New Roman" w:cs="Times New Roman"/>
+          <w:sz w:val="24"/>
+          <w:szCs w:val="24"/>
+          <w:lang w:eastAsia="fr-FR"/>
+        </w:rPr>
+        <w:tab/>
+        <w:t>- Informatique</w:t>
+      </w:r>
+    </w:p>
+    <w:p>
+      <w:pPr>
+        <w:spacing w:line="360" w:lineRule="auto"/>
+        <w:jc w:val="both"/>
+        <w:rPr>
+          <w:rFonts w:ascii="Times New Roman" w:eastAsia="Times New Roman" w:hAnsi="Times New Roman" w:cs="Times New Roman"/>
+          <w:sz w:val="24"/>
+          <w:szCs w:val="24"/>
+          <w:lang w:eastAsia="fr-FR"/>
+        </w:rPr>
+      </w:pPr>
+      <w:r>
+        <w:rPr>
+          <w:rFonts w:ascii="Times New Roman" w:eastAsia="Times New Roman" w:hAnsi="Times New Roman" w:cs="Times New Roman"/>
+          <w:sz w:val="24"/>
+          <w:szCs w:val="24"/>
+          <w:lang w:eastAsia="fr-FR"/>
+        </w:rPr>
+        <w:tab/>
+        <w:t>- Multimédia</w:t>
+      </w:r>
+    </w:p>
+    <w:p>
+      <w:pPr>
+        <w:spacing w:line="360" w:lineRule="auto"/>
+        <w:jc w:val="both"/>
+        <w:rPr>
+          <w:rFonts w:ascii="Times New Roman" w:eastAsia="Times New Roman" w:hAnsi="Times New Roman" w:cs="Times New Roman"/>
+          <w:sz w:val="24"/>
+          <w:szCs w:val="24"/>
+          <w:lang w:eastAsia="fr-FR"/>
+        </w:rPr>
+      </w:pPr>
+      <w:r>
+        <w:rPr>
+          <w:rFonts w:ascii="Times New Roman" w:eastAsia="Times New Roman" w:hAnsi="Times New Roman" w:cs="Times New Roman"/>
+          <w:sz w:val="24"/>
+          <w:szCs w:val="24"/>
+          <w:lang w:eastAsia="fr-FR"/>
+        </w:rPr>
+        <w:tab/>
+        <w:t>- Logistique</w:t>
+      </w:r>
+    </w:p>
+    <w:p>
+      <w:pPr>
+        <w:pStyle w:val="text-right"/>
+        <w:shd w:val="clear" w:color="auto" w:fill="FFFFFF"/>
+        <w:spacing w:before="0" w:beforeAutospacing="0" w:after="225" w:afterAutospacing="0" w:line="360" w:lineRule="auto"/>
+        <w:rPr>
+          <w:color w:val="301A22"/>
+        </w:rPr>
+      </w:pPr>
+      <w:r>
+        <w:rPr>
+          <w:color w:val="301A22"/>
+        </w:rPr>
+        <w:t>C</w:t>
+      </w:r>
+      <w:r>
+        <w:rPr>
+          <w:color w:val="301A22"/>
+        </w:rPr>
+        <w:t>es formations sont accessibles à tous et permettent à chacun de se former à une métier d’avenir ou tout simplement de compléter ses compétences professionnelles.</w:t>
+      </w:r>
+    </w:p>
+    <w:p>
+      <w:pPr>
+        <w:spacing w:line="360" w:lineRule="auto"/>
+        <w:jc w:val="both"/>
+        <w:rPr>
+          <w:rFonts w:ascii="Times New Roman" w:eastAsia="Times New Roman" w:hAnsi="Times New Roman" w:cs="Times New Roman"/>
           <w:b/>
           <w:sz w:val="24"/>
-        </w:rPr>
-        <w:t>LITES</w:t>
-      </w:r>
-    </w:p>
-    <w:p>
-      <w:pPr>
-        <w:spacing w:line="360" w:lineRule="auto"/>
-        <w:jc w:val="both"/>
-        <w:rPr>
-          <w:rFonts w:ascii="Times New Roman" w:hAnsi="Times New Roman" w:cs="Times New Roman"/>
+          <w:szCs w:val="24"/>
+          <w:lang w:eastAsia="fr-FR"/>
+        </w:rPr>
+      </w:pPr>
+      <w:r>
+        <w:rPr>
+          <w:rFonts w:ascii="Times New Roman" w:eastAsia="Times New Roman" w:hAnsi="Times New Roman" w:cs="Times New Roman"/>
           <w:b/>
           <w:sz w:val="24"/>
-        </w:rPr>
-      </w:pPr>
-      <w:r>
-        <w:rPr>
-          <w:rFonts w:ascii="Times New Roman" w:hAnsi="Times New Roman" w:cs="Times New Roman"/>
+          <w:szCs w:val="24"/>
+          <w:lang w:eastAsia="fr-FR"/>
+        </w:rPr>
+        <w:t>1.3 Analyse du système existant</w:t>
+      </w:r>
+    </w:p>
+    <w:p>
+      <w:pPr>
+        <w:spacing w:after="0" w:line="360" w:lineRule="auto"/>
+        <w:jc w:val="both"/>
+        <w:rPr>
+          <w:rFonts w:ascii="Times New Roman" w:eastAsia="Times New Roman" w:hAnsi="Times New Roman" w:cs="Times New Roman"/>
+          <w:sz w:val="24"/>
+          <w:szCs w:val="24"/>
+          <w:lang w:eastAsia="fr-FR"/>
+        </w:rPr>
+      </w:pPr>
+      <w:r>
+        <w:rPr>
+          <w:rFonts w:ascii="Times New Roman" w:eastAsia="Times New Roman" w:hAnsi="Times New Roman" w:cs="Times New Roman"/>
+          <w:sz w:val="24"/>
+          <w:szCs w:val="24"/>
+          <w:lang w:eastAsia="fr-FR"/>
+        </w:rPr>
+        <w:t>L'étude de l'existant est une étape essentielle de notre projet, car elle nous permet de comprendre en détail le fonctionnement actuel du centre de formation et d'identifier les points forts et les points faibles de son infrastructure. Cette analyse approfondie de l'existant nous aidera à déterminer les besoins et les exigences spécifiques auxquels notre application Android devra répondre.</w:t>
+      </w:r>
+    </w:p>
+    <w:p>
+      <w:pPr>
+        <w:spacing w:after="0" w:line="240" w:lineRule="auto"/>
+        <w:rPr>
+          <w:rFonts w:ascii="Times New Roman" w:eastAsia="Times New Roman" w:hAnsi="Times New Roman" w:cs="Times New Roman"/>
+          <w:sz w:val="24"/>
+          <w:szCs w:val="24"/>
+          <w:lang w:eastAsia="fr-FR"/>
+        </w:rPr>
+      </w:pPr>
+    </w:p>
+    <w:p>
+      <w:pPr>
+        <w:jc w:val="both"/>
+        <w:rPr>
+          <w:rFonts w:ascii="Times New Roman" w:eastAsia="Times New Roman" w:hAnsi="Times New Roman" w:cs="Times New Roman"/>
+          <w:sz w:val="24"/>
+          <w:szCs w:val="24"/>
+          <w:lang w:eastAsia="fr-FR"/>
+        </w:rPr>
+      </w:pPr>
+    </w:p>
+    <w:p>
+      <w:pPr>
+        <w:jc w:val="both"/>
+        <w:rPr>
+          <w:rFonts w:ascii="Times New Roman" w:eastAsia="Times New Roman" w:hAnsi="Times New Roman" w:cs="Times New Roman"/>
+          <w:sz w:val="24"/>
+          <w:szCs w:val="24"/>
+          <w:lang w:eastAsia="fr-FR"/>
+        </w:rPr>
+      </w:pPr>
+    </w:p>
+    <w:p>
+      <w:pPr>
+        <w:spacing w:line="360" w:lineRule="auto"/>
+        <w:jc w:val="both"/>
+        <w:rPr>
+          <w:rFonts w:ascii="Times New Roman" w:eastAsia="Times New Roman" w:hAnsi="Times New Roman" w:cs="Times New Roman"/>
           <w:b/>
           <w:sz w:val="24"/>
-        </w:rPr>
-        <w:t xml:space="preserve">1.1 </w:t>
-      </w:r>
-      <w:r>
-        <w:rPr>
-          <w:rFonts w:ascii="Times New Roman" w:hAnsi="Times New Roman" w:cs="Times New Roman"/>
+          <w:szCs w:val="24"/>
+          <w:lang w:eastAsia="fr-FR"/>
+        </w:rPr>
+      </w:pPr>
+      <w:r>
+        <w:rPr>
+          <w:rFonts w:ascii="Times New Roman" w:eastAsia="Times New Roman" w:hAnsi="Times New Roman" w:cs="Times New Roman"/>
           <w:b/>
           <w:sz w:val="24"/>
-        </w:rPr>
-        <w:t>Introduction partielle</w:t>
-      </w:r>
-    </w:p>
-    <w:p>
-      <w:pPr>
-        <w:spacing w:line="360" w:lineRule="auto"/>
-        <w:jc w:val="both"/>
-        <w:rPr>
-          <w:rFonts w:ascii="Times New Roman" w:eastAsia="Times New Roman" w:hAnsi="Times New Roman" w:cs="Times New Roman"/>
-          <w:sz w:val="24"/>
-          <w:szCs w:val="24"/>
-          <w:lang w:eastAsia="fr-FR"/>
-        </w:rPr>
-      </w:pPr>
-      <w:r>
-        <w:rPr>
-          <w:rFonts w:ascii="Times New Roman" w:eastAsia="Times New Roman" w:hAnsi="Times New Roman" w:cs="Times New Roman"/>
-          <w:sz w:val="24"/>
-          <w:szCs w:val="24"/>
-          <w:lang w:eastAsia="fr-FR"/>
-        </w:rPr>
-        <w:t xml:space="preserve">Ce </w:t>
-      </w:r>
-      <w:r>
-        <w:rPr>
-          <w:rFonts w:ascii="Times New Roman" w:eastAsia="Times New Roman" w:hAnsi="Times New Roman" w:cs="Times New Roman"/>
-          <w:sz w:val="24"/>
-          <w:szCs w:val="24"/>
-          <w:lang w:eastAsia="fr-FR"/>
-        </w:rPr>
-        <w:t>chapitre se consacre à l'étude préliminaire et à l'infrastructure du centre de formation. Nous examinerons en détail le fonctionnement et les procédures du centre de formation, afin de mieux comprendre son organis</w:t>
-      </w:r>
-      <w:r>
-        <w:rPr>
-          <w:rFonts w:ascii="Times New Roman" w:eastAsia="Times New Roman" w:hAnsi="Times New Roman" w:cs="Times New Roman"/>
-          <w:sz w:val="24"/>
-          <w:szCs w:val="24"/>
-          <w:lang w:eastAsia="fr-FR"/>
-        </w:rPr>
-        <w:t>ation et ses besoins</w:t>
-      </w:r>
-      <w:r>
-        <w:rPr>
-          <w:rFonts w:ascii="Times New Roman" w:eastAsia="Times New Roman" w:hAnsi="Times New Roman" w:cs="Times New Roman"/>
-          <w:sz w:val="24"/>
-          <w:szCs w:val="24"/>
-          <w:lang w:eastAsia="fr-FR"/>
-        </w:rPr>
-        <w:t xml:space="preserve"> en matière de formation professionnelle.</w:t>
-      </w:r>
-    </w:p>
-    <w:p>
-      <w:pPr>
-        <w:spacing w:line="360" w:lineRule="auto"/>
-        <w:jc w:val="both"/>
-        <w:rPr>
-          <w:rFonts w:ascii="Times New Roman" w:eastAsia="Times New Roman" w:hAnsi="Times New Roman" w:cs="Times New Roman"/>
-          <w:sz w:val="24"/>
-          <w:szCs w:val="24"/>
-          <w:lang w:eastAsia="fr-FR"/>
-        </w:rPr>
-      </w:pPr>
-      <w:r>
-        <w:rPr>
-          <w:rFonts w:ascii="Times New Roman" w:eastAsia="Times New Roman" w:hAnsi="Times New Roman" w:cs="Times New Roman"/>
-          <w:sz w:val="24"/>
-          <w:szCs w:val="24"/>
-          <w:lang w:eastAsia="fr-FR"/>
-        </w:rPr>
-        <w:t>Nous commencerons par analyser l'infrastructure existant</w:t>
-      </w:r>
-      <w:r>
-        <w:rPr>
-          <w:rFonts w:ascii="Times New Roman" w:eastAsia="Times New Roman" w:hAnsi="Times New Roman" w:cs="Times New Roman"/>
-          <w:sz w:val="24"/>
-          <w:szCs w:val="24"/>
-          <w:lang w:eastAsia="fr-FR"/>
-        </w:rPr>
-        <w:t>e du centre de formation</w:t>
-      </w:r>
-      <w:r>
-        <w:rPr>
-          <w:rFonts w:ascii="Times New Roman" w:eastAsia="Times New Roman" w:hAnsi="Times New Roman" w:cs="Times New Roman"/>
-          <w:sz w:val="24"/>
-          <w:szCs w:val="24"/>
-          <w:lang w:eastAsia="fr-FR"/>
-        </w:rPr>
-        <w:t>. Nous étudierons également les différentes formation</w:t>
-      </w:r>
-      <w:r>
-        <w:rPr>
-          <w:rFonts w:ascii="Times New Roman" w:eastAsia="Times New Roman" w:hAnsi="Times New Roman" w:cs="Times New Roman"/>
-          <w:sz w:val="24"/>
-          <w:szCs w:val="24"/>
-          <w:lang w:eastAsia="fr-FR"/>
-        </w:rPr>
-        <w:t>s proposées par le centre.</w:t>
-      </w:r>
-    </w:p>
-    <w:p>
-      <w:pPr>
-        <w:spacing w:line="360" w:lineRule="auto"/>
-        <w:jc w:val="both"/>
-        <w:rPr>
-          <w:rFonts w:ascii="Times New Roman" w:eastAsia="Times New Roman" w:hAnsi="Times New Roman" w:cs="Times New Roman"/>
-          <w:sz w:val="24"/>
-          <w:szCs w:val="24"/>
-          <w:lang w:eastAsia="fr-FR"/>
-        </w:rPr>
-      </w:pPr>
-      <w:r>
-        <w:rPr>
-          <w:rFonts w:ascii="Times New Roman" w:eastAsia="Times New Roman" w:hAnsi="Times New Roman" w:cs="Times New Roman"/>
-          <w:sz w:val="24"/>
-          <w:szCs w:val="24"/>
-          <w:lang w:eastAsia="fr-FR"/>
-        </w:rPr>
-        <w:t>Ensuite, nous allons examiner</w:t>
-      </w:r>
-      <w:r>
-        <w:rPr>
-          <w:rFonts w:ascii="Times New Roman" w:eastAsia="Times New Roman" w:hAnsi="Times New Roman" w:cs="Times New Roman"/>
-          <w:sz w:val="24"/>
-          <w:szCs w:val="24"/>
-          <w:lang w:eastAsia="fr-FR"/>
-        </w:rPr>
-        <w:t xml:space="preserve"> les processus d'inscription, de planification des cours, de suivi des progrès des apprenants et d'évaluation des résultats. Nous chercherons à comprendre comment le centre de formation gère les interactions avec les formateurs et les apprenants, ainsi que la gestion des ressourc</w:t>
-      </w:r>
-      <w:r>
-        <w:rPr>
-          <w:rFonts w:ascii="Times New Roman" w:eastAsia="Times New Roman" w:hAnsi="Times New Roman" w:cs="Times New Roman"/>
-          <w:sz w:val="24"/>
-          <w:szCs w:val="24"/>
-          <w:lang w:eastAsia="fr-FR"/>
-        </w:rPr>
-        <w:t>es pédagogiques.</w:t>
-      </w:r>
-    </w:p>
-    <w:p>
-      <w:pPr>
-        <w:spacing w:line="360" w:lineRule="auto"/>
-        <w:jc w:val="both"/>
-        <w:rPr>
-          <w:rFonts w:ascii="Times New Roman" w:eastAsia="Times New Roman" w:hAnsi="Times New Roman" w:cs="Times New Roman"/>
-          <w:sz w:val="24"/>
-          <w:szCs w:val="24"/>
-          <w:lang w:eastAsia="fr-FR"/>
-        </w:rPr>
-      </w:pPr>
-      <w:r>
-        <w:rPr>
-          <w:rFonts w:ascii="Times New Roman" w:eastAsia="Times New Roman" w:hAnsi="Times New Roman" w:cs="Times New Roman"/>
-          <w:sz w:val="24"/>
-          <w:szCs w:val="24"/>
-          <w:lang w:eastAsia="fr-FR"/>
-        </w:rPr>
-        <w:t>Nous aborderons égalem</w:t>
-      </w:r>
-      <w:r>
-        <w:rPr>
-          <w:rFonts w:ascii="Times New Roman" w:eastAsia="Times New Roman" w:hAnsi="Times New Roman" w:cs="Times New Roman"/>
-          <w:sz w:val="24"/>
-          <w:szCs w:val="24"/>
-          <w:lang w:eastAsia="fr-FR"/>
-        </w:rPr>
-        <w:t>ent les défis</w:t>
-      </w:r>
-      <w:r>
-        <w:rPr>
-          <w:rFonts w:ascii="Times New Roman" w:eastAsia="Times New Roman" w:hAnsi="Times New Roman" w:cs="Times New Roman"/>
-          <w:sz w:val="24"/>
-          <w:szCs w:val="24"/>
-          <w:lang w:eastAsia="fr-FR"/>
-        </w:rPr>
-        <w:t xml:space="preserve"> auxquels le centre de formation est confronté,</w:t>
-      </w:r>
-      <w:r>
-        <w:rPr>
-          <w:rFonts w:ascii="Times New Roman" w:eastAsia="Times New Roman" w:hAnsi="Times New Roman" w:cs="Times New Roman"/>
-          <w:sz w:val="24"/>
-          <w:szCs w:val="24"/>
-          <w:lang w:eastAsia="fr-FR"/>
-        </w:rPr>
-        <w:t xml:space="preserve"> </w:t>
-      </w:r>
-      <w:r>
-        <w:rPr>
-          <w:rFonts w:ascii="Times New Roman" w:eastAsia="Times New Roman" w:hAnsi="Times New Roman" w:cs="Times New Roman"/>
-          <w:sz w:val="24"/>
-          <w:szCs w:val="24"/>
-          <w:lang w:eastAsia="fr-FR"/>
-        </w:rPr>
-        <w:t xml:space="preserve">Nous chercherons à identifier les lacunes ou les besoins non satisfaits en matière de formation professionnelle, afin de proposer des solutions adaptées </w:t>
-      </w:r>
-      <w:r>
-        <w:rPr>
-          <w:rFonts w:ascii="Times New Roman" w:eastAsia="Times New Roman" w:hAnsi="Times New Roman" w:cs="Times New Roman"/>
-          <w:sz w:val="24"/>
-          <w:szCs w:val="24"/>
-          <w:lang w:eastAsia="fr-FR"/>
-        </w:rPr>
-        <w:t>dans notre application Android.</w:t>
-      </w:r>
-    </w:p>
-    <w:p>
-      <w:pPr>
-        <w:spacing w:line="360" w:lineRule="auto"/>
-        <w:jc w:val="both"/>
-        <w:rPr>
-          <w:rFonts w:ascii="Times New Roman" w:eastAsia="Times New Roman" w:hAnsi="Times New Roman" w:cs="Times New Roman"/>
-          <w:b/>
-          <w:sz w:val="24"/>
-          <w:szCs w:val="24"/>
-          <w:lang w:eastAsia="fr-FR"/>
-        </w:rPr>
-      </w:pPr>
-      <w:r>
-        <w:rPr>
-          <w:rFonts w:ascii="Times New Roman" w:eastAsia="Times New Roman" w:hAnsi="Times New Roman" w:cs="Times New Roman"/>
-          <w:b/>
-          <w:sz w:val="24"/>
-          <w:szCs w:val="24"/>
-          <w:lang w:eastAsia="fr-FR"/>
-        </w:rPr>
-        <w:t>1.2 Présentation du centre</w:t>
-      </w:r>
-    </w:p>
-    <w:p>
-      <w:pPr>
-        <w:spacing w:line="360" w:lineRule="auto"/>
-        <w:jc w:val="both"/>
-        <w:rPr>
-          <w:rFonts w:ascii="Times New Roman" w:eastAsia="Times New Roman" w:hAnsi="Times New Roman" w:cs="Times New Roman"/>
-          <w:sz w:val="24"/>
-          <w:szCs w:val="24"/>
-          <w:lang w:eastAsia="fr-FR"/>
-        </w:rPr>
-      </w:pPr>
-      <w:proofErr w:type="spellStart"/>
-      <w:r>
-        <w:rPr>
-          <w:rFonts w:ascii="Times New Roman" w:eastAsia="Times New Roman" w:hAnsi="Times New Roman" w:cs="Times New Roman"/>
-          <w:sz w:val="24"/>
-          <w:szCs w:val="24"/>
-          <w:lang w:eastAsia="fr-FR"/>
-        </w:rPr>
-        <w:t>Lorem</w:t>
-      </w:r>
-      <w:proofErr w:type="spellEnd"/>
-      <w:r>
-        <w:rPr>
-          <w:rFonts w:ascii="Times New Roman" w:eastAsia="Times New Roman" w:hAnsi="Times New Roman" w:cs="Times New Roman"/>
-          <w:sz w:val="24"/>
-          <w:szCs w:val="24"/>
-          <w:lang w:eastAsia="fr-FR"/>
-        </w:rPr>
-        <w:t xml:space="preserve"> </w:t>
-      </w:r>
-      <w:proofErr w:type="spellStart"/>
-      <w:r>
-        <w:rPr>
-          <w:rFonts w:ascii="Times New Roman" w:eastAsia="Times New Roman" w:hAnsi="Times New Roman" w:cs="Times New Roman"/>
-          <w:sz w:val="24"/>
-          <w:szCs w:val="24"/>
-          <w:lang w:eastAsia="fr-FR"/>
-        </w:rPr>
-        <w:t>ipsum</w:t>
-      </w:r>
-      <w:proofErr w:type="spellEnd"/>
-      <w:r>
-        <w:rPr>
-          <w:rFonts w:ascii="Times New Roman" w:eastAsia="Times New Roman" w:hAnsi="Times New Roman" w:cs="Times New Roman"/>
-          <w:sz w:val="24"/>
-          <w:szCs w:val="24"/>
-          <w:lang w:eastAsia="fr-FR"/>
-        </w:rPr>
-        <w:t>…</w:t>
-      </w:r>
-    </w:p>
-    <w:p>
-      <w:pPr>
-        <w:spacing w:line="360" w:lineRule="auto"/>
-        <w:jc w:val="both"/>
-        <w:rPr>
-          <w:rFonts w:ascii="Times New Roman" w:eastAsia="Times New Roman" w:hAnsi="Times New Roman" w:cs="Times New Roman"/>
-          <w:sz w:val="24"/>
-          <w:szCs w:val="24"/>
-          <w:lang w:eastAsia="fr-FR"/>
-        </w:rPr>
-      </w:pPr>
-      <w:r>
-        <w:rPr>
-          <w:rFonts w:ascii="Times New Roman" w:eastAsia="Times New Roman" w:hAnsi="Times New Roman" w:cs="Times New Roman"/>
-          <w:sz w:val="24"/>
-          <w:szCs w:val="24"/>
-          <w:lang w:eastAsia="fr-FR"/>
-        </w:rPr>
-        <w:t>1.2.1 Historique</w:t>
-      </w:r>
-    </w:p>
-    <w:p>
-      <w:pPr>
-        <w:spacing w:line="360" w:lineRule="auto"/>
-        <w:jc w:val="both"/>
-        <w:rPr>
-          <w:rFonts w:ascii="Times New Roman" w:eastAsia="Times New Roman" w:hAnsi="Times New Roman" w:cs="Times New Roman"/>
-          <w:sz w:val="24"/>
-          <w:szCs w:val="24"/>
-          <w:lang w:eastAsia="fr-FR"/>
-        </w:rPr>
-      </w:pPr>
-      <w:r>
-        <w:rPr>
-          <w:rFonts w:ascii="Times New Roman" w:eastAsia="Times New Roman" w:hAnsi="Times New Roman" w:cs="Times New Roman"/>
-          <w:sz w:val="24"/>
-          <w:szCs w:val="24"/>
-          <w:lang w:eastAsia="fr-FR"/>
-        </w:rPr>
-        <w:t>1.2.2 Situation géographique</w:t>
-      </w:r>
-    </w:p>
-    <w:p>
-      <w:pPr>
-        <w:spacing w:line="360" w:lineRule="auto"/>
-        <w:jc w:val="both"/>
-        <w:rPr>
-          <w:rFonts w:ascii="Times New Roman" w:eastAsia="Times New Roman" w:hAnsi="Times New Roman" w:cs="Times New Roman"/>
-          <w:sz w:val="24"/>
-          <w:szCs w:val="24"/>
-          <w:lang w:eastAsia="fr-FR"/>
-        </w:rPr>
-      </w:pPr>
-      <w:r>
-        <w:rPr>
-          <w:rFonts w:ascii="Times New Roman" w:eastAsia="Times New Roman" w:hAnsi="Times New Roman" w:cs="Times New Roman"/>
-          <w:sz w:val="24"/>
-          <w:szCs w:val="24"/>
-          <w:lang w:eastAsia="fr-FR"/>
-        </w:rPr>
-        <w:t>1.2.3. Mission</w:t>
-      </w:r>
-    </w:p>
-    <w:p>
-      <w:pPr>
-        <w:spacing w:line="360" w:lineRule="auto"/>
-        <w:jc w:val="both"/>
-        <w:rPr>
-          <w:rFonts w:ascii="Times New Roman" w:eastAsia="Times New Roman" w:hAnsi="Times New Roman" w:cs="Times New Roman"/>
-          <w:sz w:val="24"/>
-          <w:szCs w:val="24"/>
-          <w:lang w:eastAsia="fr-FR"/>
-        </w:rPr>
-      </w:pPr>
-      <w:r>
-        <w:rPr>
-          <w:rFonts w:ascii="Times New Roman" w:eastAsia="Times New Roman" w:hAnsi="Times New Roman" w:cs="Times New Roman"/>
-          <w:sz w:val="24"/>
-          <w:szCs w:val="24"/>
-          <w:lang w:eastAsia="fr-FR"/>
-        </w:rPr>
-        <w:t>1.2.4 Formations proposées</w:t>
-      </w:r>
-    </w:p>
-    <w:p>
-      <w:pPr>
-        <w:spacing w:line="360" w:lineRule="auto"/>
-        <w:jc w:val="both"/>
-        <w:rPr>
-          <w:rFonts w:ascii="Times New Roman" w:eastAsia="Times New Roman" w:hAnsi="Times New Roman" w:cs="Times New Roman"/>
-          <w:b/>
-          <w:sz w:val="24"/>
-          <w:szCs w:val="24"/>
-          <w:lang w:eastAsia="fr-FR"/>
-        </w:rPr>
-      </w:pPr>
-      <w:r>
-        <w:rPr>
-          <w:rFonts w:ascii="Times New Roman" w:eastAsia="Times New Roman" w:hAnsi="Times New Roman" w:cs="Times New Roman"/>
-          <w:b/>
-          <w:sz w:val="24"/>
-          <w:szCs w:val="24"/>
-          <w:lang w:eastAsia="fr-FR"/>
-        </w:rPr>
-        <w:t>1.3 Analyse du système existant</w:t>
-      </w:r>
-    </w:p>
-    <w:p>
-      <w:pPr>
-        <w:spacing w:after="0" w:line="360" w:lineRule="auto"/>
-        <w:jc w:val="both"/>
-        <w:rPr>
-          <w:rFonts w:ascii="Times New Roman" w:eastAsia="Times New Roman" w:hAnsi="Times New Roman" w:cs="Times New Roman"/>
-          <w:sz w:val="24"/>
-          <w:szCs w:val="24"/>
-          <w:lang w:eastAsia="fr-FR"/>
-        </w:rPr>
-      </w:pPr>
-      <w:r>
-        <w:rPr>
-          <w:rFonts w:ascii="Times New Roman" w:eastAsia="Times New Roman" w:hAnsi="Times New Roman" w:cs="Times New Roman"/>
-          <w:sz w:val="24"/>
-          <w:szCs w:val="24"/>
-          <w:lang w:eastAsia="fr-FR"/>
-        </w:rPr>
-        <w:t>L'étude de l'existant est une étape essentielle de notre projet, car elle nous permet de comprendre en détail le fonctionnement actuel du centre de formation et d'identifier les points forts et les points faibles de son infrastructure. Cette analyse approfondie de l'existant nous aidera à déterminer les besoins et les exigences spécifiques auxquels notre application Android devra répondre.</w:t>
-      </w:r>
-    </w:p>
-    <w:p>
-      <w:pPr>
-        <w:spacing w:after="0" w:line="240" w:lineRule="auto"/>
-        <w:rPr>
-          <w:rFonts w:ascii="Times New Roman" w:eastAsia="Times New Roman" w:hAnsi="Times New Roman" w:cs="Times New Roman"/>
-          <w:sz w:val="24"/>
-          <w:szCs w:val="24"/>
-          <w:lang w:eastAsia="fr-FR"/>
-        </w:rPr>
-      </w:pPr>
-    </w:p>
-    <w:p>
-      <w:pPr>
-        <w:jc w:val="both"/>
-        <w:rPr>
-          <w:rFonts w:ascii="Times New Roman" w:eastAsia="Times New Roman" w:hAnsi="Times New Roman" w:cs="Times New Roman"/>
-          <w:sz w:val="24"/>
-          <w:szCs w:val="24"/>
-          <w:lang w:eastAsia="fr-FR"/>
-        </w:rPr>
-      </w:pPr>
-    </w:p>
-    <w:p>
-      <w:pPr>
-        <w:jc w:val="both"/>
-        <w:rPr>
-          <w:rFonts w:ascii="Times New Roman" w:eastAsia="Times New Roman" w:hAnsi="Times New Roman" w:cs="Times New Roman"/>
-          <w:sz w:val="24"/>
-          <w:szCs w:val="24"/>
-          <w:lang w:eastAsia="fr-FR"/>
-        </w:rPr>
-      </w:pPr>
-    </w:p>
-    <w:p>
-      <w:pPr>
-        <w:spacing w:line="360" w:lineRule="auto"/>
-        <w:jc w:val="both"/>
-        <w:rPr>
-          <w:rFonts w:ascii="Times New Roman" w:eastAsia="Times New Roman" w:hAnsi="Times New Roman" w:cs="Times New Roman"/>
-          <w:b/>
-          <w:sz w:val="24"/>
-          <w:szCs w:val="24"/>
-          <w:lang w:eastAsia="fr-FR"/>
-        </w:rPr>
-      </w:pPr>
-      <w:r>
-        <w:rPr>
-          <w:rFonts w:ascii="Times New Roman" w:eastAsia="Times New Roman" w:hAnsi="Times New Roman" w:cs="Times New Roman"/>
-          <w:b/>
-          <w:sz w:val="24"/>
-          <w:szCs w:val="24"/>
-          <w:lang w:eastAsia="fr-FR"/>
-        </w:rPr>
-        <w:lastRenderedPageBreak/>
+          <w:szCs w:val="24"/>
+          <w:lang w:eastAsia="fr-FR"/>
+        </w:rPr>
         <w:t>Chapitre 3. PROCESSUS ET IMPLEMENTATION</w:t>
       </w:r>
     </w:p>
@@ -3491,6 +4592,7 @@
           <w:szCs w:val="24"/>
           <w:lang w:eastAsia="fr-FR"/>
         </w:rPr>
+        <w:lastRenderedPageBreak/>
         <w:t xml:space="preserve">Android Studio est un environnement de développement intégré (IDE) spécialement conçu pour le développement d'applications Android. </w:t>
       </w:r>
       <w:r>
@@ -3539,7 +4641,6 @@
           <w:szCs w:val="24"/>
           <w:lang w:eastAsia="fr-FR"/>
         </w:rPr>
-        <w:lastRenderedPageBreak/>
         <w:t>Voici quelques caractéristiques et fonctionnalités cl</w:t>
       </w:r>
       <w:r>
@@ -4187,6 +5288,7 @@
           <w:szCs w:val="24"/>
           <w:lang w:eastAsia="fr-FR"/>
         </w:rPr>
+        <w:lastRenderedPageBreak/>
         <w:t>Hostinger</w:t>
       </w:r>
       <w:proofErr w:type="spellEnd"/>
@@ -4657,18 +5759,6 @@
           <w:lang w:eastAsia="fr-FR"/>
         </w:rPr>
       </w:pPr>
-    </w:p>
-    <w:p>
-      <w:pPr>
-        <w:spacing w:line="360" w:lineRule="auto"/>
-        <w:jc w:val="both"/>
-        <w:rPr>
-          <w:rFonts w:ascii="Times New Roman" w:eastAsia="Times New Roman" w:hAnsi="Times New Roman" w:cs="Times New Roman"/>
-          <w:sz w:val="24"/>
-          <w:szCs w:val="24"/>
-          <w:lang w:eastAsia="fr-FR"/>
-        </w:rPr>
-      </w:pPr>
       <w:r>
         <w:rPr>
           <w:rFonts w:ascii="Times New Roman" w:eastAsia="Times New Roman" w:hAnsi="Times New Roman" w:cs="Times New Roman"/>
@@ -4894,6 +5984,7 @@
           <w:szCs w:val="24"/>
           <w:lang w:eastAsia="fr-FR"/>
         </w:rPr>
+        <w:lastRenderedPageBreak/>
         <w:t xml:space="preserve">3. Extensions et personnalisation : </w:t>
       </w:r>
       <w:r>
@@ -4912,17 +6003,7 @@
           <w:szCs w:val="24"/>
           <w:lang w:eastAsia="fr-FR"/>
         </w:rPr>
-        <w:t xml:space="preserve">d'extensions très riche qui permet aux développeurs d'ajouter des fonctionnalités </w:t>
-      </w:r>
-      <w:r>
-        <w:rPr>
-          <w:rFonts w:ascii="Times New Roman" w:eastAsia="Times New Roman" w:hAnsi="Times New Roman" w:cs="Times New Roman"/>
-          <w:sz w:val="24"/>
-          <w:szCs w:val="24"/>
-          <w:lang w:eastAsia="fr-FR"/>
-        </w:rPr>
-        <w:lastRenderedPageBreak/>
-        <w:t xml:space="preserve">supplémentaires à l'éditeur. Il existe des extensions pour la gestion de versions, le débogage, les tests unitaires, les </w:t>
+        <w:t xml:space="preserve">d'extensions très riche qui permet aux développeurs d'ajouter des fonctionnalités supplémentaires à l'éditeur. Il existe des extensions pour la gestion de versions, le débogage, les tests unitaires, les </w:t>
       </w:r>
       <w:proofErr w:type="spellStart"/>
       <w:r>
@@ -6262,6 +7343,78 @@
       <w:szCs w:val="24"/>
     </w:rPr>
   </w:style>
+  <w:style w:type="paragraph" w:customStyle="1" w:styleId="mb-10">
+    <w:name w:val="mb-10"/>
+    <w:basedOn w:val="Normal"/>
+    <w:rsid w:val="00970FA9"/>
+    <w:pPr>
+      <w:spacing w:before="100" w:beforeAutospacing="1" w:after="100" w:afterAutospacing="1" w:line="240" w:lineRule="auto"/>
+    </w:pPr>
+    <w:rPr>
+      <w:rFonts w:ascii="Times New Roman" w:eastAsia="Times New Roman" w:hAnsi="Times New Roman" w:cs="Times New Roman"/>
+      <w:sz w:val="24"/>
+      <w:szCs w:val="24"/>
+      <w:lang w:eastAsia="fr-FR"/>
+    </w:rPr>
+  </w:style>
+  <w:style w:type="paragraph" w:customStyle="1" w:styleId="pera-top">
+    <w:name w:val="pera-top"/>
+    <w:basedOn w:val="Normal"/>
+    <w:rsid w:val="00970FA9"/>
+    <w:pPr>
+      <w:spacing w:before="100" w:beforeAutospacing="1" w:after="100" w:afterAutospacing="1" w:line="240" w:lineRule="auto"/>
+    </w:pPr>
+    <w:rPr>
+      <w:rFonts w:ascii="Times New Roman" w:eastAsia="Times New Roman" w:hAnsi="Times New Roman" w:cs="Times New Roman"/>
+      <w:sz w:val="24"/>
+      <w:szCs w:val="24"/>
+      <w:lang w:eastAsia="fr-FR"/>
+    </w:rPr>
+  </w:style>
+  <w:style w:type="paragraph" w:customStyle="1" w:styleId="text-right">
+    <w:name w:val="text-right"/>
+    <w:basedOn w:val="Normal"/>
+    <w:rsid w:val="00393D74"/>
+    <w:pPr>
+      <w:spacing w:before="100" w:beforeAutospacing="1" w:after="100" w:afterAutospacing="1" w:line="240" w:lineRule="auto"/>
+    </w:pPr>
+    <w:rPr>
+      <w:rFonts w:ascii="Times New Roman" w:eastAsia="Times New Roman" w:hAnsi="Times New Roman" w:cs="Times New Roman"/>
+      <w:sz w:val="24"/>
+      <w:szCs w:val="24"/>
+      <w:lang w:eastAsia="fr-FR"/>
+    </w:rPr>
+  </w:style>
+  <w:style w:type="paragraph" w:customStyle="1" w:styleId="mb-0">
+    <w:name w:val="mb-0"/>
+    <w:basedOn w:val="Normal"/>
+    <w:rsid w:val="0057733E"/>
+    <w:pPr>
+      <w:spacing w:before="100" w:beforeAutospacing="1" w:after="100" w:afterAutospacing="1" w:line="240" w:lineRule="auto"/>
+    </w:pPr>
+    <w:rPr>
+      <w:rFonts w:ascii="Times New Roman" w:eastAsia="Times New Roman" w:hAnsi="Times New Roman" w:cs="Times New Roman"/>
+      <w:sz w:val="24"/>
+      <w:szCs w:val="24"/>
+      <w:lang w:eastAsia="fr-FR"/>
+    </w:rPr>
+  </w:style>
+  <w:style w:type="paragraph" w:styleId="NormalWeb">
+    <w:name w:val="Normal (Web)"/>
+    <w:basedOn w:val="Normal"/>
+    <w:uiPriority w:val="99"/>
+    <w:unhideWhenUsed/>
+    <w:rsid w:val="0057733E"/>
+    <w:pPr>
+      <w:spacing w:before="100" w:beforeAutospacing="1" w:after="100" w:afterAutospacing="1" w:line="240" w:lineRule="auto"/>
+    </w:pPr>
+    <w:rPr>
+      <w:rFonts w:ascii="Times New Roman" w:eastAsia="Times New Roman" w:hAnsi="Times New Roman" w:cs="Times New Roman"/>
+      <w:sz w:val="24"/>
+      <w:szCs w:val="24"/>
+      <w:lang w:eastAsia="fr-FR"/>
+    </w:rPr>
+  </w:style>
 </w:styles>
 </file>
 

</xml_diff>

<commit_message>
continuité du premier chapitre
</commit_message>
<xml_diff>
--- a/MON-TFC.docx
+++ b/MON-TFC.docx
@@ -2877,7 +2877,16 @@
           <w:szCs w:val="24"/>
           <w:lang w:eastAsia="fr-FR"/>
         </w:rPr>
-        <w:t xml:space="preserve"> en matière de formation professionnelle.</w:t>
+        <w:t xml:space="preserve"> par rapport à la </w:t>
+      </w:r>
+      <w:r>
+        <w:rPr>
+          <w:rFonts w:ascii="Times New Roman" w:eastAsia="Times New Roman" w:hAnsi="Times New Roman" w:cs="Times New Roman"/>
+          <w:sz w:val="24"/>
+          <w:szCs w:val="24"/>
+          <w:lang w:eastAsia="fr-FR"/>
+        </w:rPr>
+        <w:t>formation professionnelle.</w:t>
       </w:r>
     </w:p>
     <w:p>
@@ -3628,15 +3637,7 @@
         <w:rPr>
           <w:color w:val="301A22"/>
         </w:rPr>
-        <w:t>Le centre de formation professionnelle TEGRA a pour secte</w:t>
-      </w:r>
-      <w:bookmarkStart w:id="0" w:name="_GoBack"/>
-      <w:bookmarkEnd w:id="0"/>
-      <w:r>
-        <w:rPr>
-          <w:color w:val="301A22"/>
-        </w:rPr>
-        <w:t>urs d’activités : la formation, le recrutement et l’assistance technique.</w:t>
+        <w:t>Le centre de formation professionnelle TEGRA a pour secteurs d’activités : la formation, le recrutement et l’assistance technique.</w:t>
       </w:r>
     </w:p>
     <w:p>
@@ -3908,13 +3909,7 @@
         <w:rPr>
           <w:color w:val="301A22"/>
         </w:rPr>
-        <w:t>C</w:t>
-      </w:r>
-      <w:r>
-        <w:rPr>
-          <w:color w:val="301A22"/>
-        </w:rPr>
-        <w:t>es formations sont accessibles à tous et permettent à chacun de se former à une métier d’avenir ou tout simplement de compléter ses compétences professionnelles.</w:t>
+        <w:t>Ces formations sont accessibles à tous et permettent à chacun de se former à une métier d’avenir ou tout simplement de compléter ses compétences professionnelles.</w:t>
       </w:r>
     </w:p>
     <w:p>
@@ -3937,7 +3932,7 @@
           <w:szCs w:val="24"/>
           <w:lang w:eastAsia="fr-FR"/>
         </w:rPr>
-        <w:t>1.3 Analyse du système existant</w:t>
+        <w:t>1.3 Etude préalable</w:t>
       </w:r>
     </w:p>
     <w:p>
@@ -3963,6 +3958,30 @@
     </w:p>
     <w:p>
       <w:pPr>
+        <w:spacing w:after="0" w:line="360" w:lineRule="auto"/>
+        <w:jc w:val="both"/>
+        <w:rPr>
+          <w:rFonts w:ascii="Times New Roman" w:eastAsia="Times New Roman" w:hAnsi="Times New Roman" w:cs="Times New Roman"/>
+          <w:sz w:val="24"/>
+          <w:szCs w:val="24"/>
+          <w:lang w:eastAsia="fr-FR"/>
+        </w:rPr>
+      </w:pPr>
+    </w:p>
+    <w:p>
+      <w:pPr>
+        <w:spacing w:after="0" w:line="360" w:lineRule="auto"/>
+        <w:jc w:val="both"/>
+        <w:rPr>
+          <w:rFonts w:ascii="Times New Roman" w:eastAsia="Times New Roman" w:hAnsi="Times New Roman" w:cs="Times New Roman"/>
+          <w:sz w:val="24"/>
+          <w:szCs w:val="24"/>
+          <w:lang w:eastAsia="fr-FR"/>
+        </w:rPr>
+      </w:pPr>
+    </w:p>
+    <w:p>
+      <w:pPr>
         <w:spacing w:after="0" w:line="240" w:lineRule="auto"/>
         <w:rPr>
           <w:rFonts w:ascii="Times New Roman" w:eastAsia="Times New Roman" w:hAnsi="Times New Roman" w:cs="Times New Roman"/>
@@ -3971,45 +3990,1068 @@
           <w:lang w:eastAsia="fr-FR"/>
         </w:rPr>
       </w:pPr>
-    </w:p>
-    <w:p>
-      <w:pPr>
-        <w:jc w:val="both"/>
-        <w:rPr>
-          <w:rFonts w:ascii="Times New Roman" w:eastAsia="Times New Roman" w:hAnsi="Times New Roman" w:cs="Times New Roman"/>
-          <w:sz w:val="24"/>
-          <w:szCs w:val="24"/>
-          <w:lang w:eastAsia="fr-FR"/>
-        </w:rPr>
-      </w:pPr>
-    </w:p>
-    <w:p>
-      <w:pPr>
-        <w:jc w:val="both"/>
-        <w:rPr>
-          <w:rFonts w:ascii="Times New Roman" w:eastAsia="Times New Roman" w:hAnsi="Times New Roman" w:cs="Times New Roman"/>
-          <w:sz w:val="24"/>
-          <w:szCs w:val="24"/>
-          <w:lang w:eastAsia="fr-FR"/>
-        </w:rPr>
-      </w:pPr>
-    </w:p>
-    <w:p>
-      <w:pPr>
-        <w:spacing w:line="360" w:lineRule="auto"/>
-        <w:jc w:val="both"/>
+      <w:r>
+        <w:rPr>
+          <w:rFonts w:ascii="Times New Roman" w:eastAsia="Times New Roman" w:hAnsi="Times New Roman" w:cs="Times New Roman"/>
+          <w:sz w:val="24"/>
+          <w:szCs w:val="24"/>
+          <w:lang w:eastAsia="fr-FR"/>
+        </w:rPr>
+        <w:lastRenderedPageBreak/>
+        <w:t>1.3.1 Analyse du système existant</w:t>
+      </w:r>
+    </w:p>
+    <w:p>
+      <w:pPr>
+        <w:spacing w:after="0" w:line="240" w:lineRule="auto"/>
+        <w:rPr>
+          <w:rFonts w:ascii="Times New Roman" w:eastAsia="Times New Roman" w:hAnsi="Times New Roman" w:cs="Times New Roman"/>
+          <w:sz w:val="24"/>
+          <w:szCs w:val="24"/>
+          <w:lang w:eastAsia="fr-FR"/>
+        </w:rPr>
+      </w:pPr>
+    </w:p>
+    <w:p>
+      <w:pPr>
+        <w:spacing w:after="0" w:line="240" w:lineRule="auto"/>
+        <w:rPr>
+          <w:rFonts w:ascii="Times New Roman" w:eastAsia="Times New Roman" w:hAnsi="Times New Roman" w:cs="Times New Roman"/>
+          <w:sz w:val="24"/>
+          <w:szCs w:val="24"/>
+          <w:lang w:eastAsia="fr-FR"/>
+        </w:rPr>
+      </w:pPr>
+      <w:r>
+        <w:rPr>
+          <w:rFonts w:ascii="Times New Roman" w:eastAsia="Times New Roman" w:hAnsi="Times New Roman" w:cs="Times New Roman"/>
+          <w:sz w:val="24"/>
+          <w:szCs w:val="24"/>
+          <w:lang w:eastAsia="fr-FR"/>
+        </w:rPr>
+        <w:t>De nos jours, il existe plusieurs plateformes de formation en ligne, chacune ayant ses propres avantages et inconvénients. Ces plateformes permettent aux apprenants d'accéder à une variété de cours et de ressources pédagogiques à partir de n'importe quel endroit et à n'impo</w:t>
+      </w:r>
+      <w:r>
+        <w:rPr>
+          <w:rFonts w:ascii="Times New Roman" w:eastAsia="Times New Roman" w:hAnsi="Times New Roman" w:cs="Times New Roman"/>
+          <w:sz w:val="24"/>
+          <w:szCs w:val="24"/>
+          <w:lang w:eastAsia="fr-FR"/>
+        </w:rPr>
+        <w:t xml:space="preserve">rte quel moment. Elles </w:t>
+      </w:r>
+      <w:r>
+        <w:rPr>
+          <w:rFonts w:ascii="Times New Roman" w:eastAsia="Times New Roman" w:hAnsi="Times New Roman" w:cs="Times New Roman"/>
+          <w:sz w:val="24"/>
+          <w:szCs w:val="24"/>
+          <w:lang w:eastAsia="fr-FR"/>
+        </w:rPr>
+        <w:t>permettant aux utilisateurs de suivre des cours à leur propre rythme et selon leur disponibilité.</w:t>
+      </w:r>
+    </w:p>
+    <w:p>
+      <w:pPr>
+        <w:spacing w:after="0" w:line="240" w:lineRule="auto"/>
+        <w:rPr>
+          <w:rFonts w:ascii="Times New Roman" w:eastAsia="Times New Roman" w:hAnsi="Times New Roman" w:cs="Times New Roman"/>
+          <w:sz w:val="24"/>
+          <w:szCs w:val="24"/>
+          <w:lang w:eastAsia="fr-FR"/>
+        </w:rPr>
+      </w:pPr>
+    </w:p>
+    <w:p>
+      <w:pPr>
+        <w:spacing w:after="0" w:line="240" w:lineRule="auto"/>
+        <w:rPr>
+          <w:rFonts w:ascii="Times New Roman" w:eastAsia="Times New Roman" w:hAnsi="Times New Roman" w:cs="Times New Roman"/>
+          <w:sz w:val="24"/>
+          <w:szCs w:val="24"/>
+          <w:lang w:eastAsia="fr-FR"/>
+        </w:rPr>
+      </w:pPr>
+      <w:r>
+        <w:rPr>
+          <w:rFonts w:ascii="Times New Roman" w:eastAsia="Times New Roman" w:hAnsi="Times New Roman" w:cs="Times New Roman"/>
+          <w:sz w:val="24"/>
+          <w:szCs w:val="24"/>
+          <w:lang w:eastAsia="fr-FR"/>
+        </w:rPr>
+        <w:t>De plus, ces plateformes offrent souvent des fon</w:t>
+      </w:r>
+      <w:r>
+        <w:rPr>
+          <w:rFonts w:ascii="Times New Roman" w:eastAsia="Times New Roman" w:hAnsi="Times New Roman" w:cs="Times New Roman"/>
+          <w:sz w:val="24"/>
+          <w:szCs w:val="24"/>
+          <w:lang w:eastAsia="fr-FR"/>
+        </w:rPr>
+        <w:t xml:space="preserve">ctionnalités interactives comme </w:t>
+      </w:r>
+      <w:r>
+        <w:rPr>
+          <w:rFonts w:ascii="Times New Roman" w:eastAsia="Times New Roman" w:hAnsi="Times New Roman" w:cs="Times New Roman"/>
+          <w:sz w:val="24"/>
+          <w:szCs w:val="24"/>
+          <w:lang w:eastAsia="fr-FR"/>
+        </w:rPr>
+        <w:t>des vidéos de cours, des exercices pratiques, des quiz et des forums de discussion. Cela favorise l'engagement des apprenants et facilite les échanges avec les instructeurs et les autres apprenants, créant ainsi une communauté d'apprentissage en ligne.</w:t>
+      </w:r>
+    </w:p>
+    <w:p>
+      <w:pPr>
+        <w:spacing w:after="0" w:line="240" w:lineRule="auto"/>
+        <w:rPr>
+          <w:rFonts w:ascii="Times New Roman" w:eastAsia="Times New Roman" w:hAnsi="Times New Roman" w:cs="Times New Roman"/>
+          <w:sz w:val="24"/>
+          <w:szCs w:val="24"/>
+          <w:lang w:eastAsia="fr-FR"/>
+        </w:rPr>
+      </w:pPr>
+    </w:p>
+    <w:p>
+      <w:pPr>
+        <w:spacing w:after="0" w:line="240" w:lineRule="auto"/>
         <w:rPr>
           <w:rFonts w:ascii="Times New Roman" w:eastAsia="Times New Roman" w:hAnsi="Times New Roman" w:cs="Times New Roman"/>
           <w:b/>
-          <w:sz w:val="24"/>
-          <w:szCs w:val="24"/>
-          <w:lang w:eastAsia="fr-FR"/>
-        </w:rPr>
-      </w:pPr>
+          <w:i/>
+          <w:sz w:val="24"/>
+          <w:szCs w:val="24"/>
+          <w:lang w:eastAsia="fr-FR"/>
+        </w:rPr>
+      </w:pPr>
+      <w:r>
+        <w:rPr>
+          <w:rFonts w:ascii="Times New Roman" w:eastAsia="Times New Roman" w:hAnsi="Times New Roman" w:cs="Times New Roman"/>
+          <w:sz w:val="24"/>
+          <w:szCs w:val="24"/>
+          <w:lang w:eastAsia="fr-FR"/>
+        </w:rPr>
+        <w:t xml:space="preserve">Analysons la plateforme </w:t>
+      </w:r>
+      <w:proofErr w:type="spellStart"/>
       <w:r>
         <w:rPr>
           <w:rFonts w:ascii="Times New Roman" w:eastAsia="Times New Roman" w:hAnsi="Times New Roman" w:cs="Times New Roman"/>
           <w:b/>
+          <w:i/>
+          <w:sz w:val="24"/>
+          <w:szCs w:val="24"/>
+          <w:lang w:eastAsia="fr-FR"/>
+        </w:rPr>
+        <w:t>DigitalAdExpert</w:t>
+      </w:r>
+      <w:proofErr w:type="spellEnd"/>
+      <w:r>
+        <w:rPr>
+          <w:rFonts w:ascii="Times New Roman" w:eastAsia="Times New Roman" w:hAnsi="Times New Roman" w:cs="Times New Roman"/>
+          <w:b/>
+          <w:i/>
+          <w:sz w:val="24"/>
+          <w:szCs w:val="24"/>
+          <w:lang w:eastAsia="fr-FR"/>
+        </w:rPr>
+        <w:t>.</w:t>
+      </w:r>
+    </w:p>
+    <w:p>
+      <w:pPr>
+        <w:spacing w:after="0" w:line="240" w:lineRule="auto"/>
+        <w:rPr>
+          <w:rFonts w:ascii="Times New Roman" w:eastAsia="Times New Roman" w:hAnsi="Times New Roman" w:cs="Times New Roman"/>
+          <w:b/>
+          <w:i/>
+          <w:sz w:val="24"/>
+          <w:szCs w:val="24"/>
+          <w:lang w:eastAsia="fr-FR"/>
+        </w:rPr>
+      </w:pPr>
+    </w:p>
+    <w:p>
+      <w:pPr>
+        <w:spacing w:after="0" w:line="240" w:lineRule="auto"/>
+        <w:rPr>
+          <w:rFonts w:ascii="Times New Roman" w:eastAsia="Times New Roman" w:hAnsi="Times New Roman" w:cs="Times New Roman"/>
+          <w:sz w:val="24"/>
+          <w:szCs w:val="24"/>
+          <w:lang w:eastAsia="fr-FR"/>
+        </w:rPr>
+      </w:pPr>
+      <w:r>
+        <w:rPr>
+          <w:rFonts w:ascii="Times New Roman" w:eastAsia="Times New Roman" w:hAnsi="Times New Roman" w:cs="Times New Roman"/>
+          <w:sz w:val="24"/>
+          <w:szCs w:val="24"/>
+          <w:lang w:eastAsia="fr-FR"/>
+        </w:rPr>
+        <w:t>1.3.1.1 Digital Ad Expert</w:t>
+      </w:r>
+    </w:p>
+    <w:p>
+      <w:pPr>
+        <w:spacing w:after="0" w:line="240" w:lineRule="auto"/>
+        <w:rPr>
+          <w:rFonts w:ascii="Times New Roman" w:eastAsia="Times New Roman" w:hAnsi="Times New Roman" w:cs="Times New Roman"/>
+          <w:sz w:val="24"/>
+          <w:szCs w:val="24"/>
+          <w:lang w:eastAsia="fr-FR"/>
+        </w:rPr>
+      </w:pPr>
+    </w:p>
+    <w:p>
+      <w:pPr>
+        <w:spacing w:after="0" w:line="240" w:lineRule="auto"/>
+        <w:rPr>
+          <w:rFonts w:ascii="Times New Roman" w:eastAsia="Times New Roman" w:hAnsi="Times New Roman" w:cs="Times New Roman"/>
+          <w:sz w:val="24"/>
+          <w:szCs w:val="24"/>
+          <w:lang w:eastAsia="fr-FR"/>
+        </w:rPr>
+      </w:pPr>
+      <w:r>
+        <w:rPr>
+          <w:rFonts w:ascii="Times New Roman" w:eastAsia="Times New Roman" w:hAnsi="Times New Roman" w:cs="Times New Roman"/>
+          <w:noProof/>
+          <w:sz w:val="24"/>
+          <w:szCs w:val="24"/>
+          <w:lang w:eastAsia="fr-FR"/>
+        </w:rPr>
+        <w:drawing>
+          <wp:inline distT="0" distB="0" distL="0" distR="0">
+            <wp:extent cx="830252" cy="387905"/>
+            <wp:effectExtent l="0" t="0" r="8255" b="0"/>
+            <wp:docPr id="9" name="Image 9"/>
+            <wp:cNvGraphicFramePr>
+              <a:graphicFrameLocks xmlns:a="http://schemas.openxmlformats.org/drawingml/2006/main" noChangeAspect="1"/>
+            </wp:cNvGraphicFramePr>
+            <a:graphic xmlns:a="http://schemas.openxmlformats.org/drawingml/2006/main">
+              <a:graphicData uri="http://schemas.openxmlformats.org/drawingml/2006/picture">
+                <pic:pic xmlns:pic="http://schemas.openxmlformats.org/drawingml/2006/picture">
+                  <pic:nvPicPr>
+                    <pic:cNvPr id="9" name="digitaladexpert.JPG"/>
+                    <pic:cNvPicPr/>
+                  </pic:nvPicPr>
+                  <pic:blipFill>
+                    <a:blip r:embed="rId5">
+                      <a:extLst>
+                        <a:ext uri="{28A0092B-C50C-407E-A947-70E740481C1C}">
+                          <a14:useLocalDpi xmlns:a14="http://schemas.microsoft.com/office/drawing/2010/main" val="0"/>
+                        </a:ext>
+                      </a:extLst>
+                    </a:blip>
+                    <a:stretch>
+                      <a:fillRect/>
+                    </a:stretch>
+                  </pic:blipFill>
+                  <pic:spPr>
+                    <a:xfrm>
+                      <a:off x="0" y="0"/>
+                      <a:ext cx="857964" cy="400853"/>
+                    </a:xfrm>
+                    <a:prstGeom prst="rect">
+                      <a:avLst/>
+                    </a:prstGeom>
+                  </pic:spPr>
+                </pic:pic>
+              </a:graphicData>
+            </a:graphic>
+          </wp:inline>
+        </w:drawing>
+      </w:r>
+    </w:p>
+    <w:p>
+      <w:pPr>
+        <w:spacing w:before="100" w:beforeAutospacing="1" w:after="100" w:afterAutospacing="1" w:line="240" w:lineRule="auto"/>
+        <w:jc w:val="both"/>
+        <w:rPr>
+          <w:rFonts w:ascii="Times New Roman" w:eastAsia="Times New Roman" w:hAnsi="Times New Roman" w:cs="Times New Roman"/>
+          <w:sz w:val="24"/>
+          <w:szCs w:val="24"/>
+          <w:lang w:eastAsia="fr-FR"/>
+        </w:rPr>
+      </w:pPr>
+      <w:r>
+        <w:rPr>
+          <w:rFonts w:ascii="Times New Roman" w:eastAsia="Times New Roman" w:hAnsi="Times New Roman" w:cs="Times New Roman"/>
+          <w:sz w:val="24"/>
+          <w:szCs w:val="24"/>
+          <w:lang w:eastAsia="fr-FR"/>
+        </w:rPr>
+        <w:t>D</w:t>
+      </w:r>
+      <w:r>
+        <w:rPr>
+          <w:rFonts w:ascii="Times New Roman" w:eastAsia="Times New Roman" w:hAnsi="Times New Roman" w:cs="Times New Roman"/>
+          <w:sz w:val="24"/>
+          <w:szCs w:val="24"/>
+          <w:lang w:eastAsia="fr-FR"/>
+        </w:rPr>
+        <w:t>e ma</w:t>
+      </w:r>
+      <w:r>
+        <w:rPr>
+          <w:rFonts w:ascii="Times New Roman" w:eastAsia="Times New Roman" w:hAnsi="Times New Roman" w:cs="Times New Roman"/>
+          <w:sz w:val="24"/>
+          <w:szCs w:val="24"/>
+          <w:lang w:eastAsia="fr-FR"/>
+        </w:rPr>
+        <w:t xml:space="preserve">nière générale, Digital Ad Expert est une plateforme en ligne de formation sur le domaine </w:t>
+      </w:r>
+      <w:r>
+        <w:rPr>
+          <w:rFonts w:ascii="Times New Roman" w:eastAsia="Times New Roman" w:hAnsi="Times New Roman" w:cs="Times New Roman"/>
+          <w:sz w:val="24"/>
+          <w:szCs w:val="24"/>
+          <w:lang w:eastAsia="fr-FR"/>
+        </w:rPr>
+        <w:t>de</w:t>
+      </w:r>
+      <w:r>
+        <w:rPr>
+          <w:rFonts w:ascii="Times New Roman" w:eastAsia="Times New Roman" w:hAnsi="Times New Roman" w:cs="Times New Roman"/>
+          <w:sz w:val="24"/>
+          <w:szCs w:val="24"/>
+          <w:lang w:eastAsia="fr-FR"/>
+        </w:rPr>
+        <w:t xml:space="preserve"> la</w:t>
+      </w:r>
+      <w:r>
+        <w:rPr>
+          <w:rFonts w:ascii="Times New Roman" w:eastAsia="Times New Roman" w:hAnsi="Times New Roman" w:cs="Times New Roman"/>
+          <w:sz w:val="24"/>
+          <w:szCs w:val="24"/>
+          <w:lang w:eastAsia="fr-FR"/>
+        </w:rPr>
+        <w:t xml:space="preserve"> publicité numérique</w:t>
+      </w:r>
+      <w:r>
+        <w:rPr>
+          <w:rFonts w:ascii="Times New Roman" w:eastAsia="Times New Roman" w:hAnsi="Times New Roman" w:cs="Times New Roman"/>
+          <w:sz w:val="24"/>
+          <w:szCs w:val="24"/>
+          <w:lang w:eastAsia="fr-FR"/>
+        </w:rPr>
+        <w:t>.</w:t>
+      </w:r>
+      <w:r>
+        <w:rPr>
+          <w:rFonts w:ascii="Times New Roman" w:eastAsia="Times New Roman" w:hAnsi="Times New Roman" w:cs="Times New Roman"/>
+          <w:sz w:val="24"/>
+          <w:szCs w:val="24"/>
+          <w:lang w:eastAsia="fr-FR"/>
+        </w:rPr>
+        <w:t xml:space="preserve"> </w:t>
+      </w:r>
+      <w:r>
+        <w:rPr>
+          <w:rFonts w:ascii="Times New Roman" w:eastAsia="Times New Roman" w:hAnsi="Times New Roman" w:cs="Times New Roman"/>
+          <w:sz w:val="24"/>
+          <w:szCs w:val="24"/>
+          <w:lang w:eastAsia="fr-FR"/>
+        </w:rPr>
+        <w:t>Les apprenants pourront acquérir des compétences sur comment gérer et d'optimiser des</w:t>
+      </w:r>
+      <w:r>
+        <w:rPr>
+          <w:rFonts w:ascii="Times New Roman" w:eastAsia="Times New Roman" w:hAnsi="Times New Roman" w:cs="Times New Roman"/>
+          <w:sz w:val="24"/>
+          <w:szCs w:val="24"/>
+          <w:lang w:eastAsia="fr-FR"/>
+        </w:rPr>
+        <w:t xml:space="preserve"> campagnes publi</w:t>
+      </w:r>
+      <w:r>
+        <w:rPr>
+          <w:rFonts w:ascii="Times New Roman" w:eastAsia="Times New Roman" w:hAnsi="Times New Roman" w:cs="Times New Roman"/>
+          <w:sz w:val="24"/>
+          <w:szCs w:val="24"/>
+          <w:lang w:eastAsia="fr-FR"/>
+        </w:rPr>
+        <w:t>citaires en ligne. A la fin de leurs formations, ils pourront acquérir des connaissances</w:t>
+      </w:r>
+      <w:r>
+        <w:rPr>
+          <w:rFonts w:ascii="Times New Roman" w:eastAsia="Times New Roman" w:hAnsi="Times New Roman" w:cs="Times New Roman"/>
+          <w:sz w:val="24"/>
+          <w:szCs w:val="24"/>
+          <w:lang w:eastAsia="fr-FR"/>
+        </w:rPr>
+        <w:t xml:space="preserve"> telles que la création et la diffusion d'annonces, le ciblage démographique et géographique, le suivi des performances et l'analyse des résultats.</w:t>
+      </w:r>
+      <w:r>
+        <w:rPr>
+          <w:rFonts w:ascii="Times New Roman" w:eastAsia="Times New Roman" w:hAnsi="Times New Roman" w:cs="Times New Roman"/>
+          <w:sz w:val="24"/>
+          <w:szCs w:val="24"/>
+          <w:lang w:eastAsia="fr-FR"/>
+        </w:rPr>
+        <w:t xml:space="preserve"> Tous ceux-ci se faisant sur les plateformes de médias sociaux telle que LinkedIn, Facebook ou encore X (Twitter)</w:t>
+      </w:r>
+      <w:bookmarkStart w:id="0" w:name="_GoBack"/>
+      <w:bookmarkEnd w:id="0"/>
+    </w:p>
+    <w:p>
+      <w:pPr>
+        <w:spacing w:after="0" w:line="240" w:lineRule="auto"/>
+        <w:rPr>
+          <w:rFonts w:ascii="Times New Roman" w:eastAsia="Times New Roman" w:hAnsi="Times New Roman" w:cs="Times New Roman"/>
+          <w:sz w:val="24"/>
+          <w:szCs w:val="24"/>
+          <w:lang w:eastAsia="fr-FR"/>
+        </w:rPr>
+      </w:pPr>
+      <w:r>
+        <w:rPr>
+          <w:rFonts w:ascii="Times New Roman" w:eastAsia="Times New Roman" w:hAnsi="Times New Roman" w:cs="Times New Roman"/>
+          <w:sz w:val="24"/>
+          <w:szCs w:val="24"/>
+          <w:lang w:eastAsia="fr-FR"/>
+        </w:rPr>
+        <w:t>1.3.1.1.1 Analyse d’inscription sur la plateforme</w:t>
+      </w:r>
+    </w:p>
+    <w:p>
+      <w:pPr>
+        <w:spacing w:after="0" w:line="240" w:lineRule="auto"/>
+        <w:rPr>
+          <w:rFonts w:ascii="Times New Roman" w:eastAsia="Times New Roman" w:hAnsi="Times New Roman" w:cs="Times New Roman"/>
+          <w:sz w:val="24"/>
+          <w:szCs w:val="24"/>
+          <w:lang w:eastAsia="fr-FR"/>
+        </w:rPr>
+      </w:pPr>
+    </w:p>
+    <w:p>
+      <w:pPr>
+        <w:spacing w:after="0" w:line="240" w:lineRule="auto"/>
+        <w:rPr>
+          <w:rFonts w:ascii="Times New Roman" w:eastAsia="Times New Roman" w:hAnsi="Times New Roman" w:cs="Times New Roman"/>
+          <w:sz w:val="24"/>
+          <w:szCs w:val="24"/>
+          <w:lang w:eastAsia="fr-FR"/>
+        </w:rPr>
+      </w:pPr>
+      <w:r>
+        <w:rPr>
+          <w:rFonts w:ascii="Times New Roman" w:eastAsia="Times New Roman" w:hAnsi="Times New Roman" w:cs="Times New Roman"/>
+          <w:noProof/>
+          <w:sz w:val="24"/>
+          <w:szCs w:val="24"/>
+          <w:lang w:eastAsia="fr-FR"/>
+        </w:rPr>
+        <w:drawing>
+          <wp:inline distT="0" distB="0" distL="0" distR="0">
+            <wp:extent cx="3132814" cy="3435989"/>
+            <wp:effectExtent l="0" t="0" r="0" b="0"/>
+            <wp:docPr id="10" name="Image 10"/>
+            <wp:cNvGraphicFramePr>
+              <a:graphicFrameLocks xmlns:a="http://schemas.openxmlformats.org/drawingml/2006/main" noChangeAspect="1"/>
+            </wp:cNvGraphicFramePr>
+            <a:graphic xmlns:a="http://schemas.openxmlformats.org/drawingml/2006/main">
+              <a:graphicData uri="http://schemas.openxmlformats.org/drawingml/2006/picture">
+                <pic:pic xmlns:pic="http://schemas.openxmlformats.org/drawingml/2006/picture">
+                  <pic:nvPicPr>
+                    <pic:cNvPr id="10" name="adexpertlogin.JPG"/>
+                    <pic:cNvPicPr/>
+                  </pic:nvPicPr>
+                  <pic:blipFill>
+                    <a:blip r:embed="rId6">
+                      <a:extLst>
+                        <a:ext uri="{28A0092B-C50C-407E-A947-70E740481C1C}">
+                          <a14:useLocalDpi xmlns:a14="http://schemas.microsoft.com/office/drawing/2010/main" val="0"/>
+                        </a:ext>
+                      </a:extLst>
+                    </a:blip>
+                    <a:stretch>
+                      <a:fillRect/>
+                    </a:stretch>
+                  </pic:blipFill>
+                  <pic:spPr>
+                    <a:xfrm>
+                      <a:off x="0" y="0"/>
+                      <a:ext cx="3160536" cy="3466394"/>
+                    </a:xfrm>
+                    <a:prstGeom prst="rect">
+                      <a:avLst/>
+                    </a:prstGeom>
+                  </pic:spPr>
+                </pic:pic>
+              </a:graphicData>
+            </a:graphic>
+          </wp:inline>
+        </w:drawing>
+      </w:r>
+    </w:p>
+    <w:p>
+      <w:pPr>
+        <w:spacing w:after="0" w:line="240" w:lineRule="auto"/>
+        <w:rPr>
+          <w:rFonts w:ascii="Times New Roman" w:eastAsia="Times New Roman" w:hAnsi="Times New Roman" w:cs="Times New Roman"/>
+          <w:sz w:val="24"/>
+          <w:szCs w:val="24"/>
+          <w:lang w:eastAsia="fr-FR"/>
+        </w:rPr>
+      </w:pPr>
+      <w:r>
+        <w:rPr>
+          <w:rFonts w:ascii="Times New Roman" w:eastAsia="Times New Roman" w:hAnsi="Times New Roman" w:cs="Times New Roman"/>
+          <w:noProof/>
+          <w:sz w:val="24"/>
+          <w:szCs w:val="24"/>
+          <w:lang w:eastAsia="fr-FR"/>
+        </w:rPr>
+        <w:lastRenderedPageBreak/>
+        <w:drawing>
+          <wp:inline distT="0" distB="0" distL="0" distR="0">
+            <wp:extent cx="4890053" cy="2273670"/>
+            <wp:effectExtent l="0" t="0" r="6350" b="0"/>
+            <wp:docPr id="11" name="Image 11"/>
+            <wp:cNvGraphicFramePr>
+              <a:graphicFrameLocks xmlns:a="http://schemas.openxmlformats.org/drawingml/2006/main" noChangeAspect="1"/>
+            </wp:cNvGraphicFramePr>
+            <a:graphic xmlns:a="http://schemas.openxmlformats.org/drawingml/2006/main">
+              <a:graphicData uri="http://schemas.openxmlformats.org/drawingml/2006/picture">
+                <pic:pic xmlns:pic="http://schemas.openxmlformats.org/drawingml/2006/picture">
+                  <pic:nvPicPr>
+                    <pic:cNvPr id="11" name="adexpert.JPG"/>
+                    <pic:cNvPicPr/>
+                  </pic:nvPicPr>
+                  <pic:blipFill>
+                    <a:blip r:embed="rId7" cstate="print">
+                      <a:extLst>
+                        <a:ext uri="{28A0092B-C50C-407E-A947-70E740481C1C}">
+                          <a14:useLocalDpi xmlns:a14="http://schemas.microsoft.com/office/drawing/2010/main" val="0"/>
+                        </a:ext>
+                      </a:extLst>
+                    </a:blip>
+                    <a:stretch>
+                      <a:fillRect/>
+                    </a:stretch>
+                  </pic:blipFill>
+                  <pic:spPr>
+                    <a:xfrm>
+                      <a:off x="0" y="0"/>
+                      <a:ext cx="4949797" cy="2301449"/>
+                    </a:xfrm>
+                    <a:prstGeom prst="rect">
+                      <a:avLst/>
+                    </a:prstGeom>
+                  </pic:spPr>
+                </pic:pic>
+              </a:graphicData>
+            </a:graphic>
+          </wp:inline>
+        </w:drawing>
+      </w:r>
+    </w:p>
+    <w:p>
+      <w:pPr>
+        <w:spacing w:after="0" w:line="240" w:lineRule="auto"/>
+        <w:rPr>
+          <w:rFonts w:ascii="Times New Roman" w:eastAsia="Times New Roman" w:hAnsi="Times New Roman" w:cs="Times New Roman"/>
+          <w:sz w:val="24"/>
+          <w:szCs w:val="24"/>
+          <w:lang w:eastAsia="fr-FR"/>
+        </w:rPr>
+      </w:pPr>
+    </w:p>
+    <w:p>
+      <w:pPr>
+        <w:spacing w:after="0" w:line="240" w:lineRule="auto"/>
+        <w:rPr>
+          <w:rFonts w:ascii="Times New Roman" w:eastAsia="Times New Roman" w:hAnsi="Times New Roman" w:cs="Times New Roman"/>
+          <w:sz w:val="24"/>
+          <w:szCs w:val="24"/>
+          <w:lang w:eastAsia="fr-FR"/>
+        </w:rPr>
+      </w:pPr>
+      <w:r>
+        <w:rPr>
+          <w:rFonts w:ascii="Times New Roman" w:eastAsia="Times New Roman" w:hAnsi="Times New Roman" w:cs="Times New Roman"/>
+          <w:noProof/>
+          <w:sz w:val="24"/>
+          <w:szCs w:val="24"/>
+          <w:lang w:eastAsia="fr-FR"/>
+        </w:rPr>
+        <w:drawing>
+          <wp:inline distT="0" distB="0" distL="0" distR="0">
+            <wp:extent cx="4910603" cy="2345635"/>
+            <wp:effectExtent l="0" t="0" r="4445" b="0"/>
+            <wp:docPr id="12" name="Image 12"/>
+            <wp:cNvGraphicFramePr>
+              <a:graphicFrameLocks xmlns:a="http://schemas.openxmlformats.org/drawingml/2006/main" noChangeAspect="1"/>
+            </wp:cNvGraphicFramePr>
+            <a:graphic xmlns:a="http://schemas.openxmlformats.org/drawingml/2006/main">
+              <a:graphicData uri="http://schemas.openxmlformats.org/drawingml/2006/picture">
+                <pic:pic xmlns:pic="http://schemas.openxmlformats.org/drawingml/2006/picture">
+                  <pic:nvPicPr>
+                    <pic:cNvPr id="12" name="inscrip.JPG"/>
+                    <pic:cNvPicPr/>
+                  </pic:nvPicPr>
+                  <pic:blipFill>
+                    <a:blip r:embed="rId8" cstate="print">
+                      <a:extLst>
+                        <a:ext uri="{28A0092B-C50C-407E-A947-70E740481C1C}">
+                          <a14:useLocalDpi xmlns:a14="http://schemas.microsoft.com/office/drawing/2010/main" val="0"/>
+                        </a:ext>
+                      </a:extLst>
+                    </a:blip>
+                    <a:stretch>
+                      <a:fillRect/>
+                    </a:stretch>
+                  </pic:blipFill>
+                  <pic:spPr>
+                    <a:xfrm>
+                      <a:off x="0" y="0"/>
+                      <a:ext cx="4966681" cy="2372422"/>
+                    </a:xfrm>
+                    <a:prstGeom prst="rect">
+                      <a:avLst/>
+                    </a:prstGeom>
+                  </pic:spPr>
+                </pic:pic>
+              </a:graphicData>
+            </a:graphic>
+          </wp:inline>
+        </w:drawing>
+      </w:r>
+    </w:p>
+    <w:p>
+      <w:pPr>
+        <w:spacing w:after="0" w:line="240" w:lineRule="auto"/>
+        <w:rPr>
+          <w:rFonts w:ascii="Times New Roman" w:eastAsia="Times New Roman" w:hAnsi="Times New Roman" w:cs="Times New Roman"/>
+          <w:sz w:val="24"/>
+          <w:szCs w:val="24"/>
+          <w:lang w:eastAsia="fr-FR"/>
+        </w:rPr>
+      </w:pPr>
+    </w:p>
+    <w:p>
+      <w:pPr>
+        <w:spacing w:after="0" w:line="240" w:lineRule="auto"/>
+        <w:rPr>
+          <w:rFonts w:ascii="Times New Roman" w:eastAsia="Times New Roman" w:hAnsi="Times New Roman" w:cs="Times New Roman"/>
+          <w:sz w:val="24"/>
+          <w:szCs w:val="24"/>
+          <w:lang w:eastAsia="fr-FR"/>
+        </w:rPr>
+      </w:pPr>
+      <w:r>
+        <w:rPr>
+          <w:rFonts w:ascii="Times New Roman" w:eastAsia="Times New Roman" w:hAnsi="Times New Roman" w:cs="Times New Roman"/>
+          <w:noProof/>
+          <w:sz w:val="24"/>
+          <w:szCs w:val="24"/>
+          <w:lang w:eastAsia="fr-FR"/>
+        </w:rPr>
+        <w:drawing>
+          <wp:inline distT="0" distB="0" distL="0" distR="0">
+            <wp:extent cx="4937760" cy="2258170"/>
+            <wp:effectExtent l="0" t="0" r="0" b="8890"/>
+            <wp:docPr id="13" name="Image 13"/>
+            <wp:cNvGraphicFramePr>
+              <a:graphicFrameLocks xmlns:a="http://schemas.openxmlformats.org/drawingml/2006/main" noChangeAspect="1"/>
+            </wp:cNvGraphicFramePr>
+            <a:graphic xmlns:a="http://schemas.openxmlformats.org/drawingml/2006/main">
+              <a:graphicData uri="http://schemas.openxmlformats.org/drawingml/2006/picture">
+                <pic:pic xmlns:pic="http://schemas.openxmlformats.org/drawingml/2006/picture">
+                  <pic:nvPicPr>
+                    <pic:cNvPr id="13" name="login.JPG"/>
+                    <pic:cNvPicPr/>
+                  </pic:nvPicPr>
+                  <pic:blipFill>
+                    <a:blip r:embed="rId9" cstate="print">
+                      <a:extLst>
+                        <a:ext uri="{28A0092B-C50C-407E-A947-70E740481C1C}">
+                          <a14:useLocalDpi xmlns:a14="http://schemas.microsoft.com/office/drawing/2010/main" val="0"/>
+                        </a:ext>
+                      </a:extLst>
+                    </a:blip>
+                    <a:stretch>
+                      <a:fillRect/>
+                    </a:stretch>
+                  </pic:blipFill>
+                  <pic:spPr>
+                    <a:xfrm>
+                      <a:off x="0" y="0"/>
+                      <a:ext cx="4974814" cy="2275116"/>
+                    </a:xfrm>
+                    <a:prstGeom prst="rect">
+                      <a:avLst/>
+                    </a:prstGeom>
+                  </pic:spPr>
+                </pic:pic>
+              </a:graphicData>
+            </a:graphic>
+          </wp:inline>
+        </w:drawing>
+      </w:r>
+    </w:p>
+    <w:p>
+      <w:pPr>
+        <w:spacing w:after="0" w:line="240" w:lineRule="auto"/>
+        <w:rPr>
+          <w:rFonts w:ascii="Times New Roman" w:eastAsia="Times New Roman" w:hAnsi="Times New Roman" w:cs="Times New Roman"/>
+          <w:sz w:val="24"/>
+          <w:szCs w:val="24"/>
+          <w:lang w:eastAsia="fr-FR"/>
+        </w:rPr>
+      </w:pPr>
+    </w:p>
+    <w:p>
+      <w:pPr>
+        <w:spacing w:after="0" w:line="240" w:lineRule="auto"/>
+        <w:rPr>
+          <w:rFonts w:ascii="Times New Roman" w:eastAsia="Times New Roman" w:hAnsi="Times New Roman" w:cs="Times New Roman"/>
+          <w:sz w:val="24"/>
+          <w:szCs w:val="24"/>
+          <w:lang w:eastAsia="fr-FR"/>
+        </w:rPr>
+      </w:pPr>
+      <w:r>
+        <w:rPr>
+          <w:rFonts w:ascii="Times New Roman" w:eastAsia="Times New Roman" w:hAnsi="Times New Roman" w:cs="Times New Roman"/>
+          <w:noProof/>
+          <w:sz w:val="24"/>
+          <w:szCs w:val="24"/>
+          <w:lang w:eastAsia="fr-FR"/>
+        </w:rPr>
+        <w:lastRenderedPageBreak/>
+        <w:drawing>
+          <wp:inline distT="0" distB="0" distL="0" distR="0">
+            <wp:extent cx="5361328" cy="2536466"/>
+            <wp:effectExtent l="0" t="0" r="0" b="0"/>
+            <wp:docPr id="14" name="Image 14"/>
+            <wp:cNvGraphicFramePr>
+              <a:graphicFrameLocks xmlns:a="http://schemas.openxmlformats.org/drawingml/2006/main" noChangeAspect="1"/>
+            </wp:cNvGraphicFramePr>
+            <a:graphic xmlns:a="http://schemas.openxmlformats.org/drawingml/2006/main">
+              <a:graphicData uri="http://schemas.openxmlformats.org/drawingml/2006/picture">
+                <pic:pic xmlns:pic="http://schemas.openxmlformats.org/drawingml/2006/picture">
+                  <pic:nvPicPr>
+                    <pic:cNvPr id="14" name="cours.JPG"/>
+                    <pic:cNvPicPr/>
+                  </pic:nvPicPr>
+                  <pic:blipFill>
+                    <a:blip r:embed="rId10" cstate="print">
+                      <a:extLst>
+                        <a:ext uri="{28A0092B-C50C-407E-A947-70E740481C1C}">
+                          <a14:useLocalDpi xmlns:a14="http://schemas.microsoft.com/office/drawing/2010/main" val="0"/>
+                        </a:ext>
+                      </a:extLst>
+                    </a:blip>
+                    <a:stretch>
+                      <a:fillRect/>
+                    </a:stretch>
+                  </pic:blipFill>
+                  <pic:spPr>
+                    <a:xfrm>
+                      <a:off x="0" y="0"/>
+                      <a:ext cx="5399829" cy="2554681"/>
+                    </a:xfrm>
+                    <a:prstGeom prst="rect">
+                      <a:avLst/>
+                    </a:prstGeom>
+                  </pic:spPr>
+                </pic:pic>
+              </a:graphicData>
+            </a:graphic>
+          </wp:inline>
+        </w:drawing>
+      </w:r>
+    </w:p>
+    <w:p>
+      <w:pPr>
+        <w:spacing w:after="0" w:line="240" w:lineRule="auto"/>
+        <w:rPr>
+          <w:rFonts w:ascii="Times New Roman" w:eastAsia="Times New Roman" w:hAnsi="Times New Roman" w:cs="Times New Roman"/>
+          <w:sz w:val="24"/>
+          <w:szCs w:val="24"/>
+          <w:lang w:eastAsia="fr-FR"/>
+        </w:rPr>
+      </w:pPr>
+    </w:p>
+    <w:p>
+      <w:pPr>
+        <w:spacing w:after="0" w:line="240" w:lineRule="auto"/>
+        <w:rPr>
+          <w:rFonts w:ascii="Times New Roman" w:eastAsia="Times New Roman" w:hAnsi="Times New Roman" w:cs="Times New Roman"/>
+          <w:sz w:val="24"/>
+          <w:szCs w:val="24"/>
+          <w:lang w:eastAsia="fr-FR"/>
+        </w:rPr>
+      </w:pPr>
+      <w:r>
+        <w:rPr>
+          <w:rFonts w:ascii="Times New Roman" w:eastAsia="Times New Roman" w:hAnsi="Times New Roman" w:cs="Times New Roman"/>
+          <w:noProof/>
+          <w:sz w:val="24"/>
+          <w:szCs w:val="24"/>
+          <w:lang w:eastAsia="fr-FR"/>
+        </w:rPr>
+        <w:drawing>
+          <wp:inline distT="0" distB="0" distL="0" distR="0">
+            <wp:extent cx="5361305" cy="2540592"/>
+            <wp:effectExtent l="0" t="0" r="0" b="0"/>
+            <wp:docPr id="15" name="Image 15"/>
+            <wp:cNvGraphicFramePr>
+              <a:graphicFrameLocks xmlns:a="http://schemas.openxmlformats.org/drawingml/2006/main" noChangeAspect="1"/>
+            </wp:cNvGraphicFramePr>
+            <a:graphic xmlns:a="http://schemas.openxmlformats.org/drawingml/2006/main">
+              <a:graphicData uri="http://schemas.openxmlformats.org/drawingml/2006/picture">
+                <pic:pic xmlns:pic="http://schemas.openxmlformats.org/drawingml/2006/picture">
+                  <pic:nvPicPr>
+                    <pic:cNvPr id="15" name="cour2.JPG"/>
+                    <pic:cNvPicPr/>
+                  </pic:nvPicPr>
+                  <pic:blipFill>
+                    <a:blip r:embed="rId11" cstate="print">
+                      <a:extLst>
+                        <a:ext uri="{28A0092B-C50C-407E-A947-70E740481C1C}">
+                          <a14:useLocalDpi xmlns:a14="http://schemas.microsoft.com/office/drawing/2010/main" val="0"/>
+                        </a:ext>
+                      </a:extLst>
+                    </a:blip>
+                    <a:stretch>
+                      <a:fillRect/>
+                    </a:stretch>
+                  </pic:blipFill>
+                  <pic:spPr>
+                    <a:xfrm>
+                      <a:off x="0" y="0"/>
+                      <a:ext cx="5393897" cy="2556037"/>
+                    </a:xfrm>
+                    <a:prstGeom prst="rect">
+                      <a:avLst/>
+                    </a:prstGeom>
+                  </pic:spPr>
+                </pic:pic>
+              </a:graphicData>
+            </a:graphic>
+          </wp:inline>
+        </w:drawing>
+      </w:r>
+    </w:p>
+    <w:p>
+      <w:pPr>
+        <w:spacing w:after="0" w:line="240" w:lineRule="auto"/>
+        <w:rPr>
+          <w:rFonts w:ascii="Times New Roman" w:eastAsia="Times New Roman" w:hAnsi="Times New Roman" w:cs="Times New Roman"/>
+          <w:sz w:val="24"/>
+          <w:szCs w:val="24"/>
+          <w:lang w:eastAsia="fr-FR"/>
+        </w:rPr>
+      </w:pPr>
+    </w:p>
+    <w:p>
+      <w:pPr>
+        <w:spacing w:after="0" w:line="240" w:lineRule="auto"/>
+        <w:rPr>
+          <w:rFonts w:ascii="Times New Roman" w:eastAsia="Times New Roman" w:hAnsi="Times New Roman" w:cs="Times New Roman"/>
+          <w:sz w:val="24"/>
+          <w:szCs w:val="24"/>
+          <w:lang w:eastAsia="fr-FR"/>
+        </w:rPr>
+      </w:pPr>
+      <w:r>
+        <w:rPr>
+          <w:rFonts w:ascii="Times New Roman" w:eastAsia="Times New Roman" w:hAnsi="Times New Roman" w:cs="Times New Roman"/>
+          <w:noProof/>
+          <w:sz w:val="24"/>
+          <w:szCs w:val="24"/>
+          <w:lang w:eastAsia="fr-FR"/>
+        </w:rPr>
+        <w:drawing>
+          <wp:inline distT="0" distB="0" distL="0" distR="0">
+            <wp:extent cx="5339521" cy="2512612"/>
+            <wp:effectExtent l="0" t="0" r="0" b="2540"/>
+            <wp:docPr id="16" name="Image 16"/>
+            <wp:cNvGraphicFramePr>
+              <a:graphicFrameLocks xmlns:a="http://schemas.openxmlformats.org/drawingml/2006/main" noChangeAspect="1"/>
+            </wp:cNvGraphicFramePr>
+            <a:graphic xmlns:a="http://schemas.openxmlformats.org/drawingml/2006/main">
+              <a:graphicData uri="http://schemas.openxmlformats.org/drawingml/2006/picture">
+                <pic:pic xmlns:pic="http://schemas.openxmlformats.org/drawingml/2006/picture">
+                  <pic:nvPicPr>
+                    <pic:cNvPr id="16" name="3.JPG"/>
+                    <pic:cNvPicPr/>
+                  </pic:nvPicPr>
+                  <pic:blipFill>
+                    <a:blip r:embed="rId12" cstate="print">
+                      <a:extLst>
+                        <a:ext uri="{28A0092B-C50C-407E-A947-70E740481C1C}">
+                          <a14:useLocalDpi xmlns:a14="http://schemas.microsoft.com/office/drawing/2010/main" val="0"/>
+                        </a:ext>
+                      </a:extLst>
+                    </a:blip>
+                    <a:stretch>
+                      <a:fillRect/>
+                    </a:stretch>
+                  </pic:blipFill>
+                  <pic:spPr>
+                    <a:xfrm>
+                      <a:off x="0" y="0"/>
+                      <a:ext cx="5382527" cy="2532849"/>
+                    </a:xfrm>
+                    <a:prstGeom prst="rect">
+                      <a:avLst/>
+                    </a:prstGeom>
+                  </pic:spPr>
+                </pic:pic>
+              </a:graphicData>
+            </a:graphic>
+          </wp:inline>
+        </w:drawing>
+      </w:r>
+    </w:p>
+    <w:p>
+      <w:pPr>
+        <w:spacing w:after="0" w:line="240" w:lineRule="auto"/>
+        <w:rPr>
+          <w:rFonts w:ascii="Times New Roman" w:eastAsia="Times New Roman" w:hAnsi="Times New Roman" w:cs="Times New Roman"/>
+          <w:sz w:val="24"/>
+          <w:szCs w:val="24"/>
+          <w:lang w:eastAsia="fr-FR"/>
+        </w:rPr>
+      </w:pPr>
+    </w:p>
+    <w:p>
+      <w:pPr>
+        <w:spacing w:after="0" w:line="240" w:lineRule="auto"/>
+        <w:rPr>
+          <w:rFonts w:ascii="Times New Roman" w:eastAsia="Times New Roman" w:hAnsi="Times New Roman" w:cs="Times New Roman"/>
+          <w:b/>
+          <w:sz w:val="24"/>
+          <w:szCs w:val="24"/>
+          <w:lang w:eastAsia="fr-FR"/>
+        </w:rPr>
+      </w:pPr>
+      <w:r>
+        <w:rPr>
+          <w:rFonts w:ascii="Times New Roman" w:eastAsia="Times New Roman" w:hAnsi="Times New Roman" w:cs="Times New Roman"/>
+          <w:b/>
+          <w:sz w:val="24"/>
+          <w:szCs w:val="24"/>
+          <w:lang w:eastAsia="fr-FR"/>
+        </w:rPr>
+        <w:t>1.4 Critique du système</w:t>
+      </w:r>
+    </w:p>
+    <w:p>
+      <w:pPr>
+        <w:spacing w:after="0" w:line="240" w:lineRule="auto"/>
+        <w:rPr>
+          <w:rFonts w:ascii="Times New Roman" w:eastAsia="Times New Roman" w:hAnsi="Times New Roman" w:cs="Times New Roman"/>
+          <w:sz w:val="24"/>
+          <w:szCs w:val="24"/>
+          <w:lang w:eastAsia="fr-FR"/>
+        </w:rPr>
+      </w:pPr>
+    </w:p>
+    <w:p>
+      <w:pPr>
+        <w:spacing w:after="0" w:line="240" w:lineRule="auto"/>
+        <w:rPr>
+          <w:rFonts w:ascii="Times New Roman" w:eastAsia="Times New Roman" w:hAnsi="Times New Roman" w:cs="Times New Roman"/>
+          <w:sz w:val="24"/>
+          <w:szCs w:val="24"/>
+          <w:lang w:eastAsia="fr-FR"/>
+        </w:rPr>
+      </w:pPr>
+      <w:r>
+        <w:rPr>
+          <w:rFonts w:ascii="Times New Roman" w:eastAsia="Times New Roman" w:hAnsi="Times New Roman" w:cs="Times New Roman"/>
+          <w:sz w:val="24"/>
+          <w:szCs w:val="24"/>
+          <w:lang w:eastAsia="fr-FR"/>
+        </w:rPr>
+        <w:t xml:space="preserve">Cependant, malgré ces avantages, il existe également des inconvénients associés aux plateformes de formation en ligne. Certains apprenants peuvent trouver difficile de rester </w:t>
+      </w:r>
+      <w:r>
+        <w:rPr>
+          <w:rFonts w:ascii="Times New Roman" w:eastAsia="Times New Roman" w:hAnsi="Times New Roman" w:cs="Times New Roman"/>
+          <w:sz w:val="24"/>
+          <w:szCs w:val="24"/>
+          <w:lang w:eastAsia="fr-FR"/>
+        </w:rPr>
+        <w:lastRenderedPageBreak/>
+        <w:t>motivés et disciplinés lorsqu'ils étudient de manière autonome, sans la structure d'un environnement d'apprentissage traditionnel. De plus, l'absence de supervision directe peut rendre difficile la résolution rapide des problèmes ou la clarification des concepts.</w:t>
+      </w:r>
+    </w:p>
+    <w:p>
+      <w:pPr>
+        <w:spacing w:after="0" w:line="240" w:lineRule="auto"/>
+        <w:rPr>
+          <w:rFonts w:ascii="Times New Roman" w:eastAsia="Times New Roman" w:hAnsi="Times New Roman" w:cs="Times New Roman"/>
+          <w:sz w:val="24"/>
+          <w:szCs w:val="24"/>
+          <w:lang w:eastAsia="fr-FR"/>
+        </w:rPr>
+      </w:pPr>
+    </w:p>
+    <w:p>
+      <w:pPr>
+        <w:spacing w:after="0" w:line="240" w:lineRule="auto"/>
+        <w:rPr>
+          <w:rFonts w:ascii="Times New Roman" w:eastAsia="Times New Roman" w:hAnsi="Times New Roman" w:cs="Times New Roman"/>
+          <w:sz w:val="24"/>
+          <w:szCs w:val="24"/>
+          <w:lang w:eastAsia="fr-FR"/>
+        </w:rPr>
+      </w:pPr>
+    </w:p>
+    <w:p>
+      <w:pPr>
+        <w:spacing w:after="0" w:line="240" w:lineRule="auto"/>
+        <w:rPr>
+          <w:rFonts w:ascii="Times New Roman" w:eastAsia="Times New Roman" w:hAnsi="Times New Roman" w:cs="Times New Roman"/>
+          <w:sz w:val="24"/>
+          <w:szCs w:val="24"/>
+          <w:lang w:eastAsia="fr-FR"/>
+        </w:rPr>
+      </w:pPr>
+    </w:p>
+    <w:p>
+      <w:pPr>
+        <w:jc w:val="both"/>
+        <w:rPr>
+          <w:rFonts w:ascii="Times New Roman" w:eastAsia="Times New Roman" w:hAnsi="Times New Roman" w:cs="Times New Roman"/>
+          <w:sz w:val="24"/>
+          <w:szCs w:val="24"/>
+          <w:lang w:eastAsia="fr-FR"/>
+        </w:rPr>
+      </w:pPr>
+    </w:p>
+    <w:p>
+      <w:pPr>
+        <w:jc w:val="both"/>
+        <w:rPr>
+          <w:rFonts w:ascii="Times New Roman" w:eastAsia="Times New Roman" w:hAnsi="Times New Roman" w:cs="Times New Roman"/>
+          <w:sz w:val="24"/>
+          <w:szCs w:val="24"/>
+          <w:lang w:eastAsia="fr-FR"/>
+        </w:rPr>
+      </w:pPr>
+    </w:p>
+    <w:p>
+      <w:pPr>
+        <w:spacing w:line="360" w:lineRule="auto"/>
+        <w:jc w:val="both"/>
+        <w:rPr>
+          <w:rFonts w:ascii="Times New Roman" w:eastAsia="Times New Roman" w:hAnsi="Times New Roman" w:cs="Times New Roman"/>
+          <w:b/>
+          <w:sz w:val="24"/>
+          <w:szCs w:val="24"/>
+          <w:lang w:eastAsia="fr-FR"/>
+        </w:rPr>
+      </w:pPr>
+      <w:r>
+        <w:rPr>
+          <w:rFonts w:ascii="Times New Roman" w:eastAsia="Times New Roman" w:hAnsi="Times New Roman" w:cs="Times New Roman"/>
+          <w:b/>
           <w:sz w:val="24"/>
           <w:szCs w:val="24"/>
           <w:lang w:eastAsia="fr-FR"/>
@@ -4531,6 +5573,7 @@
           <w:szCs w:val="24"/>
           <w:lang w:eastAsia="fr-FR"/>
         </w:rPr>
+        <w:lastRenderedPageBreak/>
         <w:drawing>
           <wp:inline distT="0" distB="0" distL="0" distR="0">
             <wp:extent cx="1350754" cy="759124"/>
@@ -4547,7 +5590,7 @@
                     <pic:cNvPicPr/>
                   </pic:nvPicPr>
                   <pic:blipFill>
-                    <a:blip r:embed="rId5" cstate="print">
+                    <a:blip r:embed="rId13" cstate="print">
                       <a:extLst>
                         <a:ext uri="{28A0092B-C50C-407E-A947-70E740481C1C}">
                           <a14:useLocalDpi xmlns:a14="http://schemas.microsoft.com/office/drawing/2010/main" val="0"/>
@@ -4592,7 +5635,6 @@
           <w:szCs w:val="24"/>
           <w:lang w:eastAsia="fr-FR"/>
         </w:rPr>
-        <w:lastRenderedPageBreak/>
         <w:t xml:space="preserve">Android Studio est un environnement de développement intégré (IDE) spécialement conçu pour le développement d'applications Android. </w:t>
       </w:r>
       <w:r>
@@ -4974,7 +6016,7 @@
                     <pic:cNvPicPr/>
                   </pic:nvPicPr>
                   <pic:blipFill>
-                    <a:blip r:embed="rId6" cstate="print">
+                    <a:blip r:embed="rId14" cstate="print">
                       <a:extLst>
                         <a:ext uri="{28A0092B-C50C-407E-A947-70E740481C1C}">
                           <a14:useLocalDpi xmlns:a14="http://schemas.microsoft.com/office/drawing/2010/main" val="0"/>
@@ -5227,6 +6269,7 @@
           <w:szCs w:val="24"/>
           <w:lang w:eastAsia="fr-FR"/>
         </w:rPr>
+        <w:lastRenderedPageBreak/>
         <w:drawing>
           <wp:inline distT="0" distB="0" distL="0" distR="0" wp14:anchorId="1287D2F8" wp14:editId="7FB53E58">
             <wp:extent cx="1928259" cy="655608"/>
@@ -5243,7 +6286,7 @@
                     <pic:cNvPicPr/>
                   </pic:nvPicPr>
                   <pic:blipFill>
-                    <a:blip r:embed="rId7">
+                    <a:blip r:embed="rId15">
                       <a:extLst>
                         <a:ext uri="{28A0092B-C50C-407E-A947-70E740481C1C}">
                           <a14:useLocalDpi xmlns:a14="http://schemas.microsoft.com/office/drawing/2010/main" val="0"/>
@@ -5288,7 +6331,6 @@
           <w:szCs w:val="24"/>
           <w:lang w:eastAsia="fr-FR"/>
         </w:rPr>
-        <w:lastRenderedPageBreak/>
         <w:t>Hostinger</w:t>
       </w:r>
       <w:proofErr w:type="spellEnd"/>
@@ -5417,7 +6459,7 @@
                     <pic:cNvPicPr/>
                   </pic:nvPicPr>
                   <pic:blipFill>
-                    <a:blip r:embed="rId8">
+                    <a:blip r:embed="rId16">
                       <a:extLst>
                         <a:ext uri="{28A0092B-C50C-407E-A947-70E740481C1C}">
                           <a14:useLocalDpi xmlns:a14="http://schemas.microsoft.com/office/drawing/2010/main" val="0"/>
@@ -5804,7 +6846,7 @@
                     <pic:cNvPicPr/>
                   </pic:nvPicPr>
                   <pic:blipFill>
-                    <a:blip r:embed="rId9" cstate="print">
+                    <a:blip r:embed="rId17" cstate="print">
                       <a:extLst>
                         <a:ext uri="{28A0092B-C50C-407E-A947-70E740481C1C}">
                           <a14:useLocalDpi xmlns:a14="http://schemas.microsoft.com/office/drawing/2010/main" val="0"/>
@@ -5936,6 +6978,7 @@
           <w:szCs w:val="24"/>
           <w:lang w:eastAsia="fr-FR"/>
         </w:rPr>
+        <w:lastRenderedPageBreak/>
         <w:t>2. Prise en charge de nombreux langages de programmation : VS Code prend en charge</w:t>
       </w:r>
       <w:r>
@@ -5984,7 +7027,6 @@
           <w:szCs w:val="24"/>
           <w:lang w:eastAsia="fr-FR"/>
         </w:rPr>
-        <w:lastRenderedPageBreak/>
         <w:t xml:space="preserve">3. Extensions et personnalisation : </w:t>
       </w:r>
       <w:r>
@@ -6133,7 +7175,7 @@
                     <pic:cNvPicPr/>
                   </pic:nvPicPr>
                   <pic:blipFill>
-                    <a:blip r:embed="rId10" cstate="print">
+                    <a:blip r:embed="rId18" cstate="print">
                       <a:extLst>
                         <a:ext uri="{28A0092B-C50C-407E-A947-70E740481C1C}">
                           <a14:useLocalDpi xmlns:a14="http://schemas.microsoft.com/office/drawing/2010/main" val="0"/>
@@ -6329,7 +7371,7 @@
                     <pic:cNvPicPr/>
                   </pic:nvPicPr>
                   <pic:blipFill>
-                    <a:blip r:embed="rId11" cstate="print">
+                    <a:blip r:embed="rId19" cstate="print">
                       <a:extLst>
                         <a:ext uri="{28A0092B-C50C-407E-A947-70E740481C1C}">
                           <a14:useLocalDpi xmlns:a14="http://schemas.microsoft.com/office/drawing/2010/main" val="0"/>
@@ -7415,6 +8457,20 @@
       <w:lang w:eastAsia="fr-FR"/>
     </w:rPr>
   </w:style>
+  <w:style w:type="paragraph" w:customStyle="1" w:styleId="investanothertext">
+    <w:name w:val="invest__another__text"/>
+    <w:basedOn w:val="Normal"/>
+    <w:rsid w:val="00F3689E"/>
+    <w:pPr>
+      <w:spacing w:before="100" w:beforeAutospacing="1" w:after="100" w:afterAutospacing="1" w:line="240" w:lineRule="auto"/>
+    </w:pPr>
+    <w:rPr>
+      <w:rFonts w:ascii="Times New Roman" w:eastAsia="Times New Roman" w:hAnsi="Times New Roman" w:cs="Times New Roman"/>
+      <w:sz w:val="24"/>
+      <w:szCs w:val="24"/>
+      <w:lang w:eastAsia="fr-FR"/>
+    </w:rPr>
+  </w:style>
 </w:styles>
 </file>
 

</xml_diff>

<commit_message>
suite et fin du 1e chapitre et une partie du 3e chapitre
</commit_message>
<xml_diff>
--- a/MON-TFC.docx
+++ b/MON-TFC.docx
@@ -3953,7 +3953,25 @@
           <w:szCs w:val="24"/>
           <w:lang w:eastAsia="fr-FR"/>
         </w:rPr>
-        <w:t>L'étude de l'existant est une étape essentielle de notre projet, car elle nous permet de comprendre en détail le fonctionnement actuel du centre de formation et d'identifier les points forts et les points faibles de son infrastructure. Cette analyse approfondie de l'existant nous aidera à déterminer les besoins et les exigences spécifiques auxquels notre application Android devra répondre.</w:t>
+        <w:t>L'étude de l'existant est une étape essentielle de notre projet, car elle nous permet de comprendre en détail le fonctionnement actuel du centre de formation et d'identifier les points forts et les points faibles de son infrastru</w:t>
+      </w:r>
+      <w:r>
+        <w:rPr>
+          <w:rFonts w:ascii="Times New Roman" w:eastAsia="Times New Roman" w:hAnsi="Times New Roman" w:cs="Times New Roman"/>
+          <w:sz w:val="24"/>
+          <w:szCs w:val="24"/>
+          <w:lang w:eastAsia="fr-FR"/>
+        </w:rPr>
+        <w:t>cture. Cette analyse</w:t>
+      </w:r>
+      <w:r>
+        <w:rPr>
+          <w:rFonts w:ascii="Times New Roman" w:eastAsia="Times New Roman" w:hAnsi="Times New Roman" w:cs="Times New Roman"/>
+          <w:sz w:val="24"/>
+          <w:szCs w:val="24"/>
+          <w:lang w:eastAsia="fr-FR"/>
+        </w:rPr>
+        <w:t xml:space="preserve"> de l'existant nous aidera à déterminer les besoins et les exigences spécifiques auxquels notre application Android devra répondre.</w:t>
       </w:r>
     </w:p>
     <w:p>
@@ -3982,7 +4000,19 @@
     </w:p>
     <w:p>
       <w:pPr>
-        <w:spacing w:after="0" w:line="240" w:lineRule="auto"/>
+        <w:spacing w:after="0" w:line="360" w:lineRule="auto"/>
+        <w:jc w:val="both"/>
+        <w:rPr>
+          <w:rFonts w:ascii="Times New Roman" w:eastAsia="Times New Roman" w:hAnsi="Times New Roman" w:cs="Times New Roman"/>
+          <w:sz w:val="24"/>
+          <w:szCs w:val="24"/>
+          <w:lang w:eastAsia="fr-FR"/>
+        </w:rPr>
+      </w:pPr>
+    </w:p>
+    <w:p>
+      <w:pPr>
+        <w:spacing w:after="0" w:line="360" w:lineRule="auto"/>
         <w:rPr>
           <w:rFonts w:ascii="Times New Roman" w:eastAsia="Times New Roman" w:hAnsi="Times New Roman" w:cs="Times New Roman"/>
           <w:sz w:val="24"/>
@@ -4003,18 +4033,18 @@
     </w:p>
     <w:p>
       <w:pPr>
-        <w:spacing w:after="0" w:line="240" w:lineRule="auto"/>
-        <w:rPr>
-          <w:rFonts w:ascii="Times New Roman" w:eastAsia="Times New Roman" w:hAnsi="Times New Roman" w:cs="Times New Roman"/>
-          <w:sz w:val="24"/>
-          <w:szCs w:val="24"/>
-          <w:lang w:eastAsia="fr-FR"/>
-        </w:rPr>
-      </w:pPr>
-    </w:p>
-    <w:p>
-      <w:pPr>
-        <w:spacing w:after="0" w:line="240" w:lineRule="auto"/>
+        <w:spacing w:after="0" w:line="360" w:lineRule="auto"/>
+        <w:rPr>
+          <w:rFonts w:ascii="Times New Roman" w:eastAsia="Times New Roman" w:hAnsi="Times New Roman" w:cs="Times New Roman"/>
+          <w:sz w:val="24"/>
+          <w:szCs w:val="24"/>
+          <w:lang w:eastAsia="fr-FR"/>
+        </w:rPr>
+      </w:pPr>
+    </w:p>
+    <w:p>
+      <w:pPr>
+        <w:spacing w:after="0" w:line="360" w:lineRule="auto"/>
         <w:rPr>
           <w:rFonts w:ascii="Times New Roman" w:eastAsia="Times New Roman" w:hAnsi="Times New Roman" w:cs="Times New Roman"/>
           <w:sz w:val="24"/>
@@ -4052,18 +4082,18 @@
     </w:p>
     <w:p>
       <w:pPr>
-        <w:spacing w:after="0" w:line="240" w:lineRule="auto"/>
-        <w:rPr>
-          <w:rFonts w:ascii="Times New Roman" w:eastAsia="Times New Roman" w:hAnsi="Times New Roman" w:cs="Times New Roman"/>
-          <w:sz w:val="24"/>
-          <w:szCs w:val="24"/>
-          <w:lang w:eastAsia="fr-FR"/>
-        </w:rPr>
-      </w:pPr>
-    </w:p>
-    <w:p>
-      <w:pPr>
-        <w:spacing w:after="0" w:line="240" w:lineRule="auto"/>
+        <w:spacing w:after="0" w:line="360" w:lineRule="auto"/>
+        <w:rPr>
+          <w:rFonts w:ascii="Times New Roman" w:eastAsia="Times New Roman" w:hAnsi="Times New Roman" w:cs="Times New Roman"/>
+          <w:sz w:val="24"/>
+          <w:szCs w:val="24"/>
+          <w:lang w:eastAsia="fr-FR"/>
+        </w:rPr>
+      </w:pPr>
+    </w:p>
+    <w:p>
+      <w:pPr>
+        <w:spacing w:after="0" w:line="360" w:lineRule="auto"/>
         <w:rPr>
           <w:rFonts w:ascii="Times New Roman" w:eastAsia="Times New Roman" w:hAnsi="Times New Roman" w:cs="Times New Roman"/>
           <w:sz w:val="24"/>
@@ -4101,18 +4131,18 @@
     </w:p>
     <w:p>
       <w:pPr>
-        <w:spacing w:after="0" w:line="240" w:lineRule="auto"/>
-        <w:rPr>
-          <w:rFonts w:ascii="Times New Roman" w:eastAsia="Times New Roman" w:hAnsi="Times New Roman" w:cs="Times New Roman"/>
-          <w:sz w:val="24"/>
-          <w:szCs w:val="24"/>
-          <w:lang w:eastAsia="fr-FR"/>
-        </w:rPr>
-      </w:pPr>
-    </w:p>
-    <w:p>
-      <w:pPr>
-        <w:spacing w:after="0" w:line="240" w:lineRule="auto"/>
+        <w:spacing w:after="0" w:line="360" w:lineRule="auto"/>
+        <w:rPr>
+          <w:rFonts w:ascii="Times New Roman" w:eastAsia="Times New Roman" w:hAnsi="Times New Roman" w:cs="Times New Roman"/>
+          <w:sz w:val="24"/>
+          <w:szCs w:val="24"/>
+          <w:lang w:eastAsia="fr-FR"/>
+        </w:rPr>
+      </w:pPr>
+    </w:p>
+    <w:p>
+      <w:pPr>
+        <w:spacing w:after="0" w:line="360" w:lineRule="auto"/>
         <w:rPr>
           <w:rFonts w:ascii="Times New Roman" w:eastAsia="Times New Roman" w:hAnsi="Times New Roman" w:cs="Times New Roman"/>
           <w:b/>
@@ -4158,7 +4188,7 @@
     </w:p>
     <w:p>
       <w:pPr>
-        <w:spacing w:after="0" w:line="240" w:lineRule="auto"/>
+        <w:spacing w:after="0" w:line="360" w:lineRule="auto"/>
         <w:rPr>
           <w:rFonts w:ascii="Times New Roman" w:eastAsia="Times New Roman" w:hAnsi="Times New Roman" w:cs="Times New Roman"/>
           <w:b/>
@@ -4171,7 +4201,7 @@
     </w:p>
     <w:p>
       <w:pPr>
-        <w:spacing w:after="0" w:line="240" w:lineRule="auto"/>
+        <w:spacing w:after="0" w:line="360" w:lineRule="auto"/>
         <w:rPr>
           <w:rFonts w:ascii="Times New Roman" w:eastAsia="Times New Roman" w:hAnsi="Times New Roman" w:cs="Times New Roman"/>
           <w:sz w:val="24"/>
@@ -4191,18 +4221,18 @@
     </w:p>
     <w:p>
       <w:pPr>
-        <w:spacing w:after="0" w:line="240" w:lineRule="auto"/>
-        <w:rPr>
-          <w:rFonts w:ascii="Times New Roman" w:eastAsia="Times New Roman" w:hAnsi="Times New Roman" w:cs="Times New Roman"/>
-          <w:sz w:val="24"/>
-          <w:szCs w:val="24"/>
-          <w:lang w:eastAsia="fr-FR"/>
-        </w:rPr>
-      </w:pPr>
-    </w:p>
-    <w:p>
-      <w:pPr>
-        <w:spacing w:after="0" w:line="240" w:lineRule="auto"/>
+        <w:spacing w:after="0" w:line="360" w:lineRule="auto"/>
+        <w:rPr>
+          <w:rFonts w:ascii="Times New Roman" w:eastAsia="Times New Roman" w:hAnsi="Times New Roman" w:cs="Times New Roman"/>
+          <w:sz w:val="24"/>
+          <w:szCs w:val="24"/>
+          <w:lang w:eastAsia="fr-FR"/>
+        </w:rPr>
+      </w:pPr>
+    </w:p>
+    <w:p>
+      <w:pPr>
+        <w:spacing w:after="0" w:line="360" w:lineRule="auto"/>
         <w:rPr>
           <w:rFonts w:ascii="Times New Roman" w:eastAsia="Times New Roman" w:hAnsi="Times New Roman" w:cs="Times New Roman"/>
           <w:sz w:val="24"/>
@@ -4263,7 +4293,7 @@
     </w:p>
     <w:p>
       <w:pPr>
-        <w:spacing w:before="100" w:beforeAutospacing="1" w:after="100" w:afterAutospacing="1" w:line="240" w:lineRule="auto"/>
+        <w:spacing w:before="100" w:beforeAutospacing="1" w:after="100" w:afterAutospacing="1" w:line="360" w:lineRule="auto"/>
         <w:jc w:val="both"/>
         <w:rPr>
           <w:rFonts w:ascii="Times New Roman" w:eastAsia="Times New Roman" w:hAnsi="Times New Roman" w:cs="Times New Roman"/>
@@ -4388,40 +4418,85 @@
           <w:lang w:eastAsia="fr-FR"/>
         </w:rPr>
         <w:t xml:space="preserve"> Tous ceux-ci se faisant sur les plateformes de médias sociaux telle que LinkedIn, Facebook ou encore X (Twitter)</w:t>
+      </w:r>
+    </w:p>
+    <w:p>
+      <w:pPr>
+        <w:spacing w:before="100" w:beforeAutospacing="1" w:after="100" w:afterAutospacing="1" w:line="360" w:lineRule="auto"/>
+        <w:jc w:val="both"/>
+        <w:rPr>
+          <w:rFonts w:ascii="Times New Roman" w:eastAsia="Times New Roman" w:hAnsi="Times New Roman" w:cs="Times New Roman"/>
+          <w:sz w:val="24"/>
+          <w:szCs w:val="24"/>
+          <w:lang w:eastAsia="fr-FR"/>
+        </w:rPr>
+      </w:pPr>
+      <w:r>
+        <w:rPr>
+          <w:rFonts w:ascii="Times New Roman" w:eastAsia="Times New Roman" w:hAnsi="Times New Roman" w:cs="Times New Roman"/>
+          <w:sz w:val="24"/>
+          <w:szCs w:val="24"/>
+          <w:lang w:eastAsia="fr-FR"/>
+        </w:rPr>
+        <w:t>Voici la procédure formation :</w:t>
+      </w:r>
+    </w:p>
+    <w:p>
+      <w:pPr>
+        <w:spacing w:before="100" w:beforeAutospacing="1" w:after="100" w:afterAutospacing="1" w:line="360" w:lineRule="auto"/>
+        <w:jc w:val="both"/>
+        <w:rPr>
+          <w:rFonts w:ascii="Times New Roman" w:hAnsi="Times New Roman" w:cs="Times New Roman"/>
+          <w:sz w:val="24"/>
+        </w:rPr>
+      </w:pPr>
+      <w:r>
+        <w:rPr>
+          <w:rFonts w:ascii="Times New Roman" w:eastAsia="Times New Roman" w:hAnsi="Times New Roman" w:cs="Times New Roman"/>
+          <w:sz w:val="24"/>
+          <w:szCs w:val="24"/>
+          <w:lang w:eastAsia="fr-FR"/>
+        </w:rPr>
+        <w:t>La procédure de formation sur la plateforme commence par l'enregistrement d</w:t>
+      </w:r>
+      <w:r>
+        <w:rPr>
+          <w:rFonts w:ascii="Times New Roman" w:eastAsia="Times New Roman" w:hAnsi="Times New Roman" w:cs="Times New Roman"/>
+          <w:sz w:val="24"/>
+          <w:szCs w:val="24"/>
+          <w:lang w:eastAsia="fr-FR"/>
+        </w:rPr>
+        <w:t xml:space="preserve">u candidat avec ses identifiants (nom, prénom, adresse mail, mot de passe, date de naissance, pays d’habitation, ville, numéro de téléphone), ensuite le candidat se connecte au moyen de son adresse mail ainsi que son mot de passe. Une fois </w:t>
+      </w:r>
+      <w:r>
+        <w:rPr>
+          <w:rFonts w:ascii="Times New Roman" w:hAnsi="Times New Roman" w:cs="Times New Roman"/>
+          <w:sz w:val="24"/>
+        </w:rPr>
+        <w:t>connecté, il a accès aux contenus des cours proposés et peut les consulter pour commencer sa formation.</w:t>
+      </w:r>
+    </w:p>
+    <w:p>
+      <w:pPr>
+        <w:spacing w:before="100" w:beforeAutospacing="1" w:after="100" w:afterAutospacing="1" w:line="360" w:lineRule="auto"/>
+        <w:jc w:val="both"/>
+        <w:rPr>
+          <w:rFonts w:ascii="Times New Roman" w:eastAsia="Times New Roman" w:hAnsi="Times New Roman" w:cs="Times New Roman"/>
+          <w:sz w:val="24"/>
+          <w:szCs w:val="24"/>
+          <w:lang w:eastAsia="fr-FR"/>
+        </w:rPr>
+      </w:pPr>
+      <w:r>
+        <w:rPr>
+          <w:rFonts w:ascii="Times New Roman" w:hAnsi="Times New Roman" w:cs="Times New Roman"/>
+          <w:sz w:val="24"/>
+        </w:rPr>
+        <w:lastRenderedPageBreak/>
+        <w:t>Les captures ci-dessous montre tous les étapes.</w:t>
       </w:r>
       <w:bookmarkStart w:id="0" w:name="_GoBack"/>
       <w:bookmarkEnd w:id="0"/>
-    </w:p>
-    <w:p>
-      <w:pPr>
-        <w:spacing w:after="0" w:line="240" w:lineRule="auto"/>
-        <w:rPr>
-          <w:rFonts w:ascii="Times New Roman" w:eastAsia="Times New Roman" w:hAnsi="Times New Roman" w:cs="Times New Roman"/>
-          <w:sz w:val="24"/>
-          <w:szCs w:val="24"/>
-          <w:lang w:eastAsia="fr-FR"/>
-        </w:rPr>
-      </w:pPr>
-      <w:r>
-        <w:rPr>
-          <w:rFonts w:ascii="Times New Roman" w:eastAsia="Times New Roman" w:hAnsi="Times New Roman" w:cs="Times New Roman"/>
-          <w:sz w:val="24"/>
-          <w:szCs w:val="24"/>
-          <w:lang w:eastAsia="fr-FR"/>
-        </w:rPr>
-        <w:t>1.3.1.1.1 Analyse d’inscription sur la plateforme</w:t>
-      </w:r>
-    </w:p>
-    <w:p>
-      <w:pPr>
-        <w:spacing w:after="0" w:line="240" w:lineRule="auto"/>
-        <w:rPr>
-          <w:rFonts w:ascii="Times New Roman" w:eastAsia="Times New Roman" w:hAnsi="Times New Roman" w:cs="Times New Roman"/>
-          <w:sz w:val="24"/>
-          <w:szCs w:val="24"/>
-          <w:lang w:eastAsia="fr-FR"/>
-        </w:rPr>
-      </w:pPr>
     </w:p>
     <w:p>
       <w:pPr>
@@ -4494,57 +4569,6 @@
           <w:lang w:eastAsia="fr-FR"/>
         </w:rPr>
       </w:pPr>
-      <w:r>
-        <w:rPr>
-          <w:rFonts w:ascii="Times New Roman" w:eastAsia="Times New Roman" w:hAnsi="Times New Roman" w:cs="Times New Roman"/>
-          <w:noProof/>
-          <w:sz w:val="24"/>
-          <w:szCs w:val="24"/>
-          <w:lang w:eastAsia="fr-FR"/>
-        </w:rPr>
-        <w:lastRenderedPageBreak/>
-        <w:drawing>
-          <wp:inline distT="0" distB="0" distL="0" distR="0">
-            <wp:extent cx="4890053" cy="2273670"/>
-            <wp:effectExtent l="0" t="0" r="6350" b="0"/>
-            <wp:docPr id="11" name="Image 11"/>
-            <wp:cNvGraphicFramePr>
-              <a:graphicFrameLocks xmlns:a="http://schemas.openxmlformats.org/drawingml/2006/main" noChangeAspect="1"/>
-            </wp:cNvGraphicFramePr>
-            <a:graphic xmlns:a="http://schemas.openxmlformats.org/drawingml/2006/main">
-              <a:graphicData uri="http://schemas.openxmlformats.org/drawingml/2006/picture">
-                <pic:pic xmlns:pic="http://schemas.openxmlformats.org/drawingml/2006/picture">
-                  <pic:nvPicPr>
-                    <pic:cNvPr id="11" name="adexpert.JPG"/>
-                    <pic:cNvPicPr/>
-                  </pic:nvPicPr>
-                  <pic:blipFill>
-                    <a:blip r:embed="rId7" cstate="print">
-                      <a:extLst>
-                        <a:ext uri="{28A0092B-C50C-407E-A947-70E740481C1C}">
-                          <a14:useLocalDpi xmlns:a14="http://schemas.microsoft.com/office/drawing/2010/main" val="0"/>
-                        </a:ext>
-                      </a:extLst>
-                    </a:blip>
-                    <a:stretch>
-                      <a:fillRect/>
-                    </a:stretch>
-                  </pic:blipFill>
-                  <pic:spPr>
-                    <a:xfrm>
-                      <a:off x="0" y="0"/>
-                      <a:ext cx="4949797" cy="2301449"/>
-                    </a:xfrm>
-                    <a:prstGeom prst="rect">
-                      <a:avLst/>
-                    </a:prstGeom>
-                  </pic:spPr>
-                </pic:pic>
-              </a:graphicData>
-            </a:graphic>
-          </wp:inline>
-        </w:drawing>
-      </w:r>
     </w:p>
     <w:p>
       <w:pPr>
@@ -4591,7 +4615,7 @@
                     <pic:cNvPicPr/>
                   </pic:nvPicPr>
                   <pic:blipFill>
-                    <a:blip r:embed="rId8" cstate="print">
+                    <a:blip r:embed="rId7" cstate="print">
                       <a:extLst>
                         <a:ext uri="{28A0092B-C50C-407E-A947-70E740481C1C}">
                           <a14:useLocalDpi xmlns:a14="http://schemas.microsoft.com/office/drawing/2010/main" val="0"/>
@@ -4647,6 +4671,7 @@
           <w:szCs w:val="24"/>
           <w:lang w:eastAsia="fr-FR"/>
         </w:rPr>
+        <w:lastRenderedPageBreak/>
         <w:drawing>
           <wp:inline distT="0" distB="0" distL="0" distR="0">
             <wp:extent cx="4937760" cy="2258170"/>
@@ -4663,7 +4688,7 @@
                     <pic:cNvPicPr/>
                   </pic:nvPicPr>
                   <pic:blipFill>
-                    <a:blip r:embed="rId9" cstate="print">
+                    <a:blip r:embed="rId8" cstate="print">
                       <a:extLst>
                         <a:ext uri="{28A0092B-C50C-407E-A947-70E740481C1C}">
                           <a14:useLocalDpi xmlns:a14="http://schemas.microsoft.com/office/drawing/2010/main" val="0"/>
@@ -4719,7 +4744,6 @@
           <w:szCs w:val="24"/>
           <w:lang w:eastAsia="fr-FR"/>
         </w:rPr>
-        <w:lastRenderedPageBreak/>
         <w:drawing>
           <wp:inline distT="0" distB="0" distL="0" distR="0">
             <wp:extent cx="5361328" cy="2536466"/>
@@ -4736,7 +4760,7 @@
                     <pic:cNvPicPr/>
                   </pic:nvPicPr>
                   <pic:blipFill>
-                    <a:blip r:embed="rId10" cstate="print">
+                    <a:blip r:embed="rId9" cstate="print">
                       <a:extLst>
                         <a:ext uri="{28A0092B-C50C-407E-A947-70E740481C1C}">
                           <a14:useLocalDpi xmlns:a14="http://schemas.microsoft.com/office/drawing/2010/main" val="0"/>
@@ -4808,7 +4832,7 @@
                     <pic:cNvPicPr/>
                   </pic:nvPicPr>
                   <pic:blipFill>
-                    <a:blip r:embed="rId11" cstate="print">
+                    <a:blip r:embed="rId10" cstate="print">
                       <a:extLst>
                         <a:ext uri="{28A0092B-C50C-407E-A947-70E740481C1C}">
                           <a14:useLocalDpi xmlns:a14="http://schemas.microsoft.com/office/drawing/2010/main" val="0"/>
@@ -4864,6 +4888,7 @@
           <w:szCs w:val="24"/>
           <w:lang w:eastAsia="fr-FR"/>
         </w:rPr>
+        <w:lastRenderedPageBreak/>
         <w:drawing>
           <wp:inline distT="0" distB="0" distL="0" distR="0">
             <wp:extent cx="5339521" cy="2512612"/>
@@ -4880,7 +4905,7 @@
                     <pic:cNvPicPr/>
                   </pic:nvPicPr>
                   <pic:blipFill>
-                    <a:blip r:embed="rId12" cstate="print">
+                    <a:blip r:embed="rId11" cstate="print">
                       <a:extLst>
                         <a:ext uri="{28A0092B-C50C-407E-A947-70E740481C1C}">
                           <a14:useLocalDpi xmlns:a14="http://schemas.microsoft.com/office/drawing/2010/main" val="0"/>
@@ -4923,6 +4948,105 @@
         <w:spacing w:after="0" w:line="240" w:lineRule="auto"/>
         <w:rPr>
           <w:rFonts w:ascii="Times New Roman" w:eastAsia="Times New Roman" w:hAnsi="Times New Roman" w:cs="Times New Roman"/>
+          <w:sz w:val="24"/>
+          <w:szCs w:val="24"/>
+          <w:lang w:eastAsia="fr-FR"/>
+        </w:rPr>
+      </w:pPr>
+    </w:p>
+    <w:p>
+      <w:pPr>
+        <w:spacing w:after="0" w:line="240" w:lineRule="auto"/>
+        <w:rPr>
+          <w:rFonts w:ascii="Times New Roman" w:eastAsia="Times New Roman" w:hAnsi="Times New Roman" w:cs="Times New Roman"/>
+          <w:sz w:val="24"/>
+          <w:szCs w:val="24"/>
+          <w:lang w:eastAsia="fr-FR"/>
+        </w:rPr>
+      </w:pPr>
+      <w:r>
+        <w:rPr>
+          <w:rFonts w:ascii="Times New Roman" w:eastAsia="Times New Roman" w:hAnsi="Times New Roman" w:cs="Times New Roman"/>
+          <w:noProof/>
+          <w:sz w:val="24"/>
+          <w:szCs w:val="24"/>
+          <w:lang w:eastAsia="fr-FR"/>
+        </w:rPr>
+        <w:drawing>
+          <wp:inline distT="0" distB="0" distL="0" distR="0">
+            <wp:extent cx="5336275" cy="2710180"/>
+            <wp:effectExtent l="0" t="0" r="0" b="0"/>
+            <wp:docPr id="17" name="Image 17"/>
+            <wp:cNvGraphicFramePr>
+              <a:graphicFrameLocks xmlns:a="http://schemas.openxmlformats.org/drawingml/2006/main" noChangeAspect="1"/>
+            </wp:cNvGraphicFramePr>
+            <a:graphic xmlns:a="http://schemas.openxmlformats.org/drawingml/2006/main">
+              <a:graphicData uri="http://schemas.openxmlformats.org/drawingml/2006/picture">
+                <pic:pic xmlns:pic="http://schemas.openxmlformats.org/drawingml/2006/picture">
+                  <pic:nvPicPr>
+                    <pic:cNvPr id="17" name="profil.JPG"/>
+                    <pic:cNvPicPr/>
+                  </pic:nvPicPr>
+                  <pic:blipFill>
+                    <a:blip r:embed="rId12">
+                      <a:extLst>
+                        <a:ext uri="{28A0092B-C50C-407E-A947-70E740481C1C}">
+                          <a14:useLocalDpi xmlns:a14="http://schemas.microsoft.com/office/drawing/2010/main" val="0"/>
+                        </a:ext>
+                      </a:extLst>
+                    </a:blip>
+                    <a:stretch>
+                      <a:fillRect/>
+                    </a:stretch>
+                  </pic:blipFill>
+                  <pic:spPr>
+                    <a:xfrm>
+                      <a:off x="0" y="0"/>
+                      <a:ext cx="5343578" cy="2713889"/>
+                    </a:xfrm>
+                    <a:prstGeom prst="rect">
+                      <a:avLst/>
+                    </a:prstGeom>
+                  </pic:spPr>
+                </pic:pic>
+              </a:graphicData>
+            </a:graphic>
+          </wp:inline>
+        </w:drawing>
+      </w:r>
+    </w:p>
+    <w:p>
+      <w:pPr>
+        <w:spacing w:after="0" w:line="240" w:lineRule="auto"/>
+        <w:rPr>
+          <w:rFonts w:ascii="Times New Roman" w:eastAsia="Times New Roman" w:hAnsi="Times New Roman" w:cs="Times New Roman"/>
+          <w:sz w:val="24"/>
+          <w:szCs w:val="24"/>
+          <w:lang w:eastAsia="fr-FR"/>
+        </w:rPr>
+      </w:pPr>
+    </w:p>
+    <w:p>
+      <w:pPr>
+        <w:spacing w:after="0" w:line="240" w:lineRule="auto"/>
+        <w:rPr>
+          <w:rFonts w:ascii="Times New Roman" w:eastAsia="Times New Roman" w:hAnsi="Times New Roman" w:cs="Times New Roman"/>
+          <w:sz w:val="24"/>
+          <w:szCs w:val="24"/>
+          <w:lang w:eastAsia="fr-FR"/>
+        </w:rPr>
+      </w:pPr>
+    </w:p>
+    <w:p>
+      <w:pPr>
+        <w:pStyle w:val="Paragraphedeliste"/>
+        <w:numPr>
+          <w:ilvl w:val="0"/>
+          <w:numId w:val="5"/>
+        </w:numPr>
+        <w:spacing w:after="0" w:line="360" w:lineRule="auto"/>
+        <w:rPr>
+          <w:rFonts w:ascii="Times New Roman" w:eastAsia="Times New Roman" w:hAnsi="Times New Roman" w:cs="Times New Roman"/>
           <w:b/>
           <w:sz w:val="24"/>
           <w:szCs w:val="24"/>
@@ -4937,6 +5061,371 @@
           <w:szCs w:val="24"/>
           <w:lang w:eastAsia="fr-FR"/>
         </w:rPr>
+        <w:t>Avantages</w:t>
+      </w:r>
+    </w:p>
+    <w:p>
+      <w:pPr>
+        <w:spacing w:after="0" w:line="360" w:lineRule="auto"/>
+        <w:ind w:left="360"/>
+        <w:rPr>
+          <w:rFonts w:ascii="Times New Roman" w:eastAsia="Times New Roman" w:hAnsi="Times New Roman" w:cs="Times New Roman"/>
+          <w:sz w:val="24"/>
+          <w:szCs w:val="24"/>
+          <w:lang w:eastAsia="fr-FR"/>
+        </w:rPr>
+      </w:pPr>
+      <w:r>
+        <w:rPr>
+          <w:rFonts w:ascii="Times New Roman" w:eastAsia="Times New Roman" w:hAnsi="Times New Roman" w:cs="Times New Roman"/>
+          <w:sz w:val="24"/>
+          <w:szCs w:val="24"/>
+          <w:lang w:eastAsia="fr-FR"/>
+        </w:rPr>
+        <w:t xml:space="preserve">La plateforme digitale Ad Expert a comme avantage : </w:t>
+      </w:r>
+    </w:p>
+    <w:p>
+      <w:pPr>
+        <w:pStyle w:val="Paragraphedeliste"/>
+        <w:numPr>
+          <w:ilvl w:val="0"/>
+          <w:numId w:val="2"/>
+        </w:numPr>
+        <w:spacing w:after="0" w:line="360" w:lineRule="auto"/>
+        <w:rPr>
+          <w:rFonts w:ascii="Times New Roman" w:eastAsia="Times New Roman" w:hAnsi="Times New Roman" w:cs="Times New Roman"/>
+          <w:sz w:val="24"/>
+          <w:szCs w:val="24"/>
+          <w:lang w:eastAsia="fr-FR"/>
+        </w:rPr>
+      </w:pPr>
+      <w:r>
+        <w:rPr>
+          <w:rFonts w:ascii="Times New Roman" w:eastAsia="Times New Roman" w:hAnsi="Times New Roman" w:cs="Times New Roman"/>
+          <w:sz w:val="24"/>
+          <w:szCs w:val="24"/>
+          <w:lang w:eastAsia="fr-FR"/>
+        </w:rPr>
+        <w:t>100% gratuit et en ligne</w:t>
+      </w:r>
+    </w:p>
+    <w:p>
+      <w:pPr>
+        <w:pStyle w:val="Paragraphedeliste"/>
+        <w:numPr>
+          <w:ilvl w:val="0"/>
+          <w:numId w:val="2"/>
+        </w:numPr>
+        <w:spacing w:after="0" w:line="360" w:lineRule="auto"/>
+        <w:rPr>
+          <w:rFonts w:ascii="Times New Roman" w:eastAsia="Times New Roman" w:hAnsi="Times New Roman" w:cs="Times New Roman"/>
+          <w:sz w:val="24"/>
+          <w:szCs w:val="24"/>
+          <w:lang w:eastAsia="fr-FR"/>
+        </w:rPr>
+      </w:pPr>
+      <w:r>
+        <w:rPr>
+          <w:rFonts w:ascii="Times New Roman" w:eastAsia="Times New Roman" w:hAnsi="Times New Roman" w:cs="Times New Roman"/>
+          <w:sz w:val="24"/>
+          <w:szCs w:val="24"/>
+          <w:lang w:eastAsia="fr-FR"/>
+        </w:rPr>
+        <w:t>Le taux de satisfaction moyen est de 9,2/10</w:t>
+      </w:r>
+    </w:p>
+    <w:p>
+      <w:pPr>
+        <w:pStyle w:val="Paragraphedeliste"/>
+        <w:numPr>
+          <w:ilvl w:val="0"/>
+          <w:numId w:val="2"/>
+        </w:numPr>
+        <w:spacing w:after="0" w:line="360" w:lineRule="auto"/>
+        <w:rPr>
+          <w:rFonts w:ascii="Times New Roman" w:eastAsia="Times New Roman" w:hAnsi="Times New Roman" w:cs="Times New Roman"/>
+          <w:sz w:val="24"/>
+          <w:szCs w:val="24"/>
+          <w:lang w:eastAsia="fr-FR"/>
+        </w:rPr>
+      </w:pPr>
+      <w:r>
+        <w:rPr>
+          <w:rFonts w:ascii="Times New Roman" w:eastAsia="Times New Roman" w:hAnsi="Times New Roman" w:cs="Times New Roman"/>
+          <w:sz w:val="24"/>
+          <w:szCs w:val="24"/>
+          <w:lang w:eastAsia="fr-FR"/>
+        </w:rPr>
+        <w:t>Les cours sont adaptés aux débutants</w:t>
+      </w:r>
+    </w:p>
+    <w:p>
+      <w:pPr>
+        <w:pStyle w:val="Paragraphedeliste"/>
+        <w:numPr>
+          <w:ilvl w:val="0"/>
+          <w:numId w:val="2"/>
+        </w:numPr>
+        <w:spacing w:after="0" w:line="360" w:lineRule="auto"/>
+        <w:rPr>
+          <w:rFonts w:ascii="Times New Roman" w:eastAsia="Times New Roman" w:hAnsi="Times New Roman" w:cs="Times New Roman"/>
+          <w:sz w:val="24"/>
+          <w:szCs w:val="24"/>
+          <w:lang w:eastAsia="fr-FR"/>
+        </w:rPr>
+      </w:pPr>
+      <w:r>
+        <w:rPr>
+          <w:rFonts w:ascii="Times New Roman" w:eastAsia="Times New Roman" w:hAnsi="Times New Roman" w:cs="Times New Roman"/>
+          <w:sz w:val="24"/>
+          <w:szCs w:val="24"/>
+          <w:lang w:eastAsia="fr-FR"/>
+        </w:rPr>
+        <w:t>40 à 90 heures d’apprentissage</w:t>
+      </w:r>
+    </w:p>
+    <w:p>
+      <w:pPr>
+        <w:pStyle w:val="Paragraphedeliste"/>
+        <w:numPr>
+          <w:ilvl w:val="0"/>
+          <w:numId w:val="2"/>
+        </w:numPr>
+        <w:spacing w:after="0" w:line="360" w:lineRule="auto"/>
+        <w:rPr>
+          <w:rFonts w:ascii="Times New Roman" w:eastAsia="Times New Roman" w:hAnsi="Times New Roman" w:cs="Times New Roman"/>
+          <w:sz w:val="24"/>
+          <w:szCs w:val="24"/>
+          <w:lang w:eastAsia="fr-FR"/>
+        </w:rPr>
+      </w:pPr>
+      <w:r>
+        <w:rPr>
+          <w:rFonts w:ascii="Times New Roman" w:eastAsia="Times New Roman" w:hAnsi="Times New Roman" w:cs="Times New Roman"/>
+          <w:sz w:val="24"/>
+          <w:szCs w:val="24"/>
+          <w:lang w:eastAsia="fr-FR"/>
+        </w:rPr>
+        <w:t>2 formats d’apprentissage : En direct ou au rythme du candidat</w:t>
+      </w:r>
+    </w:p>
+    <w:p>
+      <w:pPr>
+        <w:spacing w:after="0" w:line="360" w:lineRule="auto"/>
+        <w:ind w:left="360"/>
+        <w:rPr>
+          <w:rFonts w:ascii="Times New Roman" w:eastAsia="Times New Roman" w:hAnsi="Times New Roman" w:cs="Times New Roman"/>
+          <w:sz w:val="24"/>
+          <w:szCs w:val="24"/>
+          <w:lang w:eastAsia="fr-FR"/>
+        </w:rPr>
+      </w:pPr>
+    </w:p>
+    <w:p>
+      <w:pPr>
+        <w:pStyle w:val="Paragraphedeliste"/>
+        <w:numPr>
+          <w:ilvl w:val="0"/>
+          <w:numId w:val="5"/>
+        </w:numPr>
+        <w:spacing w:after="0" w:line="360" w:lineRule="auto"/>
+        <w:rPr>
+          <w:rFonts w:ascii="Times New Roman" w:eastAsia="Times New Roman" w:hAnsi="Times New Roman" w:cs="Times New Roman"/>
+          <w:b/>
+          <w:sz w:val="24"/>
+          <w:szCs w:val="24"/>
+          <w:lang w:eastAsia="fr-FR"/>
+        </w:rPr>
+      </w:pPr>
+      <w:r>
+        <w:rPr>
+          <w:rFonts w:ascii="Times New Roman" w:eastAsia="Times New Roman" w:hAnsi="Times New Roman" w:cs="Times New Roman"/>
+          <w:b/>
+          <w:sz w:val="24"/>
+          <w:szCs w:val="24"/>
+          <w:lang w:eastAsia="fr-FR"/>
+        </w:rPr>
+        <w:t>Inconvénients</w:t>
+      </w:r>
+    </w:p>
+    <w:p>
+      <w:pPr>
+        <w:spacing w:after="0" w:line="360" w:lineRule="auto"/>
+        <w:ind w:left="360"/>
+        <w:rPr>
+          <w:rFonts w:ascii="Times New Roman" w:eastAsia="Times New Roman" w:hAnsi="Times New Roman" w:cs="Times New Roman"/>
+          <w:sz w:val="24"/>
+          <w:szCs w:val="24"/>
+          <w:lang w:eastAsia="fr-FR"/>
+        </w:rPr>
+      </w:pPr>
+      <w:r>
+        <w:rPr>
+          <w:rFonts w:ascii="Times New Roman" w:eastAsia="Times New Roman" w:hAnsi="Times New Roman" w:cs="Times New Roman"/>
+          <w:sz w:val="24"/>
+          <w:szCs w:val="24"/>
+          <w:lang w:eastAsia="fr-FR"/>
+        </w:rPr>
+        <w:t>La publicité digitale est la seule formation que la plateforme propose.</w:t>
+      </w:r>
+    </w:p>
+    <w:p>
+      <w:pPr>
+        <w:spacing w:after="0" w:line="360" w:lineRule="auto"/>
+        <w:ind w:left="360"/>
+        <w:rPr>
+          <w:rFonts w:ascii="Times New Roman" w:eastAsia="Times New Roman" w:hAnsi="Times New Roman" w:cs="Times New Roman"/>
+          <w:sz w:val="24"/>
+          <w:szCs w:val="24"/>
+          <w:lang w:eastAsia="fr-FR"/>
+        </w:rPr>
+      </w:pPr>
+    </w:p>
+    <w:p>
+      <w:pPr>
+        <w:spacing w:after="0" w:line="360" w:lineRule="auto"/>
+        <w:rPr>
+          <w:rFonts w:ascii="Times New Roman" w:eastAsia="Times New Roman" w:hAnsi="Times New Roman" w:cs="Times New Roman"/>
+          <w:sz w:val="24"/>
+          <w:szCs w:val="24"/>
+          <w:lang w:eastAsia="fr-FR"/>
+        </w:rPr>
+      </w:pPr>
+      <w:r>
+        <w:rPr>
+          <w:rFonts w:ascii="Times New Roman" w:eastAsia="Times New Roman" w:hAnsi="Times New Roman" w:cs="Times New Roman"/>
+          <w:sz w:val="24"/>
+          <w:szCs w:val="24"/>
+          <w:lang w:eastAsia="fr-FR"/>
+        </w:rPr>
+        <w:lastRenderedPageBreak/>
+        <w:t>Notons aussi qu’à la fin de la formation, c’est-à-dire que lorsque le candidat aura terminé tous les modules de sa formation, il va passer une évaluation finale qui va lui conduire à l’obtention d’un certificat, si et seulement s’il réussit l’évaluation.</w:t>
+      </w:r>
+    </w:p>
+    <w:p>
+      <w:pPr>
+        <w:spacing w:after="0" w:line="240" w:lineRule="auto"/>
+        <w:ind w:left="360"/>
+        <w:rPr>
+          <w:rFonts w:ascii="Times New Roman" w:eastAsia="Times New Roman" w:hAnsi="Times New Roman" w:cs="Times New Roman"/>
+          <w:sz w:val="24"/>
+          <w:szCs w:val="24"/>
+          <w:lang w:eastAsia="fr-FR"/>
+        </w:rPr>
+      </w:pPr>
+    </w:p>
+    <w:p>
+      <w:pPr>
+        <w:spacing w:after="0" w:line="240" w:lineRule="auto"/>
+        <w:rPr>
+          <w:rFonts w:ascii="Times New Roman" w:eastAsia="Times New Roman" w:hAnsi="Times New Roman" w:cs="Times New Roman"/>
+          <w:sz w:val="24"/>
+          <w:szCs w:val="24"/>
+          <w:lang w:eastAsia="fr-FR"/>
+        </w:rPr>
+      </w:pPr>
+      <w:r>
+        <w:rPr>
+          <w:rFonts w:ascii="Times New Roman" w:eastAsia="Times New Roman" w:hAnsi="Times New Roman" w:cs="Times New Roman"/>
+          <w:sz w:val="24"/>
+          <w:szCs w:val="24"/>
+          <w:lang w:eastAsia="fr-FR"/>
+        </w:rPr>
+        <w:t>Voici l’extrait du certificat :</w:t>
+      </w:r>
+    </w:p>
+    <w:p>
+      <w:pPr>
+        <w:spacing w:after="0" w:line="240" w:lineRule="auto"/>
+        <w:rPr>
+          <w:rFonts w:ascii="Times New Roman" w:eastAsia="Times New Roman" w:hAnsi="Times New Roman" w:cs="Times New Roman"/>
+          <w:sz w:val="24"/>
+          <w:szCs w:val="24"/>
+          <w:lang w:eastAsia="fr-FR"/>
+        </w:rPr>
+      </w:pPr>
+      <w:r>
+        <w:rPr>
+          <w:rFonts w:ascii="Times New Roman" w:eastAsia="Times New Roman" w:hAnsi="Times New Roman" w:cs="Times New Roman"/>
+          <w:noProof/>
+          <w:sz w:val="24"/>
+          <w:szCs w:val="24"/>
+          <w:lang w:eastAsia="fr-FR"/>
+        </w:rPr>
+        <w:drawing>
+          <wp:inline distT="0" distB="0" distL="0" distR="0">
+            <wp:extent cx="2886502" cy="2085175"/>
+            <wp:effectExtent l="0" t="0" r="0" b="0"/>
+            <wp:docPr id="18" name="Image 18"/>
+            <wp:cNvGraphicFramePr>
+              <a:graphicFrameLocks xmlns:a="http://schemas.openxmlformats.org/drawingml/2006/main" noChangeAspect="1"/>
+            </wp:cNvGraphicFramePr>
+            <a:graphic xmlns:a="http://schemas.openxmlformats.org/drawingml/2006/main">
+              <a:graphicData uri="http://schemas.openxmlformats.org/drawingml/2006/picture">
+                <pic:pic xmlns:pic="http://schemas.openxmlformats.org/drawingml/2006/picture">
+                  <pic:nvPicPr>
+                    <pic:cNvPr id="18" name="diplome.JPG"/>
+                    <pic:cNvPicPr/>
+                  </pic:nvPicPr>
+                  <pic:blipFill>
+                    <a:blip r:embed="rId13">
+                      <a:extLst>
+                        <a:ext uri="{28A0092B-C50C-407E-A947-70E740481C1C}">
+                          <a14:useLocalDpi xmlns:a14="http://schemas.microsoft.com/office/drawing/2010/main" val="0"/>
+                        </a:ext>
+                      </a:extLst>
+                    </a:blip>
+                    <a:stretch>
+                      <a:fillRect/>
+                    </a:stretch>
+                  </pic:blipFill>
+                  <pic:spPr>
+                    <a:xfrm>
+                      <a:off x="0" y="0"/>
+                      <a:ext cx="2912116" cy="2103678"/>
+                    </a:xfrm>
+                    <a:prstGeom prst="rect">
+                      <a:avLst/>
+                    </a:prstGeom>
+                  </pic:spPr>
+                </pic:pic>
+              </a:graphicData>
+            </a:graphic>
+          </wp:inline>
+        </w:drawing>
+      </w:r>
+    </w:p>
+    <w:p>
+      <w:pPr>
+        <w:spacing w:after="0" w:line="240" w:lineRule="auto"/>
+        <w:rPr>
+          <w:rFonts w:ascii="Times New Roman" w:eastAsia="Times New Roman" w:hAnsi="Times New Roman" w:cs="Times New Roman"/>
+          <w:sz w:val="24"/>
+          <w:szCs w:val="24"/>
+          <w:lang w:eastAsia="fr-FR"/>
+        </w:rPr>
+      </w:pPr>
+    </w:p>
+    <w:p>
+      <w:pPr>
+        <w:spacing w:after="0" w:line="240" w:lineRule="auto"/>
+        <w:rPr>
+          <w:rFonts w:ascii="Times New Roman" w:eastAsia="Times New Roman" w:hAnsi="Times New Roman" w:cs="Times New Roman"/>
+          <w:b/>
+          <w:sz w:val="24"/>
+          <w:szCs w:val="24"/>
+          <w:lang w:eastAsia="fr-FR"/>
+        </w:rPr>
+      </w:pPr>
+      <w:r>
+        <w:rPr>
+          <w:rFonts w:ascii="Times New Roman" w:eastAsia="Times New Roman" w:hAnsi="Times New Roman" w:cs="Times New Roman"/>
+          <w:b/>
+          <w:sz w:val="24"/>
+          <w:szCs w:val="24"/>
+          <w:lang w:eastAsia="fr-FR"/>
+        </w:rPr>
         <w:t>1.4 Critique du système</w:t>
       </w:r>
     </w:p>
@@ -4968,8 +5457,218 @@
           <w:szCs w:val="24"/>
           <w:lang w:eastAsia="fr-FR"/>
         </w:rPr>
-        <w:t xml:space="preserve">Cependant, malgré ces avantages, il existe également des inconvénients associés aux plateformes de formation en ligne. Certains apprenants peuvent trouver difficile de rester </w:t>
-      </w:r>
+        <w:t>Cependant, malgré ces avantages, il existe également des inconvénients associés aux plateformes de formation en ligne. Certains apprenants peuvent trouver difficile de rester motivés et disciplinés lorsqu'ils étudient de manière autonome, sans la structure d'un environnement d'apprentissage traditionnel. De plus, l'absence de supervision directe peut rendre difficile la résolution rapide des problèmes ou la clarification des concepts.</w:t>
+      </w:r>
+    </w:p>
+    <w:p>
+      <w:pPr>
+        <w:spacing w:after="0" w:line="240" w:lineRule="auto"/>
+        <w:rPr>
+          <w:rFonts w:ascii="Times New Roman" w:eastAsia="Times New Roman" w:hAnsi="Times New Roman" w:cs="Times New Roman"/>
+          <w:sz w:val="24"/>
+          <w:szCs w:val="24"/>
+          <w:lang w:eastAsia="fr-FR"/>
+        </w:rPr>
+      </w:pPr>
+    </w:p>
+    <w:p>
+      <w:pPr>
+        <w:spacing w:after="0" w:line="240" w:lineRule="auto"/>
+        <w:rPr>
+          <w:rFonts w:ascii="Times New Roman" w:eastAsia="Times New Roman" w:hAnsi="Times New Roman" w:cs="Times New Roman"/>
+          <w:sz w:val="24"/>
+          <w:szCs w:val="24"/>
+          <w:lang w:eastAsia="fr-FR"/>
+        </w:rPr>
+      </w:pPr>
+    </w:p>
+    <w:p>
+      <w:pPr>
+        <w:spacing w:after="0" w:line="240" w:lineRule="auto"/>
+        <w:rPr>
+          <w:rFonts w:ascii="Times New Roman" w:eastAsia="Times New Roman" w:hAnsi="Times New Roman" w:cs="Times New Roman"/>
+          <w:sz w:val="24"/>
+          <w:szCs w:val="24"/>
+          <w:lang w:eastAsia="fr-FR"/>
+        </w:rPr>
+      </w:pPr>
+    </w:p>
+    <w:p>
+      <w:pPr>
+        <w:jc w:val="both"/>
+        <w:rPr>
+          <w:rFonts w:ascii="Times New Roman" w:eastAsia="Times New Roman" w:hAnsi="Times New Roman" w:cs="Times New Roman"/>
+          <w:sz w:val="24"/>
+          <w:szCs w:val="24"/>
+          <w:lang w:eastAsia="fr-FR"/>
+        </w:rPr>
+      </w:pPr>
+    </w:p>
+    <w:p>
+      <w:pPr>
+        <w:jc w:val="both"/>
+        <w:rPr>
+          <w:rFonts w:ascii="Times New Roman" w:eastAsia="Times New Roman" w:hAnsi="Times New Roman" w:cs="Times New Roman"/>
+          <w:sz w:val="24"/>
+          <w:szCs w:val="24"/>
+          <w:lang w:eastAsia="fr-FR"/>
+        </w:rPr>
+      </w:pPr>
+    </w:p>
+    <w:p>
+      <w:pPr>
+        <w:spacing w:line="360" w:lineRule="auto"/>
+        <w:jc w:val="both"/>
+        <w:rPr>
+          <w:rFonts w:ascii="Times New Roman" w:eastAsia="Times New Roman" w:hAnsi="Times New Roman" w:cs="Times New Roman"/>
+          <w:b/>
+          <w:sz w:val="24"/>
+          <w:szCs w:val="24"/>
+          <w:lang w:eastAsia="fr-FR"/>
+        </w:rPr>
+      </w:pPr>
+      <w:r>
+        <w:rPr>
+          <w:rFonts w:ascii="Times New Roman" w:eastAsia="Times New Roman" w:hAnsi="Times New Roman" w:cs="Times New Roman"/>
+          <w:b/>
+          <w:sz w:val="24"/>
+          <w:szCs w:val="24"/>
+          <w:lang w:eastAsia="fr-FR"/>
+        </w:rPr>
+        <w:t>Chapitre 3. PROCESSUS ET IMPLEMENTATION</w:t>
+      </w:r>
+    </w:p>
+    <w:p>
+      <w:pPr>
+        <w:spacing w:line="360" w:lineRule="auto"/>
+        <w:jc w:val="both"/>
+        <w:rPr>
+          <w:rFonts w:ascii="Times New Roman" w:eastAsia="Times New Roman" w:hAnsi="Times New Roman" w:cs="Times New Roman"/>
+          <w:sz w:val="24"/>
+          <w:szCs w:val="24"/>
+          <w:lang w:eastAsia="fr-FR"/>
+        </w:rPr>
+      </w:pPr>
+      <w:r>
+        <w:rPr>
+          <w:rFonts w:ascii="Times New Roman" w:eastAsia="Times New Roman" w:hAnsi="Times New Roman" w:cs="Times New Roman"/>
+          <w:sz w:val="24"/>
+          <w:szCs w:val="24"/>
+          <w:lang w:eastAsia="fr-FR"/>
+        </w:rPr>
+        <w:t>3.1 Introduction partielle</w:t>
+      </w:r>
+    </w:p>
+    <w:p>
+      <w:pPr>
+        <w:spacing w:line="360" w:lineRule="auto"/>
+        <w:jc w:val="both"/>
+        <w:rPr>
+          <w:rFonts w:ascii="Times New Roman" w:eastAsia="Times New Roman" w:hAnsi="Times New Roman" w:cs="Times New Roman"/>
+          <w:sz w:val="24"/>
+          <w:szCs w:val="24"/>
+          <w:lang w:eastAsia="fr-FR"/>
+        </w:rPr>
+      </w:pPr>
+      <w:r>
+        <w:rPr>
+          <w:rFonts w:ascii="Times New Roman" w:eastAsia="Times New Roman" w:hAnsi="Times New Roman" w:cs="Times New Roman"/>
+          <w:sz w:val="24"/>
+          <w:szCs w:val="24"/>
+          <w:lang w:eastAsia="fr-FR"/>
+        </w:rPr>
+        <w:t>Le présent chapitre est consacré à la présentation des différents outils et technologies que nous avons utilisés pour implémenter notre application Android de formation professionnelle en ligne. Nous aborderons les choix technologiques que nous avons faits, les langages de programmation, ainsi que les outils de développement et</w:t>
+      </w:r>
+      <w:r>
+        <w:rPr>
+          <w:rFonts w:ascii="Times New Roman" w:eastAsia="Times New Roman" w:hAnsi="Times New Roman" w:cs="Times New Roman"/>
+          <w:sz w:val="24"/>
+          <w:szCs w:val="24"/>
+          <w:lang w:eastAsia="fr-FR"/>
+        </w:rPr>
+        <w:t xml:space="preserve"> de gestion de projet.</w:t>
+      </w:r>
+    </w:p>
+    <w:p>
+      <w:pPr>
+        <w:spacing w:line="360" w:lineRule="auto"/>
+        <w:jc w:val="both"/>
+        <w:rPr>
+          <w:rFonts w:ascii="Times New Roman" w:eastAsia="Times New Roman" w:hAnsi="Times New Roman" w:cs="Times New Roman"/>
+          <w:sz w:val="24"/>
+          <w:szCs w:val="24"/>
+          <w:lang w:eastAsia="fr-FR"/>
+        </w:rPr>
+      </w:pPr>
+      <w:r>
+        <w:rPr>
+          <w:rFonts w:ascii="Times New Roman" w:eastAsia="Times New Roman" w:hAnsi="Times New Roman" w:cs="Times New Roman"/>
+          <w:sz w:val="24"/>
+          <w:szCs w:val="24"/>
+          <w:lang w:eastAsia="fr-FR"/>
+        </w:rPr>
+        <w:t>3.1 Présentation de l’architecture de l’application</w:t>
+      </w:r>
+    </w:p>
+    <w:p>
+      <w:pPr>
+        <w:spacing w:line="360" w:lineRule="auto"/>
+        <w:jc w:val="both"/>
+        <w:rPr>
+          <w:rFonts w:ascii="Times New Roman" w:eastAsia="Times New Roman" w:hAnsi="Times New Roman" w:cs="Times New Roman"/>
+          <w:sz w:val="24"/>
+          <w:szCs w:val="24"/>
+          <w:lang w:eastAsia="fr-FR"/>
+        </w:rPr>
+      </w:pPr>
+      <w:r>
+        <w:rPr>
+          <w:rFonts w:ascii="Times New Roman" w:eastAsia="Times New Roman" w:hAnsi="Times New Roman" w:cs="Times New Roman"/>
+          <w:sz w:val="24"/>
+          <w:szCs w:val="24"/>
+          <w:lang w:eastAsia="fr-FR"/>
+        </w:rPr>
+        <w:t>Voici comment notre application fonctionne : nous avons créé un site internet dédié à la formation professionnelle en ligne, puis nous l'avons intégré à l'activi</w:t>
+      </w:r>
+      <w:r>
+        <w:rPr>
+          <w:rFonts w:ascii="Times New Roman" w:eastAsia="Times New Roman" w:hAnsi="Times New Roman" w:cs="Times New Roman"/>
+          <w:sz w:val="24"/>
+          <w:szCs w:val="24"/>
+          <w:lang w:eastAsia="fr-FR"/>
+        </w:rPr>
+        <w:t>té de notre appl</w:t>
+      </w:r>
+      <w:r>
+        <w:rPr>
+          <w:rFonts w:ascii="Times New Roman" w:eastAsia="Times New Roman" w:hAnsi="Times New Roman" w:cs="Times New Roman"/>
+          <w:sz w:val="24"/>
+          <w:szCs w:val="24"/>
+          <w:lang w:eastAsia="fr-FR"/>
+        </w:rPr>
+        <w:t>ication A</w:t>
+      </w:r>
+      <w:r>
+        <w:rPr>
+          <w:rFonts w:ascii="Times New Roman" w:eastAsia="Times New Roman" w:hAnsi="Times New Roman" w:cs="Times New Roman"/>
+          <w:sz w:val="24"/>
+          <w:szCs w:val="24"/>
+          <w:lang w:eastAsia="fr-FR"/>
+        </w:rPr>
+        <w:t>ndroid.</w:t>
+      </w:r>
+    </w:p>
+    <w:p>
+      <w:pPr>
+        <w:spacing w:line="360" w:lineRule="auto"/>
+        <w:jc w:val="both"/>
+        <w:rPr>
+          <w:rFonts w:ascii="Times New Roman" w:eastAsia="Times New Roman" w:hAnsi="Times New Roman" w:cs="Times New Roman"/>
+          <w:sz w:val="24"/>
+          <w:szCs w:val="24"/>
+          <w:lang w:eastAsia="fr-FR"/>
+        </w:rPr>
+      </w:pPr>
       <w:r>
         <w:rPr>
           <w:rFonts w:ascii="Times New Roman" w:eastAsia="Times New Roman" w:hAnsi="Times New Roman" w:cs="Times New Roman"/>
@@ -4978,225 +5677,6 @@
           <w:lang w:eastAsia="fr-FR"/>
         </w:rPr>
         <w:lastRenderedPageBreak/>
-        <w:t>motivés et disciplinés lorsqu'ils étudient de manière autonome, sans la structure d'un environnement d'apprentissage traditionnel. De plus, l'absence de supervision directe peut rendre difficile la résolution rapide des problèmes ou la clarification des concepts.</w:t>
-      </w:r>
-    </w:p>
-    <w:p>
-      <w:pPr>
-        <w:spacing w:after="0" w:line="240" w:lineRule="auto"/>
-        <w:rPr>
-          <w:rFonts w:ascii="Times New Roman" w:eastAsia="Times New Roman" w:hAnsi="Times New Roman" w:cs="Times New Roman"/>
-          <w:sz w:val="24"/>
-          <w:szCs w:val="24"/>
-          <w:lang w:eastAsia="fr-FR"/>
-        </w:rPr>
-      </w:pPr>
-    </w:p>
-    <w:p>
-      <w:pPr>
-        <w:spacing w:after="0" w:line="240" w:lineRule="auto"/>
-        <w:rPr>
-          <w:rFonts w:ascii="Times New Roman" w:eastAsia="Times New Roman" w:hAnsi="Times New Roman" w:cs="Times New Roman"/>
-          <w:sz w:val="24"/>
-          <w:szCs w:val="24"/>
-          <w:lang w:eastAsia="fr-FR"/>
-        </w:rPr>
-      </w:pPr>
-    </w:p>
-    <w:p>
-      <w:pPr>
-        <w:spacing w:after="0" w:line="240" w:lineRule="auto"/>
-        <w:rPr>
-          <w:rFonts w:ascii="Times New Roman" w:eastAsia="Times New Roman" w:hAnsi="Times New Roman" w:cs="Times New Roman"/>
-          <w:sz w:val="24"/>
-          <w:szCs w:val="24"/>
-          <w:lang w:eastAsia="fr-FR"/>
-        </w:rPr>
-      </w:pPr>
-    </w:p>
-    <w:p>
-      <w:pPr>
-        <w:jc w:val="both"/>
-        <w:rPr>
-          <w:rFonts w:ascii="Times New Roman" w:eastAsia="Times New Roman" w:hAnsi="Times New Roman" w:cs="Times New Roman"/>
-          <w:sz w:val="24"/>
-          <w:szCs w:val="24"/>
-          <w:lang w:eastAsia="fr-FR"/>
-        </w:rPr>
-      </w:pPr>
-    </w:p>
-    <w:p>
-      <w:pPr>
-        <w:jc w:val="both"/>
-        <w:rPr>
-          <w:rFonts w:ascii="Times New Roman" w:eastAsia="Times New Roman" w:hAnsi="Times New Roman" w:cs="Times New Roman"/>
-          <w:sz w:val="24"/>
-          <w:szCs w:val="24"/>
-          <w:lang w:eastAsia="fr-FR"/>
-        </w:rPr>
-      </w:pPr>
-    </w:p>
-    <w:p>
-      <w:pPr>
-        <w:spacing w:line="360" w:lineRule="auto"/>
-        <w:jc w:val="both"/>
-        <w:rPr>
-          <w:rFonts w:ascii="Times New Roman" w:eastAsia="Times New Roman" w:hAnsi="Times New Roman" w:cs="Times New Roman"/>
-          <w:b/>
-          <w:sz w:val="24"/>
-          <w:szCs w:val="24"/>
-          <w:lang w:eastAsia="fr-FR"/>
-        </w:rPr>
-      </w:pPr>
-      <w:r>
-        <w:rPr>
-          <w:rFonts w:ascii="Times New Roman" w:eastAsia="Times New Roman" w:hAnsi="Times New Roman" w:cs="Times New Roman"/>
-          <w:b/>
-          <w:sz w:val="24"/>
-          <w:szCs w:val="24"/>
-          <w:lang w:eastAsia="fr-FR"/>
-        </w:rPr>
-        <w:t>Chapitre 3. PROCESSUS ET IMPLEMENTATION</w:t>
-      </w:r>
-    </w:p>
-    <w:p>
-      <w:pPr>
-        <w:spacing w:line="360" w:lineRule="auto"/>
-        <w:jc w:val="both"/>
-        <w:rPr>
-          <w:rFonts w:ascii="Times New Roman" w:eastAsia="Times New Roman" w:hAnsi="Times New Roman" w:cs="Times New Roman"/>
-          <w:sz w:val="24"/>
-          <w:szCs w:val="24"/>
-          <w:lang w:eastAsia="fr-FR"/>
-        </w:rPr>
-      </w:pPr>
-      <w:r>
-        <w:rPr>
-          <w:rFonts w:ascii="Times New Roman" w:eastAsia="Times New Roman" w:hAnsi="Times New Roman" w:cs="Times New Roman"/>
-          <w:sz w:val="24"/>
-          <w:szCs w:val="24"/>
-          <w:lang w:eastAsia="fr-FR"/>
-        </w:rPr>
-        <w:t>3.1 Introduction partielle</w:t>
-      </w:r>
-    </w:p>
-    <w:p>
-      <w:pPr>
-        <w:spacing w:line="360" w:lineRule="auto"/>
-        <w:jc w:val="both"/>
-        <w:rPr>
-          <w:rFonts w:ascii="Times New Roman" w:eastAsia="Times New Roman" w:hAnsi="Times New Roman" w:cs="Times New Roman"/>
-          <w:sz w:val="24"/>
-          <w:szCs w:val="24"/>
-          <w:lang w:eastAsia="fr-FR"/>
-        </w:rPr>
-      </w:pPr>
-      <w:r>
-        <w:rPr>
-          <w:rFonts w:ascii="Times New Roman" w:eastAsia="Times New Roman" w:hAnsi="Times New Roman" w:cs="Times New Roman"/>
-          <w:sz w:val="24"/>
-          <w:szCs w:val="24"/>
-          <w:lang w:eastAsia="fr-FR"/>
-        </w:rPr>
-        <w:t>Le présent chapitre est consacré à la présentation des différents outils et technologies que nous avons utilisés pour implémenter notre application Android de formation professionnelle en ligne. Nous aborderons les choix technologiques que nous avons faits, les langages de programmation, ainsi que les outils de développement et</w:t>
-      </w:r>
-      <w:r>
-        <w:rPr>
-          <w:rFonts w:ascii="Times New Roman" w:eastAsia="Times New Roman" w:hAnsi="Times New Roman" w:cs="Times New Roman"/>
-          <w:sz w:val="24"/>
-          <w:szCs w:val="24"/>
-          <w:lang w:eastAsia="fr-FR"/>
-        </w:rPr>
-        <w:t xml:space="preserve"> de gestion de projet.</w:t>
-      </w:r>
-    </w:p>
-    <w:p>
-      <w:pPr>
-        <w:spacing w:line="360" w:lineRule="auto"/>
-        <w:jc w:val="both"/>
-        <w:rPr>
-          <w:rFonts w:ascii="Times New Roman" w:eastAsia="Times New Roman" w:hAnsi="Times New Roman" w:cs="Times New Roman"/>
-          <w:sz w:val="24"/>
-          <w:szCs w:val="24"/>
-          <w:lang w:eastAsia="fr-FR"/>
-        </w:rPr>
-      </w:pPr>
-      <w:r>
-        <w:rPr>
-          <w:rFonts w:ascii="Times New Roman" w:eastAsia="Times New Roman" w:hAnsi="Times New Roman" w:cs="Times New Roman"/>
-          <w:sz w:val="24"/>
-          <w:szCs w:val="24"/>
-          <w:lang w:eastAsia="fr-FR"/>
-        </w:rPr>
-        <w:t>3.1 Présentation de l’architecture de l’application</w:t>
-      </w:r>
-    </w:p>
-    <w:p>
-      <w:pPr>
-        <w:spacing w:line="360" w:lineRule="auto"/>
-        <w:jc w:val="both"/>
-        <w:rPr>
-          <w:rFonts w:ascii="Times New Roman" w:eastAsia="Times New Roman" w:hAnsi="Times New Roman" w:cs="Times New Roman"/>
-          <w:sz w:val="24"/>
-          <w:szCs w:val="24"/>
-          <w:lang w:eastAsia="fr-FR"/>
-        </w:rPr>
-      </w:pPr>
-      <w:r>
-        <w:rPr>
-          <w:rFonts w:ascii="Times New Roman" w:eastAsia="Times New Roman" w:hAnsi="Times New Roman" w:cs="Times New Roman"/>
-          <w:sz w:val="24"/>
-          <w:szCs w:val="24"/>
-          <w:lang w:eastAsia="fr-FR"/>
-        </w:rPr>
-        <w:t>Voici comment notre application fonctionne : nous avons créé un site internet dédié à la formation professionnelle en ligne, puis nous l'avons intégré à l'activi</w:t>
-      </w:r>
-      <w:r>
-        <w:rPr>
-          <w:rFonts w:ascii="Times New Roman" w:eastAsia="Times New Roman" w:hAnsi="Times New Roman" w:cs="Times New Roman"/>
-          <w:sz w:val="24"/>
-          <w:szCs w:val="24"/>
-          <w:lang w:eastAsia="fr-FR"/>
-        </w:rPr>
-        <w:t>té de notre appl</w:t>
-      </w:r>
-      <w:r>
-        <w:rPr>
-          <w:rFonts w:ascii="Times New Roman" w:eastAsia="Times New Roman" w:hAnsi="Times New Roman" w:cs="Times New Roman"/>
-          <w:sz w:val="24"/>
-          <w:szCs w:val="24"/>
-          <w:lang w:eastAsia="fr-FR"/>
-        </w:rPr>
-        <w:t>ication A</w:t>
-      </w:r>
-      <w:r>
-        <w:rPr>
-          <w:rFonts w:ascii="Times New Roman" w:eastAsia="Times New Roman" w:hAnsi="Times New Roman" w:cs="Times New Roman"/>
-          <w:sz w:val="24"/>
-          <w:szCs w:val="24"/>
-          <w:lang w:eastAsia="fr-FR"/>
-        </w:rPr>
-        <w:t>ndroid.</w:t>
-      </w:r>
-    </w:p>
-    <w:p>
-      <w:pPr>
-        <w:spacing w:line="360" w:lineRule="auto"/>
-        <w:jc w:val="both"/>
-        <w:rPr>
-          <w:rFonts w:ascii="Times New Roman" w:eastAsia="Times New Roman" w:hAnsi="Times New Roman" w:cs="Times New Roman"/>
-          <w:sz w:val="24"/>
-          <w:szCs w:val="24"/>
-          <w:lang w:eastAsia="fr-FR"/>
-        </w:rPr>
-      </w:pPr>
-      <w:r>
-        <w:rPr>
-          <w:rFonts w:ascii="Times New Roman" w:eastAsia="Times New Roman" w:hAnsi="Times New Roman" w:cs="Times New Roman"/>
-          <w:sz w:val="24"/>
-          <w:szCs w:val="24"/>
-          <w:lang w:eastAsia="fr-FR"/>
-        </w:rPr>
         <w:t>Pou</w:t>
       </w:r>
       <w:r>
@@ -5573,7 +6053,6 @@
           <w:szCs w:val="24"/>
           <w:lang w:eastAsia="fr-FR"/>
         </w:rPr>
-        <w:lastRenderedPageBreak/>
         <w:drawing>
           <wp:inline distT="0" distB="0" distL="0" distR="0">
             <wp:extent cx="1350754" cy="759124"/>
@@ -5590,7 +6069,7 @@
                     <pic:cNvPicPr/>
                   </pic:nvPicPr>
                   <pic:blipFill>
-                    <a:blip r:embed="rId13" cstate="print">
+                    <a:blip r:embed="rId14" cstate="print">
                       <a:extLst>
                         <a:ext uri="{28A0092B-C50C-407E-A947-70E740481C1C}">
                           <a14:useLocalDpi xmlns:a14="http://schemas.microsoft.com/office/drawing/2010/main" val="0"/>
@@ -5888,6 +6367,7 @@
           <w:szCs w:val="24"/>
           <w:lang w:eastAsia="fr-FR"/>
         </w:rPr>
+        <w:lastRenderedPageBreak/>
         <w:t>4</w:t>
       </w:r>
       <w:r>
@@ -6016,7 +6496,7 @@
                     <pic:cNvPicPr/>
                   </pic:nvPicPr>
                   <pic:blipFill>
-                    <a:blip r:embed="rId14" cstate="print">
+                    <a:blip r:embed="rId15" cstate="print">
                       <a:extLst>
                         <a:ext uri="{28A0092B-C50C-407E-A947-70E740481C1C}">
                           <a14:useLocalDpi xmlns:a14="http://schemas.microsoft.com/office/drawing/2010/main" val="0"/>
@@ -6269,7 +6749,6 @@
           <w:szCs w:val="24"/>
           <w:lang w:eastAsia="fr-FR"/>
         </w:rPr>
-        <w:lastRenderedPageBreak/>
         <w:drawing>
           <wp:inline distT="0" distB="0" distL="0" distR="0" wp14:anchorId="1287D2F8" wp14:editId="7FB53E58">
             <wp:extent cx="1928259" cy="655608"/>
@@ -6286,7 +6765,7 @@
                     <pic:cNvPicPr/>
                   </pic:nvPicPr>
                   <pic:blipFill>
-                    <a:blip r:embed="rId15">
+                    <a:blip r:embed="rId16">
                       <a:extLst>
                         <a:ext uri="{28A0092B-C50C-407E-A947-70E740481C1C}">
                           <a14:useLocalDpi xmlns:a14="http://schemas.microsoft.com/office/drawing/2010/main" val="0"/>
@@ -6459,7 +6938,7 @@
                     <pic:cNvPicPr/>
                   </pic:nvPicPr>
                   <pic:blipFill>
-                    <a:blip r:embed="rId16">
+                    <a:blip r:embed="rId17">
                       <a:extLst>
                         <a:ext uri="{28A0092B-C50C-407E-A947-70E740481C1C}">
                           <a14:useLocalDpi xmlns:a14="http://schemas.microsoft.com/office/drawing/2010/main" val="0"/>
@@ -6637,6 +7116,7 @@
           <w:szCs w:val="24"/>
           <w:lang w:eastAsia="fr-FR"/>
         </w:rPr>
+        <w:lastRenderedPageBreak/>
         <w:t>1. Syntaxe simple : PHP utilise une syntaxe similaire à celle du langage C, ce qui le rend relativement facile à apprendre et à co</w:t>
       </w:r>
       <w:r>
@@ -6846,7 +7326,7 @@
                     <pic:cNvPicPr/>
                   </pic:nvPicPr>
                   <pic:blipFill>
-                    <a:blip r:embed="rId17" cstate="print">
+                    <a:blip r:embed="rId18" cstate="print">
                       <a:extLst>
                         <a:ext uri="{28A0092B-C50C-407E-A947-70E740481C1C}">
                           <a14:useLocalDpi xmlns:a14="http://schemas.microsoft.com/office/drawing/2010/main" val="0"/>
@@ -6978,7 +7458,6 @@
           <w:szCs w:val="24"/>
           <w:lang w:eastAsia="fr-FR"/>
         </w:rPr>
-        <w:lastRenderedPageBreak/>
         <w:t>2. Prise en charge de nombreux langages de programmation : VS Code prend en charge</w:t>
       </w:r>
       <w:r>
@@ -7175,7 +7654,7 @@
                     <pic:cNvPicPr/>
                   </pic:nvPicPr>
                   <pic:blipFill>
-                    <a:blip r:embed="rId18" cstate="print">
+                    <a:blip r:embed="rId19" cstate="print">
                       <a:extLst>
                         <a:ext uri="{28A0092B-C50C-407E-A947-70E740481C1C}">
                           <a14:useLocalDpi xmlns:a14="http://schemas.microsoft.com/office/drawing/2010/main" val="0"/>
@@ -7220,6 +7699,7 @@
           <w:szCs w:val="24"/>
           <w:lang w:eastAsia="fr-FR"/>
         </w:rPr>
+        <w:lastRenderedPageBreak/>
         <w:t>Git est un logiciel qui permet</w:t>
       </w:r>
       <w:r>
@@ -7371,7 +7851,7 @@
                     <pic:cNvPicPr/>
                   </pic:nvPicPr>
                   <pic:blipFill>
-                    <a:blip r:embed="rId19" cstate="print">
+                    <a:blip r:embed="rId20" cstate="print">
                       <a:extLst>
                         <a:ext uri="{28A0092B-C50C-407E-A947-70E740481C1C}">
                           <a14:useLocalDpi xmlns:a14="http://schemas.microsoft.com/office/drawing/2010/main" val="0"/>
@@ -7497,6 +7977,95 @@
 <file path=word/numbering.xml><?xml version="1.0" encoding="utf-8"?>
 <w:numbering xmlns:wpc="http://schemas.microsoft.com/office/word/2010/wordprocessingCanvas" xmlns:cx="http://schemas.microsoft.com/office/drawing/2014/chartex" xmlns:cx1="http://schemas.microsoft.com/office/drawing/2015/9/8/chartex" xmlns:mc="http://schemas.openxmlformats.org/markup-compatibility/2006" xmlns:o="urn:schemas-microsoft-com:office:office" xmlns:r="http://schemas.openxmlformats.org/officeDocument/2006/relationships" xmlns:m="http://schemas.openxmlformats.org/officeDocument/2006/math" xmlns:v="urn:schemas-microsoft-com:vml" xmlns:wp14="http://schemas.microsoft.com/office/word/2010/wordprocessingDrawing" xmlns:wp="http://schemas.openxmlformats.org/drawingml/2006/wordprocessingDrawing" xmlns:w10="urn:schemas-microsoft-com:office:word" xmlns:w="http://schemas.openxmlformats.org/wordprocessingml/2006/main" xmlns:w14="http://schemas.microsoft.com/office/word/2010/wordml" xmlns:w15="http://schemas.microsoft.com/office/word/2012/wordml" xmlns:w16se="http://schemas.microsoft.com/office/word/2015/wordml/symex" xmlns:wpg="http://schemas.microsoft.com/office/word/2010/wordprocessingGroup" xmlns:wpi="http://schemas.microsoft.com/office/word/2010/wordprocessingInk" xmlns:wne="http://schemas.microsoft.com/office/word/2006/wordml" xmlns:wps="http://schemas.microsoft.com/office/word/2010/wordprocessingShape" mc:Ignorable="w14 w15 w16se wp14">
   <w:abstractNum w:abstractNumId="0" w15:restartNumberingAfterBreak="0">
+    <w:nsid w:val="09E67C7D"/>
+    <w:multiLevelType w:val="hybridMultilevel"/>
+    <w:tmpl w:val="26247C62"/>
+    <w:lvl w:ilvl="0" w:tplc="040C0015">
+      <w:start w:val="1"/>
+      <w:numFmt w:val="upperLetter"/>
+      <w:lvlText w:val="%1."/>
+      <w:lvlJc w:val="left"/>
+      <w:pPr>
+        <w:ind w:left="720" w:hanging="360"/>
+      </w:pPr>
+      <w:rPr>
+        <w:rFonts w:hint="default"/>
+      </w:rPr>
+    </w:lvl>
+    <w:lvl w:ilvl="1" w:tplc="040C0019" w:tentative="1">
+      <w:start w:val="1"/>
+      <w:numFmt w:val="lowerLetter"/>
+      <w:lvlText w:val="%2."/>
+      <w:lvlJc w:val="left"/>
+      <w:pPr>
+        <w:ind w:left="1440" w:hanging="360"/>
+      </w:pPr>
+    </w:lvl>
+    <w:lvl w:ilvl="2" w:tplc="040C001B" w:tentative="1">
+      <w:start w:val="1"/>
+      <w:numFmt w:val="lowerRoman"/>
+      <w:lvlText w:val="%3."/>
+      <w:lvlJc w:val="right"/>
+      <w:pPr>
+        <w:ind w:left="2160" w:hanging="180"/>
+      </w:pPr>
+    </w:lvl>
+    <w:lvl w:ilvl="3" w:tplc="040C000F" w:tentative="1">
+      <w:start w:val="1"/>
+      <w:numFmt w:val="decimal"/>
+      <w:lvlText w:val="%4."/>
+      <w:lvlJc w:val="left"/>
+      <w:pPr>
+        <w:ind w:left="2880" w:hanging="360"/>
+      </w:pPr>
+    </w:lvl>
+    <w:lvl w:ilvl="4" w:tplc="040C0019" w:tentative="1">
+      <w:start w:val="1"/>
+      <w:numFmt w:val="lowerLetter"/>
+      <w:lvlText w:val="%5."/>
+      <w:lvlJc w:val="left"/>
+      <w:pPr>
+        <w:ind w:left="3600" w:hanging="360"/>
+      </w:pPr>
+    </w:lvl>
+    <w:lvl w:ilvl="5" w:tplc="040C001B" w:tentative="1">
+      <w:start w:val="1"/>
+      <w:numFmt w:val="lowerRoman"/>
+      <w:lvlText w:val="%6."/>
+      <w:lvlJc w:val="right"/>
+      <w:pPr>
+        <w:ind w:left="4320" w:hanging="180"/>
+      </w:pPr>
+    </w:lvl>
+    <w:lvl w:ilvl="6" w:tplc="040C000F" w:tentative="1">
+      <w:start w:val="1"/>
+      <w:numFmt w:val="decimal"/>
+      <w:lvlText w:val="%7."/>
+      <w:lvlJc w:val="left"/>
+      <w:pPr>
+        <w:ind w:left="5040" w:hanging="360"/>
+      </w:pPr>
+    </w:lvl>
+    <w:lvl w:ilvl="7" w:tplc="040C0019" w:tentative="1">
+      <w:start w:val="1"/>
+      <w:numFmt w:val="lowerLetter"/>
+      <w:lvlText w:val="%8."/>
+      <w:lvlJc w:val="left"/>
+      <w:pPr>
+        <w:ind w:left="5760" w:hanging="360"/>
+      </w:pPr>
+    </w:lvl>
+    <w:lvl w:ilvl="8" w:tplc="040C001B" w:tentative="1">
+      <w:start w:val="1"/>
+      <w:numFmt w:val="lowerRoman"/>
+      <w:lvlText w:val="%9."/>
+      <w:lvlJc w:val="right"/>
+      <w:pPr>
+        <w:ind w:left="6480" w:hanging="180"/>
+      </w:pPr>
+    </w:lvl>
+  </w:abstractNum>
+  <w:abstractNum w:abstractNumId="1" w15:restartNumberingAfterBreak="0">
     <w:nsid w:val="12034335"/>
     <w:multiLevelType w:val="multilevel"/>
     <w:tmpl w:val="20F82528"/>
@@ -7609,7 +8178,7 @@
       </w:pPr>
     </w:lvl>
   </w:abstractNum>
-  <w:abstractNum w:abstractNumId="1" w15:restartNumberingAfterBreak="0">
+  <w:abstractNum w:abstractNumId="2" w15:restartNumberingAfterBreak="0">
     <w:nsid w:val="19EF1B85"/>
     <w:multiLevelType w:val="hybridMultilevel"/>
     <w:tmpl w:val="8AE04636"/>
@@ -7721,7 +8290,7 @@
       </w:rPr>
     </w:lvl>
   </w:abstractNum>
-  <w:abstractNum w:abstractNumId="2" w15:restartNumberingAfterBreak="0">
+  <w:abstractNum w:abstractNumId="3" w15:restartNumberingAfterBreak="0">
     <w:nsid w:val="4BD44B1A"/>
     <w:multiLevelType w:val="hybridMultilevel"/>
     <w:tmpl w:val="1962257E"/>
@@ -7810,7 +8379,7 @@
       </w:pPr>
     </w:lvl>
   </w:abstractNum>
-  <w:abstractNum w:abstractNumId="3" w15:restartNumberingAfterBreak="0">
+  <w:abstractNum w:abstractNumId="4" w15:restartNumberingAfterBreak="0">
     <w:nsid w:val="63B5653E"/>
     <w:multiLevelType w:val="hybridMultilevel"/>
     <w:tmpl w:val="09A456C6"/>
@@ -7924,15 +8493,18 @@
     </w:lvl>
   </w:abstractNum>
   <w:num w:numId="1">
+    <w:abstractNumId w:val="3"/>
+  </w:num>
+  <w:num w:numId="2">
+    <w:abstractNumId w:val="4"/>
+  </w:num>
+  <w:num w:numId="3">
     <w:abstractNumId w:val="2"/>
   </w:num>
-  <w:num w:numId="2">
-    <w:abstractNumId w:val="3"/>
-  </w:num>
-  <w:num w:numId="3">
+  <w:num w:numId="4">
     <w:abstractNumId w:val="1"/>
   </w:num>
-  <w:num w:numId="4">
+  <w:num w:numId="5">
     <w:abstractNumId w:val="0"/>
   </w:num>
 </w:numbering>

</xml_diff>

<commit_message>
modelisation du diagramme des cas d'utilisation
</commit_message>
<xml_diff>
--- a/MON-TFC.docx
+++ b/MON-TFC.docx
@@ -2841,16 +2841,25 @@
           <w:szCs w:val="24"/>
           <w:lang w:eastAsia="fr-FR"/>
         </w:rPr>
-        <w:t xml:space="preserve">Nous examinerons en détail le fonctionnement et les procédures </w:t>
-      </w:r>
-      <w:r>
-        <w:rPr>
-          <w:rFonts w:ascii="Times New Roman" w:eastAsia="Times New Roman" w:hAnsi="Times New Roman" w:cs="Times New Roman"/>
-          <w:sz w:val="24"/>
-          <w:szCs w:val="24"/>
-          <w:lang w:eastAsia="fr-FR"/>
-        </w:rPr>
-        <w:t xml:space="preserve">de l’ONG ainsi que </w:t>
+        <w:t>Nous examiner</w:t>
+      </w:r>
+      <w:r>
+        <w:rPr>
+          <w:rFonts w:ascii="Times New Roman" w:eastAsia="Times New Roman" w:hAnsi="Times New Roman" w:cs="Times New Roman"/>
+          <w:sz w:val="24"/>
+          <w:szCs w:val="24"/>
+          <w:lang w:eastAsia="fr-FR"/>
+        </w:rPr>
+        <w:t>ons en détail le fonctionnement</w:t>
+      </w:r>
+      <w:r>
+        <w:rPr>
+          <w:rFonts w:ascii="Times New Roman" w:eastAsia="Times New Roman" w:hAnsi="Times New Roman" w:cs="Times New Roman"/>
+          <w:sz w:val="24"/>
+          <w:szCs w:val="24"/>
+          <w:lang w:eastAsia="fr-FR"/>
+        </w:rPr>
+        <w:t xml:space="preserve"> </w:t>
       </w:r>
       <w:r>
         <w:rPr>
@@ -2907,6 +2916,45 @@
           <w:szCs w:val="24"/>
           <w:lang w:eastAsia="fr-FR"/>
         </w:rPr>
+        <w:t>Nous verrons également la plateforme Digital Ad Expert, qui est une plateforme en ligne de formation professionnelle</w:t>
+      </w:r>
+      <w:r>
+        <w:rPr>
+          <w:rFonts w:ascii="Times New Roman" w:eastAsia="Times New Roman" w:hAnsi="Times New Roman" w:cs="Times New Roman"/>
+          <w:sz w:val="24"/>
+          <w:szCs w:val="24"/>
+          <w:lang w:eastAsia="fr-FR"/>
+        </w:rPr>
+        <w:t xml:space="preserve"> gratuit.</w:t>
+      </w:r>
+      <w:r>
+        <w:rPr>
+          <w:rFonts w:ascii="Times New Roman" w:eastAsia="Times New Roman" w:hAnsi="Times New Roman" w:cs="Times New Roman"/>
+          <w:sz w:val="24"/>
+          <w:szCs w:val="24"/>
+          <w:lang w:eastAsia="fr-FR"/>
+        </w:rPr>
+        <w:t xml:space="preserve"> nous verrons comment est-ce qu’il procède depuis l’inscription des candidats jusqu’à la suivie de cours en passant par la certification.</w:t>
+      </w:r>
+    </w:p>
+    <w:p>
+      <w:pPr>
+        <w:spacing w:line="360" w:lineRule="auto"/>
+        <w:jc w:val="both"/>
+        <w:rPr>
+          <w:rFonts w:ascii="Times New Roman" w:eastAsia="Times New Roman" w:hAnsi="Times New Roman" w:cs="Times New Roman"/>
+          <w:sz w:val="24"/>
+          <w:szCs w:val="24"/>
+          <w:lang w:eastAsia="fr-FR"/>
+        </w:rPr>
+      </w:pPr>
+      <w:r>
+        <w:rPr>
+          <w:rFonts w:ascii="Times New Roman" w:eastAsia="Times New Roman" w:hAnsi="Times New Roman" w:cs="Times New Roman"/>
+          <w:sz w:val="24"/>
+          <w:szCs w:val="24"/>
+          <w:lang w:eastAsia="fr-FR"/>
+        </w:rPr>
         <w:t>Nous commencerons par analyser l'infrastructure existant</w:t>
       </w:r>
       <w:r>
@@ -2925,6 +2973,15 @@
           <w:szCs w:val="24"/>
           <w:lang w:eastAsia="fr-FR"/>
         </w:rPr>
+        <w:t xml:space="preserve"> TEGRA</w:t>
+      </w:r>
+      <w:r>
+        <w:rPr>
+          <w:rFonts w:ascii="Times New Roman" w:eastAsia="Times New Roman" w:hAnsi="Times New Roman" w:cs="Times New Roman"/>
+          <w:sz w:val="24"/>
+          <w:szCs w:val="24"/>
+          <w:lang w:eastAsia="fr-FR"/>
+        </w:rPr>
         <w:t>. Nous étudierons également les différentes formation</w:t>
       </w:r>
       <w:r>
@@ -2964,16 +3021,7 @@
           <w:szCs w:val="24"/>
           <w:lang w:eastAsia="fr-FR"/>
         </w:rPr>
-        <w:t xml:space="preserve"> les processus d'inscription, de planification des cours, de suivi des progrès des apprenants et d'évaluation des résultats. Nous chercherons à comprendre comment le centre de formation gère les interactions avec les formateurs et les apprenants, ainsi que la gestion des ressourc</w:t>
-      </w:r>
-      <w:r>
-        <w:rPr>
-          <w:rFonts w:ascii="Times New Roman" w:eastAsia="Times New Roman" w:hAnsi="Times New Roman" w:cs="Times New Roman"/>
-          <w:sz w:val="24"/>
-          <w:szCs w:val="24"/>
-          <w:lang w:eastAsia="fr-FR"/>
-        </w:rPr>
-        <w:t>es pédagogiques.</w:t>
+        <w:t xml:space="preserve"> les processus d'inscription, de planification des cours, de suivi des progrès des apprenants et d'évaluation des résultats. </w:t>
       </w:r>
     </w:p>
     <w:p>
@@ -3030,7 +3078,27 @@
           <w:szCs w:val="24"/>
           <w:lang w:eastAsia="fr-FR"/>
         </w:rPr>
-        <w:t xml:space="preserve">Nous chercherons à identifier les lacunes ou les besoins non satisfaits en matière de formation professionnelle, afin de proposer des solutions adaptées </w:t>
+        <w:t xml:space="preserve">Nous chercherons à identifier les lacunes ou les besoins non satisfaits en matière de formation </w:t>
+      </w:r>
+      <w:proofErr w:type="gramStart"/>
+      <w:r>
+        <w:rPr>
+          <w:rFonts w:ascii="Times New Roman" w:eastAsia="Times New Roman" w:hAnsi="Times New Roman" w:cs="Times New Roman"/>
+          <w:sz w:val="24"/>
+          <w:szCs w:val="24"/>
+          <w:lang w:eastAsia="fr-FR"/>
+        </w:rPr>
+        <w:t>professionnelle</w:t>
+      </w:r>
+      <w:proofErr w:type="gramEnd"/>
+      <w:r>
+        <w:rPr>
+          <w:rFonts w:ascii="Times New Roman" w:eastAsia="Times New Roman" w:hAnsi="Times New Roman" w:cs="Times New Roman"/>
+          <w:sz w:val="24"/>
+          <w:szCs w:val="24"/>
+          <w:lang w:eastAsia="fr-FR"/>
+        </w:rPr>
+        <w:t xml:space="preserve">, afin de proposer des solutions adaptées </w:t>
       </w:r>
       <w:r>
         <w:rPr>
@@ -3292,7 +3360,7 @@
           <w:sz w:val="24"/>
           <w:shd w:val="clear" w:color="auto" w:fill="FFFFFF"/>
         </w:rPr>
-        <w:t xml:space="preserve">. Initialement, ces amis, se réunissaient dans une cellule littéraire dénommée "Jeunes Élites du Renouveau, en sigles: JELIR, ou encore, SAINTETE, dont la devise était : "Tous pour un et un pour tous". Sous sa forme actuelle, TEGRA a vu le jour le 20 </w:t>
+        <w:t xml:space="preserve">. Initialement, ces amis, se réunissaient dans une cellule littéraire dénommée "Jeunes Élites du Renouveau, en sigles: JELIR, ou encore, SAINTETE, dont la </w:t>
       </w:r>
       <w:r>
         <w:rPr>
@@ -3302,7 +3370,7 @@
           <w:shd w:val="clear" w:color="auto" w:fill="FFFFFF"/>
         </w:rPr>
         <w:lastRenderedPageBreak/>
-        <w:t>mai 2009. Il est aussi l'émanation d'une chaleur spirituelle ayant attiré et réuni un certain nombre de personnes dans le but d'une orientation sociétale cohérente pour la promotion des valeurs irréversibles devenues rares en ce temps où l'individualisme prend de l'ascendance.</w:t>
+        <w:t>devise était : "Tous pour un et un pour tous". Sous sa forme actuelle, TEGRA a vu le jour le 20 mai 2009. Il est aussi l'émanation d'une chaleur spirituelle ayant attiré et réuni un certain nombre de personnes dans le but d'une orientation sociétale cohérente pour la promotion des valeurs irréversibles devenues rares en ce temps où l'individualisme prend de l'ascendance.</w:t>
       </w:r>
     </w:p>
     <w:p>
@@ -3310,6 +3378,7 @@
         <w:pStyle w:val="text-right"/>
         <w:shd w:val="clear" w:color="auto" w:fill="FFFFFF"/>
         <w:spacing w:before="0" w:beforeAutospacing="0" w:after="225" w:afterAutospacing="0" w:line="360" w:lineRule="auto"/>
+        <w:jc w:val="both"/>
         <w:rPr>
           <w:color w:val="301A22"/>
         </w:rPr>
@@ -3422,6 +3491,7 @@
         <w:pStyle w:val="text-right"/>
         <w:shd w:val="clear" w:color="auto" w:fill="FFFFFF"/>
         <w:spacing w:before="0" w:beforeAutospacing="0" w:after="225" w:afterAutospacing="0" w:line="360" w:lineRule="auto"/>
+        <w:jc w:val="both"/>
         <w:rPr>
           <w:color w:val="301A22"/>
         </w:rPr>
@@ -3589,14 +3659,8 @@
         <w:rPr>
           <w:color w:val="301A22"/>
         </w:rPr>
-        <w:t xml:space="preserve">Le projet éducatif de TEGRA ONGD a vu le jour le 30 juin 2015 avec la construction de COMPLEXE SCOLAIRE TECHNIQUE TEGRA, puis du collège TEGRA, ensuite de </w:t>
-      </w:r>
-      <w:r>
-        <w:rPr>
-          <w:color w:val="301A22"/>
-        </w:rPr>
         <w:lastRenderedPageBreak/>
-        <w:t>l’ISTM, et enfin du CENTRE DE FORMATION PROFESSIONNELLE DES ARTS ET METIERS.</w:t>
+        <w:t>Le projet éducatif de TEGRA ONGD a vu le jour le 30 juin 2015 avec la construction de COMPLEXE SCOLAIRE TECHNIQUE TEGRA, puis du collège TEGRA, ensuite de l’ISTM, et enfin du CENTRE DE FORMATION PROFESSIONNELLE DES ARTS ET METIERS.</w:t>
       </w:r>
     </w:p>
     <w:p>
@@ -3680,14 +3744,17 @@
         <w:shd w:val="clear" w:color="auto" w:fill="FFFFFF"/>
         <w:spacing w:before="0" w:beforeAutospacing="0" w:after="225" w:afterAutospacing="0" w:line="360" w:lineRule="auto"/>
         <w:rPr>
+          <w:b/>
+          <w:i/>
           <w:color w:val="301A22"/>
         </w:rPr>
       </w:pPr>
       <w:r>
-        <w:t>1.3.1.1</w:t>
-      </w:r>
-      <w:r>
-        <w:t xml:space="preserve"> Formations proposées</w:t>
+        <w:rPr>
+          <w:b/>
+          <w:i/>
+        </w:rPr>
+        <w:t>1.3.1.1 Formations proposées</w:t>
       </w:r>
     </w:p>
     <w:p>
@@ -4015,136 +4082,6 @@
         <w:spacing w:after="0" w:line="360" w:lineRule="auto"/>
         <w:rPr>
           <w:rFonts w:ascii="Times New Roman" w:eastAsia="Times New Roman" w:hAnsi="Times New Roman" w:cs="Times New Roman"/>
-          <w:sz w:val="24"/>
-          <w:szCs w:val="24"/>
-          <w:lang w:eastAsia="fr-FR"/>
-        </w:rPr>
-      </w:pPr>
-      <w:r>
-        <w:rPr>
-          <w:rFonts w:ascii="Times New Roman" w:eastAsia="Times New Roman" w:hAnsi="Times New Roman" w:cs="Times New Roman"/>
-          <w:sz w:val="24"/>
-          <w:szCs w:val="24"/>
-          <w:lang w:eastAsia="fr-FR"/>
-        </w:rPr>
-        <w:lastRenderedPageBreak/>
-        <w:t>1.3.1 Analyse du système existant</w:t>
-      </w:r>
-    </w:p>
-    <w:p>
-      <w:pPr>
-        <w:spacing w:after="0" w:line="360" w:lineRule="auto"/>
-        <w:rPr>
-          <w:rFonts w:ascii="Times New Roman" w:eastAsia="Times New Roman" w:hAnsi="Times New Roman" w:cs="Times New Roman"/>
-          <w:sz w:val="24"/>
-          <w:szCs w:val="24"/>
-          <w:lang w:eastAsia="fr-FR"/>
-        </w:rPr>
-      </w:pPr>
-    </w:p>
-    <w:p>
-      <w:pPr>
-        <w:spacing w:after="0" w:line="360" w:lineRule="auto"/>
-        <w:rPr>
-          <w:rFonts w:ascii="Times New Roman" w:eastAsia="Times New Roman" w:hAnsi="Times New Roman" w:cs="Times New Roman"/>
-          <w:sz w:val="24"/>
-          <w:szCs w:val="24"/>
-          <w:lang w:eastAsia="fr-FR"/>
-        </w:rPr>
-      </w:pPr>
-      <w:r>
-        <w:rPr>
-          <w:rFonts w:ascii="Times New Roman" w:eastAsia="Times New Roman" w:hAnsi="Times New Roman" w:cs="Times New Roman"/>
-          <w:sz w:val="24"/>
-          <w:szCs w:val="24"/>
-          <w:lang w:eastAsia="fr-FR"/>
-        </w:rPr>
-        <w:t>De nos jours, il existe plusieurs plateformes de formation en ligne, chacune ayant ses propres avantages et inconvénients. Ces plateformes permettent aux apprenants d'accéder à une variété de cours et de ressources pédagogiques à partir de n'importe quel endroit et à n'impo</w:t>
-      </w:r>
-      <w:r>
-        <w:rPr>
-          <w:rFonts w:ascii="Times New Roman" w:eastAsia="Times New Roman" w:hAnsi="Times New Roman" w:cs="Times New Roman"/>
-          <w:sz w:val="24"/>
-          <w:szCs w:val="24"/>
-          <w:lang w:eastAsia="fr-FR"/>
-        </w:rPr>
-        <w:t xml:space="preserve">rte quel moment. Elles </w:t>
-      </w:r>
-      <w:r>
-        <w:rPr>
-          <w:rFonts w:ascii="Times New Roman" w:eastAsia="Times New Roman" w:hAnsi="Times New Roman" w:cs="Times New Roman"/>
-          <w:sz w:val="24"/>
-          <w:szCs w:val="24"/>
-          <w:lang w:eastAsia="fr-FR"/>
-        </w:rPr>
-        <w:t>permettant aux utilisateurs de suivre des cours à leur propre rythme et selon leur disponibilité.</w:t>
-      </w:r>
-    </w:p>
-    <w:p>
-      <w:pPr>
-        <w:spacing w:after="0" w:line="360" w:lineRule="auto"/>
-        <w:rPr>
-          <w:rFonts w:ascii="Times New Roman" w:eastAsia="Times New Roman" w:hAnsi="Times New Roman" w:cs="Times New Roman"/>
-          <w:sz w:val="24"/>
-          <w:szCs w:val="24"/>
-          <w:lang w:eastAsia="fr-FR"/>
-        </w:rPr>
-      </w:pPr>
-    </w:p>
-    <w:p>
-      <w:pPr>
-        <w:spacing w:after="0" w:line="360" w:lineRule="auto"/>
-        <w:rPr>
-          <w:rFonts w:ascii="Times New Roman" w:eastAsia="Times New Roman" w:hAnsi="Times New Roman" w:cs="Times New Roman"/>
-          <w:sz w:val="24"/>
-          <w:szCs w:val="24"/>
-          <w:lang w:eastAsia="fr-FR"/>
-        </w:rPr>
-      </w:pPr>
-      <w:r>
-        <w:rPr>
-          <w:rFonts w:ascii="Times New Roman" w:eastAsia="Times New Roman" w:hAnsi="Times New Roman" w:cs="Times New Roman"/>
-          <w:sz w:val="24"/>
-          <w:szCs w:val="24"/>
-          <w:lang w:eastAsia="fr-FR"/>
-        </w:rPr>
-        <w:t>De plus, ces plateformes offrent souvent des fon</w:t>
-      </w:r>
-      <w:r>
-        <w:rPr>
-          <w:rFonts w:ascii="Times New Roman" w:eastAsia="Times New Roman" w:hAnsi="Times New Roman" w:cs="Times New Roman"/>
-          <w:sz w:val="24"/>
-          <w:szCs w:val="24"/>
-          <w:lang w:eastAsia="fr-FR"/>
-        </w:rPr>
-        <w:t xml:space="preserve">ctionnalités interactives comme </w:t>
-      </w:r>
-      <w:r>
-        <w:rPr>
-          <w:rFonts w:ascii="Times New Roman" w:eastAsia="Times New Roman" w:hAnsi="Times New Roman" w:cs="Times New Roman"/>
-          <w:sz w:val="24"/>
-          <w:szCs w:val="24"/>
-          <w:lang w:eastAsia="fr-FR"/>
-        </w:rPr>
-        <w:t>des vidéos de cours, des exercices pratiques, des quiz et des forums de discussion. Cela favorise l'engagement des apprenants et facilite les échanges avec les instructeurs et les autres apprenants, créant ainsi une communauté d'apprentissage en ligne.</w:t>
-      </w:r>
-    </w:p>
-    <w:p>
-      <w:pPr>
-        <w:spacing w:after="0" w:line="360" w:lineRule="auto"/>
-        <w:rPr>
-          <w:rFonts w:ascii="Times New Roman" w:eastAsia="Times New Roman" w:hAnsi="Times New Roman" w:cs="Times New Roman"/>
-          <w:sz w:val="24"/>
-          <w:szCs w:val="24"/>
-          <w:lang w:eastAsia="fr-FR"/>
-        </w:rPr>
-      </w:pPr>
-    </w:p>
-    <w:p>
-      <w:pPr>
-        <w:spacing w:after="0" w:line="360" w:lineRule="auto"/>
-        <w:rPr>
-          <w:rFonts w:ascii="Times New Roman" w:eastAsia="Times New Roman" w:hAnsi="Times New Roman" w:cs="Times New Roman"/>
           <w:b/>
           <w:i/>
           <w:sz w:val="24"/>
@@ -4155,26 +4092,118 @@
       <w:r>
         <w:rPr>
           <w:rFonts w:ascii="Times New Roman" w:eastAsia="Times New Roman" w:hAnsi="Times New Roman" w:cs="Times New Roman"/>
-          <w:sz w:val="24"/>
-          <w:szCs w:val="24"/>
-          <w:lang w:eastAsia="fr-FR"/>
-        </w:rPr>
-        <w:t xml:space="preserve">Analysons la plateforme </w:t>
-      </w:r>
-      <w:proofErr w:type="spellStart"/>
-      <w:r>
-        <w:rPr>
-          <w:rFonts w:ascii="Times New Roman" w:eastAsia="Times New Roman" w:hAnsi="Times New Roman" w:cs="Times New Roman"/>
           <w:b/>
           <w:i/>
           <w:sz w:val="24"/>
           <w:szCs w:val="24"/>
           <w:lang w:eastAsia="fr-FR"/>
         </w:rPr>
-        <w:t>DigitalAdExpert</w:t>
-      </w:r>
-      <w:proofErr w:type="spellEnd"/>
-      <w:r>
+        <w:t>1.3.1 Analyse du système existant</w:t>
+      </w:r>
+    </w:p>
+    <w:p>
+      <w:pPr>
+        <w:spacing w:after="0" w:line="360" w:lineRule="auto"/>
+        <w:rPr>
+          <w:rFonts w:ascii="Times New Roman" w:eastAsia="Times New Roman" w:hAnsi="Times New Roman" w:cs="Times New Roman"/>
+          <w:sz w:val="24"/>
+          <w:szCs w:val="24"/>
+          <w:lang w:eastAsia="fr-FR"/>
+        </w:rPr>
+      </w:pPr>
+      <w:r>
+        <w:rPr>
+          <w:rFonts w:ascii="Times New Roman" w:eastAsia="Times New Roman" w:hAnsi="Times New Roman" w:cs="Times New Roman"/>
+          <w:sz w:val="24"/>
+          <w:szCs w:val="24"/>
+          <w:lang w:eastAsia="fr-FR"/>
+        </w:rPr>
+        <w:t>De nos jours, il existe plusieurs plateformes de formation en ligne, chacune ayant ses propres avantages et inconvénients. Ces plateformes permettent aux apprenants d'accéder à une variété de cours et de ressources pédagogiques à partir de n'importe quel endroit et à n'impo</w:t>
+      </w:r>
+      <w:r>
+        <w:rPr>
+          <w:rFonts w:ascii="Times New Roman" w:eastAsia="Times New Roman" w:hAnsi="Times New Roman" w:cs="Times New Roman"/>
+          <w:sz w:val="24"/>
+          <w:szCs w:val="24"/>
+          <w:lang w:eastAsia="fr-FR"/>
+        </w:rPr>
+        <w:t xml:space="preserve">rte quel moment. Elles </w:t>
+      </w:r>
+      <w:r>
+        <w:rPr>
+          <w:rFonts w:ascii="Times New Roman" w:eastAsia="Times New Roman" w:hAnsi="Times New Roman" w:cs="Times New Roman"/>
+          <w:sz w:val="24"/>
+          <w:szCs w:val="24"/>
+          <w:lang w:eastAsia="fr-FR"/>
+        </w:rPr>
+        <w:t>permettant aux utilisateurs de suivre des cours à leur propre rythme et selon leur disponibilité.</w:t>
+      </w:r>
+    </w:p>
+    <w:p>
+      <w:pPr>
+        <w:spacing w:after="0" w:line="360" w:lineRule="auto"/>
+        <w:rPr>
+          <w:rFonts w:ascii="Times New Roman" w:eastAsia="Times New Roman" w:hAnsi="Times New Roman" w:cs="Times New Roman"/>
+          <w:sz w:val="24"/>
+          <w:szCs w:val="24"/>
+          <w:lang w:eastAsia="fr-FR"/>
+        </w:rPr>
+      </w:pPr>
+    </w:p>
+    <w:p>
+      <w:pPr>
+        <w:spacing w:after="0" w:line="360" w:lineRule="auto"/>
+        <w:jc w:val="both"/>
+        <w:rPr>
+          <w:rFonts w:ascii="Times New Roman" w:eastAsia="Times New Roman" w:hAnsi="Times New Roman" w:cs="Times New Roman"/>
+          <w:sz w:val="24"/>
+          <w:szCs w:val="24"/>
+          <w:lang w:eastAsia="fr-FR"/>
+        </w:rPr>
+      </w:pPr>
+      <w:r>
+        <w:rPr>
+          <w:rFonts w:ascii="Times New Roman" w:eastAsia="Times New Roman" w:hAnsi="Times New Roman" w:cs="Times New Roman"/>
+          <w:sz w:val="24"/>
+          <w:szCs w:val="24"/>
+          <w:lang w:eastAsia="fr-FR"/>
+        </w:rPr>
+        <w:t>De plus, ces plateformes offrent souvent des fon</w:t>
+      </w:r>
+      <w:r>
+        <w:rPr>
+          <w:rFonts w:ascii="Times New Roman" w:eastAsia="Times New Roman" w:hAnsi="Times New Roman" w:cs="Times New Roman"/>
+          <w:sz w:val="24"/>
+          <w:szCs w:val="24"/>
+          <w:lang w:eastAsia="fr-FR"/>
+        </w:rPr>
+        <w:t xml:space="preserve">ctionnalités interactives comme </w:t>
+      </w:r>
+      <w:r>
+        <w:rPr>
+          <w:rFonts w:ascii="Times New Roman" w:eastAsia="Times New Roman" w:hAnsi="Times New Roman" w:cs="Times New Roman"/>
+          <w:sz w:val="24"/>
+          <w:szCs w:val="24"/>
+          <w:lang w:eastAsia="fr-FR"/>
+        </w:rPr>
+        <w:t>des vidéos de cours, des exercices pratiques, des quiz et des forums de discussion. Cela favorise l'engagement des apprenants et facilite les échanges avec les instructeurs et les autres apprenants, créant ainsi une communauté d'apprentissage en ligne.</w:t>
+      </w:r>
+    </w:p>
+    <w:p>
+      <w:pPr>
+        <w:spacing w:after="0" w:line="360" w:lineRule="auto"/>
+        <w:jc w:val="both"/>
+        <w:rPr>
+          <w:rFonts w:ascii="Times New Roman" w:eastAsia="Times New Roman" w:hAnsi="Times New Roman" w:cs="Times New Roman"/>
+          <w:sz w:val="24"/>
+          <w:szCs w:val="24"/>
+          <w:lang w:eastAsia="fr-FR"/>
+        </w:rPr>
+      </w:pPr>
+    </w:p>
+    <w:p>
+      <w:pPr>
+        <w:spacing w:after="0" w:line="360" w:lineRule="auto"/>
         <w:rPr>
           <w:rFonts w:ascii="Times New Roman" w:eastAsia="Times New Roman" w:hAnsi="Times New Roman" w:cs="Times New Roman"/>
           <w:b/>
@@ -4183,12 +4212,8 @@
           <w:szCs w:val="24"/>
           <w:lang w:eastAsia="fr-FR"/>
         </w:rPr>
-        <w:t>.</w:t>
-      </w:r>
-    </w:p>
-    <w:p>
-      <w:pPr>
-        <w:spacing w:after="0" w:line="360" w:lineRule="auto"/>
+      </w:pPr>
+      <w:r>
         <w:rPr>
           <w:rFonts w:ascii="Times New Roman" w:eastAsia="Times New Roman" w:hAnsi="Times New Roman" w:cs="Times New Roman"/>
           <w:b/>
@@ -4197,38 +4222,492 @@
           <w:szCs w:val="24"/>
           <w:lang w:eastAsia="fr-FR"/>
         </w:rPr>
-      </w:pPr>
+        <w:t>1.3.1.1 Cas du centre TEGRA</w:t>
+      </w:r>
     </w:p>
     <w:p>
       <w:pPr>
         <w:spacing w:after="0" w:line="360" w:lineRule="auto"/>
-        <w:rPr>
-          <w:rFonts w:ascii="Times New Roman" w:eastAsia="Times New Roman" w:hAnsi="Times New Roman" w:cs="Times New Roman"/>
-          <w:sz w:val="24"/>
-          <w:szCs w:val="24"/>
-          <w:lang w:eastAsia="fr-FR"/>
-        </w:rPr>
-      </w:pPr>
-      <w:r>
-        <w:rPr>
-          <w:rFonts w:ascii="Times New Roman" w:eastAsia="Times New Roman" w:hAnsi="Times New Roman" w:cs="Times New Roman"/>
-          <w:sz w:val="24"/>
-          <w:szCs w:val="24"/>
-          <w:lang w:eastAsia="fr-FR"/>
-        </w:rPr>
-        <w:t>1.3.1.1 Digital Ad Expert</w:t>
+        <w:jc w:val="both"/>
+        <w:rPr>
+          <w:rFonts w:ascii="Times New Roman" w:eastAsia="Times New Roman" w:hAnsi="Times New Roman" w:cs="Times New Roman"/>
+          <w:sz w:val="24"/>
+          <w:szCs w:val="24"/>
+          <w:lang w:eastAsia="fr-FR"/>
+        </w:rPr>
+      </w:pPr>
+      <w:r>
+        <w:rPr>
+          <w:rFonts w:ascii="Times New Roman" w:eastAsia="Times New Roman" w:hAnsi="Times New Roman" w:cs="Times New Roman"/>
+          <w:sz w:val="24"/>
+          <w:szCs w:val="24"/>
+          <w:lang w:eastAsia="fr-FR"/>
+        </w:rPr>
+        <w:t>Le centre de formation professionnelle procède comme suit pour l’inscription des candidats : Tout d’abord, le candidat s’inscrit en ligne sur leur site internet en remplissant un formulaire d’inscription. Une fois l’inscription terminée, le candidat est invité à se rendre au centre de formation pour finaliser le processus d’inscription. Sur place, le candidat doit fournir les documents requis, tels que des pièces d’identité, et effectuer le paiement des frais de formation. Une fois toutes les étapes complétées, le candidat est officiellement inscrit et peut commencer sa formation au centre.</w:t>
       </w:r>
     </w:p>
     <w:p>
       <w:pPr>
         <w:spacing w:after="0" w:line="360" w:lineRule="auto"/>
-        <w:rPr>
-          <w:rFonts w:ascii="Times New Roman" w:eastAsia="Times New Roman" w:hAnsi="Times New Roman" w:cs="Times New Roman"/>
-          <w:sz w:val="24"/>
-          <w:szCs w:val="24"/>
-          <w:lang w:eastAsia="fr-FR"/>
-        </w:rPr>
-      </w:pPr>
+        <w:jc w:val="both"/>
+        <w:rPr>
+          <w:rFonts w:ascii="Times New Roman" w:eastAsia="Times New Roman" w:hAnsi="Times New Roman" w:cs="Times New Roman"/>
+          <w:sz w:val="24"/>
+          <w:szCs w:val="24"/>
+          <w:lang w:eastAsia="fr-FR"/>
+        </w:rPr>
+      </w:pPr>
+      <w:r>
+        <w:rPr>
+          <w:rFonts w:ascii="Times New Roman" w:eastAsia="Times New Roman" w:hAnsi="Times New Roman" w:cs="Times New Roman"/>
+          <w:sz w:val="24"/>
+          <w:szCs w:val="24"/>
+          <w:lang w:eastAsia="fr-FR"/>
+        </w:rPr>
+        <w:t>Une fois sur place, un coordonnateur est chargé d’orienter les candidats inscrits vers les formations de leur choix.</w:t>
+      </w:r>
+      <w:r>
+        <w:rPr>
+          <w:rFonts w:ascii="Times New Roman" w:eastAsia="Times New Roman" w:hAnsi="Times New Roman" w:cs="Times New Roman"/>
+          <w:sz w:val="24"/>
+          <w:szCs w:val="24"/>
+          <w:lang w:eastAsia="fr-FR"/>
+        </w:rPr>
+        <w:t xml:space="preserve"> Dans les locaux, les candidats sont accueillis par les formateurs et personnel administratif. Ils sont i</w:t>
+      </w:r>
+      <w:r>
+        <w:rPr>
+          <w:rFonts w:ascii="Times New Roman" w:eastAsia="Times New Roman" w:hAnsi="Times New Roman" w:cs="Times New Roman"/>
+          <w:sz w:val="24"/>
+          <w:szCs w:val="24"/>
+          <w:lang w:eastAsia="fr-FR"/>
+        </w:rPr>
+        <w:t>nformés des horaires des cours.</w:t>
+      </w:r>
+    </w:p>
+    <w:p>
+      <w:pPr>
+        <w:spacing w:after="0" w:line="360" w:lineRule="auto"/>
+        <w:jc w:val="both"/>
+        <w:rPr>
+          <w:rFonts w:ascii="Times New Roman" w:eastAsia="Times New Roman" w:hAnsi="Times New Roman" w:cs="Times New Roman"/>
+          <w:sz w:val="24"/>
+          <w:szCs w:val="24"/>
+          <w:lang w:eastAsia="fr-FR"/>
+        </w:rPr>
+      </w:pPr>
+      <w:r>
+        <w:rPr>
+          <w:rFonts w:ascii="Times New Roman" w:eastAsia="Times New Roman" w:hAnsi="Times New Roman" w:cs="Times New Roman"/>
+          <w:b/>
+          <w:i/>
+          <w:sz w:val="24"/>
+          <w:szCs w:val="24"/>
+          <w:lang w:eastAsia="fr-FR"/>
+        </w:rPr>
+        <w:t>Evaluation et vérification</w:t>
+      </w:r>
+      <w:r>
+        <w:rPr>
+          <w:rFonts w:ascii="Times New Roman" w:eastAsia="Times New Roman" w:hAnsi="Times New Roman" w:cs="Times New Roman"/>
+          <w:sz w:val="24"/>
+          <w:szCs w:val="24"/>
+          <w:lang w:eastAsia="fr-FR"/>
+        </w:rPr>
+        <w:t> :</w:t>
+      </w:r>
+    </w:p>
+    <w:p>
+      <w:pPr>
+        <w:spacing w:after="0" w:line="360" w:lineRule="auto"/>
+        <w:jc w:val="both"/>
+        <w:rPr>
+          <w:rFonts w:ascii="Times New Roman" w:eastAsia="Times New Roman" w:hAnsi="Times New Roman" w:cs="Times New Roman"/>
+          <w:sz w:val="24"/>
+          <w:szCs w:val="24"/>
+          <w:lang w:eastAsia="fr-FR"/>
+        </w:rPr>
+      </w:pPr>
+      <w:r>
+        <w:rPr>
+          <w:rFonts w:ascii="Times New Roman" w:eastAsia="Times New Roman" w:hAnsi="Times New Roman" w:cs="Times New Roman"/>
+          <w:sz w:val="24"/>
+          <w:szCs w:val="24"/>
+          <w:lang w:eastAsia="fr-FR"/>
+        </w:rPr>
+        <w:t xml:space="preserve">Le centre de formation </w:t>
+      </w:r>
+      <w:r>
+        <w:rPr>
+          <w:rFonts w:ascii="Times New Roman" w:eastAsia="Times New Roman" w:hAnsi="Times New Roman" w:cs="Times New Roman"/>
+          <w:sz w:val="24"/>
+          <w:szCs w:val="24"/>
+          <w:lang w:eastAsia="fr-FR"/>
+        </w:rPr>
+        <w:t xml:space="preserve">TEGRA </w:t>
+      </w:r>
+      <w:r>
+        <w:rPr>
+          <w:rFonts w:ascii="Times New Roman" w:eastAsia="Times New Roman" w:hAnsi="Times New Roman" w:cs="Times New Roman"/>
+          <w:sz w:val="24"/>
+          <w:szCs w:val="24"/>
+          <w:lang w:eastAsia="fr-FR"/>
+        </w:rPr>
+        <w:t xml:space="preserve">propose </w:t>
+      </w:r>
+      <w:r>
+        <w:rPr>
+          <w:rFonts w:ascii="Times New Roman" w:eastAsia="Times New Roman" w:hAnsi="Times New Roman" w:cs="Times New Roman"/>
+          <w:sz w:val="24"/>
+          <w:szCs w:val="24"/>
+          <w:lang w:eastAsia="fr-FR"/>
+        </w:rPr>
+        <w:t>différentes</w:t>
+      </w:r>
+      <w:r>
+        <w:rPr>
+          <w:rFonts w:ascii="Times New Roman" w:eastAsia="Times New Roman" w:hAnsi="Times New Roman" w:cs="Times New Roman"/>
+          <w:sz w:val="24"/>
+          <w:szCs w:val="24"/>
+          <w:lang w:eastAsia="fr-FR"/>
+        </w:rPr>
+        <w:t xml:space="preserve"> </w:t>
+      </w:r>
+      <w:r>
+        <w:rPr>
+          <w:rFonts w:ascii="Times New Roman" w:eastAsia="Times New Roman" w:hAnsi="Times New Roman" w:cs="Times New Roman"/>
+          <w:sz w:val="24"/>
+          <w:szCs w:val="24"/>
+          <w:lang w:eastAsia="fr-FR"/>
+        </w:rPr>
+        <w:t>méthodes</w:t>
+      </w:r>
+      <w:r>
+        <w:rPr>
+          <w:rFonts w:ascii="Times New Roman" w:eastAsia="Times New Roman" w:hAnsi="Times New Roman" w:cs="Times New Roman"/>
+          <w:sz w:val="24"/>
+          <w:szCs w:val="24"/>
+          <w:lang w:eastAsia="fr-FR"/>
+        </w:rPr>
+        <w:t xml:space="preserve"> pour </w:t>
+      </w:r>
+      <w:r>
+        <w:rPr>
+          <w:rFonts w:ascii="Times New Roman" w:eastAsia="Times New Roman" w:hAnsi="Times New Roman" w:cs="Times New Roman"/>
+          <w:sz w:val="24"/>
+          <w:szCs w:val="24"/>
+          <w:lang w:eastAsia="fr-FR"/>
+        </w:rPr>
+        <w:t>évaluer</w:t>
+      </w:r>
+      <w:r>
+        <w:rPr>
+          <w:rFonts w:ascii="Times New Roman" w:eastAsia="Times New Roman" w:hAnsi="Times New Roman" w:cs="Times New Roman"/>
+          <w:sz w:val="24"/>
+          <w:szCs w:val="24"/>
+          <w:lang w:eastAsia="fr-FR"/>
+        </w:rPr>
+        <w:t xml:space="preserve"> les candidats et certifier leur réussite. Voici comment il </w:t>
+      </w:r>
+      <w:r>
+        <w:rPr>
+          <w:rFonts w:ascii="Times New Roman" w:eastAsia="Times New Roman" w:hAnsi="Times New Roman" w:cs="Times New Roman"/>
+          <w:sz w:val="24"/>
+          <w:szCs w:val="24"/>
+          <w:lang w:eastAsia="fr-FR"/>
+        </w:rPr>
+        <w:t>procède</w:t>
+      </w:r>
+      <w:r>
+        <w:rPr>
+          <w:rFonts w:ascii="Times New Roman" w:eastAsia="Times New Roman" w:hAnsi="Times New Roman" w:cs="Times New Roman"/>
+          <w:sz w:val="24"/>
+          <w:szCs w:val="24"/>
+          <w:lang w:eastAsia="fr-FR"/>
+        </w:rPr>
+        <w:t> :</w:t>
+      </w:r>
+    </w:p>
+    <w:p>
+      <w:pPr>
+        <w:pStyle w:val="Paragraphedeliste"/>
+        <w:numPr>
+          <w:ilvl w:val="0"/>
+          <w:numId w:val="2"/>
+        </w:numPr>
+        <w:spacing w:after="0" w:line="360" w:lineRule="auto"/>
+        <w:jc w:val="both"/>
+        <w:rPr>
+          <w:rFonts w:ascii="Times New Roman" w:eastAsia="Times New Roman" w:hAnsi="Times New Roman" w:cs="Times New Roman"/>
+          <w:sz w:val="24"/>
+          <w:szCs w:val="24"/>
+          <w:lang w:eastAsia="fr-FR"/>
+        </w:rPr>
+      </w:pPr>
+      <w:r>
+        <w:rPr>
+          <w:rFonts w:ascii="Times New Roman" w:eastAsia="Times New Roman" w:hAnsi="Times New Roman" w:cs="Times New Roman"/>
+          <w:sz w:val="24"/>
+          <w:szCs w:val="24"/>
+          <w:lang w:eastAsia="fr-FR"/>
+        </w:rPr>
+        <w:t xml:space="preserve">Evaluation continue : le centre utilise des évaluations </w:t>
+      </w:r>
+      <w:r>
+        <w:rPr>
+          <w:rFonts w:ascii="Times New Roman" w:eastAsia="Times New Roman" w:hAnsi="Times New Roman" w:cs="Times New Roman"/>
+          <w:sz w:val="24"/>
+          <w:szCs w:val="24"/>
+          <w:lang w:eastAsia="fr-FR"/>
+        </w:rPr>
+        <w:t xml:space="preserve">continues tout au long de la formation pour voir les progrès des apprenants. </w:t>
+      </w:r>
+      <w:r>
+        <w:rPr>
+          <w:rFonts w:ascii="Times New Roman" w:eastAsia="Times New Roman" w:hAnsi="Times New Roman" w:cs="Times New Roman"/>
+          <w:sz w:val="24"/>
+          <w:szCs w:val="24"/>
+          <w:lang w:eastAsia="fr-FR"/>
+        </w:rPr>
+        <w:t>Ça</w:t>
+      </w:r>
+      <w:r>
+        <w:rPr>
+          <w:rFonts w:ascii="Times New Roman" w:eastAsia="Times New Roman" w:hAnsi="Times New Roman" w:cs="Times New Roman"/>
+          <w:sz w:val="24"/>
+          <w:szCs w:val="24"/>
+          <w:lang w:eastAsia="fr-FR"/>
+        </w:rPr>
+        <w:t xml:space="preserve"> peut </w:t>
+      </w:r>
+      <w:r>
+        <w:rPr>
+          <w:rFonts w:ascii="Times New Roman" w:eastAsia="Times New Roman" w:hAnsi="Times New Roman" w:cs="Times New Roman"/>
+          <w:sz w:val="24"/>
+          <w:szCs w:val="24"/>
+          <w:lang w:eastAsia="fr-FR"/>
+        </w:rPr>
+        <w:t xml:space="preserve">être </w:t>
+      </w:r>
+      <w:r>
+        <w:rPr>
+          <w:rFonts w:ascii="Times New Roman" w:eastAsia="Times New Roman" w:hAnsi="Times New Roman" w:cs="Times New Roman"/>
+          <w:sz w:val="24"/>
+          <w:szCs w:val="24"/>
+          <w:lang w:eastAsia="fr-FR"/>
+        </w:rPr>
+        <w:t>des devoirs ou des projets pratique.</w:t>
+      </w:r>
+    </w:p>
+    <w:p>
+      <w:pPr>
+        <w:pStyle w:val="Paragraphedeliste"/>
+        <w:numPr>
+          <w:ilvl w:val="0"/>
+          <w:numId w:val="2"/>
+        </w:numPr>
+        <w:spacing w:after="0" w:line="360" w:lineRule="auto"/>
+        <w:jc w:val="both"/>
+        <w:rPr>
+          <w:rFonts w:ascii="Times New Roman" w:eastAsia="Times New Roman" w:hAnsi="Times New Roman" w:cs="Times New Roman"/>
+          <w:sz w:val="24"/>
+          <w:szCs w:val="24"/>
+          <w:lang w:eastAsia="fr-FR"/>
+        </w:rPr>
+      </w:pPr>
+      <w:r>
+        <w:rPr>
+          <w:rFonts w:ascii="Times New Roman" w:eastAsia="Times New Roman" w:hAnsi="Times New Roman" w:cs="Times New Roman"/>
+          <w:sz w:val="24"/>
+          <w:szCs w:val="24"/>
+          <w:lang w:eastAsia="fr-FR"/>
+        </w:rPr>
+        <w:t xml:space="preserve">Examens finaux : à la fin de la formation, le centre organise des examens finaux pour évaluer les connaissances et les </w:t>
+      </w:r>
+      <w:r>
+        <w:rPr>
+          <w:rFonts w:ascii="Times New Roman" w:eastAsia="Times New Roman" w:hAnsi="Times New Roman" w:cs="Times New Roman"/>
+          <w:sz w:val="24"/>
+          <w:szCs w:val="24"/>
+          <w:lang w:eastAsia="fr-FR"/>
+        </w:rPr>
+        <w:t>compétences</w:t>
+      </w:r>
+      <w:r>
+        <w:rPr>
+          <w:rFonts w:ascii="Times New Roman" w:eastAsia="Times New Roman" w:hAnsi="Times New Roman" w:cs="Times New Roman"/>
+          <w:sz w:val="24"/>
+          <w:szCs w:val="24"/>
+          <w:lang w:eastAsia="fr-FR"/>
+        </w:rPr>
+        <w:t xml:space="preserve"> acquises par les candidats. Ces examens peuvent </w:t>
+      </w:r>
+      <w:r>
+        <w:rPr>
+          <w:rFonts w:ascii="Times New Roman" w:eastAsia="Times New Roman" w:hAnsi="Times New Roman" w:cs="Times New Roman"/>
+          <w:sz w:val="24"/>
+          <w:szCs w:val="24"/>
+          <w:lang w:eastAsia="fr-FR"/>
+        </w:rPr>
+        <w:t>être</w:t>
+      </w:r>
+      <w:r>
+        <w:rPr>
+          <w:rFonts w:ascii="Times New Roman" w:eastAsia="Times New Roman" w:hAnsi="Times New Roman" w:cs="Times New Roman"/>
+          <w:sz w:val="24"/>
+          <w:szCs w:val="24"/>
+          <w:lang w:eastAsia="fr-FR"/>
+        </w:rPr>
+        <w:t xml:space="preserve"> écrits ou pratiques.</w:t>
+      </w:r>
+    </w:p>
+    <w:p>
+      <w:pPr>
+        <w:pStyle w:val="Paragraphedeliste"/>
+        <w:numPr>
+          <w:ilvl w:val="0"/>
+          <w:numId w:val="2"/>
+        </w:numPr>
+        <w:spacing w:after="0" w:line="360" w:lineRule="auto"/>
+        <w:jc w:val="both"/>
+        <w:rPr>
+          <w:rFonts w:ascii="Times New Roman" w:eastAsia="Times New Roman" w:hAnsi="Times New Roman" w:cs="Times New Roman"/>
+          <w:sz w:val="24"/>
+          <w:szCs w:val="24"/>
+          <w:lang w:eastAsia="fr-FR"/>
+        </w:rPr>
+      </w:pPr>
+      <w:r>
+        <w:rPr>
+          <w:rFonts w:ascii="Times New Roman" w:eastAsia="Times New Roman" w:hAnsi="Times New Roman" w:cs="Times New Roman"/>
+          <w:sz w:val="24"/>
+          <w:szCs w:val="24"/>
+          <w:lang w:eastAsia="fr-FR"/>
+        </w:rPr>
+        <w:lastRenderedPageBreak/>
+        <w:t xml:space="preserve">Projets pratiques : </w:t>
+      </w:r>
+      <w:r>
+        <w:rPr>
+          <w:rFonts w:ascii="Times New Roman" w:eastAsia="Times New Roman" w:hAnsi="Times New Roman" w:cs="Times New Roman"/>
+          <w:sz w:val="24"/>
+          <w:szCs w:val="24"/>
+          <w:lang w:eastAsia="fr-FR"/>
+        </w:rPr>
+        <w:t>dans certains cas, le centre peut demander aux apprenants de réaliser des projet pratique pour évaluer leur capacité. Cela va permettre pour les candidats de mettre en pratique ce qu’ils ont appris.</w:t>
+      </w:r>
+    </w:p>
+    <w:p>
+      <w:pPr>
+        <w:spacing w:after="0" w:line="360" w:lineRule="auto"/>
+        <w:jc w:val="both"/>
+        <w:rPr>
+          <w:rFonts w:ascii="Times New Roman" w:eastAsia="Times New Roman" w:hAnsi="Times New Roman" w:cs="Times New Roman"/>
+          <w:sz w:val="24"/>
+          <w:szCs w:val="24"/>
+          <w:lang w:eastAsia="fr-FR"/>
+        </w:rPr>
+      </w:pPr>
+      <w:r>
+        <w:rPr>
+          <w:rFonts w:ascii="Times New Roman" w:eastAsia="Times New Roman" w:hAnsi="Times New Roman" w:cs="Times New Roman"/>
+          <w:sz w:val="24"/>
+          <w:szCs w:val="24"/>
+          <w:lang w:eastAsia="fr-FR"/>
+        </w:rPr>
+        <w:t>Une fois que les candidats ont réussi les évaluations et les examens requis, le centre de formation délivre des certificats de réussite ou des diplômes pour attester leurs compétences dans le domaine de formation.</w:t>
+      </w:r>
+    </w:p>
+    <w:p>
+      <w:pPr>
+        <w:spacing w:after="0" w:line="360" w:lineRule="auto"/>
+        <w:jc w:val="both"/>
+        <w:rPr>
+          <w:rFonts w:ascii="Times New Roman" w:eastAsia="Times New Roman" w:hAnsi="Times New Roman" w:cs="Times New Roman"/>
+          <w:sz w:val="24"/>
+          <w:szCs w:val="24"/>
+          <w:lang w:eastAsia="fr-FR"/>
+        </w:rPr>
+      </w:pPr>
+      <w:r>
+        <w:rPr>
+          <w:rFonts w:ascii="Times New Roman" w:eastAsia="Times New Roman" w:hAnsi="Times New Roman" w:cs="Times New Roman"/>
+          <w:sz w:val="24"/>
+          <w:szCs w:val="24"/>
+          <w:lang w:eastAsia="fr-FR"/>
+        </w:rPr>
+        <w:t>A noter que ces certificats sont reconnus par le droit congolais.</w:t>
+      </w:r>
+    </w:p>
+    <w:p>
+      <w:pPr>
+        <w:spacing w:after="0" w:line="360" w:lineRule="auto"/>
+        <w:rPr>
+          <w:rFonts w:ascii="Times New Roman" w:eastAsia="Times New Roman" w:hAnsi="Times New Roman" w:cs="Times New Roman"/>
+          <w:b/>
+          <w:i/>
+          <w:sz w:val="24"/>
+          <w:szCs w:val="24"/>
+          <w:lang w:eastAsia="fr-FR"/>
+        </w:rPr>
+      </w:pPr>
+    </w:p>
+    <w:p>
+      <w:pPr>
+        <w:spacing w:after="0" w:line="360" w:lineRule="auto"/>
+        <w:rPr>
+          <w:rFonts w:ascii="Times New Roman" w:eastAsia="Times New Roman" w:hAnsi="Times New Roman" w:cs="Times New Roman"/>
+          <w:b/>
+          <w:i/>
+          <w:sz w:val="24"/>
+          <w:szCs w:val="24"/>
+          <w:lang w:eastAsia="fr-FR"/>
+        </w:rPr>
+      </w:pPr>
+      <w:r>
+        <w:rPr>
+          <w:rFonts w:ascii="Times New Roman" w:eastAsia="Times New Roman" w:hAnsi="Times New Roman" w:cs="Times New Roman"/>
+          <w:b/>
+          <w:i/>
+          <w:sz w:val="24"/>
+          <w:szCs w:val="24"/>
+          <w:lang w:eastAsia="fr-FR"/>
+        </w:rPr>
+        <w:t>1.3.1.2</w:t>
+      </w:r>
+      <w:r>
+        <w:rPr>
+          <w:rFonts w:ascii="Times New Roman" w:eastAsia="Times New Roman" w:hAnsi="Times New Roman" w:cs="Times New Roman"/>
+          <w:b/>
+          <w:i/>
+          <w:sz w:val="24"/>
+          <w:szCs w:val="24"/>
+          <w:lang w:eastAsia="fr-FR"/>
+        </w:rPr>
+        <w:t xml:space="preserve"> </w:t>
+      </w:r>
+      <w:r>
+        <w:rPr>
+          <w:rFonts w:ascii="Times New Roman" w:eastAsia="Times New Roman" w:hAnsi="Times New Roman" w:cs="Times New Roman"/>
+          <w:b/>
+          <w:i/>
+          <w:sz w:val="24"/>
+          <w:szCs w:val="24"/>
+          <w:lang w:eastAsia="fr-FR"/>
+        </w:rPr>
+        <w:t xml:space="preserve">Cas de la plateforme </w:t>
+      </w:r>
+      <w:r>
+        <w:rPr>
+          <w:rFonts w:ascii="Times New Roman" w:eastAsia="Times New Roman" w:hAnsi="Times New Roman" w:cs="Times New Roman"/>
+          <w:b/>
+          <w:i/>
+          <w:sz w:val="24"/>
+          <w:szCs w:val="24"/>
+          <w:lang w:eastAsia="fr-FR"/>
+        </w:rPr>
+        <w:t>Digital Ad Expert</w:t>
+      </w:r>
     </w:p>
     <w:p>
       <w:pPr>
@@ -4492,30 +4971,28 @@
           <w:rFonts w:ascii="Times New Roman" w:hAnsi="Times New Roman" w:cs="Times New Roman"/>
           <w:sz w:val="24"/>
         </w:rPr>
+        <w:t>Les captures ci-dessous montre tous les étapes.</w:t>
+      </w:r>
+    </w:p>
+    <w:p>
+      <w:pPr>
+        <w:spacing w:after="0" w:line="240" w:lineRule="auto"/>
+        <w:rPr>
+          <w:rFonts w:ascii="Times New Roman" w:eastAsia="Times New Roman" w:hAnsi="Times New Roman" w:cs="Times New Roman"/>
+          <w:sz w:val="24"/>
+          <w:szCs w:val="24"/>
+          <w:lang w:eastAsia="fr-FR"/>
+        </w:rPr>
+      </w:pPr>
+      <w:r>
+        <w:rPr>
+          <w:rFonts w:ascii="Times New Roman" w:eastAsia="Times New Roman" w:hAnsi="Times New Roman" w:cs="Times New Roman"/>
+          <w:noProof/>
+          <w:sz w:val="24"/>
+          <w:szCs w:val="24"/>
+          <w:lang w:eastAsia="fr-FR"/>
+        </w:rPr>
         <w:lastRenderedPageBreak/>
-        <w:t>Les captures ci-dessous montre tous les étapes.</w:t>
-      </w:r>
-      <w:bookmarkStart w:id="0" w:name="_GoBack"/>
-      <w:bookmarkEnd w:id="0"/>
-    </w:p>
-    <w:p>
-      <w:pPr>
-        <w:spacing w:after="0" w:line="240" w:lineRule="auto"/>
-        <w:rPr>
-          <w:rFonts w:ascii="Times New Roman" w:eastAsia="Times New Roman" w:hAnsi="Times New Roman" w:cs="Times New Roman"/>
-          <w:sz w:val="24"/>
-          <w:szCs w:val="24"/>
-          <w:lang w:eastAsia="fr-FR"/>
-        </w:rPr>
-      </w:pPr>
-      <w:r>
-        <w:rPr>
-          <w:rFonts w:ascii="Times New Roman" w:eastAsia="Times New Roman" w:hAnsi="Times New Roman" w:cs="Times New Roman"/>
-          <w:noProof/>
-          <w:sz w:val="24"/>
-          <w:szCs w:val="24"/>
-          <w:lang w:eastAsia="fr-FR"/>
-        </w:rPr>
         <w:drawing>
           <wp:inline distT="0" distB="0" distL="0" distR="0">
             <wp:extent cx="3132814" cy="3435989"/>
@@ -4671,7 +5148,6 @@
           <w:szCs w:val="24"/>
           <w:lang w:eastAsia="fr-FR"/>
         </w:rPr>
-        <w:lastRenderedPageBreak/>
         <w:drawing>
           <wp:inline distT="0" distB="0" distL="0" distR="0">
             <wp:extent cx="4937760" cy="2258170"/>
@@ -4744,6 +5220,7 @@
           <w:szCs w:val="24"/>
           <w:lang w:eastAsia="fr-FR"/>
         </w:rPr>
+        <w:lastRenderedPageBreak/>
         <w:drawing>
           <wp:inline distT="0" distB="0" distL="0" distR="0">
             <wp:extent cx="5361328" cy="2536466"/>
@@ -4888,7 +5365,6 @@
           <w:szCs w:val="24"/>
           <w:lang w:eastAsia="fr-FR"/>
         </w:rPr>
-        <w:lastRenderedPageBreak/>
         <w:drawing>
           <wp:inline distT="0" distB="0" distL="0" distR="0">
             <wp:extent cx="5339521" cy="2512612"/>
@@ -4953,6 +5429,8 @@
           <w:lang w:eastAsia="fr-FR"/>
         </w:rPr>
       </w:pPr>
+      <w:bookmarkStart w:id="0" w:name="_GoBack"/>
+      <w:bookmarkEnd w:id="0"/>
     </w:p>
     <w:p>
       <w:pPr>
@@ -4972,6 +5450,7 @@
           <w:szCs w:val="24"/>
           <w:lang w:eastAsia="fr-FR"/>
         </w:rPr>
+        <w:lastRenderedPageBreak/>
         <w:drawing>
           <wp:inline distT="0" distB="0" distL="0" distR="0">
             <wp:extent cx="5336275" cy="2710180"/>
@@ -5299,7 +5778,6 @@
           <w:szCs w:val="24"/>
           <w:lang w:eastAsia="fr-FR"/>
         </w:rPr>
-        <w:lastRenderedPageBreak/>
         <w:t>Notons aussi qu’à la fin de la formation, c’est-à-dire que lorsque le candidat aura terminé tous les modules de sa formation, il va passer une évaluation finale qui va lui conduire à l’obtention d’un certificat, si et seulement s’il réussit l’évaluation.</w:t>
       </w:r>
     </w:p>
@@ -5353,6 +5831,7 @@
           <w:szCs w:val="24"/>
           <w:lang w:eastAsia="fr-FR"/>
         </w:rPr>
+        <w:lastRenderedPageBreak/>
         <w:drawing>
           <wp:inline distT="0" distB="0" distL="0" distR="0">
             <wp:extent cx="2886502" cy="2085175"/>
@@ -5676,161 +6155,170 @@
           <w:szCs w:val="24"/>
           <w:lang w:eastAsia="fr-FR"/>
         </w:rPr>
+        <w:t>Pou</w:t>
+      </w:r>
+      <w:r>
+        <w:rPr>
+          <w:rFonts w:ascii="Times New Roman" w:eastAsia="Times New Roman" w:hAnsi="Times New Roman" w:cs="Times New Roman"/>
+          <w:sz w:val="24"/>
+          <w:szCs w:val="24"/>
+          <w:lang w:eastAsia="fr-FR"/>
+        </w:rPr>
+        <w:t>r cela, nous avons développé des</w:t>
+      </w:r>
+      <w:r>
+        <w:rPr>
+          <w:rFonts w:ascii="Times New Roman" w:eastAsia="Times New Roman" w:hAnsi="Times New Roman" w:cs="Times New Roman"/>
+          <w:sz w:val="24"/>
+          <w:szCs w:val="24"/>
+          <w:lang w:eastAsia="fr-FR"/>
+        </w:rPr>
+        <w:t xml:space="preserve"> interface</w:t>
+      </w:r>
+      <w:r>
+        <w:rPr>
+          <w:rFonts w:ascii="Times New Roman" w:eastAsia="Times New Roman" w:hAnsi="Times New Roman" w:cs="Times New Roman"/>
+          <w:sz w:val="24"/>
+          <w:szCs w:val="24"/>
+          <w:lang w:eastAsia="fr-FR"/>
+        </w:rPr>
+        <w:t>s</w:t>
+      </w:r>
+      <w:r>
+        <w:rPr>
+          <w:rFonts w:ascii="Times New Roman" w:eastAsia="Times New Roman" w:hAnsi="Times New Roman" w:cs="Times New Roman"/>
+          <w:sz w:val="24"/>
+          <w:szCs w:val="24"/>
+          <w:lang w:eastAsia="fr-FR"/>
+        </w:rPr>
+        <w:t xml:space="preserve"> utilisateur</w:t>
+      </w:r>
+      <w:r>
+        <w:rPr>
+          <w:rFonts w:ascii="Times New Roman" w:eastAsia="Times New Roman" w:hAnsi="Times New Roman" w:cs="Times New Roman"/>
+          <w:sz w:val="24"/>
+          <w:szCs w:val="24"/>
+          <w:lang w:eastAsia="fr-FR"/>
+        </w:rPr>
+        <w:t>s</w:t>
+      </w:r>
+      <w:r>
+        <w:rPr>
+          <w:rFonts w:ascii="Times New Roman" w:eastAsia="Times New Roman" w:hAnsi="Times New Roman" w:cs="Times New Roman"/>
+          <w:sz w:val="24"/>
+          <w:szCs w:val="24"/>
+          <w:lang w:eastAsia="fr-FR"/>
+        </w:rPr>
+        <w:t xml:space="preserve"> attrayante et conviviale</w:t>
+      </w:r>
+      <w:r>
+        <w:rPr>
+          <w:rFonts w:ascii="Times New Roman" w:eastAsia="Times New Roman" w:hAnsi="Times New Roman" w:cs="Times New Roman"/>
+          <w:sz w:val="24"/>
+          <w:szCs w:val="24"/>
+          <w:lang w:eastAsia="fr-FR"/>
+        </w:rPr>
+        <w:t xml:space="preserve"> (avec </w:t>
+      </w:r>
+      <w:r>
+        <w:rPr>
+          <w:rFonts w:ascii="Times New Roman" w:eastAsia="Times New Roman" w:hAnsi="Times New Roman" w:cs="Times New Roman"/>
+          <w:sz w:val="24"/>
+          <w:szCs w:val="24"/>
+          <w:lang w:eastAsia="fr-FR"/>
+        </w:rPr>
+        <w:t>le langage XML</w:t>
+      </w:r>
+      <w:r>
+        <w:rPr>
+          <w:rFonts w:ascii="Times New Roman" w:eastAsia="Times New Roman" w:hAnsi="Times New Roman" w:cs="Times New Roman"/>
+          <w:sz w:val="24"/>
+          <w:szCs w:val="24"/>
+          <w:lang w:eastAsia="fr-FR"/>
+        </w:rPr>
+        <w:t>)</w:t>
+      </w:r>
+      <w:r>
+        <w:rPr>
+          <w:rFonts w:ascii="Times New Roman" w:eastAsia="Times New Roman" w:hAnsi="Times New Roman" w:cs="Times New Roman"/>
+          <w:sz w:val="24"/>
+          <w:szCs w:val="24"/>
+          <w:lang w:eastAsia="fr-FR"/>
+        </w:rPr>
+        <w:t xml:space="preserve"> dans notre</w:t>
+      </w:r>
+      <w:r>
+        <w:rPr>
+          <w:rFonts w:ascii="Times New Roman" w:eastAsia="Times New Roman" w:hAnsi="Times New Roman" w:cs="Times New Roman"/>
+          <w:sz w:val="24"/>
+          <w:szCs w:val="24"/>
+          <w:lang w:eastAsia="fr-FR"/>
+        </w:rPr>
+        <w:t xml:space="preserve"> application Android, qui permettent</w:t>
+      </w:r>
+      <w:r>
+        <w:rPr>
+          <w:rFonts w:ascii="Times New Roman" w:eastAsia="Times New Roman" w:hAnsi="Times New Roman" w:cs="Times New Roman"/>
+          <w:sz w:val="24"/>
+          <w:szCs w:val="24"/>
+          <w:lang w:eastAsia="fr-FR"/>
+        </w:rPr>
+        <w:t xml:space="preserve"> aux</w:t>
+      </w:r>
+      <w:r>
+        <w:rPr>
+          <w:rFonts w:ascii="Times New Roman" w:eastAsia="Times New Roman" w:hAnsi="Times New Roman" w:cs="Times New Roman"/>
+          <w:sz w:val="24"/>
+          <w:szCs w:val="24"/>
+          <w:lang w:eastAsia="fr-FR"/>
+        </w:rPr>
+        <w:t xml:space="preserve"> utilisateurs de se connecter,</w:t>
+      </w:r>
+      <w:r>
+        <w:rPr>
+          <w:rFonts w:ascii="Times New Roman" w:eastAsia="Times New Roman" w:hAnsi="Times New Roman" w:cs="Times New Roman"/>
+          <w:sz w:val="24"/>
+          <w:szCs w:val="24"/>
+          <w:lang w:eastAsia="fr-FR"/>
+        </w:rPr>
+        <w:t xml:space="preserve"> d'accéder</w:t>
+      </w:r>
+      <w:r>
+        <w:rPr>
+          <w:rFonts w:ascii="Times New Roman" w:eastAsia="Times New Roman" w:hAnsi="Times New Roman" w:cs="Times New Roman"/>
+          <w:sz w:val="24"/>
+          <w:szCs w:val="24"/>
+          <w:lang w:eastAsia="fr-FR"/>
+        </w:rPr>
+        <w:t xml:space="preserve"> au contenu de la plateforme afin de suivre </w:t>
+      </w:r>
+      <w:r>
+        <w:rPr>
+          <w:rFonts w:ascii="Times New Roman" w:eastAsia="Times New Roman" w:hAnsi="Times New Roman" w:cs="Times New Roman"/>
+          <w:sz w:val="24"/>
+          <w:szCs w:val="24"/>
+          <w:lang w:eastAsia="fr-FR"/>
+        </w:rPr>
+        <w:t>leurs formations</w:t>
+      </w:r>
+      <w:r>
+        <w:rPr>
+          <w:rFonts w:ascii="Times New Roman" w:eastAsia="Times New Roman" w:hAnsi="Times New Roman" w:cs="Times New Roman"/>
+          <w:sz w:val="24"/>
+          <w:szCs w:val="24"/>
+          <w:lang w:eastAsia="fr-FR"/>
+        </w:rPr>
+        <w:t xml:space="preserve">. Lorsque les utilisateurs </w:t>
+      </w:r>
+      <w:r>
+        <w:rPr>
+          <w:rFonts w:ascii="Times New Roman" w:eastAsia="Times New Roman" w:hAnsi="Times New Roman" w:cs="Times New Roman"/>
+          <w:sz w:val="24"/>
+          <w:szCs w:val="24"/>
+          <w:lang w:eastAsia="fr-FR"/>
+        </w:rPr>
         <w:lastRenderedPageBreak/>
-        <w:t>Pou</w:t>
-      </w:r>
-      <w:r>
-        <w:rPr>
-          <w:rFonts w:ascii="Times New Roman" w:eastAsia="Times New Roman" w:hAnsi="Times New Roman" w:cs="Times New Roman"/>
-          <w:sz w:val="24"/>
-          <w:szCs w:val="24"/>
-          <w:lang w:eastAsia="fr-FR"/>
-        </w:rPr>
-        <w:t>r cela, nous avons développé des</w:t>
-      </w:r>
-      <w:r>
-        <w:rPr>
-          <w:rFonts w:ascii="Times New Roman" w:eastAsia="Times New Roman" w:hAnsi="Times New Roman" w:cs="Times New Roman"/>
-          <w:sz w:val="24"/>
-          <w:szCs w:val="24"/>
-          <w:lang w:eastAsia="fr-FR"/>
-        </w:rPr>
-        <w:t xml:space="preserve"> interface</w:t>
-      </w:r>
-      <w:r>
-        <w:rPr>
-          <w:rFonts w:ascii="Times New Roman" w:eastAsia="Times New Roman" w:hAnsi="Times New Roman" w:cs="Times New Roman"/>
-          <w:sz w:val="24"/>
-          <w:szCs w:val="24"/>
-          <w:lang w:eastAsia="fr-FR"/>
-        </w:rPr>
-        <w:t>s</w:t>
-      </w:r>
-      <w:r>
-        <w:rPr>
-          <w:rFonts w:ascii="Times New Roman" w:eastAsia="Times New Roman" w:hAnsi="Times New Roman" w:cs="Times New Roman"/>
-          <w:sz w:val="24"/>
-          <w:szCs w:val="24"/>
-          <w:lang w:eastAsia="fr-FR"/>
-        </w:rPr>
-        <w:t xml:space="preserve"> utilisateur</w:t>
-      </w:r>
-      <w:r>
-        <w:rPr>
-          <w:rFonts w:ascii="Times New Roman" w:eastAsia="Times New Roman" w:hAnsi="Times New Roman" w:cs="Times New Roman"/>
-          <w:sz w:val="24"/>
-          <w:szCs w:val="24"/>
-          <w:lang w:eastAsia="fr-FR"/>
-        </w:rPr>
-        <w:t>s</w:t>
-      </w:r>
-      <w:r>
-        <w:rPr>
-          <w:rFonts w:ascii="Times New Roman" w:eastAsia="Times New Roman" w:hAnsi="Times New Roman" w:cs="Times New Roman"/>
-          <w:sz w:val="24"/>
-          <w:szCs w:val="24"/>
-          <w:lang w:eastAsia="fr-FR"/>
-        </w:rPr>
-        <w:t xml:space="preserve"> attrayante et conviviale</w:t>
-      </w:r>
-      <w:r>
-        <w:rPr>
-          <w:rFonts w:ascii="Times New Roman" w:eastAsia="Times New Roman" w:hAnsi="Times New Roman" w:cs="Times New Roman"/>
-          <w:sz w:val="24"/>
-          <w:szCs w:val="24"/>
-          <w:lang w:eastAsia="fr-FR"/>
-        </w:rPr>
-        <w:t xml:space="preserve"> (avec </w:t>
-      </w:r>
-      <w:r>
-        <w:rPr>
-          <w:rFonts w:ascii="Times New Roman" w:eastAsia="Times New Roman" w:hAnsi="Times New Roman" w:cs="Times New Roman"/>
-          <w:sz w:val="24"/>
-          <w:szCs w:val="24"/>
-          <w:lang w:eastAsia="fr-FR"/>
-        </w:rPr>
-        <w:t>le langage XML</w:t>
-      </w:r>
-      <w:r>
-        <w:rPr>
-          <w:rFonts w:ascii="Times New Roman" w:eastAsia="Times New Roman" w:hAnsi="Times New Roman" w:cs="Times New Roman"/>
-          <w:sz w:val="24"/>
-          <w:szCs w:val="24"/>
-          <w:lang w:eastAsia="fr-FR"/>
-        </w:rPr>
-        <w:t>)</w:t>
-      </w:r>
-      <w:r>
-        <w:rPr>
-          <w:rFonts w:ascii="Times New Roman" w:eastAsia="Times New Roman" w:hAnsi="Times New Roman" w:cs="Times New Roman"/>
-          <w:sz w:val="24"/>
-          <w:szCs w:val="24"/>
-          <w:lang w:eastAsia="fr-FR"/>
-        </w:rPr>
-        <w:t xml:space="preserve"> dans notre</w:t>
-      </w:r>
-      <w:r>
-        <w:rPr>
-          <w:rFonts w:ascii="Times New Roman" w:eastAsia="Times New Roman" w:hAnsi="Times New Roman" w:cs="Times New Roman"/>
-          <w:sz w:val="24"/>
-          <w:szCs w:val="24"/>
-          <w:lang w:eastAsia="fr-FR"/>
-        </w:rPr>
-        <w:t xml:space="preserve"> application Android, qui permettent</w:t>
-      </w:r>
-      <w:r>
-        <w:rPr>
-          <w:rFonts w:ascii="Times New Roman" w:eastAsia="Times New Roman" w:hAnsi="Times New Roman" w:cs="Times New Roman"/>
-          <w:sz w:val="24"/>
-          <w:szCs w:val="24"/>
-          <w:lang w:eastAsia="fr-FR"/>
-        </w:rPr>
-        <w:t xml:space="preserve"> aux</w:t>
-      </w:r>
-      <w:r>
-        <w:rPr>
-          <w:rFonts w:ascii="Times New Roman" w:eastAsia="Times New Roman" w:hAnsi="Times New Roman" w:cs="Times New Roman"/>
-          <w:sz w:val="24"/>
-          <w:szCs w:val="24"/>
-          <w:lang w:eastAsia="fr-FR"/>
-        </w:rPr>
-        <w:t xml:space="preserve"> utilisateurs de se connecter,</w:t>
-      </w:r>
-      <w:r>
-        <w:rPr>
-          <w:rFonts w:ascii="Times New Roman" w:eastAsia="Times New Roman" w:hAnsi="Times New Roman" w:cs="Times New Roman"/>
-          <w:sz w:val="24"/>
-          <w:szCs w:val="24"/>
-          <w:lang w:eastAsia="fr-FR"/>
-        </w:rPr>
-        <w:t xml:space="preserve"> d'accéder</w:t>
-      </w:r>
-      <w:r>
-        <w:rPr>
-          <w:rFonts w:ascii="Times New Roman" w:eastAsia="Times New Roman" w:hAnsi="Times New Roman" w:cs="Times New Roman"/>
-          <w:sz w:val="24"/>
-          <w:szCs w:val="24"/>
-          <w:lang w:eastAsia="fr-FR"/>
-        </w:rPr>
-        <w:t xml:space="preserve"> au contenu de la plateforme afin de suivre </w:t>
-      </w:r>
-      <w:r>
-        <w:rPr>
-          <w:rFonts w:ascii="Times New Roman" w:eastAsia="Times New Roman" w:hAnsi="Times New Roman" w:cs="Times New Roman"/>
-          <w:sz w:val="24"/>
-          <w:szCs w:val="24"/>
-          <w:lang w:eastAsia="fr-FR"/>
-        </w:rPr>
-        <w:t>leurs formations</w:t>
-      </w:r>
-      <w:r>
-        <w:rPr>
-          <w:rFonts w:ascii="Times New Roman" w:eastAsia="Times New Roman" w:hAnsi="Times New Roman" w:cs="Times New Roman"/>
-          <w:sz w:val="24"/>
-          <w:szCs w:val="24"/>
-          <w:lang w:eastAsia="fr-FR"/>
-        </w:rPr>
-        <w:t>. Lorsque les utilisateurs ouvrent l'application, ils sont dirigés vers la page d'accueil où ils peuvent se con</w:t>
+        <w:t>ouvrent l'application, ils sont dirigés vers la page d'accueil où ils peuvent se con</w:t>
       </w:r>
       <w:r>
         <w:rPr>
@@ -6367,86 +6855,86 @@
           <w:szCs w:val="24"/>
           <w:lang w:eastAsia="fr-FR"/>
         </w:rPr>
+        <w:t>4</w:t>
+      </w:r>
+      <w:r>
+        <w:rPr>
+          <w:rFonts w:ascii="Times New Roman" w:eastAsia="Times New Roman" w:hAnsi="Times New Roman" w:cs="Times New Roman"/>
+          <w:sz w:val="24"/>
+          <w:szCs w:val="24"/>
+          <w:lang w:eastAsia="fr-FR"/>
+        </w:rPr>
+        <w:t xml:space="preserve">. Intégration avec les services Google : Android Studio facilite l'intégration des services Google tels que </w:t>
+      </w:r>
+      <w:proofErr w:type="spellStart"/>
+      <w:r>
+        <w:rPr>
+          <w:rFonts w:ascii="Times New Roman" w:eastAsia="Times New Roman" w:hAnsi="Times New Roman" w:cs="Times New Roman"/>
+          <w:sz w:val="24"/>
+          <w:szCs w:val="24"/>
+          <w:lang w:eastAsia="fr-FR"/>
+        </w:rPr>
+        <w:t>Firebase</w:t>
+      </w:r>
+      <w:proofErr w:type="spellEnd"/>
+      <w:r>
+        <w:rPr>
+          <w:rFonts w:ascii="Times New Roman" w:eastAsia="Times New Roman" w:hAnsi="Times New Roman" w:cs="Times New Roman"/>
+          <w:sz w:val="24"/>
+          <w:szCs w:val="24"/>
+          <w:lang w:eastAsia="fr-FR"/>
+        </w:rPr>
+        <w:t xml:space="preserve">, Google </w:t>
+      </w:r>
+      <w:proofErr w:type="spellStart"/>
+      <w:r>
+        <w:rPr>
+          <w:rFonts w:ascii="Times New Roman" w:eastAsia="Times New Roman" w:hAnsi="Times New Roman" w:cs="Times New Roman"/>
+          <w:sz w:val="24"/>
+          <w:szCs w:val="24"/>
+          <w:lang w:eastAsia="fr-FR"/>
+        </w:rPr>
+        <w:t>Maps</w:t>
+      </w:r>
+      <w:proofErr w:type="spellEnd"/>
+      <w:r>
+        <w:rPr>
+          <w:rFonts w:ascii="Times New Roman" w:eastAsia="Times New Roman" w:hAnsi="Times New Roman" w:cs="Times New Roman"/>
+          <w:sz w:val="24"/>
+          <w:szCs w:val="24"/>
+          <w:lang w:eastAsia="fr-FR"/>
+        </w:rPr>
+        <w:t>, Google Cloud Platform, etc., ce qui permet aux développeurs d'ajouter des fonctionnalités supplé</w:t>
+      </w:r>
+      <w:r>
+        <w:rPr>
+          <w:rFonts w:ascii="Times New Roman" w:eastAsia="Times New Roman" w:hAnsi="Times New Roman" w:cs="Times New Roman"/>
+          <w:sz w:val="24"/>
+          <w:szCs w:val="24"/>
+          <w:lang w:eastAsia="fr-FR"/>
+        </w:rPr>
+        <w:t>mentaires à leurs applications.</w:t>
+      </w:r>
+    </w:p>
+    <w:p>
+      <w:pPr>
+        <w:spacing w:line="360" w:lineRule="auto"/>
+        <w:jc w:val="both"/>
+        <w:rPr>
+          <w:rFonts w:ascii="Times New Roman" w:eastAsia="Times New Roman" w:hAnsi="Times New Roman" w:cs="Times New Roman"/>
+          <w:sz w:val="24"/>
+          <w:szCs w:val="24"/>
+          <w:lang w:eastAsia="fr-FR"/>
+        </w:rPr>
+      </w:pPr>
+      <w:r>
+        <w:rPr>
+          <w:rFonts w:ascii="Times New Roman" w:eastAsia="Times New Roman" w:hAnsi="Times New Roman" w:cs="Times New Roman"/>
+          <w:sz w:val="24"/>
+          <w:szCs w:val="24"/>
+          <w:lang w:eastAsia="fr-FR"/>
+        </w:rPr>
         <w:lastRenderedPageBreak/>
-        <w:t>4</w:t>
-      </w:r>
-      <w:r>
-        <w:rPr>
-          <w:rFonts w:ascii="Times New Roman" w:eastAsia="Times New Roman" w:hAnsi="Times New Roman" w:cs="Times New Roman"/>
-          <w:sz w:val="24"/>
-          <w:szCs w:val="24"/>
-          <w:lang w:eastAsia="fr-FR"/>
-        </w:rPr>
-        <w:t xml:space="preserve">. Intégration avec les services Google : Android Studio facilite l'intégration des services Google tels que </w:t>
-      </w:r>
-      <w:proofErr w:type="spellStart"/>
-      <w:r>
-        <w:rPr>
-          <w:rFonts w:ascii="Times New Roman" w:eastAsia="Times New Roman" w:hAnsi="Times New Roman" w:cs="Times New Roman"/>
-          <w:sz w:val="24"/>
-          <w:szCs w:val="24"/>
-          <w:lang w:eastAsia="fr-FR"/>
-        </w:rPr>
-        <w:t>Firebase</w:t>
-      </w:r>
-      <w:proofErr w:type="spellEnd"/>
-      <w:r>
-        <w:rPr>
-          <w:rFonts w:ascii="Times New Roman" w:eastAsia="Times New Roman" w:hAnsi="Times New Roman" w:cs="Times New Roman"/>
-          <w:sz w:val="24"/>
-          <w:szCs w:val="24"/>
-          <w:lang w:eastAsia="fr-FR"/>
-        </w:rPr>
-        <w:t xml:space="preserve">, Google </w:t>
-      </w:r>
-      <w:proofErr w:type="spellStart"/>
-      <w:r>
-        <w:rPr>
-          <w:rFonts w:ascii="Times New Roman" w:eastAsia="Times New Roman" w:hAnsi="Times New Roman" w:cs="Times New Roman"/>
-          <w:sz w:val="24"/>
-          <w:szCs w:val="24"/>
-          <w:lang w:eastAsia="fr-FR"/>
-        </w:rPr>
-        <w:t>Maps</w:t>
-      </w:r>
-      <w:proofErr w:type="spellEnd"/>
-      <w:r>
-        <w:rPr>
-          <w:rFonts w:ascii="Times New Roman" w:eastAsia="Times New Roman" w:hAnsi="Times New Roman" w:cs="Times New Roman"/>
-          <w:sz w:val="24"/>
-          <w:szCs w:val="24"/>
-          <w:lang w:eastAsia="fr-FR"/>
-        </w:rPr>
-        <w:t>, Google Cloud Platform, etc., ce qui permet aux développeurs d'ajouter des fonctionnalités supplé</w:t>
-      </w:r>
-      <w:r>
-        <w:rPr>
-          <w:rFonts w:ascii="Times New Roman" w:eastAsia="Times New Roman" w:hAnsi="Times New Roman" w:cs="Times New Roman"/>
-          <w:sz w:val="24"/>
-          <w:szCs w:val="24"/>
-          <w:lang w:eastAsia="fr-FR"/>
-        </w:rPr>
-        <w:t>mentaires à leurs applications.</w:t>
-      </w:r>
-    </w:p>
-    <w:p>
-      <w:pPr>
-        <w:spacing w:line="360" w:lineRule="auto"/>
-        <w:jc w:val="both"/>
-        <w:rPr>
-          <w:rFonts w:ascii="Times New Roman" w:eastAsia="Times New Roman" w:hAnsi="Times New Roman" w:cs="Times New Roman"/>
-          <w:sz w:val="24"/>
-          <w:szCs w:val="24"/>
-          <w:lang w:eastAsia="fr-FR"/>
-        </w:rPr>
-      </w:pPr>
-      <w:r>
-        <w:rPr>
-          <w:rFonts w:ascii="Times New Roman" w:eastAsia="Times New Roman" w:hAnsi="Times New Roman" w:cs="Times New Roman"/>
-          <w:sz w:val="24"/>
-          <w:szCs w:val="24"/>
-          <w:lang w:eastAsia="fr-FR"/>
-        </w:rPr>
         <w:t xml:space="preserve">3.2.2 </w:t>
       </w:r>
       <w:proofErr w:type="spellStart"/>
@@ -7116,37 +7604,37 @@
           <w:szCs w:val="24"/>
           <w:lang w:eastAsia="fr-FR"/>
         </w:rPr>
+        <w:t>1. Syntaxe simple : PHP utilise une syntaxe similaire à celle du langage C, ce qui le rend relativement facile à apprendre et à co</w:t>
+      </w:r>
+      <w:r>
+        <w:rPr>
+          <w:rFonts w:ascii="Times New Roman" w:eastAsia="Times New Roman" w:hAnsi="Times New Roman" w:cs="Times New Roman"/>
+          <w:sz w:val="24"/>
+          <w:szCs w:val="24"/>
+          <w:lang w:eastAsia="fr-FR"/>
+        </w:rPr>
+        <w:t>mprendre pour les développeurs.</w:t>
+      </w:r>
+    </w:p>
+    <w:p>
+      <w:pPr>
+        <w:spacing w:line="360" w:lineRule="auto"/>
+        <w:jc w:val="both"/>
+        <w:rPr>
+          <w:rFonts w:ascii="Times New Roman" w:eastAsia="Times New Roman" w:hAnsi="Times New Roman" w:cs="Times New Roman"/>
+          <w:sz w:val="24"/>
+          <w:szCs w:val="24"/>
+          <w:lang w:eastAsia="fr-FR"/>
+        </w:rPr>
+      </w:pPr>
+      <w:r>
+        <w:rPr>
+          <w:rFonts w:ascii="Times New Roman" w:eastAsia="Times New Roman" w:hAnsi="Times New Roman" w:cs="Times New Roman"/>
+          <w:sz w:val="24"/>
+          <w:szCs w:val="24"/>
+          <w:lang w:eastAsia="fr-FR"/>
+        </w:rPr>
         <w:lastRenderedPageBreak/>
-        <w:t>1. Syntaxe simple : PHP utilise une syntaxe similaire à celle du langage C, ce qui le rend relativement facile à apprendre et à co</w:t>
-      </w:r>
-      <w:r>
-        <w:rPr>
-          <w:rFonts w:ascii="Times New Roman" w:eastAsia="Times New Roman" w:hAnsi="Times New Roman" w:cs="Times New Roman"/>
-          <w:sz w:val="24"/>
-          <w:szCs w:val="24"/>
-          <w:lang w:eastAsia="fr-FR"/>
-        </w:rPr>
-        <w:t>mprendre pour les développeurs.</w:t>
-      </w:r>
-    </w:p>
-    <w:p>
-      <w:pPr>
-        <w:spacing w:line="360" w:lineRule="auto"/>
-        <w:jc w:val="both"/>
-        <w:rPr>
-          <w:rFonts w:ascii="Times New Roman" w:eastAsia="Times New Roman" w:hAnsi="Times New Roman" w:cs="Times New Roman"/>
-          <w:sz w:val="24"/>
-          <w:szCs w:val="24"/>
-          <w:lang w:eastAsia="fr-FR"/>
-        </w:rPr>
-      </w:pPr>
-      <w:r>
-        <w:rPr>
-          <w:rFonts w:ascii="Times New Roman" w:eastAsia="Times New Roman" w:hAnsi="Times New Roman" w:cs="Times New Roman"/>
-          <w:sz w:val="24"/>
-          <w:szCs w:val="24"/>
-          <w:lang w:eastAsia="fr-FR"/>
-        </w:rPr>
         <w:t xml:space="preserve">2. Prise en charge de nombreux </w:t>
       </w:r>
       <w:proofErr w:type="spellStart"/>
@@ -7699,71 +8187,80 @@
           <w:szCs w:val="24"/>
           <w:lang w:eastAsia="fr-FR"/>
         </w:rPr>
+        <w:t>Git est un logiciel qui permet</w:t>
+      </w:r>
+      <w:r>
+        <w:rPr>
+          <w:rFonts w:ascii="Times New Roman" w:eastAsia="Times New Roman" w:hAnsi="Times New Roman" w:cs="Times New Roman"/>
+          <w:sz w:val="24"/>
+          <w:szCs w:val="24"/>
+          <w:lang w:eastAsia="fr-FR"/>
+        </w:rPr>
+        <w:t xml:space="preserve"> de contrôle</w:t>
+      </w:r>
+      <w:r>
+        <w:rPr>
+          <w:rFonts w:ascii="Times New Roman" w:eastAsia="Times New Roman" w:hAnsi="Times New Roman" w:cs="Times New Roman"/>
+          <w:sz w:val="24"/>
+          <w:szCs w:val="24"/>
+          <w:lang w:eastAsia="fr-FR"/>
+        </w:rPr>
+        <w:t xml:space="preserve">r les </w:t>
+      </w:r>
+      <w:r>
+        <w:rPr>
+          <w:rFonts w:ascii="Times New Roman" w:eastAsia="Times New Roman" w:hAnsi="Times New Roman" w:cs="Times New Roman"/>
+          <w:sz w:val="24"/>
+          <w:szCs w:val="24"/>
+          <w:lang w:eastAsia="fr-FR"/>
+        </w:rPr>
+        <w:t>version</w:t>
+      </w:r>
+      <w:r>
+        <w:rPr>
+          <w:rFonts w:ascii="Times New Roman" w:eastAsia="Times New Roman" w:hAnsi="Times New Roman" w:cs="Times New Roman"/>
+          <w:sz w:val="24"/>
+          <w:szCs w:val="24"/>
+          <w:lang w:eastAsia="fr-FR"/>
+        </w:rPr>
+        <w:t>s d’un code source. Il est</w:t>
+      </w:r>
+      <w:r>
+        <w:rPr>
+          <w:rFonts w:ascii="Times New Roman" w:eastAsia="Times New Roman" w:hAnsi="Times New Roman" w:cs="Times New Roman"/>
+          <w:sz w:val="24"/>
+          <w:szCs w:val="24"/>
+          <w:lang w:eastAsia="fr-FR"/>
+        </w:rPr>
+        <w:t xml:space="preserve"> utilisé</w:t>
+      </w:r>
+      <w:r>
+        <w:rPr>
+          <w:rFonts w:ascii="Times New Roman" w:eastAsia="Times New Roman" w:hAnsi="Times New Roman" w:cs="Times New Roman"/>
+          <w:sz w:val="24"/>
+          <w:szCs w:val="24"/>
+          <w:lang w:eastAsia="fr-FR"/>
+        </w:rPr>
+        <w:t xml:space="preserve"> </w:t>
+      </w:r>
+      <w:r>
+        <w:rPr>
+          <w:rFonts w:ascii="Times New Roman" w:eastAsia="Times New Roman" w:hAnsi="Times New Roman" w:cs="Times New Roman"/>
+          <w:sz w:val="24"/>
+          <w:szCs w:val="24"/>
+          <w:lang w:eastAsia="fr-FR"/>
+        </w:rPr>
+        <w:t xml:space="preserve">pour gérer et suivre les modifications apportées au code source d'un projet. Il permet de garder une trace </w:t>
+      </w:r>
+      <w:r>
+        <w:rPr>
+          <w:rFonts w:ascii="Times New Roman" w:eastAsia="Times New Roman" w:hAnsi="Times New Roman" w:cs="Times New Roman"/>
+          <w:sz w:val="24"/>
+          <w:szCs w:val="24"/>
+          <w:lang w:eastAsia="fr-FR"/>
+        </w:rPr>
         <w:lastRenderedPageBreak/>
-        <w:t>Git est un logiciel qui permet</w:t>
-      </w:r>
-      <w:r>
-        <w:rPr>
-          <w:rFonts w:ascii="Times New Roman" w:eastAsia="Times New Roman" w:hAnsi="Times New Roman" w:cs="Times New Roman"/>
-          <w:sz w:val="24"/>
-          <w:szCs w:val="24"/>
-          <w:lang w:eastAsia="fr-FR"/>
-        </w:rPr>
-        <w:t xml:space="preserve"> de contrôle</w:t>
-      </w:r>
-      <w:r>
-        <w:rPr>
-          <w:rFonts w:ascii="Times New Roman" w:eastAsia="Times New Roman" w:hAnsi="Times New Roman" w:cs="Times New Roman"/>
-          <w:sz w:val="24"/>
-          <w:szCs w:val="24"/>
-          <w:lang w:eastAsia="fr-FR"/>
-        </w:rPr>
-        <w:t xml:space="preserve">r les </w:t>
-      </w:r>
-      <w:r>
-        <w:rPr>
-          <w:rFonts w:ascii="Times New Roman" w:eastAsia="Times New Roman" w:hAnsi="Times New Roman" w:cs="Times New Roman"/>
-          <w:sz w:val="24"/>
-          <w:szCs w:val="24"/>
-          <w:lang w:eastAsia="fr-FR"/>
-        </w:rPr>
-        <w:t>version</w:t>
-      </w:r>
-      <w:r>
-        <w:rPr>
-          <w:rFonts w:ascii="Times New Roman" w:eastAsia="Times New Roman" w:hAnsi="Times New Roman" w:cs="Times New Roman"/>
-          <w:sz w:val="24"/>
-          <w:szCs w:val="24"/>
-          <w:lang w:eastAsia="fr-FR"/>
-        </w:rPr>
-        <w:t>s d’un code source. Il est</w:t>
-      </w:r>
-      <w:r>
-        <w:rPr>
-          <w:rFonts w:ascii="Times New Roman" w:eastAsia="Times New Roman" w:hAnsi="Times New Roman" w:cs="Times New Roman"/>
-          <w:sz w:val="24"/>
-          <w:szCs w:val="24"/>
-          <w:lang w:eastAsia="fr-FR"/>
-        </w:rPr>
-        <w:t xml:space="preserve"> utilisé</w:t>
-      </w:r>
-      <w:r>
-        <w:rPr>
-          <w:rFonts w:ascii="Times New Roman" w:eastAsia="Times New Roman" w:hAnsi="Times New Roman" w:cs="Times New Roman"/>
-          <w:sz w:val="24"/>
-          <w:szCs w:val="24"/>
-          <w:lang w:eastAsia="fr-FR"/>
-        </w:rPr>
-        <w:t xml:space="preserve"> </w:t>
-      </w:r>
-      <w:r>
-        <w:rPr>
-          <w:rFonts w:ascii="Times New Roman" w:eastAsia="Times New Roman" w:hAnsi="Times New Roman" w:cs="Times New Roman"/>
-          <w:sz w:val="24"/>
-          <w:szCs w:val="24"/>
-          <w:lang w:eastAsia="fr-FR"/>
-        </w:rPr>
-        <w:t xml:space="preserve">pour gérer et suivre les modifications apportées au code source d'un projet. Il permet de garder une trace de l'historique des modifications, de collaborer avec d'autres développeurs et de revenir à des versions antérieures du code si </w:t>
+        <w:t xml:space="preserve">de l'historique des modifications, de collaborer avec d'autres développeurs et de revenir à des versions antérieures du code si </w:t>
       </w:r>
       <w:r>
         <w:rPr>

</xml_diff>

<commit_message>
continuité de la modelisation
</commit_message>
<xml_diff>
--- a/MON-TFC.docx
+++ b/MON-TFC.docx
@@ -3078,27 +3078,7 @@
           <w:szCs w:val="24"/>
           <w:lang w:eastAsia="fr-FR"/>
         </w:rPr>
-        <w:t xml:space="preserve">Nous chercherons à identifier les lacunes ou les besoins non satisfaits en matière de formation </w:t>
-      </w:r>
-      <w:proofErr w:type="gramStart"/>
-      <w:r>
-        <w:rPr>
-          <w:rFonts w:ascii="Times New Roman" w:eastAsia="Times New Roman" w:hAnsi="Times New Roman" w:cs="Times New Roman"/>
-          <w:sz w:val="24"/>
-          <w:szCs w:val="24"/>
-          <w:lang w:eastAsia="fr-FR"/>
-        </w:rPr>
-        <w:t>professionnelle</w:t>
-      </w:r>
-      <w:proofErr w:type="gramEnd"/>
-      <w:r>
-        <w:rPr>
-          <w:rFonts w:ascii="Times New Roman" w:eastAsia="Times New Roman" w:hAnsi="Times New Roman" w:cs="Times New Roman"/>
-          <w:sz w:val="24"/>
-          <w:szCs w:val="24"/>
-          <w:lang w:eastAsia="fr-FR"/>
-        </w:rPr>
-        <w:t xml:space="preserve">, afin de proposer des solutions adaptées </w:t>
+        <w:t xml:space="preserve">Nous chercherons à identifier les lacunes ou les besoins non satisfaits en matière de formation professionnelle, afin de proposer des solutions adaptées </w:t>
       </w:r>
       <w:r>
         <w:rPr>
@@ -3999,7 +3979,17 @@
           <w:szCs w:val="24"/>
           <w:lang w:eastAsia="fr-FR"/>
         </w:rPr>
-        <w:t>1.3 Etude préalable</w:t>
+        <w:t>1.4</w:t>
+      </w:r>
+      <w:r>
+        <w:rPr>
+          <w:rFonts w:ascii="Times New Roman" w:eastAsia="Times New Roman" w:hAnsi="Times New Roman" w:cs="Times New Roman"/>
+          <w:b/>
+          <w:sz w:val="24"/>
+          <w:szCs w:val="24"/>
+          <w:lang w:eastAsia="fr-FR"/>
+        </w:rPr>
+        <w:t xml:space="preserve"> Etude préalable</w:t>
       </w:r>
     </w:p>
     <w:p>
@@ -4098,112 +4088,9 @@
           <w:szCs w:val="24"/>
           <w:lang w:eastAsia="fr-FR"/>
         </w:rPr>
-        <w:t>1.3.1 Analyse du système existant</w:t>
-      </w:r>
-    </w:p>
-    <w:p>
-      <w:pPr>
-        <w:spacing w:after="0" w:line="360" w:lineRule="auto"/>
-        <w:rPr>
-          <w:rFonts w:ascii="Times New Roman" w:eastAsia="Times New Roman" w:hAnsi="Times New Roman" w:cs="Times New Roman"/>
-          <w:sz w:val="24"/>
-          <w:szCs w:val="24"/>
-          <w:lang w:eastAsia="fr-FR"/>
-        </w:rPr>
-      </w:pPr>
-      <w:r>
-        <w:rPr>
-          <w:rFonts w:ascii="Times New Roman" w:eastAsia="Times New Roman" w:hAnsi="Times New Roman" w:cs="Times New Roman"/>
-          <w:sz w:val="24"/>
-          <w:szCs w:val="24"/>
-          <w:lang w:eastAsia="fr-FR"/>
-        </w:rPr>
-        <w:t>De nos jours, il existe plusieurs plateformes de formation en ligne, chacune ayant ses propres avantages et inconvénients. Ces plateformes permettent aux apprenants d'accéder à une variété de cours et de ressources pédagogiques à partir de n'importe quel endroit et à n'impo</w:t>
-      </w:r>
-      <w:r>
-        <w:rPr>
-          <w:rFonts w:ascii="Times New Roman" w:eastAsia="Times New Roman" w:hAnsi="Times New Roman" w:cs="Times New Roman"/>
-          <w:sz w:val="24"/>
-          <w:szCs w:val="24"/>
-          <w:lang w:eastAsia="fr-FR"/>
-        </w:rPr>
-        <w:t xml:space="preserve">rte quel moment. Elles </w:t>
-      </w:r>
-      <w:r>
-        <w:rPr>
-          <w:rFonts w:ascii="Times New Roman" w:eastAsia="Times New Roman" w:hAnsi="Times New Roman" w:cs="Times New Roman"/>
-          <w:sz w:val="24"/>
-          <w:szCs w:val="24"/>
-          <w:lang w:eastAsia="fr-FR"/>
-        </w:rPr>
-        <w:t>permettant aux utilisateurs de suivre des cours à leur propre rythme et selon leur disponibilité.</w:t>
-      </w:r>
-    </w:p>
-    <w:p>
-      <w:pPr>
-        <w:spacing w:after="0" w:line="360" w:lineRule="auto"/>
-        <w:rPr>
-          <w:rFonts w:ascii="Times New Roman" w:eastAsia="Times New Roman" w:hAnsi="Times New Roman" w:cs="Times New Roman"/>
-          <w:sz w:val="24"/>
-          <w:szCs w:val="24"/>
-          <w:lang w:eastAsia="fr-FR"/>
-        </w:rPr>
-      </w:pPr>
-    </w:p>
-    <w:p>
-      <w:pPr>
-        <w:spacing w:after="0" w:line="360" w:lineRule="auto"/>
-        <w:jc w:val="both"/>
-        <w:rPr>
-          <w:rFonts w:ascii="Times New Roman" w:eastAsia="Times New Roman" w:hAnsi="Times New Roman" w:cs="Times New Roman"/>
-          <w:sz w:val="24"/>
-          <w:szCs w:val="24"/>
-          <w:lang w:eastAsia="fr-FR"/>
-        </w:rPr>
-      </w:pPr>
-      <w:r>
-        <w:rPr>
-          <w:rFonts w:ascii="Times New Roman" w:eastAsia="Times New Roman" w:hAnsi="Times New Roman" w:cs="Times New Roman"/>
-          <w:sz w:val="24"/>
-          <w:szCs w:val="24"/>
-          <w:lang w:eastAsia="fr-FR"/>
-        </w:rPr>
-        <w:t>De plus, ces plateformes offrent souvent des fon</w:t>
-      </w:r>
-      <w:r>
-        <w:rPr>
-          <w:rFonts w:ascii="Times New Roman" w:eastAsia="Times New Roman" w:hAnsi="Times New Roman" w:cs="Times New Roman"/>
-          <w:sz w:val="24"/>
-          <w:szCs w:val="24"/>
-          <w:lang w:eastAsia="fr-FR"/>
-        </w:rPr>
-        <w:t xml:space="preserve">ctionnalités interactives comme </w:t>
-      </w:r>
-      <w:r>
-        <w:rPr>
-          <w:rFonts w:ascii="Times New Roman" w:eastAsia="Times New Roman" w:hAnsi="Times New Roman" w:cs="Times New Roman"/>
-          <w:sz w:val="24"/>
-          <w:szCs w:val="24"/>
-          <w:lang w:eastAsia="fr-FR"/>
-        </w:rPr>
-        <w:t>des vidéos de cours, des exercices pratiques, des quiz et des forums de discussion. Cela favorise l'engagement des apprenants et facilite les échanges avec les instructeurs et les autres apprenants, créant ainsi une communauté d'apprentissage en ligne.</w:t>
-      </w:r>
-    </w:p>
-    <w:p>
-      <w:pPr>
-        <w:spacing w:after="0" w:line="360" w:lineRule="auto"/>
-        <w:jc w:val="both"/>
-        <w:rPr>
-          <w:rFonts w:ascii="Times New Roman" w:eastAsia="Times New Roman" w:hAnsi="Times New Roman" w:cs="Times New Roman"/>
-          <w:sz w:val="24"/>
-          <w:szCs w:val="24"/>
-          <w:lang w:eastAsia="fr-FR"/>
-        </w:rPr>
-      </w:pPr>
-    </w:p>
-    <w:p>
-      <w:pPr>
-        <w:spacing w:after="0" w:line="360" w:lineRule="auto"/>
+        <w:t>1.4</w:t>
+      </w:r>
+      <w:r>
         <w:rPr>
           <w:rFonts w:ascii="Times New Roman" w:eastAsia="Times New Roman" w:hAnsi="Times New Roman" w:cs="Times New Roman"/>
           <w:b/>
@@ -4212,8 +4099,112 @@
           <w:szCs w:val="24"/>
           <w:lang w:eastAsia="fr-FR"/>
         </w:rPr>
-      </w:pPr>
-      <w:r>
+        <w:t>.1 Analyse du système existant</w:t>
+      </w:r>
+    </w:p>
+    <w:p>
+      <w:pPr>
+        <w:spacing w:after="0" w:line="360" w:lineRule="auto"/>
+        <w:rPr>
+          <w:rFonts w:ascii="Times New Roman" w:eastAsia="Times New Roman" w:hAnsi="Times New Roman" w:cs="Times New Roman"/>
+          <w:sz w:val="24"/>
+          <w:szCs w:val="24"/>
+          <w:lang w:eastAsia="fr-FR"/>
+        </w:rPr>
+      </w:pPr>
+      <w:r>
+        <w:rPr>
+          <w:rFonts w:ascii="Times New Roman" w:eastAsia="Times New Roman" w:hAnsi="Times New Roman" w:cs="Times New Roman"/>
+          <w:sz w:val="24"/>
+          <w:szCs w:val="24"/>
+          <w:lang w:eastAsia="fr-FR"/>
+        </w:rPr>
+        <w:t>De nos jours, il existe plusieurs plateformes de formation en ligne, chacune ayant ses propres avantages et inconvénients. Ces plateformes permettent aux apprenants d'accéder à une variété de cours et de ressources pédagogiques à partir de n'importe quel endroit et à n'impo</w:t>
+      </w:r>
+      <w:r>
+        <w:rPr>
+          <w:rFonts w:ascii="Times New Roman" w:eastAsia="Times New Roman" w:hAnsi="Times New Roman" w:cs="Times New Roman"/>
+          <w:sz w:val="24"/>
+          <w:szCs w:val="24"/>
+          <w:lang w:eastAsia="fr-FR"/>
+        </w:rPr>
+        <w:t xml:space="preserve">rte quel moment. Elles </w:t>
+      </w:r>
+      <w:r>
+        <w:rPr>
+          <w:rFonts w:ascii="Times New Roman" w:eastAsia="Times New Roman" w:hAnsi="Times New Roman" w:cs="Times New Roman"/>
+          <w:sz w:val="24"/>
+          <w:szCs w:val="24"/>
+          <w:lang w:eastAsia="fr-FR"/>
+        </w:rPr>
+        <w:t>permettant aux utilisateurs de suivre des cours à leur propre rythme et selon leur disponibilité.</w:t>
+      </w:r>
+    </w:p>
+    <w:p>
+      <w:pPr>
+        <w:spacing w:after="0" w:line="360" w:lineRule="auto"/>
+        <w:rPr>
+          <w:rFonts w:ascii="Times New Roman" w:eastAsia="Times New Roman" w:hAnsi="Times New Roman" w:cs="Times New Roman"/>
+          <w:sz w:val="24"/>
+          <w:szCs w:val="24"/>
+          <w:lang w:eastAsia="fr-FR"/>
+        </w:rPr>
+      </w:pPr>
+    </w:p>
+    <w:p>
+      <w:pPr>
+        <w:spacing w:after="0" w:line="360" w:lineRule="auto"/>
+        <w:jc w:val="both"/>
+        <w:rPr>
+          <w:rFonts w:ascii="Times New Roman" w:eastAsia="Times New Roman" w:hAnsi="Times New Roman" w:cs="Times New Roman"/>
+          <w:sz w:val="24"/>
+          <w:szCs w:val="24"/>
+          <w:lang w:eastAsia="fr-FR"/>
+        </w:rPr>
+      </w:pPr>
+      <w:r>
+        <w:rPr>
+          <w:rFonts w:ascii="Times New Roman" w:eastAsia="Times New Roman" w:hAnsi="Times New Roman" w:cs="Times New Roman"/>
+          <w:sz w:val="24"/>
+          <w:szCs w:val="24"/>
+          <w:lang w:eastAsia="fr-FR"/>
+        </w:rPr>
+        <w:t>De plus, ces plateformes offrent souvent des fon</w:t>
+      </w:r>
+      <w:r>
+        <w:rPr>
+          <w:rFonts w:ascii="Times New Roman" w:eastAsia="Times New Roman" w:hAnsi="Times New Roman" w:cs="Times New Roman"/>
+          <w:sz w:val="24"/>
+          <w:szCs w:val="24"/>
+          <w:lang w:eastAsia="fr-FR"/>
+        </w:rPr>
+        <w:t xml:space="preserve">ctionnalités interactives comme </w:t>
+      </w:r>
+      <w:r>
+        <w:rPr>
+          <w:rFonts w:ascii="Times New Roman" w:eastAsia="Times New Roman" w:hAnsi="Times New Roman" w:cs="Times New Roman"/>
+          <w:sz w:val="24"/>
+          <w:szCs w:val="24"/>
+          <w:lang w:eastAsia="fr-FR"/>
+        </w:rPr>
+        <w:t>des vidéos de cours, des exercices pratiques, des quiz et des forums de discussion. Cela favorise l'engagement des apprenants et facilite les échanges avec les instructeurs et les autres apprenants, créant ainsi une communauté d'apprentissage en ligne.</w:t>
+      </w:r>
+    </w:p>
+    <w:p>
+      <w:pPr>
+        <w:spacing w:after="0" w:line="360" w:lineRule="auto"/>
+        <w:jc w:val="both"/>
+        <w:rPr>
+          <w:rFonts w:ascii="Times New Roman" w:eastAsia="Times New Roman" w:hAnsi="Times New Roman" w:cs="Times New Roman"/>
+          <w:sz w:val="24"/>
+          <w:szCs w:val="24"/>
+          <w:lang w:eastAsia="fr-FR"/>
+        </w:rPr>
+      </w:pPr>
+    </w:p>
+    <w:p>
+      <w:pPr>
+        <w:spacing w:after="0" w:line="360" w:lineRule="auto"/>
         <w:rPr>
           <w:rFonts w:ascii="Times New Roman" w:eastAsia="Times New Roman" w:hAnsi="Times New Roman" w:cs="Times New Roman"/>
           <w:b/>
@@ -4222,79 +4213,6 @@
           <w:szCs w:val="24"/>
           <w:lang w:eastAsia="fr-FR"/>
         </w:rPr>
-        <w:t>1.3.1.1 Cas du centre TEGRA</w:t>
-      </w:r>
-    </w:p>
-    <w:p>
-      <w:pPr>
-        <w:spacing w:after="0" w:line="360" w:lineRule="auto"/>
-        <w:jc w:val="both"/>
-        <w:rPr>
-          <w:rFonts w:ascii="Times New Roman" w:eastAsia="Times New Roman" w:hAnsi="Times New Roman" w:cs="Times New Roman"/>
-          <w:sz w:val="24"/>
-          <w:szCs w:val="24"/>
-          <w:lang w:eastAsia="fr-FR"/>
-        </w:rPr>
-      </w:pPr>
-      <w:r>
-        <w:rPr>
-          <w:rFonts w:ascii="Times New Roman" w:eastAsia="Times New Roman" w:hAnsi="Times New Roman" w:cs="Times New Roman"/>
-          <w:sz w:val="24"/>
-          <w:szCs w:val="24"/>
-          <w:lang w:eastAsia="fr-FR"/>
-        </w:rPr>
-        <w:t>Le centre de formation professionnelle procède comme suit pour l’inscription des candidats : Tout d’abord, le candidat s’inscrit en ligne sur leur site internet en remplissant un formulaire d’inscription. Une fois l’inscription terminée, le candidat est invité à se rendre au centre de formation pour finaliser le processus d’inscription. Sur place, le candidat doit fournir les documents requis, tels que des pièces d’identité, et effectuer le paiement des frais de formation. Une fois toutes les étapes complétées, le candidat est officiellement inscrit et peut commencer sa formation au centre.</w:t>
-      </w:r>
-    </w:p>
-    <w:p>
-      <w:pPr>
-        <w:spacing w:after="0" w:line="360" w:lineRule="auto"/>
-        <w:jc w:val="both"/>
-        <w:rPr>
-          <w:rFonts w:ascii="Times New Roman" w:eastAsia="Times New Roman" w:hAnsi="Times New Roman" w:cs="Times New Roman"/>
-          <w:sz w:val="24"/>
-          <w:szCs w:val="24"/>
-          <w:lang w:eastAsia="fr-FR"/>
-        </w:rPr>
-      </w:pPr>
-      <w:r>
-        <w:rPr>
-          <w:rFonts w:ascii="Times New Roman" w:eastAsia="Times New Roman" w:hAnsi="Times New Roman" w:cs="Times New Roman"/>
-          <w:sz w:val="24"/>
-          <w:szCs w:val="24"/>
-          <w:lang w:eastAsia="fr-FR"/>
-        </w:rPr>
-        <w:t>Une fois sur place, un coordonnateur est chargé d’orienter les candidats inscrits vers les formations de leur choix.</w:t>
-      </w:r>
-      <w:r>
-        <w:rPr>
-          <w:rFonts w:ascii="Times New Roman" w:eastAsia="Times New Roman" w:hAnsi="Times New Roman" w:cs="Times New Roman"/>
-          <w:sz w:val="24"/>
-          <w:szCs w:val="24"/>
-          <w:lang w:eastAsia="fr-FR"/>
-        </w:rPr>
-        <w:t xml:space="preserve"> Dans les locaux, les candidats sont accueillis par les formateurs et personnel administratif. Ils sont i</w:t>
-      </w:r>
-      <w:r>
-        <w:rPr>
-          <w:rFonts w:ascii="Times New Roman" w:eastAsia="Times New Roman" w:hAnsi="Times New Roman" w:cs="Times New Roman"/>
-          <w:sz w:val="24"/>
-          <w:szCs w:val="24"/>
-          <w:lang w:eastAsia="fr-FR"/>
-        </w:rPr>
-        <w:t>nformés des horaires des cours.</w:t>
-      </w:r>
-    </w:p>
-    <w:p>
-      <w:pPr>
-        <w:spacing w:after="0" w:line="360" w:lineRule="auto"/>
-        <w:jc w:val="both"/>
-        <w:rPr>
-          <w:rFonts w:ascii="Times New Roman" w:eastAsia="Times New Roman" w:hAnsi="Times New Roman" w:cs="Times New Roman"/>
-          <w:sz w:val="24"/>
-          <w:szCs w:val="24"/>
-          <w:lang w:eastAsia="fr-FR"/>
-        </w:rPr>
       </w:pPr>
       <w:r>
         <w:rPr>
@@ -4305,7 +4223,101 @@
           <w:szCs w:val="24"/>
           <w:lang w:eastAsia="fr-FR"/>
         </w:rPr>
-        <w:t>Evaluation et vérification</w:t>
+        <w:t>1.4</w:t>
+      </w:r>
+      <w:r>
+        <w:rPr>
+          <w:rFonts w:ascii="Times New Roman" w:eastAsia="Times New Roman" w:hAnsi="Times New Roman" w:cs="Times New Roman"/>
+          <w:b/>
+          <w:i/>
+          <w:sz w:val="24"/>
+          <w:szCs w:val="24"/>
+          <w:lang w:eastAsia="fr-FR"/>
+        </w:rPr>
+        <w:t>.1.1 Cas du centre TEGRA</w:t>
+      </w:r>
+    </w:p>
+    <w:p>
+      <w:pPr>
+        <w:spacing w:after="0" w:line="360" w:lineRule="auto"/>
+        <w:jc w:val="both"/>
+        <w:rPr>
+          <w:rFonts w:ascii="Times New Roman" w:eastAsia="Times New Roman" w:hAnsi="Times New Roman" w:cs="Times New Roman"/>
+          <w:sz w:val="24"/>
+          <w:szCs w:val="24"/>
+          <w:lang w:eastAsia="fr-FR"/>
+        </w:rPr>
+      </w:pPr>
+      <w:r>
+        <w:rPr>
+          <w:rFonts w:ascii="Times New Roman" w:eastAsia="Times New Roman" w:hAnsi="Times New Roman" w:cs="Times New Roman"/>
+          <w:sz w:val="24"/>
+          <w:szCs w:val="24"/>
+          <w:lang w:eastAsia="fr-FR"/>
+        </w:rPr>
+        <w:t>Le centre de formation professionnelle procède comme suit pour l’inscription des candidats : Tout d’abord, le candidat s’inscrit en ligne sur leur site internet en remplissant un formulaire d’inscription. Une fois l’inscription terminée, le candidat est invité à se rendre au centre de formation pour finaliser le processus d’inscription. Sur place, le candidat doit fournir les documents requis, tels que des pièces d’identité, et effectuer le paiement des frais de formation. Une fois toutes les étapes complétées, le candidat est officiellement inscrit et peut commencer sa formation au centre.</w:t>
+      </w:r>
+    </w:p>
+    <w:p>
+      <w:pPr>
+        <w:spacing w:after="0" w:line="360" w:lineRule="auto"/>
+        <w:jc w:val="both"/>
+        <w:rPr>
+          <w:rFonts w:ascii="Times New Roman" w:eastAsia="Times New Roman" w:hAnsi="Times New Roman" w:cs="Times New Roman"/>
+          <w:sz w:val="24"/>
+          <w:szCs w:val="24"/>
+          <w:lang w:eastAsia="fr-FR"/>
+        </w:rPr>
+      </w:pPr>
+      <w:r>
+        <w:rPr>
+          <w:rFonts w:ascii="Times New Roman" w:eastAsia="Times New Roman" w:hAnsi="Times New Roman" w:cs="Times New Roman"/>
+          <w:sz w:val="24"/>
+          <w:szCs w:val="24"/>
+          <w:lang w:eastAsia="fr-FR"/>
+        </w:rPr>
+        <w:t>Une fois sur place, un coordonnateur est chargé d’orienter les candidats inscrits vers les formations de leur choix.</w:t>
+      </w:r>
+      <w:r>
+        <w:rPr>
+          <w:rFonts w:ascii="Times New Roman" w:eastAsia="Times New Roman" w:hAnsi="Times New Roman" w:cs="Times New Roman"/>
+          <w:sz w:val="24"/>
+          <w:szCs w:val="24"/>
+          <w:lang w:eastAsia="fr-FR"/>
+        </w:rPr>
+        <w:t xml:space="preserve"> Dans les locaux, les candidats sont accueillis par les formateurs et personnel administratif. Ils sont i</w:t>
+      </w:r>
+      <w:r>
+        <w:rPr>
+          <w:rFonts w:ascii="Times New Roman" w:eastAsia="Times New Roman" w:hAnsi="Times New Roman" w:cs="Times New Roman"/>
+          <w:sz w:val="24"/>
+          <w:szCs w:val="24"/>
+          <w:lang w:eastAsia="fr-FR"/>
+        </w:rPr>
+        <w:t>nformés des horaires des cours.</w:t>
+      </w:r>
+    </w:p>
+    <w:p>
+      <w:pPr>
+        <w:spacing w:after="0" w:line="360" w:lineRule="auto"/>
+        <w:jc w:val="both"/>
+        <w:rPr>
+          <w:rFonts w:ascii="Times New Roman" w:eastAsia="Times New Roman" w:hAnsi="Times New Roman" w:cs="Times New Roman"/>
+          <w:sz w:val="24"/>
+          <w:szCs w:val="24"/>
+          <w:lang w:eastAsia="fr-FR"/>
+        </w:rPr>
+      </w:pPr>
+      <w:r>
+        <w:rPr>
+          <w:rFonts w:ascii="Times New Roman" w:eastAsia="Times New Roman" w:hAnsi="Times New Roman" w:cs="Times New Roman"/>
+          <w:b/>
+          <w:i/>
+          <w:sz w:val="24"/>
+          <w:szCs w:val="24"/>
+          <w:lang w:eastAsia="fr-FR"/>
+        </w:rPr>
+        <w:t>Evaluation et Certification</w:t>
       </w:r>
       <w:r>
         <w:rPr>
@@ -4673,7 +4685,18 @@
           <w:szCs w:val="24"/>
           <w:lang w:eastAsia="fr-FR"/>
         </w:rPr>
-        <w:t>1.3.1.2</w:t>
+        <w:t>1.4</w:t>
+      </w:r>
+      <w:r>
+        <w:rPr>
+          <w:rFonts w:ascii="Times New Roman" w:eastAsia="Times New Roman" w:hAnsi="Times New Roman" w:cs="Times New Roman"/>
+          <w:b/>
+          <w:i/>
+          <w:sz w:val="24"/>
+          <w:szCs w:val="24"/>
+          <w:lang w:eastAsia="fr-FR"/>
+        </w:rPr>
+        <w:t>.1.2</w:t>
       </w:r>
       <w:r>
         <w:rPr>
@@ -5429,8 +5452,6 @@
           <w:lang w:eastAsia="fr-FR"/>
         </w:rPr>
       </w:pPr>
-      <w:bookmarkStart w:id="0" w:name="_GoBack"/>
-      <w:bookmarkEnd w:id="0"/>
     </w:p>
     <w:p>
       <w:pPr>
@@ -5905,7 +5926,17 @@
           <w:szCs w:val="24"/>
           <w:lang w:eastAsia="fr-FR"/>
         </w:rPr>
-        <w:t>1.4 Critique du système</w:t>
+        <w:t>1.5</w:t>
+      </w:r>
+      <w:r>
+        <w:rPr>
+          <w:rFonts w:ascii="Times New Roman" w:eastAsia="Times New Roman" w:hAnsi="Times New Roman" w:cs="Times New Roman"/>
+          <w:b/>
+          <w:sz w:val="24"/>
+          <w:szCs w:val="24"/>
+          <w:lang w:eastAsia="fr-FR"/>
+        </w:rPr>
+        <w:t xml:space="preserve"> Critique du système</w:t>
       </w:r>
     </w:p>
     <w:p>
@@ -5913,6 +5944,7 @@
         <w:spacing w:after="0" w:line="240" w:lineRule="auto"/>
         <w:rPr>
           <w:rFonts w:ascii="Times New Roman" w:eastAsia="Times New Roman" w:hAnsi="Times New Roman" w:cs="Times New Roman"/>
+          <w:b/>
           <w:sz w:val="24"/>
           <w:szCs w:val="24"/>
           <w:lang w:eastAsia="fr-FR"/>
@@ -5924,19 +5956,23 @@
         <w:spacing w:after="0" w:line="240" w:lineRule="auto"/>
         <w:rPr>
           <w:rFonts w:ascii="Times New Roman" w:eastAsia="Times New Roman" w:hAnsi="Times New Roman" w:cs="Times New Roman"/>
-          <w:sz w:val="24"/>
-          <w:szCs w:val="24"/>
-          <w:lang w:eastAsia="fr-FR"/>
-        </w:rPr>
-      </w:pPr>
-      <w:r>
-        <w:rPr>
-          <w:rFonts w:ascii="Times New Roman" w:eastAsia="Times New Roman" w:hAnsi="Times New Roman" w:cs="Times New Roman"/>
-          <w:sz w:val="24"/>
-          <w:szCs w:val="24"/>
-          <w:lang w:eastAsia="fr-FR"/>
-        </w:rPr>
-        <w:t>Cependant, malgré ces avantages, il existe également des inconvénients associés aux plateformes de formation en ligne. Certains apprenants peuvent trouver difficile de rester motivés et disciplinés lorsqu'ils étudient de manière autonome, sans la structure d'un environnement d'apprentissage traditionnel. De plus, l'absence de supervision directe peut rendre difficile la résolution rapide des problèmes ou la clarification des concepts.</w:t>
+          <w:b/>
+          <w:i/>
+          <w:sz w:val="24"/>
+          <w:szCs w:val="24"/>
+          <w:lang w:eastAsia="fr-FR"/>
+        </w:rPr>
+      </w:pPr>
+      <w:r>
+        <w:rPr>
+          <w:rFonts w:ascii="Times New Roman" w:eastAsia="Times New Roman" w:hAnsi="Times New Roman" w:cs="Times New Roman"/>
+          <w:b/>
+          <w:i/>
+          <w:sz w:val="24"/>
+          <w:szCs w:val="24"/>
+          <w:lang w:eastAsia="fr-FR"/>
+        </w:rPr>
+        <w:t>1.5.1 Point fort</w:t>
       </w:r>
     </w:p>
     <w:p>
@@ -5944,11 +5980,469 @@
         <w:spacing w:after="0" w:line="240" w:lineRule="auto"/>
         <w:rPr>
           <w:rFonts w:ascii="Times New Roman" w:eastAsia="Times New Roman" w:hAnsi="Times New Roman" w:cs="Times New Roman"/>
-          <w:sz w:val="24"/>
-          <w:szCs w:val="24"/>
-          <w:lang w:eastAsia="fr-FR"/>
-        </w:rPr>
-      </w:pPr>
+          <w:b/>
+          <w:sz w:val="24"/>
+          <w:szCs w:val="24"/>
+          <w:lang w:eastAsia="fr-FR"/>
+        </w:rPr>
+      </w:pPr>
+    </w:p>
+    <w:p>
+      <w:pPr>
+        <w:spacing w:after="0" w:line="360" w:lineRule="auto"/>
+        <w:rPr>
+          <w:rFonts w:ascii="Times New Roman" w:eastAsia="Times New Roman" w:hAnsi="Times New Roman" w:cs="Times New Roman"/>
+          <w:sz w:val="24"/>
+          <w:szCs w:val="24"/>
+          <w:lang w:eastAsia="fr-FR"/>
+        </w:rPr>
+      </w:pPr>
+      <w:r>
+        <w:rPr>
+          <w:rFonts w:ascii="Times New Roman" w:eastAsia="Times New Roman" w:hAnsi="Times New Roman" w:cs="Times New Roman"/>
+          <w:sz w:val="24"/>
+          <w:szCs w:val="24"/>
+          <w:lang w:eastAsia="fr-FR"/>
+        </w:rPr>
+        <w:t>Le système actuel du centre de formation</w:t>
+      </w:r>
+      <w:r>
+        <w:rPr>
+          <w:rFonts w:ascii="Times New Roman" w:eastAsia="Times New Roman" w:hAnsi="Times New Roman" w:cs="Times New Roman"/>
+          <w:sz w:val="24"/>
+          <w:szCs w:val="24"/>
+          <w:lang w:eastAsia="fr-FR"/>
+        </w:rPr>
+        <w:t xml:space="preserve"> TEGRA</w:t>
+      </w:r>
+      <w:r>
+        <w:rPr>
+          <w:rFonts w:ascii="Times New Roman" w:eastAsia="Times New Roman" w:hAnsi="Times New Roman" w:cs="Times New Roman"/>
+          <w:sz w:val="24"/>
+          <w:szCs w:val="24"/>
+          <w:lang w:eastAsia="fr-FR"/>
+        </w:rPr>
+        <w:t xml:space="preserve"> présente plusieurs points forts :</w:t>
+      </w:r>
+    </w:p>
+    <w:p>
+      <w:pPr>
+        <w:spacing w:after="0" w:line="360" w:lineRule="auto"/>
+        <w:rPr>
+          <w:rFonts w:ascii="Times New Roman" w:eastAsia="Times New Roman" w:hAnsi="Times New Roman" w:cs="Times New Roman"/>
+          <w:sz w:val="24"/>
+          <w:szCs w:val="24"/>
+          <w:lang w:eastAsia="fr-FR"/>
+        </w:rPr>
+      </w:pPr>
+    </w:p>
+    <w:p>
+      <w:pPr>
+        <w:pStyle w:val="Paragraphedeliste"/>
+        <w:numPr>
+          <w:ilvl w:val="0"/>
+          <w:numId w:val="2"/>
+        </w:numPr>
+        <w:spacing w:after="0" w:line="360" w:lineRule="auto"/>
+        <w:rPr>
+          <w:rFonts w:ascii="Times New Roman" w:eastAsia="Times New Roman" w:hAnsi="Times New Roman" w:cs="Times New Roman"/>
+          <w:sz w:val="24"/>
+          <w:szCs w:val="24"/>
+          <w:lang w:eastAsia="fr-FR"/>
+        </w:rPr>
+      </w:pPr>
+      <w:r>
+        <w:rPr>
+          <w:rFonts w:ascii="Times New Roman" w:eastAsia="Times New Roman" w:hAnsi="Times New Roman" w:cs="Times New Roman"/>
+          <w:sz w:val="24"/>
+          <w:szCs w:val="24"/>
+          <w:lang w:eastAsia="fr-FR"/>
+        </w:rPr>
+        <w:t xml:space="preserve">Inscription en </w:t>
+      </w:r>
+      <w:r>
+        <w:rPr>
+          <w:rFonts w:ascii="Times New Roman" w:eastAsia="Times New Roman" w:hAnsi="Times New Roman" w:cs="Times New Roman"/>
+          <w:sz w:val="24"/>
+          <w:szCs w:val="24"/>
+          <w:lang w:eastAsia="fr-FR"/>
+        </w:rPr>
+        <w:t>ligne : Le fait que les</w:t>
+      </w:r>
+      <w:r>
+        <w:rPr>
+          <w:rFonts w:ascii="Times New Roman" w:eastAsia="Times New Roman" w:hAnsi="Times New Roman" w:cs="Times New Roman"/>
+          <w:sz w:val="24"/>
+          <w:szCs w:val="24"/>
+          <w:lang w:eastAsia="fr-FR"/>
+        </w:rPr>
+        <w:t xml:space="preserve"> candidats s'inscrivent</w:t>
+      </w:r>
+      <w:r>
+        <w:rPr>
+          <w:rFonts w:ascii="Times New Roman" w:eastAsia="Times New Roman" w:hAnsi="Times New Roman" w:cs="Times New Roman"/>
+          <w:sz w:val="24"/>
+          <w:szCs w:val="24"/>
+          <w:lang w:eastAsia="fr-FR"/>
+        </w:rPr>
+        <w:t xml:space="preserve"> en ligne facilite</w:t>
+      </w:r>
+      <w:r>
+        <w:rPr>
+          <w:rFonts w:ascii="Times New Roman" w:eastAsia="Times New Roman" w:hAnsi="Times New Roman" w:cs="Times New Roman"/>
+          <w:sz w:val="24"/>
+          <w:szCs w:val="24"/>
+          <w:lang w:eastAsia="fr-FR"/>
+        </w:rPr>
+        <w:t xml:space="preserve"> le processus d'inscription</w:t>
+      </w:r>
+      <w:r>
+        <w:rPr>
+          <w:rFonts w:ascii="Times New Roman" w:eastAsia="Times New Roman" w:hAnsi="Times New Roman" w:cs="Times New Roman"/>
+          <w:sz w:val="24"/>
+          <w:szCs w:val="24"/>
+          <w:lang w:eastAsia="fr-FR"/>
+        </w:rPr>
+        <w:t>. Cela permet aux candidats de s'inscrire à tout moment et de n'importe où, sans avoir à se déplacer physiquement au centre de formation.</w:t>
+      </w:r>
+    </w:p>
+    <w:p>
+      <w:pPr>
+        <w:pStyle w:val="Paragraphedeliste"/>
+        <w:spacing w:after="0" w:line="360" w:lineRule="auto"/>
+        <w:rPr>
+          <w:rFonts w:ascii="Times New Roman" w:eastAsia="Times New Roman" w:hAnsi="Times New Roman" w:cs="Times New Roman"/>
+          <w:sz w:val="24"/>
+          <w:szCs w:val="24"/>
+          <w:lang w:eastAsia="fr-FR"/>
+        </w:rPr>
+      </w:pPr>
+    </w:p>
+    <w:p>
+      <w:pPr>
+        <w:pStyle w:val="Paragraphedeliste"/>
+        <w:numPr>
+          <w:ilvl w:val="0"/>
+          <w:numId w:val="2"/>
+        </w:numPr>
+        <w:spacing w:after="0" w:line="360" w:lineRule="auto"/>
+        <w:rPr>
+          <w:rFonts w:ascii="Times New Roman" w:eastAsia="Times New Roman" w:hAnsi="Times New Roman" w:cs="Times New Roman"/>
+          <w:sz w:val="24"/>
+          <w:szCs w:val="24"/>
+          <w:lang w:eastAsia="fr-FR"/>
+        </w:rPr>
+      </w:pPr>
+      <w:r>
+        <w:rPr>
+          <w:rFonts w:ascii="Times New Roman" w:eastAsia="Times New Roman" w:hAnsi="Times New Roman" w:cs="Times New Roman"/>
+          <w:sz w:val="24"/>
+          <w:szCs w:val="24"/>
+          <w:lang w:eastAsia="fr-FR"/>
+        </w:rPr>
+        <w:t>Évaluation continue : Le système d'évaluation continue tout au long de la formation permet de mesurer régulièrement les progrès des candidats</w:t>
+      </w:r>
+      <w:r>
+        <w:rPr>
+          <w:rFonts w:ascii="Times New Roman" w:eastAsia="Times New Roman" w:hAnsi="Times New Roman" w:cs="Times New Roman"/>
+          <w:sz w:val="24"/>
+          <w:szCs w:val="24"/>
+          <w:lang w:eastAsia="fr-FR"/>
+        </w:rPr>
+        <w:t>.</w:t>
+      </w:r>
+    </w:p>
+    <w:p>
+      <w:pPr>
+        <w:pStyle w:val="Paragraphedeliste"/>
+        <w:numPr>
+          <w:ilvl w:val="0"/>
+          <w:numId w:val="2"/>
+        </w:numPr>
+        <w:spacing w:after="0" w:line="360" w:lineRule="auto"/>
+        <w:rPr>
+          <w:rFonts w:ascii="Times New Roman" w:eastAsia="Times New Roman" w:hAnsi="Times New Roman" w:cs="Times New Roman"/>
+          <w:sz w:val="24"/>
+          <w:szCs w:val="24"/>
+          <w:lang w:eastAsia="fr-FR"/>
+        </w:rPr>
+      </w:pPr>
+      <w:r>
+        <w:rPr>
+          <w:rFonts w:ascii="Times New Roman" w:eastAsia="Times New Roman" w:hAnsi="Times New Roman" w:cs="Times New Roman"/>
+          <w:sz w:val="24"/>
+          <w:szCs w:val="24"/>
+          <w:lang w:eastAsia="fr-FR"/>
+        </w:rPr>
+        <w:t>Certification reconnue : Le centre de formation délivre des certificats de réussite ou des diplômes qui sont reconnus</w:t>
+      </w:r>
+      <w:r>
+        <w:rPr>
+          <w:rFonts w:ascii="Times New Roman" w:eastAsia="Times New Roman" w:hAnsi="Times New Roman" w:cs="Times New Roman"/>
+          <w:sz w:val="24"/>
+          <w:szCs w:val="24"/>
+          <w:lang w:eastAsia="fr-FR"/>
+        </w:rPr>
+        <w:t xml:space="preserve"> par le droit congolais</w:t>
+      </w:r>
+      <w:r>
+        <w:rPr>
+          <w:rFonts w:ascii="Times New Roman" w:eastAsia="Times New Roman" w:hAnsi="Times New Roman" w:cs="Times New Roman"/>
+          <w:sz w:val="24"/>
+          <w:szCs w:val="24"/>
+          <w:lang w:eastAsia="fr-FR"/>
+        </w:rPr>
+        <w:t xml:space="preserve"> et</w:t>
+      </w:r>
+      <w:r>
+        <w:rPr>
+          <w:rFonts w:ascii="Times New Roman" w:eastAsia="Times New Roman" w:hAnsi="Times New Roman" w:cs="Times New Roman"/>
+          <w:sz w:val="24"/>
+          <w:szCs w:val="24"/>
+          <w:lang w:eastAsia="fr-FR"/>
+        </w:rPr>
+        <w:t xml:space="preserve"> qui sont</w:t>
+      </w:r>
+      <w:r>
+        <w:rPr>
+          <w:rFonts w:ascii="Times New Roman" w:eastAsia="Times New Roman" w:hAnsi="Times New Roman" w:cs="Times New Roman"/>
+          <w:sz w:val="24"/>
+          <w:szCs w:val="24"/>
+          <w:lang w:eastAsia="fr-FR"/>
+        </w:rPr>
+        <w:t xml:space="preserve"> valorisés sur le marché du travail</w:t>
+      </w:r>
+      <w:r>
+        <w:rPr>
+          <w:rFonts w:ascii="Times New Roman" w:eastAsia="Times New Roman" w:hAnsi="Times New Roman" w:cs="Times New Roman"/>
+          <w:sz w:val="24"/>
+          <w:szCs w:val="24"/>
+          <w:lang w:eastAsia="fr-FR"/>
+        </w:rPr>
+        <w:t>.</w:t>
+      </w:r>
+    </w:p>
+    <w:p>
+      <w:pPr>
+        <w:pStyle w:val="Paragraphedeliste"/>
+        <w:spacing w:line="360" w:lineRule="auto"/>
+        <w:rPr>
+          <w:rFonts w:ascii="Times New Roman" w:eastAsia="Times New Roman" w:hAnsi="Times New Roman" w:cs="Times New Roman"/>
+          <w:sz w:val="24"/>
+          <w:szCs w:val="24"/>
+          <w:lang w:eastAsia="fr-FR"/>
+        </w:rPr>
+      </w:pPr>
+    </w:p>
+    <w:p>
+      <w:pPr>
+        <w:spacing w:after="0" w:line="360" w:lineRule="auto"/>
+        <w:rPr>
+          <w:rFonts w:ascii="Times New Roman" w:eastAsia="Times New Roman" w:hAnsi="Times New Roman" w:cs="Times New Roman"/>
+          <w:sz w:val="24"/>
+          <w:szCs w:val="24"/>
+          <w:lang w:eastAsia="fr-FR"/>
+        </w:rPr>
+      </w:pPr>
+      <w:r>
+        <w:rPr>
+          <w:rFonts w:ascii="Times New Roman" w:eastAsia="Times New Roman" w:hAnsi="Times New Roman" w:cs="Times New Roman"/>
+          <w:sz w:val="24"/>
+          <w:szCs w:val="24"/>
+          <w:lang w:eastAsia="fr-FR"/>
+        </w:rPr>
+        <w:t xml:space="preserve">Quand a la plateforme Digital Ad Expert, voici quelques-uns de </w:t>
+      </w:r>
+      <w:r>
+        <w:rPr>
+          <w:rFonts w:ascii="Times New Roman" w:eastAsia="Times New Roman" w:hAnsi="Times New Roman" w:cs="Times New Roman"/>
+          <w:sz w:val="24"/>
+          <w:szCs w:val="24"/>
+          <w:lang w:eastAsia="fr-FR"/>
+        </w:rPr>
+        <w:t>ces points forts</w:t>
+      </w:r>
+      <w:r>
+        <w:rPr>
+          <w:rFonts w:ascii="Times New Roman" w:eastAsia="Times New Roman" w:hAnsi="Times New Roman" w:cs="Times New Roman"/>
+          <w:sz w:val="24"/>
+          <w:szCs w:val="24"/>
+          <w:lang w:eastAsia="fr-FR"/>
+        </w:rPr>
+        <w:t> :</w:t>
+      </w:r>
+    </w:p>
+    <w:p>
+      <w:pPr>
+        <w:spacing w:after="0" w:line="360" w:lineRule="auto"/>
+        <w:rPr>
+          <w:rFonts w:ascii="Times New Roman" w:eastAsia="Times New Roman" w:hAnsi="Times New Roman" w:cs="Times New Roman"/>
+          <w:sz w:val="24"/>
+          <w:szCs w:val="24"/>
+          <w:lang w:eastAsia="fr-FR"/>
+        </w:rPr>
+      </w:pPr>
+    </w:p>
+    <w:p>
+      <w:pPr>
+        <w:pStyle w:val="Paragraphedeliste"/>
+        <w:numPr>
+          <w:ilvl w:val="0"/>
+          <w:numId w:val="2"/>
+        </w:numPr>
+        <w:spacing w:after="0" w:line="360" w:lineRule="auto"/>
+        <w:rPr>
+          <w:rFonts w:ascii="Times New Roman" w:eastAsia="Times New Roman" w:hAnsi="Times New Roman" w:cs="Times New Roman"/>
+          <w:sz w:val="24"/>
+          <w:szCs w:val="24"/>
+          <w:lang w:eastAsia="fr-FR"/>
+        </w:rPr>
+      </w:pPr>
+      <w:r>
+        <w:rPr>
+          <w:rFonts w:ascii="Times New Roman" w:eastAsia="Times New Roman" w:hAnsi="Times New Roman" w:cs="Times New Roman"/>
+          <w:sz w:val="24"/>
+          <w:szCs w:val="24"/>
+          <w:lang w:eastAsia="fr-FR"/>
+        </w:rPr>
+        <w:t>Accessibilité : La plateforme permet</w:t>
+      </w:r>
+      <w:r>
+        <w:rPr>
+          <w:rFonts w:ascii="Times New Roman" w:eastAsia="Times New Roman" w:hAnsi="Times New Roman" w:cs="Times New Roman"/>
+          <w:sz w:val="24"/>
+          <w:szCs w:val="24"/>
+          <w:lang w:eastAsia="fr-FR"/>
+        </w:rPr>
+        <w:t xml:space="preserve"> aux apprenants d'accéder aux cours et aux ressources pédagogiques à tout moment et de n'importe où, tant qu'ils disposent d'une connexion Internet. Cela permet aux apprenants de suivre les cours selon leur propre emploi du temps.</w:t>
+      </w:r>
+    </w:p>
+    <w:p>
+      <w:pPr>
+        <w:spacing w:after="0" w:line="360" w:lineRule="auto"/>
+        <w:rPr>
+          <w:rFonts w:ascii="Times New Roman" w:eastAsia="Times New Roman" w:hAnsi="Times New Roman" w:cs="Times New Roman"/>
+          <w:sz w:val="24"/>
+          <w:szCs w:val="24"/>
+          <w:lang w:eastAsia="fr-FR"/>
+        </w:rPr>
+      </w:pPr>
+    </w:p>
+    <w:p>
+      <w:pPr>
+        <w:pStyle w:val="Paragraphedeliste"/>
+        <w:numPr>
+          <w:ilvl w:val="0"/>
+          <w:numId w:val="2"/>
+        </w:numPr>
+        <w:spacing w:after="0" w:line="360" w:lineRule="auto"/>
+        <w:rPr>
+          <w:rFonts w:ascii="Times New Roman" w:eastAsia="Times New Roman" w:hAnsi="Times New Roman" w:cs="Times New Roman"/>
+          <w:sz w:val="24"/>
+          <w:szCs w:val="24"/>
+          <w:lang w:eastAsia="fr-FR"/>
+        </w:rPr>
+      </w:pPr>
+      <w:r>
+        <w:rPr>
+          <w:rFonts w:ascii="Times New Roman" w:eastAsia="Times New Roman" w:hAnsi="Times New Roman" w:cs="Times New Roman"/>
+          <w:sz w:val="24"/>
+          <w:szCs w:val="24"/>
+          <w:lang w:eastAsia="fr-FR"/>
+        </w:rPr>
+        <w:t>Personnalisation : La plateforme</w:t>
+      </w:r>
+      <w:r>
+        <w:rPr>
+          <w:rFonts w:ascii="Times New Roman" w:eastAsia="Times New Roman" w:hAnsi="Times New Roman" w:cs="Times New Roman"/>
+          <w:sz w:val="24"/>
+          <w:szCs w:val="24"/>
+          <w:lang w:eastAsia="fr-FR"/>
+        </w:rPr>
+        <w:t xml:space="preserve"> </w:t>
+      </w:r>
+      <w:r>
+        <w:rPr>
+          <w:rFonts w:ascii="Times New Roman" w:eastAsia="Times New Roman" w:hAnsi="Times New Roman" w:cs="Times New Roman"/>
+          <w:sz w:val="24"/>
+          <w:szCs w:val="24"/>
+          <w:lang w:eastAsia="fr-FR"/>
+        </w:rPr>
+        <w:t>permet aux apprenants de</w:t>
+      </w:r>
+      <w:r>
+        <w:rPr>
+          <w:rFonts w:ascii="Times New Roman" w:eastAsia="Times New Roman" w:hAnsi="Times New Roman" w:cs="Times New Roman"/>
+          <w:sz w:val="24"/>
+          <w:szCs w:val="24"/>
+          <w:lang w:eastAsia="fr-FR"/>
+        </w:rPr>
+        <w:t xml:space="preserve"> suivre</w:t>
+      </w:r>
+      <w:r>
+        <w:rPr>
+          <w:rFonts w:ascii="Times New Roman" w:eastAsia="Times New Roman" w:hAnsi="Times New Roman" w:cs="Times New Roman"/>
+          <w:sz w:val="24"/>
+          <w:szCs w:val="24"/>
+          <w:lang w:eastAsia="fr-FR"/>
+        </w:rPr>
+        <w:t xml:space="preserve"> la formation selon</w:t>
+      </w:r>
+      <w:r>
+        <w:rPr>
+          <w:rFonts w:ascii="Times New Roman" w:eastAsia="Times New Roman" w:hAnsi="Times New Roman" w:cs="Times New Roman"/>
+          <w:sz w:val="24"/>
+          <w:szCs w:val="24"/>
+          <w:lang w:eastAsia="fr-FR"/>
+        </w:rPr>
+        <w:t xml:space="preserve"> leur propre rythme d'apprentissage.</w:t>
+      </w:r>
+    </w:p>
+    <w:p>
+      <w:pPr>
+        <w:spacing w:after="0" w:line="360" w:lineRule="auto"/>
+        <w:rPr>
+          <w:rFonts w:ascii="Times New Roman" w:eastAsia="Times New Roman" w:hAnsi="Times New Roman" w:cs="Times New Roman"/>
+          <w:sz w:val="24"/>
+          <w:szCs w:val="24"/>
+          <w:lang w:eastAsia="fr-FR"/>
+        </w:rPr>
+      </w:pPr>
+    </w:p>
+    <w:p>
+      <w:pPr>
+        <w:pStyle w:val="Paragraphedeliste"/>
+        <w:numPr>
+          <w:ilvl w:val="0"/>
+          <w:numId w:val="2"/>
+        </w:numPr>
+        <w:spacing w:after="0" w:line="360" w:lineRule="auto"/>
+        <w:rPr>
+          <w:rFonts w:ascii="Times New Roman" w:eastAsia="Times New Roman" w:hAnsi="Times New Roman" w:cs="Times New Roman"/>
+          <w:sz w:val="24"/>
+          <w:szCs w:val="24"/>
+          <w:lang w:eastAsia="fr-FR"/>
+        </w:rPr>
+      </w:pPr>
+      <w:r>
+        <w:rPr>
+          <w:rFonts w:ascii="Times New Roman" w:eastAsia="Times New Roman" w:hAnsi="Times New Roman" w:cs="Times New Roman"/>
+          <w:sz w:val="24"/>
+          <w:szCs w:val="24"/>
+          <w:lang w:eastAsia="fr-FR"/>
+        </w:rPr>
+        <w:lastRenderedPageBreak/>
+        <w:t xml:space="preserve">Cours gratuit : </w:t>
+      </w:r>
+      <w:r>
+        <w:rPr>
+          <w:rFonts w:ascii="Times New Roman" w:eastAsia="Times New Roman" w:hAnsi="Times New Roman" w:cs="Times New Roman"/>
+          <w:sz w:val="24"/>
+          <w:szCs w:val="24"/>
+          <w:lang w:eastAsia="fr-FR"/>
+        </w:rPr>
+        <w:t>la gratuité de la formation est le plus grand des points forts de la plateforme.</w:t>
+      </w:r>
     </w:p>
     <w:p>
       <w:pPr>
@@ -5966,41 +6460,8 @@
         <w:spacing w:after="0" w:line="240" w:lineRule="auto"/>
         <w:rPr>
           <w:rFonts w:ascii="Times New Roman" w:eastAsia="Times New Roman" w:hAnsi="Times New Roman" w:cs="Times New Roman"/>
-          <w:sz w:val="24"/>
-          <w:szCs w:val="24"/>
-          <w:lang w:eastAsia="fr-FR"/>
-        </w:rPr>
-      </w:pPr>
-    </w:p>
-    <w:p>
-      <w:pPr>
-        <w:jc w:val="both"/>
-        <w:rPr>
-          <w:rFonts w:ascii="Times New Roman" w:eastAsia="Times New Roman" w:hAnsi="Times New Roman" w:cs="Times New Roman"/>
-          <w:sz w:val="24"/>
-          <w:szCs w:val="24"/>
-          <w:lang w:eastAsia="fr-FR"/>
-        </w:rPr>
-      </w:pPr>
-    </w:p>
-    <w:p>
-      <w:pPr>
-        <w:jc w:val="both"/>
-        <w:rPr>
-          <w:rFonts w:ascii="Times New Roman" w:eastAsia="Times New Roman" w:hAnsi="Times New Roman" w:cs="Times New Roman"/>
-          <w:sz w:val="24"/>
-          <w:szCs w:val="24"/>
-          <w:lang w:eastAsia="fr-FR"/>
-        </w:rPr>
-      </w:pPr>
-    </w:p>
-    <w:p>
-      <w:pPr>
-        <w:spacing w:line="360" w:lineRule="auto"/>
-        <w:jc w:val="both"/>
-        <w:rPr>
-          <w:rFonts w:ascii="Times New Roman" w:eastAsia="Times New Roman" w:hAnsi="Times New Roman" w:cs="Times New Roman"/>
           <w:b/>
+          <w:i/>
           <w:sz w:val="24"/>
           <w:szCs w:val="24"/>
           <w:lang w:eastAsia="fr-FR"/>
@@ -6010,6 +6471,1087 @@
         <w:rPr>
           <w:rFonts w:ascii="Times New Roman" w:eastAsia="Times New Roman" w:hAnsi="Times New Roman" w:cs="Times New Roman"/>
           <w:b/>
+          <w:i/>
+          <w:sz w:val="24"/>
+          <w:szCs w:val="24"/>
+          <w:lang w:eastAsia="fr-FR"/>
+        </w:rPr>
+        <w:t>1.5.3 Point faible</w:t>
+      </w:r>
+    </w:p>
+    <w:p>
+      <w:pPr>
+        <w:spacing w:after="0" w:line="240" w:lineRule="auto"/>
+        <w:rPr>
+          <w:rFonts w:ascii="Times New Roman" w:eastAsia="Times New Roman" w:hAnsi="Times New Roman" w:cs="Times New Roman"/>
+          <w:b/>
+          <w:i/>
+          <w:sz w:val="24"/>
+          <w:szCs w:val="24"/>
+          <w:lang w:eastAsia="fr-FR"/>
+        </w:rPr>
+      </w:pPr>
+    </w:p>
+    <w:p>
+      <w:pPr>
+        <w:spacing w:after="0" w:line="240" w:lineRule="auto"/>
+        <w:rPr>
+          <w:rFonts w:ascii="Times New Roman" w:eastAsia="Times New Roman" w:hAnsi="Times New Roman" w:cs="Times New Roman"/>
+          <w:sz w:val="24"/>
+          <w:szCs w:val="24"/>
+          <w:lang w:eastAsia="fr-FR"/>
+        </w:rPr>
+      </w:pPr>
+      <w:r>
+        <w:rPr>
+          <w:rFonts w:ascii="Times New Roman" w:eastAsia="Times New Roman" w:hAnsi="Times New Roman" w:cs="Times New Roman"/>
+          <w:sz w:val="24"/>
+          <w:szCs w:val="24"/>
+          <w:lang w:eastAsia="fr-FR"/>
+        </w:rPr>
+        <w:t>Les points faibles du centre de formation peuvent inclure :</w:t>
+      </w:r>
+    </w:p>
+    <w:p>
+      <w:pPr>
+        <w:spacing w:after="0" w:line="240" w:lineRule="auto"/>
+        <w:rPr>
+          <w:rFonts w:ascii="Times New Roman" w:eastAsia="Times New Roman" w:hAnsi="Times New Roman" w:cs="Times New Roman"/>
+          <w:sz w:val="24"/>
+          <w:szCs w:val="24"/>
+          <w:lang w:eastAsia="fr-FR"/>
+        </w:rPr>
+      </w:pPr>
+    </w:p>
+    <w:p>
+      <w:pPr>
+        <w:pStyle w:val="Paragraphedeliste"/>
+        <w:numPr>
+          <w:ilvl w:val="0"/>
+          <w:numId w:val="2"/>
+        </w:numPr>
+        <w:spacing w:after="0" w:line="360" w:lineRule="auto"/>
+        <w:rPr>
+          <w:rFonts w:ascii="Times New Roman" w:eastAsia="Times New Roman" w:hAnsi="Times New Roman" w:cs="Times New Roman"/>
+          <w:sz w:val="24"/>
+          <w:szCs w:val="24"/>
+          <w:lang w:eastAsia="fr-FR"/>
+        </w:rPr>
+      </w:pPr>
+      <w:r>
+        <w:rPr>
+          <w:rFonts w:ascii="Times New Roman" w:eastAsia="Times New Roman" w:hAnsi="Times New Roman" w:cs="Times New Roman"/>
+          <w:sz w:val="24"/>
+          <w:szCs w:val="24"/>
+          <w:lang w:eastAsia="fr-FR"/>
+        </w:rPr>
+        <w:t>Distance : S</w:t>
+      </w:r>
+      <w:r>
+        <w:rPr>
+          <w:rFonts w:ascii="Times New Roman" w:eastAsia="Times New Roman" w:hAnsi="Times New Roman" w:cs="Times New Roman"/>
+          <w:sz w:val="24"/>
+          <w:szCs w:val="24"/>
+          <w:lang w:eastAsia="fr-FR"/>
+        </w:rPr>
+        <w:t>ignifie que seuls les candidats qui se trouvent à proximité</w:t>
+      </w:r>
+      <w:r>
+        <w:rPr>
+          <w:rFonts w:ascii="Times New Roman" w:eastAsia="Times New Roman" w:hAnsi="Times New Roman" w:cs="Times New Roman"/>
+          <w:sz w:val="24"/>
+          <w:szCs w:val="24"/>
+          <w:lang w:eastAsia="fr-FR"/>
+        </w:rPr>
+        <w:t xml:space="preserve"> du centre peuvent s’y rendre</w:t>
+      </w:r>
+      <w:r>
+        <w:rPr>
+          <w:rFonts w:ascii="Times New Roman" w:eastAsia="Times New Roman" w:hAnsi="Times New Roman" w:cs="Times New Roman"/>
+          <w:sz w:val="24"/>
+          <w:szCs w:val="24"/>
+          <w:lang w:eastAsia="fr-FR"/>
+        </w:rPr>
+        <w:t xml:space="preserve"> facilement. Cela peut exclure les candidats qui vivent dans d'autres régions ou qui ne peuvent pas se déplacer.</w:t>
+      </w:r>
+    </w:p>
+    <w:p>
+      <w:pPr>
+        <w:spacing w:after="0" w:line="360" w:lineRule="auto"/>
+        <w:rPr>
+          <w:rFonts w:ascii="Times New Roman" w:eastAsia="Times New Roman" w:hAnsi="Times New Roman" w:cs="Times New Roman"/>
+          <w:sz w:val="24"/>
+          <w:szCs w:val="24"/>
+          <w:lang w:eastAsia="fr-FR"/>
+        </w:rPr>
+      </w:pPr>
+    </w:p>
+    <w:p>
+      <w:pPr>
+        <w:pStyle w:val="Paragraphedeliste"/>
+        <w:numPr>
+          <w:ilvl w:val="0"/>
+          <w:numId w:val="2"/>
+        </w:numPr>
+        <w:spacing w:after="0" w:line="360" w:lineRule="auto"/>
+        <w:rPr>
+          <w:rFonts w:ascii="Times New Roman" w:eastAsia="Times New Roman" w:hAnsi="Times New Roman" w:cs="Times New Roman"/>
+          <w:sz w:val="24"/>
+          <w:szCs w:val="24"/>
+          <w:lang w:eastAsia="fr-FR"/>
+        </w:rPr>
+      </w:pPr>
+      <w:r>
+        <w:rPr>
+          <w:rFonts w:ascii="Times New Roman" w:eastAsia="Times New Roman" w:hAnsi="Times New Roman" w:cs="Times New Roman"/>
+          <w:sz w:val="24"/>
+          <w:szCs w:val="24"/>
+          <w:lang w:eastAsia="fr-FR"/>
+        </w:rPr>
+        <w:t>Capacité limitée : Le centre de formation peut avoir une capacité limitée en termes de nombre de par</w:t>
+      </w:r>
+      <w:r>
+        <w:rPr>
+          <w:rFonts w:ascii="Times New Roman" w:eastAsia="Times New Roman" w:hAnsi="Times New Roman" w:cs="Times New Roman"/>
+          <w:sz w:val="24"/>
+          <w:szCs w:val="24"/>
+          <w:lang w:eastAsia="fr-FR"/>
+        </w:rPr>
+        <w:t>ticipants qu'il peut accueillir</w:t>
+      </w:r>
+      <w:r>
+        <w:rPr>
+          <w:rFonts w:ascii="Times New Roman" w:eastAsia="Times New Roman" w:hAnsi="Times New Roman" w:cs="Times New Roman"/>
+          <w:sz w:val="24"/>
+          <w:szCs w:val="24"/>
+          <w:lang w:eastAsia="fr-FR"/>
+        </w:rPr>
+        <w:t>.</w:t>
+      </w:r>
+    </w:p>
+    <w:p>
+      <w:pPr>
+        <w:spacing w:after="0" w:line="360" w:lineRule="auto"/>
+        <w:rPr>
+          <w:rFonts w:ascii="Times New Roman" w:eastAsia="Times New Roman" w:hAnsi="Times New Roman" w:cs="Times New Roman"/>
+          <w:sz w:val="24"/>
+          <w:szCs w:val="24"/>
+          <w:lang w:eastAsia="fr-FR"/>
+        </w:rPr>
+      </w:pPr>
+    </w:p>
+    <w:p>
+      <w:pPr>
+        <w:spacing w:after="0" w:line="360" w:lineRule="auto"/>
+        <w:rPr>
+          <w:rFonts w:ascii="Times New Roman" w:eastAsia="Times New Roman" w:hAnsi="Times New Roman" w:cs="Times New Roman"/>
+          <w:sz w:val="24"/>
+          <w:szCs w:val="24"/>
+          <w:lang w:eastAsia="fr-FR"/>
+        </w:rPr>
+      </w:pPr>
+      <w:r>
+        <w:rPr>
+          <w:rFonts w:ascii="Times New Roman" w:eastAsia="Times New Roman" w:hAnsi="Times New Roman" w:cs="Times New Roman"/>
+          <w:sz w:val="24"/>
+          <w:szCs w:val="24"/>
+          <w:lang w:eastAsia="fr-FR"/>
+        </w:rPr>
+        <w:t>Les points faibles des p</w:t>
+      </w:r>
+      <w:r>
+        <w:rPr>
+          <w:rFonts w:ascii="Times New Roman" w:eastAsia="Times New Roman" w:hAnsi="Times New Roman" w:cs="Times New Roman"/>
+          <w:sz w:val="24"/>
+          <w:szCs w:val="24"/>
+          <w:lang w:eastAsia="fr-FR"/>
+        </w:rPr>
+        <w:t>lateformes de formation Digital Ad expert</w:t>
+      </w:r>
+      <w:r>
+        <w:rPr>
+          <w:rFonts w:ascii="Times New Roman" w:eastAsia="Times New Roman" w:hAnsi="Times New Roman" w:cs="Times New Roman"/>
+          <w:sz w:val="24"/>
+          <w:szCs w:val="24"/>
+          <w:lang w:eastAsia="fr-FR"/>
+        </w:rPr>
+        <w:t xml:space="preserve"> peuvent inclure :</w:t>
+      </w:r>
+    </w:p>
+    <w:p>
+      <w:pPr>
+        <w:spacing w:after="0" w:line="360" w:lineRule="auto"/>
+        <w:rPr>
+          <w:rFonts w:ascii="Times New Roman" w:eastAsia="Times New Roman" w:hAnsi="Times New Roman" w:cs="Times New Roman"/>
+          <w:sz w:val="24"/>
+          <w:szCs w:val="24"/>
+          <w:lang w:eastAsia="fr-FR"/>
+        </w:rPr>
+      </w:pPr>
+    </w:p>
+    <w:p>
+      <w:pPr>
+        <w:pStyle w:val="Paragraphedeliste"/>
+        <w:numPr>
+          <w:ilvl w:val="0"/>
+          <w:numId w:val="2"/>
+        </w:numPr>
+        <w:spacing w:after="0" w:line="360" w:lineRule="auto"/>
+        <w:rPr>
+          <w:rFonts w:ascii="Times New Roman" w:eastAsia="Times New Roman" w:hAnsi="Times New Roman" w:cs="Times New Roman"/>
+          <w:sz w:val="24"/>
+          <w:szCs w:val="24"/>
+          <w:lang w:eastAsia="fr-FR"/>
+        </w:rPr>
+      </w:pPr>
+      <w:r>
+        <w:rPr>
+          <w:rFonts w:ascii="Times New Roman" w:eastAsia="Times New Roman" w:hAnsi="Times New Roman" w:cs="Times New Roman"/>
+          <w:sz w:val="24"/>
+          <w:szCs w:val="24"/>
+          <w:lang w:eastAsia="fr-FR"/>
+        </w:rPr>
+        <w:t>Discipline</w:t>
+      </w:r>
+      <w:r>
+        <w:rPr>
+          <w:rFonts w:ascii="Times New Roman" w:eastAsia="Times New Roman" w:hAnsi="Times New Roman" w:cs="Times New Roman"/>
+          <w:sz w:val="24"/>
+          <w:szCs w:val="24"/>
+          <w:lang w:eastAsia="fr-FR"/>
+        </w:rPr>
+        <w:t xml:space="preserve"> : L'apprentissage en ligne nécessite</w:t>
+      </w:r>
+      <w:r>
+        <w:rPr>
+          <w:rFonts w:ascii="Times New Roman" w:eastAsia="Times New Roman" w:hAnsi="Times New Roman" w:cs="Times New Roman"/>
+          <w:sz w:val="24"/>
+          <w:szCs w:val="24"/>
+          <w:lang w:eastAsia="fr-FR"/>
+        </w:rPr>
+        <w:t xml:space="preserve"> cer</w:t>
+      </w:r>
+      <w:r>
+        <w:rPr>
+          <w:rFonts w:ascii="Times New Roman" w:eastAsia="Times New Roman" w:hAnsi="Times New Roman" w:cs="Times New Roman"/>
+          <w:sz w:val="24"/>
+          <w:szCs w:val="24"/>
+          <w:lang w:eastAsia="fr-FR"/>
+        </w:rPr>
+        <w:t xml:space="preserve">taine discipline de la part des apprenants. Certains candidats peuvent avoir du mal à se motiver </w:t>
+      </w:r>
+      <w:r>
+        <w:rPr>
+          <w:rFonts w:ascii="Times New Roman" w:eastAsia="Times New Roman" w:hAnsi="Times New Roman" w:cs="Times New Roman"/>
+          <w:sz w:val="24"/>
+          <w:szCs w:val="24"/>
+          <w:lang w:eastAsia="fr-FR"/>
+        </w:rPr>
+        <w:t>dans leur apprentissage.</w:t>
+      </w:r>
+    </w:p>
+    <w:p>
+      <w:pPr>
+        <w:spacing w:after="0" w:line="360" w:lineRule="auto"/>
+        <w:rPr>
+          <w:rFonts w:ascii="Times New Roman" w:eastAsia="Times New Roman" w:hAnsi="Times New Roman" w:cs="Times New Roman"/>
+          <w:sz w:val="24"/>
+          <w:szCs w:val="24"/>
+          <w:lang w:eastAsia="fr-FR"/>
+        </w:rPr>
+      </w:pPr>
+    </w:p>
+    <w:p>
+      <w:pPr>
+        <w:pStyle w:val="Paragraphedeliste"/>
+        <w:numPr>
+          <w:ilvl w:val="0"/>
+          <w:numId w:val="2"/>
+        </w:numPr>
+        <w:spacing w:after="0" w:line="360" w:lineRule="auto"/>
+        <w:rPr>
+          <w:rFonts w:ascii="Times New Roman" w:eastAsia="Times New Roman" w:hAnsi="Times New Roman" w:cs="Times New Roman"/>
+          <w:sz w:val="24"/>
+          <w:szCs w:val="24"/>
+          <w:lang w:eastAsia="fr-FR"/>
+        </w:rPr>
+      </w:pPr>
+      <w:r>
+        <w:rPr>
+          <w:rFonts w:ascii="Times New Roman" w:eastAsia="Times New Roman" w:hAnsi="Times New Roman" w:cs="Times New Roman"/>
+          <w:sz w:val="24"/>
+          <w:szCs w:val="24"/>
+          <w:lang w:eastAsia="fr-FR"/>
+        </w:rPr>
+        <w:t>Manque d’échange en face-à-face : La plateforme de formation en ligne peut</w:t>
+      </w:r>
+      <w:r>
+        <w:rPr>
+          <w:rFonts w:ascii="Times New Roman" w:eastAsia="Times New Roman" w:hAnsi="Times New Roman" w:cs="Times New Roman"/>
+          <w:sz w:val="24"/>
+          <w:szCs w:val="24"/>
+          <w:lang w:eastAsia="fr-FR"/>
+        </w:rPr>
+        <w:t xml:space="preserve"> manquer de l'interaction en face-à-face avec les instructeurs et les autres apprenants. Cela peut rendre plus difficile</w:t>
+      </w:r>
+      <w:r>
+        <w:rPr>
+          <w:rFonts w:ascii="Times New Roman" w:eastAsia="Times New Roman" w:hAnsi="Times New Roman" w:cs="Times New Roman"/>
+          <w:sz w:val="24"/>
+          <w:szCs w:val="24"/>
+          <w:lang w:eastAsia="fr-FR"/>
+        </w:rPr>
+        <w:t xml:space="preserve"> l'échange des </w:t>
+      </w:r>
+      <w:r>
+        <w:rPr>
+          <w:rFonts w:ascii="Times New Roman" w:eastAsia="Times New Roman" w:hAnsi="Times New Roman" w:cs="Times New Roman"/>
+          <w:sz w:val="24"/>
+          <w:szCs w:val="24"/>
+          <w:lang w:eastAsia="fr-FR"/>
+        </w:rPr>
+        <w:t>idées.</w:t>
+      </w:r>
+    </w:p>
+    <w:p>
+      <w:pPr>
+        <w:spacing w:after="0" w:line="360" w:lineRule="auto"/>
+        <w:rPr>
+          <w:rFonts w:ascii="Times New Roman" w:eastAsia="Times New Roman" w:hAnsi="Times New Roman" w:cs="Times New Roman"/>
+          <w:sz w:val="24"/>
+          <w:szCs w:val="24"/>
+          <w:lang w:eastAsia="fr-FR"/>
+        </w:rPr>
+      </w:pPr>
+    </w:p>
+    <w:p>
+      <w:pPr>
+        <w:pStyle w:val="Paragraphedeliste"/>
+        <w:numPr>
+          <w:ilvl w:val="0"/>
+          <w:numId w:val="2"/>
+        </w:numPr>
+        <w:spacing w:after="0" w:line="360" w:lineRule="auto"/>
+        <w:rPr>
+          <w:rFonts w:ascii="Times New Roman" w:eastAsia="Times New Roman" w:hAnsi="Times New Roman" w:cs="Times New Roman"/>
+          <w:sz w:val="24"/>
+          <w:szCs w:val="24"/>
+          <w:lang w:eastAsia="fr-FR"/>
+        </w:rPr>
+      </w:pPr>
+      <w:r>
+        <w:rPr>
+          <w:rFonts w:ascii="Times New Roman" w:eastAsia="Times New Roman" w:hAnsi="Times New Roman" w:cs="Times New Roman"/>
+          <w:sz w:val="24"/>
+          <w:szCs w:val="24"/>
+          <w:lang w:eastAsia="fr-FR"/>
+        </w:rPr>
+        <w:t>Fiabilité de la connexion Internet : L'apprentissage en ligne dépend d'une connexion Internet stable. Les problèmes de connectivité peuvent entraîner des interruptions dans l'apprentissage et rendre difficile l'accès aux ressources en ligne.</w:t>
+      </w:r>
+    </w:p>
+    <w:p>
+      <w:pPr>
+        <w:spacing w:after="0" w:line="360" w:lineRule="auto"/>
+        <w:rPr>
+          <w:rFonts w:ascii="Times New Roman" w:eastAsia="Times New Roman" w:hAnsi="Times New Roman" w:cs="Times New Roman"/>
+          <w:sz w:val="24"/>
+          <w:szCs w:val="24"/>
+          <w:lang w:eastAsia="fr-FR"/>
+        </w:rPr>
+      </w:pPr>
+    </w:p>
+    <w:p>
+      <w:pPr>
+        <w:pStyle w:val="Paragraphedeliste"/>
+        <w:numPr>
+          <w:ilvl w:val="0"/>
+          <w:numId w:val="2"/>
+        </w:numPr>
+        <w:spacing w:after="0" w:line="360" w:lineRule="auto"/>
+        <w:rPr>
+          <w:rFonts w:ascii="Times New Roman" w:eastAsia="Times New Roman" w:hAnsi="Times New Roman" w:cs="Times New Roman"/>
+          <w:sz w:val="24"/>
+          <w:szCs w:val="24"/>
+          <w:lang w:eastAsia="fr-FR"/>
+        </w:rPr>
+      </w:pPr>
+      <w:r>
+        <w:rPr>
+          <w:rFonts w:ascii="Times New Roman" w:eastAsia="Times New Roman" w:hAnsi="Times New Roman" w:cs="Times New Roman"/>
+          <w:sz w:val="24"/>
+          <w:szCs w:val="24"/>
+          <w:lang w:eastAsia="fr-FR"/>
+        </w:rPr>
+        <w:t>Difficulté à évaluer les compétences pratiques : Certaines compétences pratiques peuvent êtr</w:t>
+      </w:r>
+      <w:r>
+        <w:rPr>
+          <w:rFonts w:ascii="Times New Roman" w:eastAsia="Times New Roman" w:hAnsi="Times New Roman" w:cs="Times New Roman"/>
+          <w:sz w:val="24"/>
+          <w:szCs w:val="24"/>
+          <w:lang w:eastAsia="fr-FR"/>
+        </w:rPr>
+        <w:t>e difficiles à évaluer en ligne</w:t>
+      </w:r>
+      <w:r>
+        <w:rPr>
+          <w:rFonts w:ascii="Times New Roman" w:eastAsia="Times New Roman" w:hAnsi="Times New Roman" w:cs="Times New Roman"/>
+          <w:sz w:val="24"/>
+          <w:szCs w:val="24"/>
+          <w:lang w:eastAsia="fr-FR"/>
+        </w:rPr>
+        <w:t>.</w:t>
+      </w:r>
+    </w:p>
+    <w:p>
+      <w:pPr>
+        <w:pStyle w:val="Paragraphedeliste"/>
+        <w:rPr>
+          <w:rFonts w:ascii="Times New Roman" w:eastAsia="Times New Roman" w:hAnsi="Times New Roman" w:cs="Times New Roman"/>
+          <w:sz w:val="24"/>
+          <w:szCs w:val="24"/>
+          <w:lang w:eastAsia="fr-FR"/>
+        </w:rPr>
+      </w:pPr>
+    </w:p>
+    <w:p>
+      <w:pPr>
+        <w:spacing w:after="0" w:line="360" w:lineRule="auto"/>
+        <w:rPr>
+          <w:rFonts w:ascii="Times New Roman" w:eastAsia="Times New Roman" w:hAnsi="Times New Roman" w:cs="Times New Roman"/>
+          <w:b/>
+          <w:sz w:val="24"/>
+          <w:szCs w:val="24"/>
+          <w:lang w:eastAsia="fr-FR"/>
+        </w:rPr>
+      </w:pPr>
+      <w:r>
+        <w:rPr>
+          <w:rFonts w:ascii="Times New Roman" w:eastAsia="Times New Roman" w:hAnsi="Times New Roman" w:cs="Times New Roman"/>
+          <w:b/>
+          <w:sz w:val="24"/>
+          <w:szCs w:val="24"/>
+          <w:lang w:eastAsia="fr-FR"/>
+        </w:rPr>
+        <w:t>1.6 Futur système</w:t>
+      </w:r>
+    </w:p>
+    <w:p>
+      <w:pPr>
+        <w:spacing w:after="0" w:line="360" w:lineRule="auto"/>
+        <w:rPr>
+          <w:rFonts w:ascii="Times New Roman" w:eastAsia="Times New Roman" w:hAnsi="Times New Roman" w:cs="Times New Roman"/>
+          <w:sz w:val="24"/>
+          <w:szCs w:val="24"/>
+          <w:lang w:eastAsia="fr-FR"/>
+        </w:rPr>
+      </w:pPr>
+      <w:r>
+        <w:rPr>
+          <w:rFonts w:ascii="Times New Roman" w:eastAsia="Times New Roman" w:hAnsi="Times New Roman" w:cs="Times New Roman"/>
+          <w:sz w:val="24"/>
+          <w:szCs w:val="24"/>
+          <w:lang w:eastAsia="fr-FR"/>
+        </w:rPr>
+        <w:t>Le système que nous allons mettre en place peut contribuer à résoudre certains des points faibles mentionnés précédemment. Voici comment :</w:t>
+      </w:r>
+    </w:p>
+    <w:p>
+      <w:pPr>
+        <w:spacing w:after="0" w:line="360" w:lineRule="auto"/>
+        <w:rPr>
+          <w:rFonts w:ascii="Times New Roman" w:eastAsia="Times New Roman" w:hAnsi="Times New Roman" w:cs="Times New Roman"/>
+          <w:sz w:val="24"/>
+          <w:szCs w:val="24"/>
+          <w:lang w:eastAsia="fr-FR"/>
+        </w:rPr>
+      </w:pPr>
+    </w:p>
+    <w:p>
+      <w:pPr>
+        <w:pStyle w:val="Paragraphedeliste"/>
+        <w:numPr>
+          <w:ilvl w:val="0"/>
+          <w:numId w:val="2"/>
+        </w:numPr>
+        <w:spacing w:after="0" w:line="360" w:lineRule="auto"/>
+        <w:rPr>
+          <w:rFonts w:ascii="Times New Roman" w:eastAsia="Times New Roman" w:hAnsi="Times New Roman" w:cs="Times New Roman"/>
+          <w:sz w:val="24"/>
+          <w:szCs w:val="24"/>
+          <w:lang w:eastAsia="fr-FR"/>
+        </w:rPr>
+      </w:pPr>
+      <w:r>
+        <w:rPr>
+          <w:rFonts w:ascii="Times New Roman" w:eastAsia="Times New Roman" w:hAnsi="Times New Roman" w:cs="Times New Roman"/>
+          <w:sz w:val="24"/>
+          <w:szCs w:val="24"/>
+          <w:lang w:eastAsia="fr-FR"/>
+        </w:rPr>
+        <w:lastRenderedPageBreak/>
+        <w:t xml:space="preserve">En mettant en place une plateforme de formation en ligne pour le centre de formation professionnelle </w:t>
+      </w:r>
+      <w:proofErr w:type="gramStart"/>
+      <w:r>
+        <w:rPr>
+          <w:rFonts w:ascii="Times New Roman" w:eastAsia="Times New Roman" w:hAnsi="Times New Roman" w:cs="Times New Roman"/>
+          <w:sz w:val="24"/>
+          <w:szCs w:val="24"/>
+          <w:lang w:eastAsia="fr-FR"/>
+        </w:rPr>
+        <w:t>TEGRA</w:t>
+      </w:r>
+      <w:r>
+        <w:rPr>
+          <w:rFonts w:ascii="Times New Roman" w:eastAsia="Times New Roman" w:hAnsi="Times New Roman" w:cs="Times New Roman"/>
+          <w:sz w:val="24"/>
+          <w:szCs w:val="24"/>
+          <w:lang w:eastAsia="fr-FR"/>
+        </w:rPr>
+        <w:t xml:space="preserve"> </w:t>
+      </w:r>
+      <w:r>
+        <w:rPr>
+          <w:rFonts w:ascii="Times New Roman" w:eastAsia="Times New Roman" w:hAnsi="Times New Roman" w:cs="Times New Roman"/>
+          <w:sz w:val="24"/>
+          <w:szCs w:val="24"/>
+          <w:lang w:eastAsia="fr-FR"/>
+        </w:rPr>
+        <w:t>,</w:t>
+      </w:r>
+      <w:proofErr w:type="gramEnd"/>
+      <w:r>
+        <w:rPr>
+          <w:rFonts w:ascii="Times New Roman" w:eastAsia="Times New Roman" w:hAnsi="Times New Roman" w:cs="Times New Roman"/>
+          <w:sz w:val="24"/>
+          <w:szCs w:val="24"/>
+          <w:lang w:eastAsia="fr-FR"/>
+        </w:rPr>
+        <w:t xml:space="preserve"> elle </w:t>
+      </w:r>
+      <w:r>
+        <w:rPr>
+          <w:rFonts w:ascii="Times New Roman" w:eastAsia="Times New Roman" w:hAnsi="Times New Roman" w:cs="Times New Roman"/>
+          <w:sz w:val="24"/>
+          <w:szCs w:val="24"/>
+          <w:lang w:eastAsia="fr-FR"/>
+        </w:rPr>
+        <w:t>peut être plus économique pour les candidats, car elle é</w:t>
+      </w:r>
+      <w:r>
+        <w:rPr>
+          <w:rFonts w:ascii="Times New Roman" w:eastAsia="Times New Roman" w:hAnsi="Times New Roman" w:cs="Times New Roman"/>
+          <w:sz w:val="24"/>
+          <w:szCs w:val="24"/>
+          <w:lang w:eastAsia="fr-FR"/>
+        </w:rPr>
+        <w:t>limine le problème de transport auquel certains apprenants sont confrontés.</w:t>
+      </w:r>
+      <w:r>
+        <w:rPr>
+          <w:rFonts w:ascii="Times New Roman" w:eastAsia="Times New Roman" w:hAnsi="Times New Roman" w:cs="Times New Roman"/>
+          <w:sz w:val="24"/>
+          <w:szCs w:val="24"/>
+          <w:lang w:eastAsia="fr-FR"/>
+        </w:rPr>
+        <w:t xml:space="preserve"> Cela</w:t>
+      </w:r>
+      <w:r>
+        <w:rPr>
+          <w:rFonts w:ascii="Times New Roman" w:eastAsia="Times New Roman" w:hAnsi="Times New Roman" w:cs="Times New Roman"/>
+          <w:sz w:val="24"/>
+          <w:szCs w:val="24"/>
+          <w:lang w:eastAsia="fr-FR"/>
+        </w:rPr>
+        <w:t xml:space="preserve"> permettra de</w:t>
+      </w:r>
+      <w:r>
+        <w:rPr>
+          <w:rFonts w:ascii="Times New Roman" w:eastAsia="Times New Roman" w:hAnsi="Times New Roman" w:cs="Times New Roman"/>
+          <w:sz w:val="24"/>
+          <w:szCs w:val="24"/>
+          <w:lang w:eastAsia="fr-FR"/>
+        </w:rPr>
+        <w:t xml:space="preserve"> rendr</w:t>
+      </w:r>
+      <w:r>
+        <w:rPr>
+          <w:rFonts w:ascii="Times New Roman" w:eastAsia="Times New Roman" w:hAnsi="Times New Roman" w:cs="Times New Roman"/>
+          <w:sz w:val="24"/>
+          <w:szCs w:val="24"/>
+          <w:lang w:eastAsia="fr-FR"/>
+        </w:rPr>
+        <w:t>e</w:t>
+      </w:r>
+      <w:r>
+        <w:rPr>
+          <w:rFonts w:ascii="Times New Roman" w:eastAsia="Times New Roman" w:hAnsi="Times New Roman" w:cs="Times New Roman"/>
+          <w:sz w:val="24"/>
+          <w:szCs w:val="24"/>
+          <w:lang w:eastAsia="fr-FR"/>
+        </w:rPr>
+        <w:t xml:space="preserve"> la formation plus accessible aux candidats ayant des ressources financières limitées</w:t>
+      </w:r>
+    </w:p>
+    <w:p>
+      <w:pPr>
+        <w:pStyle w:val="Paragraphedeliste"/>
+        <w:spacing w:after="0" w:line="360" w:lineRule="auto"/>
+        <w:rPr>
+          <w:rFonts w:ascii="Times New Roman" w:eastAsia="Times New Roman" w:hAnsi="Times New Roman" w:cs="Times New Roman"/>
+          <w:sz w:val="24"/>
+          <w:szCs w:val="24"/>
+          <w:lang w:eastAsia="fr-FR"/>
+        </w:rPr>
+      </w:pPr>
+    </w:p>
+    <w:p>
+      <w:pPr>
+        <w:pStyle w:val="Paragraphedeliste"/>
+        <w:numPr>
+          <w:ilvl w:val="0"/>
+          <w:numId w:val="2"/>
+        </w:numPr>
+        <w:spacing w:after="0" w:line="360" w:lineRule="auto"/>
+        <w:rPr>
+          <w:rFonts w:ascii="Times New Roman" w:eastAsia="Times New Roman" w:hAnsi="Times New Roman" w:cs="Times New Roman"/>
+          <w:sz w:val="24"/>
+          <w:szCs w:val="24"/>
+          <w:lang w:eastAsia="fr-FR"/>
+        </w:rPr>
+      </w:pPr>
+      <w:r>
+        <w:rPr>
+          <w:rFonts w:ascii="Times New Roman" w:eastAsia="Times New Roman" w:hAnsi="Times New Roman" w:cs="Times New Roman"/>
+          <w:sz w:val="24"/>
+          <w:szCs w:val="24"/>
+          <w:lang w:eastAsia="fr-FR"/>
+        </w:rPr>
+        <w:t>L</w:t>
+      </w:r>
+      <w:r>
+        <w:rPr>
+          <w:rFonts w:ascii="Times New Roman" w:eastAsia="Times New Roman" w:hAnsi="Times New Roman" w:cs="Times New Roman"/>
+          <w:sz w:val="24"/>
+          <w:szCs w:val="24"/>
+          <w:lang w:eastAsia="fr-FR"/>
+        </w:rPr>
+        <w:t>es candidats pourront accéder aux cours et aux ressources pédagogiques depuis n'importe où, tant qu'ils ont une connexion Internet. Cela permettra d'atteindre un public plus large, y compris ceux qui vivent dans d'autres régions ou</w:t>
+      </w:r>
+      <w:r>
+        <w:rPr>
+          <w:rFonts w:ascii="Times New Roman" w:eastAsia="Times New Roman" w:hAnsi="Times New Roman" w:cs="Times New Roman"/>
+          <w:sz w:val="24"/>
+          <w:szCs w:val="24"/>
+          <w:lang w:eastAsia="fr-FR"/>
+        </w:rPr>
+        <w:t xml:space="preserve"> qui ne peuvent pas se déplacer.</w:t>
+      </w:r>
+    </w:p>
+    <w:p>
+      <w:pPr>
+        <w:spacing w:after="0" w:line="360" w:lineRule="auto"/>
+        <w:rPr>
+          <w:rFonts w:ascii="Times New Roman" w:eastAsia="Times New Roman" w:hAnsi="Times New Roman" w:cs="Times New Roman"/>
+          <w:sz w:val="24"/>
+          <w:szCs w:val="24"/>
+          <w:lang w:eastAsia="fr-FR"/>
+        </w:rPr>
+      </w:pPr>
+    </w:p>
+    <w:p>
+      <w:pPr>
+        <w:pStyle w:val="Paragraphedeliste"/>
+        <w:numPr>
+          <w:ilvl w:val="0"/>
+          <w:numId w:val="2"/>
+        </w:numPr>
+        <w:spacing w:after="0" w:line="360" w:lineRule="auto"/>
+        <w:rPr>
+          <w:rFonts w:ascii="Times New Roman" w:eastAsia="Times New Roman" w:hAnsi="Times New Roman" w:cs="Times New Roman"/>
+          <w:sz w:val="24"/>
+          <w:szCs w:val="24"/>
+          <w:lang w:eastAsia="fr-FR"/>
+        </w:rPr>
+      </w:pPr>
+      <w:r>
+        <w:rPr>
+          <w:rFonts w:ascii="Times New Roman" w:eastAsia="Times New Roman" w:hAnsi="Times New Roman" w:cs="Times New Roman"/>
+          <w:sz w:val="24"/>
+          <w:szCs w:val="24"/>
+          <w:lang w:eastAsia="fr-FR"/>
+        </w:rPr>
+        <w:t>Avec la formation en ligne, nous pouvons augmenter la capacité d'accueil en permettant à un plus grand nombre de participants de s'inscrire aux cours</w:t>
+      </w:r>
+      <w:r>
+        <w:rPr>
+          <w:rFonts w:ascii="Times New Roman" w:eastAsia="Times New Roman" w:hAnsi="Times New Roman" w:cs="Times New Roman"/>
+          <w:sz w:val="24"/>
+          <w:szCs w:val="24"/>
+          <w:lang w:eastAsia="fr-FR"/>
+        </w:rPr>
+        <w:t>.</w:t>
+      </w:r>
+    </w:p>
+    <w:p>
+      <w:pPr>
+        <w:pStyle w:val="Paragraphedeliste"/>
+        <w:rPr>
+          <w:rFonts w:ascii="Times New Roman" w:eastAsia="Times New Roman" w:hAnsi="Times New Roman" w:cs="Times New Roman"/>
+          <w:sz w:val="24"/>
+          <w:szCs w:val="24"/>
+          <w:lang w:eastAsia="fr-FR"/>
+        </w:rPr>
+      </w:pPr>
+    </w:p>
+    <w:p>
+      <w:pPr>
+        <w:spacing w:after="0" w:line="360" w:lineRule="auto"/>
+        <w:rPr>
+          <w:rFonts w:ascii="Times New Roman" w:eastAsia="Times New Roman" w:hAnsi="Times New Roman" w:cs="Times New Roman"/>
+          <w:sz w:val="24"/>
+          <w:szCs w:val="24"/>
+          <w:lang w:eastAsia="fr-FR"/>
+        </w:rPr>
+      </w:pPr>
+      <w:r>
+        <w:rPr>
+          <w:rFonts w:ascii="Times New Roman" w:eastAsia="Times New Roman" w:hAnsi="Times New Roman" w:cs="Times New Roman"/>
+          <w:sz w:val="24"/>
+          <w:szCs w:val="24"/>
+          <w:lang w:eastAsia="fr-FR"/>
+        </w:rPr>
+        <w:t xml:space="preserve">En plus de cela, nous </w:t>
+      </w:r>
+      <w:r>
+        <w:rPr>
+          <w:rFonts w:ascii="Times New Roman" w:eastAsia="Times New Roman" w:hAnsi="Times New Roman" w:cs="Times New Roman"/>
+          <w:sz w:val="24"/>
+          <w:szCs w:val="24"/>
+          <w:lang w:eastAsia="fr-FR"/>
+        </w:rPr>
+        <w:t>suggérons</w:t>
+      </w:r>
+      <w:r>
+        <w:rPr>
+          <w:rFonts w:ascii="Times New Roman" w:eastAsia="Times New Roman" w:hAnsi="Times New Roman" w:cs="Times New Roman"/>
+          <w:sz w:val="24"/>
+          <w:szCs w:val="24"/>
+          <w:lang w:eastAsia="fr-FR"/>
+        </w:rPr>
+        <w:t xml:space="preserve"> à l’administration du centre TEGRA d’organiser des </w:t>
+      </w:r>
+      <w:r>
+        <w:rPr>
+          <w:rFonts w:ascii="Times New Roman" w:eastAsia="Times New Roman" w:hAnsi="Times New Roman" w:cs="Times New Roman"/>
+          <w:sz w:val="24"/>
+          <w:szCs w:val="24"/>
+          <w:lang w:eastAsia="fr-FR"/>
+        </w:rPr>
+        <w:t>séances</w:t>
+      </w:r>
+      <w:r>
+        <w:rPr>
+          <w:rFonts w:ascii="Times New Roman" w:eastAsia="Times New Roman" w:hAnsi="Times New Roman" w:cs="Times New Roman"/>
+          <w:sz w:val="24"/>
+          <w:szCs w:val="24"/>
+          <w:lang w:eastAsia="fr-FR"/>
+        </w:rPr>
+        <w:t xml:space="preserve"> au présentiel</w:t>
+      </w:r>
+      <w:r>
+        <w:rPr>
+          <w:rFonts w:ascii="Times New Roman" w:eastAsia="Times New Roman" w:hAnsi="Times New Roman" w:cs="Times New Roman"/>
+          <w:sz w:val="24"/>
+          <w:szCs w:val="24"/>
+          <w:lang w:eastAsia="fr-FR"/>
+        </w:rPr>
+        <w:t>, cela permettra de constater l’évolution de la formation pour leurs candidats. Ça permettre également les échanges face à face entre les formateurs et les apprenants.</w:t>
+      </w:r>
+    </w:p>
+    <w:p>
+      <w:pPr>
+        <w:spacing w:after="0" w:line="360" w:lineRule="auto"/>
+        <w:rPr>
+          <w:rFonts w:ascii="Times New Roman" w:eastAsia="Times New Roman" w:hAnsi="Times New Roman" w:cs="Times New Roman"/>
+          <w:sz w:val="24"/>
+          <w:szCs w:val="24"/>
+          <w:lang w:eastAsia="fr-FR"/>
+        </w:rPr>
+      </w:pPr>
+    </w:p>
+    <w:p>
+      <w:pPr>
+        <w:spacing w:after="0" w:line="360" w:lineRule="auto"/>
+        <w:rPr>
+          <w:rFonts w:ascii="Times New Roman" w:eastAsia="Times New Roman" w:hAnsi="Times New Roman" w:cs="Times New Roman"/>
+          <w:b/>
+          <w:sz w:val="24"/>
+          <w:szCs w:val="24"/>
+          <w:lang w:eastAsia="fr-FR"/>
+        </w:rPr>
+      </w:pPr>
+      <w:r>
+        <w:rPr>
+          <w:rFonts w:ascii="Times New Roman" w:eastAsia="Times New Roman" w:hAnsi="Times New Roman" w:cs="Times New Roman"/>
+          <w:b/>
+          <w:sz w:val="24"/>
+          <w:szCs w:val="24"/>
+          <w:lang w:eastAsia="fr-FR"/>
+        </w:rPr>
+        <w:t>1.7 Conclusion partielle</w:t>
+      </w:r>
+    </w:p>
+    <w:p>
+      <w:pPr>
+        <w:spacing w:after="0" w:line="360" w:lineRule="auto"/>
+        <w:jc w:val="both"/>
+        <w:rPr>
+          <w:rFonts w:ascii="Times New Roman" w:eastAsia="Times New Roman" w:hAnsi="Times New Roman" w:cs="Times New Roman"/>
+          <w:sz w:val="24"/>
+          <w:szCs w:val="24"/>
+          <w:lang w:eastAsia="fr-FR"/>
+        </w:rPr>
+      </w:pPr>
+      <w:r>
+        <w:rPr>
+          <w:rFonts w:ascii="Times New Roman" w:eastAsia="Times New Roman" w:hAnsi="Times New Roman" w:cs="Times New Roman"/>
+          <w:sz w:val="24"/>
+          <w:szCs w:val="24"/>
+          <w:lang w:eastAsia="fr-FR"/>
+        </w:rPr>
+        <w:t xml:space="preserve">Dans cette partie de notre travail, </w:t>
+      </w:r>
+      <w:r>
+        <w:rPr>
+          <w:rFonts w:ascii="Times New Roman" w:eastAsia="Times New Roman" w:hAnsi="Times New Roman" w:cs="Times New Roman"/>
+          <w:sz w:val="24"/>
+          <w:szCs w:val="24"/>
+          <w:lang w:eastAsia="fr-FR"/>
+        </w:rPr>
+        <w:t>nous avons examiné l'historique du centre de formation, son fonctionnement actuel et l'introduction d'une pl</w:t>
+      </w:r>
+      <w:r>
+        <w:rPr>
+          <w:rFonts w:ascii="Times New Roman" w:eastAsia="Times New Roman" w:hAnsi="Times New Roman" w:cs="Times New Roman"/>
+          <w:sz w:val="24"/>
+          <w:szCs w:val="24"/>
+          <w:lang w:eastAsia="fr-FR"/>
+        </w:rPr>
+        <w:t>ateforme en ligne de formation.</w:t>
+      </w:r>
+    </w:p>
+    <w:p>
+      <w:pPr>
+        <w:spacing w:after="0" w:line="360" w:lineRule="auto"/>
+        <w:jc w:val="both"/>
+        <w:rPr>
+          <w:rFonts w:ascii="Times New Roman" w:eastAsia="Times New Roman" w:hAnsi="Times New Roman" w:cs="Times New Roman"/>
+          <w:sz w:val="24"/>
+          <w:szCs w:val="24"/>
+          <w:lang w:eastAsia="fr-FR"/>
+        </w:rPr>
+      </w:pPr>
+      <w:r>
+        <w:rPr>
+          <w:rFonts w:ascii="Times New Roman" w:hAnsi="Times New Roman" w:cs="Times New Roman"/>
+          <w:color w:val="000000"/>
+          <w:sz w:val="24"/>
+          <w:szCs w:val="24"/>
+        </w:rPr>
+        <w:t xml:space="preserve">Nous avons analysé le </w:t>
+      </w:r>
+      <w:r>
+        <w:rPr>
+          <w:rFonts w:ascii="Times New Roman" w:hAnsi="Times New Roman" w:cs="Times New Roman"/>
+          <w:color w:val="000000"/>
+          <w:sz w:val="24"/>
+          <w:szCs w:val="24"/>
+        </w:rPr>
+        <w:t xml:space="preserve">système </w:t>
+      </w:r>
+      <w:r>
+        <w:rPr>
+          <w:rFonts w:ascii="Times New Roman" w:hAnsi="Times New Roman" w:cs="Times New Roman"/>
+          <w:color w:val="000000"/>
+          <w:sz w:val="24"/>
+          <w:szCs w:val="24"/>
+        </w:rPr>
+        <w:t>actuel du centre TEGRA ainsi que de la plateforme Digital Ad Expert</w:t>
+      </w:r>
+      <w:r>
+        <w:rPr>
+          <w:rFonts w:ascii="Times New Roman" w:hAnsi="Times New Roman" w:cs="Times New Roman"/>
+          <w:color w:val="000000"/>
+          <w:sz w:val="24"/>
+          <w:szCs w:val="24"/>
+        </w:rPr>
+        <w:t xml:space="preserve"> qui nous a permis de proposer un futur système à mettre en place</w:t>
+      </w:r>
+      <w:r>
+        <w:rPr>
+          <w:rFonts w:ascii="Times New Roman" w:hAnsi="Times New Roman" w:cs="Times New Roman"/>
+          <w:color w:val="000000"/>
+          <w:sz w:val="24"/>
+          <w:szCs w:val="24"/>
+        </w:rPr>
+        <w:t>.</w:t>
+      </w:r>
+    </w:p>
+    <w:p>
+      <w:pPr>
+        <w:spacing w:after="0" w:line="360" w:lineRule="auto"/>
+        <w:jc w:val="both"/>
+        <w:rPr>
+          <w:rFonts w:ascii="Times New Roman" w:eastAsia="Times New Roman" w:hAnsi="Times New Roman" w:cs="Times New Roman"/>
+          <w:sz w:val="24"/>
+          <w:szCs w:val="24"/>
+          <w:lang w:eastAsia="fr-FR"/>
+        </w:rPr>
+      </w:pPr>
+    </w:p>
+    <w:p>
+      <w:pPr>
+        <w:spacing w:after="0" w:line="360" w:lineRule="auto"/>
+        <w:rPr>
+          <w:rFonts w:ascii="Times New Roman" w:eastAsia="Times New Roman" w:hAnsi="Times New Roman" w:cs="Times New Roman"/>
+          <w:sz w:val="24"/>
+          <w:szCs w:val="24"/>
+          <w:lang w:eastAsia="fr-FR"/>
+        </w:rPr>
+      </w:pPr>
+      <w:r>
+        <w:rPr>
+          <w:rFonts w:ascii="Times New Roman" w:eastAsia="Times New Roman" w:hAnsi="Times New Roman" w:cs="Times New Roman"/>
+          <w:sz w:val="24"/>
+          <w:szCs w:val="24"/>
+          <w:lang w:eastAsia="fr-FR"/>
+        </w:rPr>
+        <w:t xml:space="preserve">Dans la prochaine étape, nous aborderons </w:t>
+      </w:r>
+      <w:r>
+        <w:rPr>
+          <w:rFonts w:ascii="Times New Roman" w:eastAsia="Times New Roman" w:hAnsi="Times New Roman" w:cs="Times New Roman"/>
+          <w:sz w:val="24"/>
+          <w:szCs w:val="24"/>
+          <w:lang w:eastAsia="fr-FR"/>
+        </w:rPr>
+        <w:t xml:space="preserve">la modélisation du nouveau système qu’on </w:t>
+      </w:r>
+      <w:r>
+        <w:rPr>
+          <w:rFonts w:ascii="Times New Roman" w:eastAsia="Times New Roman" w:hAnsi="Times New Roman" w:cs="Times New Roman"/>
+          <w:sz w:val="24"/>
+          <w:szCs w:val="24"/>
+          <w:lang w:eastAsia="fr-FR"/>
+        </w:rPr>
+        <w:t>désire</w:t>
+      </w:r>
+      <w:r>
+        <w:rPr>
+          <w:rFonts w:ascii="Times New Roman" w:eastAsia="Times New Roman" w:hAnsi="Times New Roman" w:cs="Times New Roman"/>
+          <w:sz w:val="24"/>
+          <w:szCs w:val="24"/>
+          <w:lang w:eastAsia="fr-FR"/>
+        </w:rPr>
+        <w:t xml:space="preserve"> réaliser.</w:t>
+      </w:r>
+      <w:r>
+        <w:rPr>
+          <w:rFonts w:ascii="Times New Roman" w:eastAsia="Times New Roman" w:hAnsi="Times New Roman" w:cs="Times New Roman"/>
+          <w:sz w:val="24"/>
+          <w:szCs w:val="24"/>
+          <w:lang w:eastAsia="fr-FR"/>
+        </w:rPr>
+        <w:t xml:space="preserve"> </w:t>
+      </w:r>
+    </w:p>
+    <w:p>
+      <w:pPr>
+        <w:spacing w:after="0" w:line="240" w:lineRule="auto"/>
+        <w:rPr>
+          <w:rFonts w:ascii="Times New Roman" w:eastAsia="Times New Roman" w:hAnsi="Times New Roman" w:cs="Times New Roman"/>
+          <w:sz w:val="24"/>
+          <w:szCs w:val="24"/>
+          <w:lang w:eastAsia="fr-FR"/>
+        </w:rPr>
+      </w:pPr>
+    </w:p>
+    <w:p>
+      <w:pPr>
+        <w:jc w:val="both"/>
+        <w:rPr>
+          <w:rFonts w:ascii="Times New Roman" w:eastAsia="Times New Roman" w:hAnsi="Times New Roman" w:cs="Times New Roman"/>
+          <w:b/>
+          <w:sz w:val="24"/>
+          <w:szCs w:val="24"/>
+          <w:lang w:eastAsia="fr-FR"/>
+        </w:rPr>
+      </w:pPr>
+      <w:r>
+        <w:rPr>
+          <w:rFonts w:ascii="Times New Roman" w:eastAsia="Times New Roman" w:hAnsi="Times New Roman" w:cs="Times New Roman"/>
+          <w:b/>
+          <w:sz w:val="24"/>
+          <w:szCs w:val="24"/>
+          <w:lang w:eastAsia="fr-FR"/>
+        </w:rPr>
+        <w:t>Chapitre 2. CONCEPTION ET MODELISATION</w:t>
+      </w:r>
+    </w:p>
+    <w:p>
+      <w:pPr>
+        <w:jc w:val="both"/>
+        <w:rPr>
+          <w:rFonts w:ascii="Times New Roman" w:eastAsia="Times New Roman" w:hAnsi="Times New Roman" w:cs="Times New Roman"/>
+          <w:b/>
+          <w:sz w:val="24"/>
+          <w:szCs w:val="24"/>
+          <w:lang w:eastAsia="fr-FR"/>
+        </w:rPr>
+      </w:pPr>
+      <w:bookmarkStart w:id="0" w:name="_GoBack"/>
+      <w:bookmarkEnd w:id="0"/>
+    </w:p>
+    <w:p>
+      <w:pPr>
+        <w:jc w:val="both"/>
+        <w:rPr>
+          <w:rFonts w:ascii="Times New Roman" w:eastAsia="Times New Roman" w:hAnsi="Times New Roman" w:cs="Times New Roman"/>
+          <w:sz w:val="24"/>
+          <w:szCs w:val="24"/>
+          <w:lang w:eastAsia="fr-FR"/>
+        </w:rPr>
+      </w:pPr>
+    </w:p>
+    <w:p>
+      <w:pPr>
+        <w:jc w:val="both"/>
+        <w:rPr>
+          <w:rFonts w:ascii="Times New Roman" w:eastAsia="Times New Roman" w:hAnsi="Times New Roman" w:cs="Times New Roman"/>
+          <w:sz w:val="24"/>
+          <w:szCs w:val="24"/>
+          <w:lang w:eastAsia="fr-FR"/>
+        </w:rPr>
+      </w:pPr>
+    </w:p>
+    <w:p>
+      <w:pPr>
+        <w:spacing w:line="360" w:lineRule="auto"/>
+        <w:jc w:val="both"/>
+        <w:rPr>
+          <w:rFonts w:ascii="Times New Roman" w:eastAsia="Times New Roman" w:hAnsi="Times New Roman" w:cs="Times New Roman"/>
+          <w:b/>
+          <w:sz w:val="24"/>
+          <w:szCs w:val="24"/>
+          <w:lang w:eastAsia="fr-FR"/>
+        </w:rPr>
+      </w:pPr>
+      <w:r>
+        <w:rPr>
+          <w:rFonts w:ascii="Times New Roman" w:eastAsia="Times New Roman" w:hAnsi="Times New Roman" w:cs="Times New Roman"/>
+          <w:b/>
           <w:sz w:val="24"/>
           <w:szCs w:val="24"/>
           <w:lang w:eastAsia="fr-FR"/>
@@ -6056,6 +7598,7 @@
           <w:szCs w:val="24"/>
           <w:lang w:eastAsia="fr-FR"/>
         </w:rPr>
+        <w:lastRenderedPageBreak/>
         <w:t>Le présent chapitre est consacré à la présentation des différents outils et technologies que nous avons utilisés pour implémenter notre application Android de formation professionnelle en ligne. Nous aborderons les choix technologiques que nous avons faits, les langages de programmation, ainsi que les outils de développement et</w:t>
       </w:r>
       <w:r>
@@ -6308,17 +7851,7 @@
           <w:szCs w:val="24"/>
           <w:lang w:eastAsia="fr-FR"/>
         </w:rPr>
-        <w:t xml:space="preserve">. Lorsque les utilisateurs </w:t>
-      </w:r>
-      <w:r>
-        <w:rPr>
-          <w:rFonts w:ascii="Times New Roman" w:eastAsia="Times New Roman" w:hAnsi="Times New Roman" w:cs="Times New Roman"/>
-          <w:sz w:val="24"/>
-          <w:szCs w:val="24"/>
-          <w:lang w:eastAsia="fr-FR"/>
-        </w:rPr>
-        <w:lastRenderedPageBreak/>
-        <w:t>ouvrent l'application, ils sont dirigés vers la page d'accueil où ils peuvent se con</w:t>
+        <w:t>. Lorsque les utilisateurs ouvrent l'application, ils sont dirigés vers la page d'accueil où ils peuvent se con</w:t>
       </w:r>
       <w:r>
         <w:rPr>
@@ -6680,6 +8213,7 @@
           <w:szCs w:val="24"/>
           <w:lang w:eastAsia="fr-FR"/>
         </w:rPr>
+        <w:lastRenderedPageBreak/>
         <w:t>1</w:t>
       </w:r>
       <w:r>
@@ -6934,7 +8468,6 @@
           <w:szCs w:val="24"/>
           <w:lang w:eastAsia="fr-FR"/>
         </w:rPr>
-        <w:lastRenderedPageBreak/>
         <w:t xml:space="preserve">3.2.2 </w:t>
       </w:r>
       <w:proofErr w:type="spellStart"/>
@@ -7370,6 +8903,7 @@
           <w:szCs w:val="24"/>
           <w:lang w:eastAsia="fr-FR"/>
         </w:rPr>
+        <w:lastRenderedPageBreak/>
         <w:t>3.2.</w:t>
       </w:r>
       <w:r>
@@ -7634,7 +9168,6 @@
           <w:szCs w:val="24"/>
           <w:lang w:eastAsia="fr-FR"/>
         </w:rPr>
-        <w:lastRenderedPageBreak/>
         <w:t xml:space="preserve">2. Prise en charge de nombreux </w:t>
       </w:r>
       <w:proofErr w:type="spellStart"/>
@@ -8062,6 +9595,7 @@
           <w:szCs w:val="24"/>
           <w:lang w:eastAsia="fr-FR"/>
         </w:rPr>
+        <w:lastRenderedPageBreak/>
         <w:t>4. Intégration avec les outils de développement : VS Code s'intègre facilement avec d'autres outils de développement populaires tels que Git, Docker, et les systèmes de gestion de bases de données. Cela permet aux développeurs de travailler de manière fluide et efficace avec leurs outils p</w:t>
       </w:r>
       <w:r>
@@ -8250,17 +9784,7 @@
           <w:szCs w:val="24"/>
           <w:lang w:eastAsia="fr-FR"/>
         </w:rPr>
-        <w:t xml:space="preserve">pour gérer et suivre les modifications apportées au code source d'un projet. Il permet de garder une trace </w:t>
-      </w:r>
-      <w:r>
-        <w:rPr>
-          <w:rFonts w:ascii="Times New Roman" w:eastAsia="Times New Roman" w:hAnsi="Times New Roman" w:cs="Times New Roman"/>
-          <w:sz w:val="24"/>
-          <w:szCs w:val="24"/>
-          <w:lang w:eastAsia="fr-FR"/>
-        </w:rPr>
-        <w:lastRenderedPageBreak/>
-        <w:t xml:space="preserve">de l'historique des modifications, de collaborer avec d'autres développeurs et de revenir à des versions antérieures du code si </w:t>
+        <w:t xml:space="preserve">pour gérer et suivre les modifications apportées au code source d'un projet. Il permet de garder une trace de l'historique des modifications, de collaborer avec d'autres développeurs et de revenir à des versions antérieures du code si </w:t>
       </w:r>
       <w:r>
         <w:rPr>

</xml_diff>

<commit_message>
continuité du 2e chapitre
</commit_message>
<xml_diff>
--- a/MON-TFC.docx
+++ b/MON-TFC.docx
@@ -4269,6 +4269,18 @@
           <w:lang w:eastAsia="fr-FR"/>
         </w:rPr>
       </w:pPr>
+    </w:p>
+    <w:p>
+      <w:pPr>
+        <w:spacing w:after="0" w:line="360" w:lineRule="auto"/>
+        <w:jc w:val="both"/>
+        <w:rPr>
+          <w:rFonts w:ascii="Times New Roman" w:eastAsia="Times New Roman" w:hAnsi="Times New Roman" w:cs="Times New Roman"/>
+          <w:sz w:val="24"/>
+          <w:szCs w:val="24"/>
+          <w:lang w:eastAsia="fr-FR"/>
+        </w:rPr>
+      </w:pPr>
       <w:r>
         <w:rPr>
           <w:rFonts w:ascii="Times New Roman" w:eastAsia="Times New Roman" w:hAnsi="Times New Roman" w:cs="Times New Roman"/>
@@ -4296,6 +4308,18 @@
         </w:rPr>
         <w:t>nformés des horaires des cours.</w:t>
       </w:r>
+    </w:p>
+    <w:p>
+      <w:pPr>
+        <w:spacing w:after="0" w:line="360" w:lineRule="auto"/>
+        <w:jc w:val="both"/>
+        <w:rPr>
+          <w:rFonts w:ascii="Times New Roman" w:eastAsia="Times New Roman" w:hAnsi="Times New Roman" w:cs="Times New Roman"/>
+          <w:sz w:val="24"/>
+          <w:szCs w:val="24"/>
+          <w:lang w:eastAsia="fr-FR"/>
+        </w:rPr>
+      </w:pPr>
     </w:p>
     <w:p>
       <w:pPr>
@@ -4534,6 +4558,7 @@
           <w:szCs w:val="24"/>
           <w:lang w:eastAsia="fr-FR"/>
         </w:rPr>
+        <w:lastRenderedPageBreak/>
         <w:t xml:space="preserve">Examens finaux : à la fin de la formation, le centre organise des examens finaux pour évaluer les connaissances et les </w:t>
       </w:r>
       <w:r>
@@ -4596,7 +4621,6 @@
           <w:szCs w:val="24"/>
           <w:lang w:eastAsia="fr-FR"/>
         </w:rPr>
-        <w:lastRenderedPageBreak/>
         <w:t xml:space="preserve">Projets pratiques : </w:t>
       </w:r>
       <w:r>
@@ -4608,6 +4632,19 @@
         </w:rPr>
         <w:t>dans certains cas, le centre peut demander aux apprenants de réaliser des projet pratique pour évaluer leur capacité. Cela va permettre pour les candidats de mettre en pratique ce qu’ils ont appris.</w:t>
       </w:r>
+    </w:p>
+    <w:p>
+      <w:pPr>
+        <w:pStyle w:val="Paragraphedeliste"/>
+        <w:spacing w:after="0" w:line="360" w:lineRule="auto"/>
+        <w:jc w:val="both"/>
+        <w:rPr>
+          <w:rFonts w:ascii="Times New Roman" w:eastAsia="Times New Roman" w:hAnsi="Times New Roman" w:cs="Times New Roman"/>
+          <w:sz w:val="24"/>
+          <w:szCs w:val="24"/>
+          <w:lang w:eastAsia="fr-FR"/>
+        </w:rPr>
+      </w:pPr>
     </w:p>
     <w:p>
       <w:pPr>
@@ -6058,16 +6095,7 @@
           <w:szCs w:val="24"/>
           <w:lang w:eastAsia="fr-FR"/>
         </w:rPr>
-        <w:t xml:space="preserve">Inscription en </w:t>
-      </w:r>
-      <w:r>
-        <w:rPr>
-          <w:rFonts w:ascii="Times New Roman" w:eastAsia="Times New Roman" w:hAnsi="Times New Roman" w:cs="Times New Roman"/>
-          <w:sz w:val="24"/>
-          <w:szCs w:val="24"/>
-          <w:lang w:eastAsia="fr-FR"/>
-        </w:rPr>
-        <w:t>ligne : Le fait que les</w:t>
+        <w:t>Inscription en ligne : Le fait que les</w:t>
       </w:r>
       <w:r>
         <w:rPr>
@@ -7000,16 +7028,7 @@
           <w:szCs w:val="24"/>
           <w:lang w:eastAsia="fr-FR"/>
         </w:rPr>
-        <w:t>TEGRA</w:t>
-      </w:r>
-      <w:r>
-        <w:rPr>
-          <w:rFonts w:ascii="Times New Roman" w:eastAsia="Times New Roman" w:hAnsi="Times New Roman" w:cs="Times New Roman"/>
-          <w:sz w:val="24"/>
-          <w:szCs w:val="24"/>
-          <w:lang w:eastAsia="fr-FR"/>
-        </w:rPr>
-        <w:t xml:space="preserve"> </w:t>
+        <w:t xml:space="preserve">TEGRA </w:t>
       </w:r>
       <w:r>
         <w:rPr>
@@ -7137,16 +7156,7 @@
           <w:szCs w:val="24"/>
           <w:lang w:eastAsia="fr-FR"/>
         </w:rPr>
-        <w:t>es candidats pourront accéder aux cours et aux ressources pédagogiques depuis n'importe où, tant qu'ils ont une connexion Internet. Cela permettra d'atteindre un public plus large, y compris ceux qui vivent dans d'autres régions ou</w:t>
-      </w:r>
-      <w:r>
-        <w:rPr>
-          <w:rFonts w:ascii="Times New Roman" w:eastAsia="Times New Roman" w:hAnsi="Times New Roman" w:cs="Times New Roman"/>
-          <w:sz w:val="24"/>
-          <w:szCs w:val="24"/>
-          <w:lang w:eastAsia="fr-FR"/>
-        </w:rPr>
-        <w:t xml:space="preserve"> qui ne peuvent pas se déplacer.</w:t>
+        <w:t>es candidats pourront accéder aux cours et aux ressources pédagogiques depuis n'importe où, tant qu'ils ont une connexion Internet. Cela permettra d'atteindre un public plus large, y compris ceux qui vivent dans d'autres régions ou qui ne peuvent pas se déplacer.</w:t>
       </w:r>
     </w:p>
     <w:p>
@@ -7511,47 +7521,1013 @@
           <w:lang w:eastAsia="fr-FR"/>
         </w:rPr>
       </w:pPr>
+      <w:r>
+        <w:rPr>
+          <w:rFonts w:ascii="Times New Roman" w:eastAsia="Times New Roman" w:hAnsi="Times New Roman" w:cs="Times New Roman"/>
+          <w:b/>
+          <w:sz w:val="24"/>
+          <w:szCs w:val="24"/>
+          <w:lang w:eastAsia="fr-FR"/>
+        </w:rPr>
+        <w:t>2.1 Introduction partielle</w:t>
+      </w:r>
+    </w:p>
+    <w:p>
+      <w:pPr>
+        <w:spacing w:line="360" w:lineRule="auto"/>
+        <w:rPr>
+          <w:rFonts w:ascii="TimesNewRomanPSMT" w:hAnsi="TimesNewRomanPSMT"/>
+          <w:color w:val="000000"/>
+          <w:sz w:val="24"/>
+        </w:rPr>
+      </w:pPr>
+      <w:r>
+        <w:rPr>
+          <w:rFonts w:ascii="TimesNewRomanPSMT" w:hAnsi="TimesNewRomanPSMT"/>
+          <w:color w:val="000000"/>
+          <w:sz w:val="24"/>
+        </w:rPr>
+        <w:t>Le second chapitre</w:t>
+      </w:r>
+      <w:r>
+        <w:rPr>
+          <w:rFonts w:ascii="TimesNewRomanPSMT" w:hAnsi="TimesNewRomanPSMT"/>
+          <w:color w:val="000000"/>
+          <w:sz w:val="24"/>
+        </w:rPr>
+        <w:t xml:space="preserve"> de notre travail est consacré à l'étude ou à la conception de la solution</w:t>
+      </w:r>
+      <w:r>
+        <w:rPr>
+          <w:rFonts w:ascii="TimesNewRomanPSMT" w:hAnsi="TimesNewRomanPSMT"/>
+          <w:color w:val="000000"/>
+          <w:sz w:val="24"/>
+        </w:rPr>
+        <w:br/>
+        <w:t>proposée, et pour ce faire, nous utilisons le langage de modélisation UML, nous utiliserons</w:t>
+      </w:r>
+      <w:r>
+        <w:rPr>
+          <w:rFonts w:ascii="TimesNewRomanPSMT" w:hAnsi="TimesNewRomanPSMT"/>
+          <w:color w:val="000000"/>
+          <w:sz w:val="24"/>
+        </w:rPr>
+        <w:t xml:space="preserve"> également</w:t>
+      </w:r>
+      <w:r>
+        <w:rPr>
+          <w:rFonts w:ascii="TimesNewRomanPSMT" w:hAnsi="TimesNewRomanPSMT"/>
+          <w:color w:val="000000"/>
+          <w:sz w:val="24"/>
+        </w:rPr>
+        <w:t xml:space="preserve"> la méthode UP(</w:t>
+      </w:r>
+      <w:proofErr w:type="spellStart"/>
+      <w:r>
+        <w:rPr>
+          <w:rFonts w:ascii="TimesNewRomanPSMT" w:hAnsi="TimesNewRomanPSMT"/>
+          <w:color w:val="000000"/>
+          <w:sz w:val="24"/>
+        </w:rPr>
+        <w:t>Unified</w:t>
+      </w:r>
+      <w:proofErr w:type="spellEnd"/>
+      <w:r>
+        <w:rPr>
+          <w:rFonts w:ascii="TimesNewRomanPSMT" w:hAnsi="TimesNewRomanPSMT"/>
+          <w:color w:val="000000"/>
+          <w:sz w:val="24"/>
+        </w:rPr>
+        <w:t xml:space="preserve"> </w:t>
+      </w:r>
+      <w:proofErr w:type="spellStart"/>
+      <w:r>
+        <w:rPr>
+          <w:rFonts w:ascii="TimesNewRomanPSMT" w:hAnsi="TimesNewRomanPSMT"/>
+          <w:color w:val="000000"/>
+          <w:sz w:val="24"/>
+        </w:rPr>
+        <w:t>Process</w:t>
+      </w:r>
+      <w:proofErr w:type="spellEnd"/>
+      <w:r>
+        <w:rPr>
+          <w:rFonts w:ascii="TimesNewRomanPSMT" w:hAnsi="TimesNewRomanPSMT"/>
+          <w:color w:val="000000"/>
+          <w:sz w:val="24"/>
+        </w:rPr>
+        <w:t>) pour analyser notre système étape par étape</w:t>
+      </w:r>
+      <w:r>
+        <w:rPr>
+          <w:rFonts w:ascii="TimesNewRomanPSMT" w:hAnsi="TimesNewRomanPSMT"/>
+          <w:color w:val="000000"/>
+          <w:sz w:val="24"/>
+        </w:rPr>
+        <w:t>.</w:t>
+      </w:r>
+    </w:p>
+    <w:p>
+      <w:pPr>
+        <w:rPr>
+          <w:rFonts w:ascii="TimesNewRomanPSMT" w:hAnsi="TimesNewRomanPSMT"/>
+          <w:b/>
+          <w:color w:val="000000"/>
+          <w:sz w:val="24"/>
+        </w:rPr>
+      </w:pPr>
+      <w:r>
+        <w:rPr>
+          <w:rFonts w:ascii="TimesNewRomanPSMT" w:hAnsi="TimesNewRomanPSMT"/>
+          <w:b/>
+          <w:color w:val="000000"/>
+          <w:sz w:val="24"/>
+        </w:rPr>
+        <w:t>2.2 Méthode UP</w:t>
+      </w:r>
+    </w:p>
+    <w:p>
+      <w:pPr>
+        <w:spacing w:line="360" w:lineRule="auto"/>
+        <w:rPr>
+          <w:rFonts w:ascii="TimesNewRomanPSMT" w:hAnsi="TimesNewRomanPSMT"/>
+          <w:color w:val="000000"/>
+          <w:sz w:val="24"/>
+        </w:rPr>
+      </w:pPr>
+      <w:r>
+        <w:rPr>
+          <w:rFonts w:ascii="TimesNewRomanPSMT" w:hAnsi="TimesNewRomanPSMT"/>
+          <w:color w:val="000000"/>
+          <w:sz w:val="24"/>
+        </w:rPr>
+        <w:lastRenderedPageBreak/>
+        <w:t xml:space="preserve">La méthode UP, ou </w:t>
+      </w:r>
+      <w:proofErr w:type="spellStart"/>
+      <w:r>
+        <w:rPr>
+          <w:rFonts w:ascii="TimesNewRomanPSMT" w:hAnsi="TimesNewRomanPSMT"/>
+          <w:color w:val="000000"/>
+          <w:sz w:val="24"/>
+        </w:rPr>
+        <w:t>Unified</w:t>
+      </w:r>
+      <w:proofErr w:type="spellEnd"/>
+      <w:r>
+        <w:rPr>
+          <w:rFonts w:ascii="TimesNewRomanPSMT" w:hAnsi="TimesNewRomanPSMT"/>
+          <w:color w:val="000000"/>
+          <w:sz w:val="24"/>
+        </w:rPr>
+        <w:t xml:space="preserve"> </w:t>
+      </w:r>
+      <w:proofErr w:type="spellStart"/>
+      <w:r>
+        <w:rPr>
+          <w:rFonts w:ascii="TimesNewRomanPSMT" w:hAnsi="TimesNewRomanPSMT"/>
+          <w:color w:val="000000"/>
+          <w:sz w:val="24"/>
+        </w:rPr>
+        <w:t>Process</w:t>
+      </w:r>
+      <w:proofErr w:type="spellEnd"/>
+      <w:r>
+        <w:rPr>
+          <w:rFonts w:ascii="TimesNewRomanPSMT" w:hAnsi="TimesNewRomanPSMT"/>
+          <w:color w:val="000000"/>
+          <w:sz w:val="24"/>
+        </w:rPr>
+        <w:t xml:space="preserve"> en anglais, est une approche de développement de logiciels qui se divise en plusieurs phases. Chaque phase est composée de différentes activités qui permettent de concevoir, développer et tester le logiciel de manière itérative.</w:t>
+      </w:r>
+    </w:p>
+    <w:p>
+      <w:pPr>
+        <w:rPr>
+          <w:rFonts w:ascii="TimesNewRomanPSMT" w:hAnsi="TimesNewRomanPSMT"/>
+          <w:color w:val="000000"/>
+          <w:sz w:val="24"/>
+        </w:rPr>
+      </w:pPr>
+    </w:p>
+    <w:p>
+      <w:pPr>
+        <w:spacing w:line="360" w:lineRule="auto"/>
+        <w:rPr>
+          <w:rFonts w:ascii="TimesNewRomanPSMT" w:hAnsi="TimesNewRomanPSMT"/>
+          <w:color w:val="000000"/>
+          <w:sz w:val="24"/>
+        </w:rPr>
+      </w:pPr>
+      <w:r>
+        <w:rPr>
+          <w:rFonts w:ascii="TimesNewRomanPSMT" w:hAnsi="TimesNewRomanPSMT"/>
+          <w:color w:val="000000"/>
+          <w:sz w:val="24"/>
+        </w:rPr>
+        <w:t>L'objectif principal de la méthode UP est de produire un logiciel de haute qualité en se concentrant sur l'architecture, les besoins des utilisateurs et la réduction des risques. Elle met l'accent sur la collaboration entre les membres de l'équipe de développement et les parties prenantes, afin de s'assurer que le logiciel répond aux a</w:t>
+      </w:r>
+      <w:r>
+        <w:rPr>
+          <w:rFonts w:ascii="TimesNewRomanPSMT" w:hAnsi="TimesNewRomanPSMT"/>
+          <w:color w:val="000000"/>
+          <w:sz w:val="24"/>
+        </w:rPr>
+        <w:t>ttentes et aux besoins de tous.</w:t>
+      </w:r>
+    </w:p>
+    <w:p>
+      <w:pPr>
+        <w:spacing w:line="360" w:lineRule="auto"/>
+        <w:rPr>
+          <w:rFonts w:ascii="Times New Roman" w:hAnsi="Times New Roman" w:cs="Times New Roman"/>
+          <w:sz w:val="24"/>
+        </w:rPr>
+      </w:pPr>
+      <w:r>
+        <w:rPr>
+          <w:rFonts w:ascii="Times New Roman" w:hAnsi="Times New Roman" w:cs="Times New Roman"/>
+          <w:sz w:val="24"/>
+        </w:rPr>
+        <w:t xml:space="preserve">Cette </w:t>
+      </w:r>
+      <w:r>
+        <w:rPr>
+          <w:rFonts w:ascii="Times New Roman" w:hAnsi="Times New Roman" w:cs="Times New Roman"/>
+          <w:sz w:val="24"/>
+        </w:rPr>
+        <w:t>peut être adaptée à différents types de projets et de domaines d'application. Elle encourage également l'utilisation de bonnes pratiques de développement, telles que la modélisatio</w:t>
+      </w:r>
+      <w:r>
+        <w:rPr>
+          <w:rFonts w:ascii="Times New Roman" w:hAnsi="Times New Roman" w:cs="Times New Roman"/>
+          <w:sz w:val="24"/>
+        </w:rPr>
+        <w:t>n visuelle, les tests réguliers.</w:t>
+      </w:r>
+    </w:p>
+    <w:p>
+      <w:pPr>
+        <w:rPr>
+          <w:rFonts w:ascii="TimesNewRomanPSMT" w:hAnsi="TimesNewRomanPSMT"/>
+          <w:color w:val="000000"/>
+          <w:sz w:val="24"/>
+        </w:rPr>
+      </w:pPr>
+    </w:p>
+    <w:p>
+      <w:pPr>
+        <w:rPr>
+          <w:rFonts w:ascii="TimesNewRomanPSMT" w:hAnsi="TimesNewRomanPSMT"/>
+          <w:b/>
+          <w:color w:val="000000"/>
+          <w:sz w:val="24"/>
+        </w:rPr>
+      </w:pPr>
+      <w:r>
+        <w:rPr>
+          <w:rFonts w:ascii="TimesNewRomanPSMT" w:hAnsi="TimesNewRomanPSMT"/>
+          <w:b/>
+          <w:color w:val="000000"/>
+          <w:sz w:val="24"/>
+        </w:rPr>
+        <w:t xml:space="preserve">2.3 </w:t>
+      </w:r>
+      <w:proofErr w:type="spellStart"/>
+      <w:r>
+        <w:rPr>
+          <w:rFonts w:ascii="TimesNewRomanPSMT" w:hAnsi="TimesNewRomanPSMT"/>
+          <w:b/>
+          <w:color w:val="000000"/>
+          <w:sz w:val="24"/>
+        </w:rPr>
+        <w:t>Presentation</w:t>
+      </w:r>
+      <w:proofErr w:type="spellEnd"/>
+      <w:r>
+        <w:rPr>
+          <w:rFonts w:ascii="TimesNewRomanPSMT" w:hAnsi="TimesNewRomanPSMT"/>
+          <w:b/>
+          <w:color w:val="000000"/>
+          <w:sz w:val="24"/>
+        </w:rPr>
+        <w:t xml:space="preserve"> de UML</w:t>
+      </w:r>
+    </w:p>
+    <w:p>
+      <w:pPr>
+        <w:spacing w:line="360" w:lineRule="auto"/>
+        <w:rPr>
+          <w:rFonts w:ascii="TimesNewRomanPSMT" w:hAnsi="TimesNewRomanPSMT"/>
+          <w:color w:val="000000"/>
+          <w:sz w:val="24"/>
+        </w:rPr>
+      </w:pPr>
+      <w:r>
+        <w:rPr>
+          <w:rFonts w:ascii="TimesNewRomanPSMT" w:hAnsi="TimesNewRomanPSMT"/>
+          <w:color w:val="000000"/>
+          <w:sz w:val="24"/>
+        </w:rPr>
+        <w:t xml:space="preserve">Le langage UML, ou </w:t>
+      </w:r>
+      <w:proofErr w:type="spellStart"/>
+      <w:r>
+        <w:rPr>
+          <w:rFonts w:ascii="TimesNewRomanPSMT" w:hAnsi="TimesNewRomanPSMT"/>
+          <w:color w:val="000000"/>
+          <w:sz w:val="24"/>
+        </w:rPr>
+        <w:t>Unified</w:t>
+      </w:r>
+      <w:proofErr w:type="spellEnd"/>
+      <w:r>
+        <w:rPr>
+          <w:rFonts w:ascii="TimesNewRomanPSMT" w:hAnsi="TimesNewRomanPSMT"/>
+          <w:color w:val="000000"/>
+          <w:sz w:val="24"/>
+        </w:rPr>
+        <w:t xml:space="preserve"> </w:t>
+      </w:r>
+      <w:proofErr w:type="spellStart"/>
+      <w:r>
+        <w:rPr>
+          <w:rFonts w:ascii="TimesNewRomanPSMT" w:hAnsi="TimesNewRomanPSMT"/>
+          <w:color w:val="000000"/>
+          <w:sz w:val="24"/>
+        </w:rPr>
+        <w:t>Modeling</w:t>
+      </w:r>
+      <w:proofErr w:type="spellEnd"/>
+      <w:r>
+        <w:rPr>
+          <w:rFonts w:ascii="TimesNewRomanPSMT" w:hAnsi="TimesNewRomanPSMT"/>
+          <w:color w:val="000000"/>
+          <w:sz w:val="24"/>
+        </w:rPr>
+        <w:t xml:space="preserve"> </w:t>
+      </w:r>
+      <w:proofErr w:type="spellStart"/>
+      <w:r>
+        <w:rPr>
+          <w:rFonts w:ascii="TimesNewRomanPSMT" w:hAnsi="TimesNewRomanPSMT"/>
+          <w:color w:val="000000"/>
+          <w:sz w:val="24"/>
+        </w:rPr>
+        <w:t>Language</w:t>
+      </w:r>
+      <w:proofErr w:type="spellEnd"/>
+      <w:r>
+        <w:rPr>
+          <w:rFonts w:ascii="TimesNewRomanPSMT" w:hAnsi="TimesNewRomanPSMT"/>
+          <w:color w:val="000000"/>
+          <w:sz w:val="24"/>
+        </w:rPr>
+        <w:t xml:space="preserve"> en anglais, est un langage de modélisation visuelle largement utilisé dans le domaine du développement de logiciels. Il permet de représenter graphiquement les différentes parties d'un système logiciel, telles que les classes, les objets, les relations entre les objets, les</w:t>
+      </w:r>
+      <w:r>
+        <w:rPr>
+          <w:rFonts w:ascii="TimesNewRomanPSMT" w:hAnsi="TimesNewRomanPSMT"/>
+          <w:color w:val="000000"/>
+          <w:sz w:val="24"/>
+        </w:rPr>
+        <w:t xml:space="preserve"> processus et les interactions.</w:t>
+      </w:r>
+    </w:p>
+    <w:p>
+      <w:pPr>
+        <w:spacing w:line="360" w:lineRule="auto"/>
+        <w:rPr>
+          <w:rFonts w:ascii="TimesNewRomanPSMT" w:hAnsi="TimesNewRomanPSMT"/>
+          <w:color w:val="000000"/>
+          <w:sz w:val="24"/>
+        </w:rPr>
+      </w:pPr>
+      <w:r>
+        <w:rPr>
+          <w:rFonts w:ascii="TimesNewRomanPSMT" w:hAnsi="TimesNewRomanPSMT"/>
+          <w:color w:val="000000"/>
+          <w:sz w:val="24"/>
+        </w:rPr>
+        <w:t>UML nous propose</w:t>
+      </w:r>
+      <w:r>
+        <w:rPr>
+          <w:rFonts w:ascii="TimesNewRomanPSMT" w:hAnsi="TimesNewRomanPSMT"/>
+          <w:color w:val="000000"/>
+          <w:sz w:val="24"/>
+        </w:rPr>
+        <w:t xml:space="preserve"> un ensemble de diagrammes qui permettent de visualiser et de communiquer efficacement les différentes pe</w:t>
+      </w:r>
+      <w:r>
+        <w:rPr>
+          <w:rFonts w:ascii="TimesNewRomanPSMT" w:hAnsi="TimesNewRomanPSMT"/>
+          <w:color w:val="000000"/>
+          <w:sz w:val="24"/>
+        </w:rPr>
+        <w:t>rspectives d'un système</w:t>
+      </w:r>
+      <w:r>
+        <w:rPr>
+          <w:rFonts w:ascii="TimesNewRomanPSMT" w:hAnsi="TimesNewRomanPSMT"/>
+          <w:color w:val="000000"/>
+          <w:sz w:val="24"/>
+        </w:rPr>
+        <w:t>. Parmi les diagrammes les plus couramment utilisés, on trouve les diagrammes de classes, les diagrammes de séquence, les diagrammes d'activité et les diagrammes de cas d'utilisation.</w:t>
+      </w:r>
+    </w:p>
+    <w:p>
+      <w:pPr>
+        <w:rPr>
+          <w:rFonts w:ascii="TimesNewRomanPSMT" w:hAnsi="TimesNewRomanPSMT"/>
+          <w:color w:val="000000"/>
+          <w:sz w:val="24"/>
+        </w:rPr>
+      </w:pPr>
+    </w:p>
+    <w:p>
+      <w:pPr>
+        <w:spacing w:line="360" w:lineRule="auto"/>
+        <w:rPr>
+          <w:rFonts w:ascii="TimesNewRomanPSMT" w:hAnsi="TimesNewRomanPSMT"/>
+          <w:color w:val="000000"/>
+          <w:sz w:val="24"/>
+        </w:rPr>
+      </w:pPr>
+      <w:r>
+        <w:rPr>
+          <w:rFonts w:ascii="TimesNewRomanPSMT" w:hAnsi="TimesNewRomanPSMT"/>
+          <w:color w:val="000000"/>
+          <w:sz w:val="24"/>
+        </w:rPr>
+        <w:t>Les diagrammes de classes permettent de représenter les classes, les attributs et les relations entre les classes. Ils sont utiles pour comprendre la structure du système et les interactions entre les différentes parties.</w:t>
+      </w:r>
+    </w:p>
+    <w:p>
+      <w:pPr>
+        <w:rPr>
+          <w:rFonts w:ascii="TimesNewRomanPSMT" w:hAnsi="TimesNewRomanPSMT"/>
+          <w:color w:val="000000"/>
+          <w:sz w:val="24"/>
+        </w:rPr>
+      </w:pPr>
+    </w:p>
+    <w:p>
+      <w:pPr>
+        <w:spacing w:line="360" w:lineRule="auto"/>
+        <w:rPr>
+          <w:rFonts w:ascii="TimesNewRomanPSMT" w:hAnsi="TimesNewRomanPSMT"/>
+          <w:color w:val="000000"/>
+          <w:sz w:val="24"/>
+        </w:rPr>
+      </w:pPr>
+      <w:r>
+        <w:rPr>
+          <w:rFonts w:ascii="TimesNewRomanPSMT" w:hAnsi="TimesNewRomanPSMT"/>
+          <w:color w:val="000000"/>
+          <w:sz w:val="24"/>
+        </w:rPr>
+        <w:t xml:space="preserve">Quant aux </w:t>
+      </w:r>
+      <w:r>
+        <w:rPr>
+          <w:rFonts w:ascii="TimesNewRomanPSMT" w:hAnsi="TimesNewRomanPSMT"/>
+          <w:color w:val="000000"/>
+          <w:sz w:val="24"/>
+        </w:rPr>
+        <w:t>diagrammes</w:t>
+      </w:r>
+      <w:r>
+        <w:rPr>
+          <w:rFonts w:ascii="TimesNewRomanPSMT" w:hAnsi="TimesNewRomanPSMT"/>
+          <w:color w:val="000000"/>
+          <w:sz w:val="24"/>
+        </w:rPr>
+        <w:t xml:space="preserve"> de séquence</w:t>
+      </w:r>
+      <w:r>
+        <w:rPr>
+          <w:rFonts w:ascii="TimesNewRomanPSMT" w:hAnsi="TimesNewRomanPSMT"/>
+          <w:color w:val="000000"/>
+          <w:sz w:val="24"/>
+        </w:rPr>
+        <w:t>, eux</w:t>
+      </w:r>
+      <w:r>
+        <w:rPr>
+          <w:rFonts w:ascii="TimesNewRomanPSMT" w:hAnsi="TimesNewRomanPSMT"/>
+          <w:color w:val="000000"/>
+          <w:sz w:val="24"/>
+        </w:rPr>
+        <w:t xml:space="preserve"> montrent comment les objets interagissent entre eux au fil du temps. Ils sont utilisés pour modéliser le déroulement des processus et les échanges de messages entre les objets.</w:t>
+      </w:r>
+    </w:p>
+    <w:p>
+      <w:pPr>
+        <w:rPr>
+          <w:rFonts w:ascii="TimesNewRomanPSMT" w:hAnsi="TimesNewRomanPSMT"/>
+          <w:color w:val="000000"/>
+          <w:sz w:val="24"/>
+        </w:rPr>
+      </w:pPr>
+    </w:p>
+    <w:p>
+      <w:pPr>
+        <w:spacing w:line="360" w:lineRule="auto"/>
+        <w:rPr>
+          <w:rFonts w:ascii="TimesNewRomanPSMT" w:hAnsi="TimesNewRomanPSMT"/>
+          <w:color w:val="000000"/>
+          <w:sz w:val="24"/>
+        </w:rPr>
+      </w:pPr>
+      <w:r>
+        <w:rPr>
+          <w:rFonts w:ascii="TimesNewRomanPSMT" w:hAnsi="TimesNewRomanPSMT"/>
+          <w:color w:val="000000"/>
+          <w:sz w:val="24"/>
+        </w:rPr>
+        <w:lastRenderedPageBreak/>
+        <w:t>Les diagrammes de cas d'utilisation permettent de représenter les différentes fonctionnalités du système du point de vue des utilisateurs. Ils sont utilisés pour comprendre les besoins des utilisateurs et définir les fonctionnalités du système.</w:t>
+      </w:r>
+    </w:p>
+    <w:p>
+      <w:pPr>
+        <w:spacing w:line="360" w:lineRule="auto"/>
+        <w:rPr>
+          <w:rFonts w:ascii="TimesNewRomanPSMT" w:hAnsi="TimesNewRomanPSMT"/>
+          <w:color w:val="000000"/>
+          <w:sz w:val="24"/>
+        </w:rPr>
+      </w:pPr>
+      <w:r>
+        <w:rPr>
+          <w:rFonts w:ascii="TimesNewRomanPSMT" w:hAnsi="TimesNewRomanPSMT"/>
+          <w:color w:val="000000"/>
+          <w:sz w:val="24"/>
+        </w:rPr>
+        <w:t>En utilisant le langage UML, les développeurs peuvent communiquer plus facilement entre e</w:t>
+      </w:r>
+      <w:r>
+        <w:rPr>
+          <w:rFonts w:ascii="TimesNewRomanPSMT" w:hAnsi="TimesNewRomanPSMT"/>
+          <w:color w:val="000000"/>
+          <w:sz w:val="24"/>
+        </w:rPr>
+        <w:t>ux</w:t>
+      </w:r>
+      <w:r>
+        <w:rPr>
+          <w:rFonts w:ascii="TimesNewRomanPSMT" w:hAnsi="TimesNewRomanPSMT"/>
+          <w:color w:val="000000"/>
+          <w:sz w:val="24"/>
+        </w:rPr>
+        <w:t xml:space="preserve">, ce qui facilite la compréhension et la conception </w:t>
+      </w:r>
+      <w:r>
+        <w:rPr>
+          <w:rFonts w:ascii="TimesNewRomanPSMT" w:hAnsi="TimesNewRomanPSMT"/>
+          <w:color w:val="000000"/>
+          <w:sz w:val="24"/>
+        </w:rPr>
+        <w:t>du système logiciel.</w:t>
+      </w:r>
+    </w:p>
+    <w:p>
+      <w:pPr>
+        <w:spacing w:line="360" w:lineRule="auto"/>
+        <w:rPr>
+          <w:rFonts w:ascii="TimesNewRomanPSMT" w:hAnsi="TimesNewRomanPSMT"/>
+          <w:b/>
+          <w:color w:val="000000"/>
+          <w:sz w:val="24"/>
+        </w:rPr>
+      </w:pPr>
+      <w:r>
+        <w:rPr>
+          <w:rFonts w:ascii="TimesNewRomanPSMT" w:hAnsi="TimesNewRomanPSMT"/>
+          <w:b/>
+          <w:color w:val="000000"/>
+          <w:sz w:val="24"/>
+        </w:rPr>
+        <w:t>2.4 Expression des besoins</w:t>
+      </w:r>
+    </w:p>
+    <w:p>
+      <w:pPr>
+        <w:spacing w:line="360" w:lineRule="auto"/>
+        <w:rPr>
+          <w:rFonts w:ascii="TimesNewRomanPSMT" w:hAnsi="TimesNewRomanPSMT"/>
+          <w:color w:val="000000"/>
+          <w:sz w:val="24"/>
+        </w:rPr>
+      </w:pPr>
+      <w:r>
+        <w:rPr>
+          <w:rFonts w:ascii="TimesNewRomanPSMT" w:hAnsi="TimesNewRomanPSMT"/>
+          <w:color w:val="000000"/>
+          <w:sz w:val="24"/>
+        </w:rPr>
+        <w:t xml:space="preserve">L'expression des besoins fonctionnels et non fonctionnels est une étape essentielle dans le processus de développement de logiciels. Les besoins fonctionnels décrivent les fonctionnalités spécifiques que le logiciel doit fournir, c'est-à-dire ce que le logiciel doit faire. </w:t>
+      </w:r>
+    </w:p>
+    <w:p>
+      <w:pPr>
+        <w:spacing w:line="360" w:lineRule="auto"/>
+        <w:rPr>
+          <w:rFonts w:ascii="TimesNewRomanPSMT" w:hAnsi="TimesNewRomanPSMT"/>
+          <w:color w:val="000000"/>
+          <w:sz w:val="24"/>
+        </w:rPr>
+      </w:pPr>
+      <w:r>
+        <w:rPr>
+          <w:rFonts w:ascii="TimesNewRomanPSMT" w:hAnsi="TimesNewRomanPSMT"/>
+          <w:color w:val="000000"/>
+          <w:sz w:val="24"/>
+        </w:rPr>
+        <w:t>D'autre part, les besoins non fonctionnels décrivent les contraintes et les exigences de qualité que le logiciel doit respecter. Ils se concentrent sur les aspects non directement liés aux fonctionnalités, tels que la performance, la sécurité, la convivialité, la fi</w:t>
+      </w:r>
+      <w:r>
+        <w:rPr>
+          <w:rFonts w:ascii="TimesNewRomanPSMT" w:hAnsi="TimesNewRomanPSMT"/>
+          <w:color w:val="000000"/>
+          <w:sz w:val="24"/>
+        </w:rPr>
+        <w:t>abilité, la compatibilité, etc.</w:t>
+      </w:r>
+    </w:p>
+    <w:p>
+      <w:pPr>
+        <w:spacing w:line="360" w:lineRule="auto"/>
+        <w:rPr>
+          <w:rFonts w:ascii="TimesNewRomanPSMT" w:hAnsi="TimesNewRomanPSMT"/>
+          <w:b/>
+          <w:i/>
+          <w:color w:val="000000"/>
+          <w:sz w:val="24"/>
+        </w:rPr>
+      </w:pPr>
+      <w:r>
+        <w:rPr>
+          <w:rFonts w:ascii="TimesNewRomanPSMT" w:hAnsi="TimesNewRomanPSMT"/>
+          <w:b/>
+          <w:i/>
+          <w:color w:val="000000"/>
+          <w:sz w:val="24"/>
+        </w:rPr>
+        <w:t>2.4.1 les besoins fonctionnels</w:t>
+      </w:r>
+    </w:p>
+    <w:p>
+      <w:pPr>
+        <w:spacing w:line="360" w:lineRule="auto"/>
+        <w:rPr>
+          <w:rFonts w:ascii="TimesNewRomanPSMT" w:hAnsi="TimesNewRomanPSMT"/>
+          <w:color w:val="000000"/>
+          <w:sz w:val="24"/>
+        </w:rPr>
+      </w:pPr>
+      <w:r>
+        <w:rPr>
+          <w:rFonts w:ascii="TimesNewRomanPSMT" w:hAnsi="TimesNewRomanPSMT"/>
+          <w:color w:val="000000"/>
+          <w:sz w:val="24"/>
+        </w:rPr>
+        <w:t>Voici les besoins fonctionnels de notre cas :</w:t>
+      </w:r>
+    </w:p>
+    <w:p>
+      <w:pPr>
+        <w:spacing w:line="360" w:lineRule="auto"/>
+        <w:rPr>
+          <w:rFonts w:ascii="TimesNewRomanPSMT" w:hAnsi="TimesNewRomanPSMT"/>
+          <w:color w:val="000000"/>
+          <w:sz w:val="24"/>
+        </w:rPr>
+      </w:pPr>
       <w:bookmarkStart w:id="0" w:name="_GoBack"/>
       <w:bookmarkEnd w:id="0"/>
     </w:p>
     <w:p>
       <w:pPr>
-        <w:jc w:val="both"/>
-        <w:rPr>
-          <w:rFonts w:ascii="Times New Roman" w:eastAsia="Times New Roman" w:hAnsi="Times New Roman" w:cs="Times New Roman"/>
-          <w:sz w:val="24"/>
-          <w:szCs w:val="24"/>
-          <w:lang w:eastAsia="fr-FR"/>
-        </w:rPr>
-      </w:pPr>
-    </w:p>
-    <w:p>
-      <w:pPr>
-        <w:jc w:val="both"/>
-        <w:rPr>
-          <w:rFonts w:ascii="Times New Roman" w:eastAsia="Times New Roman" w:hAnsi="Times New Roman" w:cs="Times New Roman"/>
-          <w:sz w:val="24"/>
-          <w:szCs w:val="24"/>
-          <w:lang w:eastAsia="fr-FR"/>
-        </w:rPr>
-      </w:pPr>
-    </w:p>
-    <w:p>
-      <w:pPr>
-        <w:spacing w:line="360" w:lineRule="auto"/>
-        <w:jc w:val="both"/>
-        <w:rPr>
-          <w:rFonts w:ascii="Times New Roman" w:eastAsia="Times New Roman" w:hAnsi="Times New Roman" w:cs="Times New Roman"/>
+        <w:spacing w:line="360" w:lineRule="auto"/>
+        <w:rPr>
+          <w:rFonts w:ascii="TimesNewRomanPSMT" w:hAnsi="TimesNewRomanPSMT"/>
+          <w:color w:val="000000"/>
+          <w:sz w:val="24"/>
+        </w:rPr>
+      </w:pPr>
+    </w:p>
+    <w:p>
+      <w:pPr>
+        <w:spacing w:line="360" w:lineRule="auto"/>
+        <w:rPr>
+          <w:rFonts w:ascii="TimesNewRomanPSMT" w:hAnsi="TimesNewRomanPSMT"/>
           <w:b/>
-          <w:sz w:val="24"/>
-          <w:szCs w:val="24"/>
-          <w:lang w:eastAsia="fr-FR"/>
-        </w:rPr>
-      </w:pPr>
-      <w:r>
-        <w:rPr>
-          <w:rFonts w:ascii="Times New Roman" w:eastAsia="Times New Roman" w:hAnsi="Times New Roman" w:cs="Times New Roman"/>
+          <w:color w:val="000000"/>
+          <w:sz w:val="24"/>
+        </w:rPr>
+      </w:pPr>
+      <w:r>
+        <w:rPr>
+          <w:rFonts w:ascii="TimesNewRomanPSMT" w:hAnsi="TimesNewRomanPSMT"/>
           <w:b/>
+          <w:color w:val="000000"/>
+          <w:sz w:val="24"/>
+        </w:rPr>
+        <w:t>2.4 Diagrammes UML du futur système</w:t>
+      </w:r>
+    </w:p>
+    <w:p>
+      <w:pPr>
+        <w:spacing w:line="360" w:lineRule="auto"/>
+        <w:rPr>
+          <w:rFonts w:ascii="TimesNewRomanPSMT" w:hAnsi="TimesNewRomanPSMT"/>
+          <w:color w:val="000000"/>
+          <w:sz w:val="24"/>
+        </w:rPr>
+      </w:pPr>
+      <w:r>
+        <w:rPr>
+          <w:rFonts w:ascii="TimesNewRomanPSMT" w:hAnsi="TimesNewRomanPSMT"/>
+          <w:color w:val="000000"/>
+          <w:sz w:val="24"/>
+        </w:rPr>
+        <w:t>Passons maintenant aux diagrammes qui constituent système</w:t>
+      </w:r>
+    </w:p>
+    <w:p>
+      <w:pPr>
+        <w:spacing w:line="360" w:lineRule="auto"/>
+        <w:rPr>
+          <w:rFonts w:ascii="TimesNewRomanPSMT" w:hAnsi="TimesNewRomanPSMT"/>
+          <w:b/>
+          <w:i/>
+          <w:color w:val="000000"/>
+          <w:sz w:val="24"/>
+        </w:rPr>
+      </w:pPr>
+      <w:r>
+        <w:rPr>
+          <w:rFonts w:ascii="TimesNewRomanPSMT" w:hAnsi="TimesNewRomanPSMT"/>
+          <w:b/>
+          <w:i/>
+          <w:color w:val="000000"/>
+          <w:sz w:val="24"/>
+        </w:rPr>
+        <w:t>2.4.1 Diagramme des cas d’utilisations</w:t>
+      </w:r>
+    </w:p>
+    <w:p>
+      <w:pPr>
+        <w:spacing w:line="360" w:lineRule="auto"/>
+        <w:rPr>
+          <w:rFonts w:ascii="TimesNewRomanPSMT" w:hAnsi="TimesNewRomanPSMT"/>
+          <w:b/>
+          <w:i/>
+          <w:color w:val="000000"/>
+          <w:sz w:val="24"/>
+        </w:rPr>
+      </w:pPr>
+      <w:r>
+        <w:rPr>
+          <w:rFonts w:ascii="TimesNewRomanPSMT" w:hAnsi="TimesNewRomanPSMT"/>
+          <w:b/>
+          <w:i/>
+          <w:color w:val="000000"/>
+          <w:sz w:val="24"/>
+        </w:rPr>
+        <w:t>2.42</w:t>
+      </w:r>
+    </w:p>
+    <w:p>
+      <w:pPr>
+        <w:spacing w:line="360" w:lineRule="auto"/>
+        <w:rPr>
+          <w:rFonts w:ascii="TimesNewRomanPSMT" w:hAnsi="TimesNewRomanPSMT"/>
+          <w:color w:val="000000"/>
+          <w:sz w:val="24"/>
+        </w:rPr>
+      </w:pPr>
+    </w:p>
+    <w:p>
+      <w:pPr>
+        <w:spacing w:line="360" w:lineRule="auto"/>
+        <w:rPr>
+          <w:rFonts w:ascii="TimesNewRomanPSMT" w:hAnsi="TimesNewRomanPSMT"/>
+          <w:color w:val="000000"/>
+          <w:sz w:val="24"/>
+        </w:rPr>
+      </w:pPr>
+    </w:p>
+    <w:p>
+      <w:pPr>
+        <w:spacing w:line="360" w:lineRule="auto"/>
+        <w:rPr>
+          <w:rFonts w:ascii="TimesNewRomanPSMT" w:hAnsi="TimesNewRomanPSMT"/>
+          <w:color w:val="000000"/>
+          <w:sz w:val="24"/>
+        </w:rPr>
+      </w:pPr>
+    </w:p>
+    <w:p>
+      <w:pPr>
+        <w:spacing w:line="360" w:lineRule="auto"/>
+        <w:rPr>
+          <w:rFonts w:ascii="TimesNewRomanPSMT" w:hAnsi="TimesNewRomanPSMT"/>
+          <w:color w:val="000000"/>
+          <w:sz w:val="24"/>
+        </w:rPr>
+      </w:pPr>
+    </w:p>
+    <w:p>
+      <w:pPr>
+        <w:spacing w:line="360" w:lineRule="auto"/>
+        <w:rPr>
+          <w:rFonts w:ascii="TimesNewRomanPSMT" w:hAnsi="TimesNewRomanPSMT"/>
+          <w:color w:val="000000"/>
+          <w:sz w:val="24"/>
+        </w:rPr>
+      </w:pPr>
+    </w:p>
+    <w:p>
+      <w:pPr>
+        <w:spacing w:line="360" w:lineRule="auto"/>
+        <w:rPr>
+          <w:rFonts w:ascii="TimesNewRomanPSMT" w:hAnsi="TimesNewRomanPSMT"/>
+          <w:color w:val="000000"/>
+          <w:sz w:val="24"/>
+        </w:rPr>
+      </w:pPr>
+    </w:p>
+    <w:p>
+      <w:pPr>
+        <w:spacing w:line="360" w:lineRule="auto"/>
+        <w:rPr>
+          <w:rFonts w:ascii="TimesNewRomanPSMT" w:hAnsi="TimesNewRomanPSMT"/>
+          <w:color w:val="000000"/>
+          <w:sz w:val="24"/>
+        </w:rPr>
+      </w:pPr>
+    </w:p>
+    <w:p>
+      <w:pPr>
+        <w:spacing w:line="360" w:lineRule="auto"/>
+        <w:rPr>
+          <w:rFonts w:ascii="TimesNewRomanPSMT" w:hAnsi="TimesNewRomanPSMT"/>
+          <w:color w:val="000000"/>
+          <w:sz w:val="24"/>
+        </w:rPr>
+      </w:pPr>
+    </w:p>
+    <w:p>
+      <w:pPr>
+        <w:spacing w:line="360" w:lineRule="auto"/>
+        <w:rPr>
+          <w:rFonts w:ascii="TimesNewRomanPSMT" w:hAnsi="TimesNewRomanPSMT"/>
+          <w:color w:val="000000"/>
+          <w:sz w:val="24"/>
+        </w:rPr>
+      </w:pPr>
+    </w:p>
+    <w:p>
+      <w:pPr>
+        <w:spacing w:line="360" w:lineRule="auto"/>
+        <w:rPr>
+          <w:rFonts w:ascii="TimesNewRomanPSMT" w:hAnsi="TimesNewRomanPSMT"/>
+          <w:color w:val="000000"/>
+          <w:sz w:val="24"/>
+        </w:rPr>
+      </w:pPr>
+    </w:p>
+    <w:p>
+      <w:pPr>
+        <w:spacing w:line="360" w:lineRule="auto"/>
+        <w:rPr>
+          <w:rFonts w:ascii="TimesNewRomanPSMT" w:hAnsi="TimesNewRomanPSMT"/>
+          <w:color w:val="000000"/>
+          <w:sz w:val="24"/>
+        </w:rPr>
+      </w:pPr>
+    </w:p>
+    <w:p>
+      <w:pPr>
+        <w:spacing w:line="360" w:lineRule="auto"/>
+        <w:rPr>
+          <w:rFonts w:ascii="TimesNewRomanPSMT" w:hAnsi="TimesNewRomanPSMT"/>
+          <w:color w:val="000000"/>
+          <w:sz w:val="24"/>
+        </w:rPr>
+      </w:pPr>
+    </w:p>
+    <w:p>
+      <w:pPr>
+        <w:spacing w:line="360" w:lineRule="auto"/>
+        <w:rPr>
+          <w:rFonts w:ascii="TimesNewRomanPSMT" w:hAnsi="TimesNewRomanPSMT"/>
+          <w:color w:val="000000"/>
+          <w:sz w:val="24"/>
+        </w:rPr>
+      </w:pPr>
+    </w:p>
+    <w:p>
+      <w:pPr>
+        <w:spacing w:line="360" w:lineRule="auto"/>
+        <w:rPr>
+          <w:rFonts w:ascii="TimesNewRomanPSMT" w:hAnsi="TimesNewRomanPSMT"/>
+          <w:color w:val="000000"/>
+          <w:sz w:val="24"/>
+        </w:rPr>
+      </w:pPr>
+    </w:p>
+    <w:p>
+      <w:pPr>
+        <w:spacing w:line="360" w:lineRule="auto"/>
+        <w:rPr>
+          <w:rFonts w:ascii="TimesNewRomanPSMT" w:hAnsi="TimesNewRomanPSMT"/>
+          <w:color w:val="000000"/>
+          <w:sz w:val="24"/>
+        </w:rPr>
+      </w:pPr>
+    </w:p>
+    <w:p>
+      <w:pPr>
+        <w:spacing w:line="360" w:lineRule="auto"/>
+        <w:rPr>
+          <w:rFonts w:ascii="TimesNewRomanPSMT" w:hAnsi="TimesNewRomanPSMT"/>
+          <w:color w:val="000000"/>
+          <w:sz w:val="24"/>
+        </w:rPr>
+      </w:pPr>
+    </w:p>
+    <w:p>
+      <w:pPr>
+        <w:spacing w:line="360" w:lineRule="auto"/>
+        <w:rPr>
+          <w:rFonts w:ascii="TimesNewRomanPSMT" w:hAnsi="TimesNewRomanPSMT"/>
+          <w:color w:val="000000"/>
+          <w:sz w:val="24"/>
+        </w:rPr>
+      </w:pPr>
+    </w:p>
+    <w:p>
+      <w:pPr>
+        <w:spacing w:line="360" w:lineRule="auto"/>
+        <w:rPr>
+          <w:rFonts w:ascii="TimesNewRomanPSMT" w:hAnsi="TimesNewRomanPSMT"/>
+          <w:color w:val="000000"/>
+          <w:sz w:val="24"/>
+        </w:rPr>
+      </w:pPr>
+    </w:p>
+    <w:p>
+      <w:pPr>
+        <w:spacing w:line="360" w:lineRule="auto"/>
+        <w:rPr>
+          <w:rFonts w:ascii="TimesNewRomanPSMT" w:hAnsi="TimesNewRomanPSMT"/>
+          <w:color w:val="000000"/>
+          <w:sz w:val="24"/>
+        </w:rPr>
+      </w:pPr>
+    </w:p>
+    <w:p>
+      <w:pPr>
+        <w:spacing w:line="360" w:lineRule="auto"/>
+        <w:rPr>
+          <w:rFonts w:ascii="TimesNewRomanPSMT" w:hAnsi="TimesNewRomanPSMT"/>
+          <w:color w:val="000000"/>
+          <w:sz w:val="24"/>
+        </w:rPr>
+      </w:pPr>
+    </w:p>
+    <w:p>
+      <w:pPr>
+        <w:spacing w:line="360" w:lineRule="auto"/>
+        <w:jc w:val="both"/>
+        <w:rPr>
+          <w:rFonts w:ascii="Times New Roman" w:eastAsia="Times New Roman" w:hAnsi="Times New Roman" w:cs="Times New Roman"/>
+          <w:sz w:val="28"/>
+          <w:szCs w:val="24"/>
+          <w:lang w:eastAsia="fr-FR"/>
+        </w:rPr>
+      </w:pPr>
+    </w:p>
+    <w:p>
+      <w:pPr>
+        <w:spacing w:line="360" w:lineRule="auto"/>
+        <w:jc w:val="both"/>
+        <w:rPr>
+          <w:rFonts w:ascii="Times New Roman" w:eastAsia="Times New Roman" w:hAnsi="Times New Roman" w:cs="Times New Roman"/>
+          <w:b/>
+          <w:sz w:val="24"/>
+          <w:szCs w:val="24"/>
+          <w:lang w:eastAsia="fr-FR"/>
+        </w:rPr>
+      </w:pPr>
+      <w:r>
+        <w:rPr>
+          <w:rFonts w:ascii="Times New Roman" w:eastAsia="Times New Roman" w:hAnsi="Times New Roman" w:cs="Times New Roman"/>
+          <w:b/>
           <w:sz w:val="24"/>
           <w:szCs w:val="24"/>
           <w:lang w:eastAsia="fr-FR"/>
@@ -7598,106 +8574,106 @@
           <w:szCs w:val="24"/>
           <w:lang w:eastAsia="fr-FR"/>
         </w:rPr>
+        <w:t>Le présent chapitre est consacré à la présentation des différents outils et technologies que nous avons utilisés pour implémenter notre application Android de formation professionnelle en ligne. Nous aborderons les choix technologiques que nous avons faits, les langages de programmation, ainsi que les outils de développement et</w:t>
+      </w:r>
+      <w:r>
+        <w:rPr>
+          <w:rFonts w:ascii="Times New Roman" w:eastAsia="Times New Roman" w:hAnsi="Times New Roman" w:cs="Times New Roman"/>
+          <w:sz w:val="24"/>
+          <w:szCs w:val="24"/>
+          <w:lang w:eastAsia="fr-FR"/>
+        </w:rPr>
+        <w:t xml:space="preserve"> de gestion de projet.</w:t>
+      </w:r>
+    </w:p>
+    <w:p>
+      <w:pPr>
+        <w:spacing w:line="360" w:lineRule="auto"/>
+        <w:jc w:val="both"/>
+        <w:rPr>
+          <w:rFonts w:ascii="Times New Roman" w:eastAsia="Times New Roman" w:hAnsi="Times New Roman" w:cs="Times New Roman"/>
+          <w:sz w:val="24"/>
+          <w:szCs w:val="24"/>
+          <w:lang w:eastAsia="fr-FR"/>
+        </w:rPr>
+      </w:pPr>
+      <w:r>
+        <w:rPr>
+          <w:rFonts w:ascii="Times New Roman" w:eastAsia="Times New Roman" w:hAnsi="Times New Roman" w:cs="Times New Roman"/>
+          <w:sz w:val="24"/>
+          <w:szCs w:val="24"/>
+          <w:lang w:eastAsia="fr-FR"/>
+        </w:rPr>
+        <w:t>3.1 Présentation de l’architecture de l’application</w:t>
+      </w:r>
+    </w:p>
+    <w:p>
+      <w:pPr>
+        <w:spacing w:line="360" w:lineRule="auto"/>
+        <w:jc w:val="both"/>
+        <w:rPr>
+          <w:rFonts w:ascii="Times New Roman" w:eastAsia="Times New Roman" w:hAnsi="Times New Roman" w:cs="Times New Roman"/>
+          <w:sz w:val="24"/>
+          <w:szCs w:val="24"/>
+          <w:lang w:eastAsia="fr-FR"/>
+        </w:rPr>
+      </w:pPr>
+      <w:r>
+        <w:rPr>
+          <w:rFonts w:ascii="Times New Roman" w:eastAsia="Times New Roman" w:hAnsi="Times New Roman" w:cs="Times New Roman"/>
+          <w:sz w:val="24"/>
+          <w:szCs w:val="24"/>
+          <w:lang w:eastAsia="fr-FR"/>
+        </w:rPr>
+        <w:t>Voici comment notre application fonctionne : nous avons créé un site internet dédié à la formation professionnelle en ligne, puis nous l'avons intégré à l'activi</w:t>
+      </w:r>
+      <w:r>
+        <w:rPr>
+          <w:rFonts w:ascii="Times New Roman" w:eastAsia="Times New Roman" w:hAnsi="Times New Roman" w:cs="Times New Roman"/>
+          <w:sz w:val="24"/>
+          <w:szCs w:val="24"/>
+          <w:lang w:eastAsia="fr-FR"/>
+        </w:rPr>
+        <w:t>té de notre appl</w:t>
+      </w:r>
+      <w:r>
+        <w:rPr>
+          <w:rFonts w:ascii="Times New Roman" w:eastAsia="Times New Roman" w:hAnsi="Times New Roman" w:cs="Times New Roman"/>
+          <w:sz w:val="24"/>
+          <w:szCs w:val="24"/>
+          <w:lang w:eastAsia="fr-FR"/>
+        </w:rPr>
+        <w:t>ication A</w:t>
+      </w:r>
+      <w:r>
+        <w:rPr>
+          <w:rFonts w:ascii="Times New Roman" w:eastAsia="Times New Roman" w:hAnsi="Times New Roman" w:cs="Times New Roman"/>
+          <w:sz w:val="24"/>
+          <w:szCs w:val="24"/>
+          <w:lang w:eastAsia="fr-FR"/>
+        </w:rPr>
+        <w:t>ndroid.</w:t>
+      </w:r>
+    </w:p>
+    <w:p>
+      <w:pPr>
+        <w:spacing w:line="360" w:lineRule="auto"/>
+        <w:jc w:val="both"/>
+        <w:rPr>
+          <w:rFonts w:ascii="Times New Roman" w:eastAsia="Times New Roman" w:hAnsi="Times New Roman" w:cs="Times New Roman"/>
+          <w:sz w:val="24"/>
+          <w:szCs w:val="24"/>
+          <w:lang w:eastAsia="fr-FR"/>
+        </w:rPr>
+      </w:pPr>
+      <w:r>
+        <w:rPr>
+          <w:rFonts w:ascii="Times New Roman" w:eastAsia="Times New Roman" w:hAnsi="Times New Roman" w:cs="Times New Roman"/>
+          <w:sz w:val="24"/>
+          <w:szCs w:val="24"/>
+          <w:lang w:eastAsia="fr-FR"/>
+        </w:rPr>
         <w:lastRenderedPageBreak/>
-        <w:t>Le présent chapitre est consacré à la présentation des différents outils et technologies que nous avons utilisés pour implémenter notre application Android de formation professionnelle en ligne. Nous aborderons les choix technologiques que nous avons faits, les langages de programmation, ainsi que les outils de développement et</w:t>
-      </w:r>
-      <w:r>
-        <w:rPr>
-          <w:rFonts w:ascii="Times New Roman" w:eastAsia="Times New Roman" w:hAnsi="Times New Roman" w:cs="Times New Roman"/>
-          <w:sz w:val="24"/>
-          <w:szCs w:val="24"/>
-          <w:lang w:eastAsia="fr-FR"/>
-        </w:rPr>
-        <w:t xml:space="preserve"> de gestion de projet.</w:t>
-      </w:r>
-    </w:p>
-    <w:p>
-      <w:pPr>
-        <w:spacing w:line="360" w:lineRule="auto"/>
-        <w:jc w:val="both"/>
-        <w:rPr>
-          <w:rFonts w:ascii="Times New Roman" w:eastAsia="Times New Roman" w:hAnsi="Times New Roman" w:cs="Times New Roman"/>
-          <w:sz w:val="24"/>
-          <w:szCs w:val="24"/>
-          <w:lang w:eastAsia="fr-FR"/>
-        </w:rPr>
-      </w:pPr>
-      <w:r>
-        <w:rPr>
-          <w:rFonts w:ascii="Times New Roman" w:eastAsia="Times New Roman" w:hAnsi="Times New Roman" w:cs="Times New Roman"/>
-          <w:sz w:val="24"/>
-          <w:szCs w:val="24"/>
-          <w:lang w:eastAsia="fr-FR"/>
-        </w:rPr>
-        <w:t>3.1 Présentation de l’architecture de l’application</w:t>
-      </w:r>
-    </w:p>
-    <w:p>
-      <w:pPr>
-        <w:spacing w:line="360" w:lineRule="auto"/>
-        <w:jc w:val="both"/>
-        <w:rPr>
-          <w:rFonts w:ascii="Times New Roman" w:eastAsia="Times New Roman" w:hAnsi="Times New Roman" w:cs="Times New Roman"/>
-          <w:sz w:val="24"/>
-          <w:szCs w:val="24"/>
-          <w:lang w:eastAsia="fr-FR"/>
-        </w:rPr>
-      </w:pPr>
-      <w:r>
-        <w:rPr>
-          <w:rFonts w:ascii="Times New Roman" w:eastAsia="Times New Roman" w:hAnsi="Times New Roman" w:cs="Times New Roman"/>
-          <w:sz w:val="24"/>
-          <w:szCs w:val="24"/>
-          <w:lang w:eastAsia="fr-FR"/>
-        </w:rPr>
-        <w:t>Voici comment notre application fonctionne : nous avons créé un site internet dédié à la formation professionnelle en ligne, puis nous l'avons intégré à l'activi</w:t>
-      </w:r>
-      <w:r>
-        <w:rPr>
-          <w:rFonts w:ascii="Times New Roman" w:eastAsia="Times New Roman" w:hAnsi="Times New Roman" w:cs="Times New Roman"/>
-          <w:sz w:val="24"/>
-          <w:szCs w:val="24"/>
-          <w:lang w:eastAsia="fr-FR"/>
-        </w:rPr>
-        <w:t>té de notre appl</w:t>
-      </w:r>
-      <w:r>
-        <w:rPr>
-          <w:rFonts w:ascii="Times New Roman" w:eastAsia="Times New Roman" w:hAnsi="Times New Roman" w:cs="Times New Roman"/>
-          <w:sz w:val="24"/>
-          <w:szCs w:val="24"/>
-          <w:lang w:eastAsia="fr-FR"/>
-        </w:rPr>
-        <w:t>ication A</w:t>
-      </w:r>
-      <w:r>
-        <w:rPr>
-          <w:rFonts w:ascii="Times New Roman" w:eastAsia="Times New Roman" w:hAnsi="Times New Roman" w:cs="Times New Roman"/>
-          <w:sz w:val="24"/>
-          <w:szCs w:val="24"/>
-          <w:lang w:eastAsia="fr-FR"/>
-        </w:rPr>
-        <w:t>ndroid.</w:t>
-      </w:r>
-    </w:p>
-    <w:p>
-      <w:pPr>
-        <w:spacing w:line="360" w:lineRule="auto"/>
-        <w:jc w:val="both"/>
-        <w:rPr>
-          <w:rFonts w:ascii="Times New Roman" w:eastAsia="Times New Roman" w:hAnsi="Times New Roman" w:cs="Times New Roman"/>
-          <w:sz w:val="24"/>
-          <w:szCs w:val="24"/>
-          <w:lang w:eastAsia="fr-FR"/>
-        </w:rPr>
-      </w:pPr>
-      <w:r>
-        <w:rPr>
-          <w:rFonts w:ascii="Times New Roman" w:eastAsia="Times New Roman" w:hAnsi="Times New Roman" w:cs="Times New Roman"/>
-          <w:sz w:val="24"/>
-          <w:szCs w:val="24"/>
-          <w:lang w:eastAsia="fr-FR"/>
-        </w:rPr>
         <w:t>Pou</w:t>
       </w:r>
       <w:r>
@@ -8213,182 +9189,182 @@
           <w:szCs w:val="24"/>
           <w:lang w:eastAsia="fr-FR"/>
         </w:rPr>
+        <w:t>1</w:t>
+      </w:r>
+      <w:r>
+        <w:rPr>
+          <w:rFonts w:ascii="Times New Roman" w:eastAsia="Times New Roman" w:hAnsi="Times New Roman" w:cs="Times New Roman"/>
+          <w:sz w:val="24"/>
+          <w:szCs w:val="24"/>
+          <w:lang w:eastAsia="fr-FR"/>
+        </w:rPr>
+        <w:t>. Débogage intégré : L'IDE offre des fonctionnalités de débogage avancées, telles que le suivi des variables, les points d'arrêt, l'évaluation des expressions, etc. Cela permet aux développeurs de détecter et de résoud</w:t>
+      </w:r>
+      <w:r>
+        <w:rPr>
+          <w:rFonts w:ascii="Times New Roman" w:eastAsia="Times New Roman" w:hAnsi="Times New Roman" w:cs="Times New Roman"/>
+          <w:sz w:val="24"/>
+          <w:szCs w:val="24"/>
+          <w:lang w:eastAsia="fr-FR"/>
+        </w:rPr>
+        <w:t>re les erreurs plus rapidement.</w:t>
+      </w:r>
+    </w:p>
+    <w:p>
+      <w:pPr>
+        <w:spacing w:line="360" w:lineRule="auto"/>
+        <w:jc w:val="both"/>
+        <w:rPr>
+          <w:rFonts w:ascii="Times New Roman" w:eastAsia="Times New Roman" w:hAnsi="Times New Roman" w:cs="Times New Roman"/>
+          <w:sz w:val="24"/>
+          <w:szCs w:val="24"/>
+          <w:lang w:eastAsia="fr-FR"/>
+        </w:rPr>
+      </w:pPr>
+      <w:r>
+        <w:rPr>
+          <w:rFonts w:ascii="Times New Roman" w:eastAsia="Times New Roman" w:hAnsi="Times New Roman" w:cs="Times New Roman"/>
+          <w:sz w:val="24"/>
+          <w:szCs w:val="24"/>
+          <w:lang w:eastAsia="fr-FR"/>
+        </w:rPr>
+        <w:t>2</w:t>
+      </w:r>
+      <w:r>
+        <w:rPr>
+          <w:rFonts w:ascii="Times New Roman" w:eastAsia="Times New Roman" w:hAnsi="Times New Roman" w:cs="Times New Roman"/>
+          <w:sz w:val="24"/>
+          <w:szCs w:val="24"/>
+          <w:lang w:eastAsia="fr-FR"/>
+        </w:rPr>
+        <w:t>. Emulateurs et appareils virtuels : Android Studio propose des émulateurs et des appareils virtuels intégrés, ce qui permet aux développeurs de tester leurs applications</w:t>
+      </w:r>
+      <w:r>
+        <w:rPr>
+          <w:rFonts w:ascii="Times New Roman" w:eastAsia="Times New Roman" w:hAnsi="Times New Roman" w:cs="Times New Roman"/>
+          <w:sz w:val="24"/>
+          <w:szCs w:val="24"/>
+          <w:lang w:eastAsia="fr-FR"/>
+        </w:rPr>
+        <w:t>.</w:t>
+      </w:r>
+    </w:p>
+    <w:p>
+      <w:pPr>
+        <w:spacing w:line="360" w:lineRule="auto"/>
+        <w:jc w:val="both"/>
+        <w:rPr>
+          <w:rFonts w:ascii="Times New Roman" w:eastAsia="Times New Roman" w:hAnsi="Times New Roman" w:cs="Times New Roman"/>
+          <w:sz w:val="24"/>
+          <w:szCs w:val="24"/>
+          <w:lang w:eastAsia="fr-FR"/>
+        </w:rPr>
+      </w:pPr>
+      <w:r>
+        <w:rPr>
+          <w:rFonts w:ascii="Times New Roman" w:eastAsia="Times New Roman" w:hAnsi="Times New Roman" w:cs="Times New Roman"/>
+          <w:sz w:val="24"/>
+          <w:szCs w:val="24"/>
+          <w:lang w:eastAsia="fr-FR"/>
+        </w:rPr>
+        <w:t>3</w:t>
+      </w:r>
+      <w:r>
+        <w:rPr>
+          <w:rFonts w:ascii="Times New Roman" w:eastAsia="Times New Roman" w:hAnsi="Times New Roman" w:cs="Times New Roman"/>
+          <w:sz w:val="24"/>
+          <w:szCs w:val="24"/>
+          <w:lang w:eastAsia="fr-FR"/>
+        </w:rPr>
+        <w:t>. Intégration avec les outils de développement</w:t>
+      </w:r>
+      <w:r>
+        <w:rPr>
+          <w:rFonts w:ascii="Times New Roman" w:eastAsia="Times New Roman" w:hAnsi="Times New Roman" w:cs="Times New Roman"/>
+          <w:sz w:val="24"/>
+          <w:szCs w:val="24"/>
+          <w:lang w:eastAsia="fr-FR"/>
+        </w:rPr>
+        <w:t xml:space="preserve"> Android : Android Studio est conçu directement</w:t>
+      </w:r>
+      <w:r>
+        <w:rPr>
+          <w:rFonts w:ascii="Times New Roman" w:eastAsia="Times New Roman" w:hAnsi="Times New Roman" w:cs="Times New Roman"/>
+          <w:sz w:val="24"/>
+          <w:szCs w:val="24"/>
+          <w:lang w:eastAsia="fr-FR"/>
+        </w:rPr>
+        <w:t xml:space="preserve"> avec les outils de développement Android tels que le SDK Android, </w:t>
+      </w:r>
+      <w:proofErr w:type="spellStart"/>
+      <w:r>
+        <w:rPr>
+          <w:rFonts w:ascii="Times New Roman" w:eastAsia="Times New Roman" w:hAnsi="Times New Roman" w:cs="Times New Roman"/>
+          <w:sz w:val="24"/>
+          <w:szCs w:val="24"/>
+          <w:lang w:eastAsia="fr-FR"/>
+        </w:rPr>
+        <w:t>Gradle</w:t>
+      </w:r>
+      <w:proofErr w:type="spellEnd"/>
+      <w:r>
+        <w:rPr>
+          <w:rFonts w:ascii="Times New Roman" w:eastAsia="Times New Roman" w:hAnsi="Times New Roman" w:cs="Times New Roman"/>
+          <w:sz w:val="24"/>
+          <w:szCs w:val="24"/>
+          <w:lang w:eastAsia="fr-FR"/>
+        </w:rPr>
+        <w:t xml:space="preserve"> (pour la gestion des dépendances et la compilation), ADB (Android </w:t>
+      </w:r>
+      <w:proofErr w:type="spellStart"/>
+      <w:r>
+        <w:rPr>
+          <w:rFonts w:ascii="Times New Roman" w:eastAsia="Times New Roman" w:hAnsi="Times New Roman" w:cs="Times New Roman"/>
+          <w:sz w:val="24"/>
+          <w:szCs w:val="24"/>
+          <w:lang w:eastAsia="fr-FR"/>
+        </w:rPr>
+        <w:t>Debug</w:t>
+      </w:r>
+      <w:proofErr w:type="spellEnd"/>
+      <w:r>
+        <w:rPr>
+          <w:rFonts w:ascii="Times New Roman" w:eastAsia="Times New Roman" w:hAnsi="Times New Roman" w:cs="Times New Roman"/>
+          <w:sz w:val="24"/>
+          <w:szCs w:val="24"/>
+          <w:lang w:eastAsia="fr-FR"/>
+        </w:rPr>
+        <w:t xml:space="preserve"> Bridge) pour le déploiement et le débogage des applications su</w:t>
+      </w:r>
+      <w:r>
+        <w:rPr>
+          <w:rFonts w:ascii="Times New Roman" w:eastAsia="Times New Roman" w:hAnsi="Times New Roman" w:cs="Times New Roman"/>
+          <w:sz w:val="24"/>
+          <w:szCs w:val="24"/>
+          <w:lang w:eastAsia="fr-FR"/>
+        </w:rPr>
+        <w:t>r des appareils physiques, etc.</w:t>
+      </w:r>
+    </w:p>
+    <w:p>
+      <w:pPr>
+        <w:spacing w:line="360" w:lineRule="auto"/>
+        <w:jc w:val="both"/>
+        <w:rPr>
+          <w:rFonts w:ascii="Times New Roman" w:eastAsia="Times New Roman" w:hAnsi="Times New Roman" w:cs="Times New Roman"/>
+          <w:sz w:val="24"/>
+          <w:szCs w:val="24"/>
+          <w:lang w:eastAsia="fr-FR"/>
+        </w:rPr>
+      </w:pPr>
+      <w:r>
+        <w:rPr>
+          <w:rFonts w:ascii="Times New Roman" w:eastAsia="Times New Roman" w:hAnsi="Times New Roman" w:cs="Times New Roman"/>
+          <w:sz w:val="24"/>
+          <w:szCs w:val="24"/>
+          <w:lang w:eastAsia="fr-FR"/>
+        </w:rPr>
         <w:lastRenderedPageBreak/>
-        <w:t>1</w:t>
-      </w:r>
-      <w:r>
-        <w:rPr>
-          <w:rFonts w:ascii="Times New Roman" w:eastAsia="Times New Roman" w:hAnsi="Times New Roman" w:cs="Times New Roman"/>
-          <w:sz w:val="24"/>
-          <w:szCs w:val="24"/>
-          <w:lang w:eastAsia="fr-FR"/>
-        </w:rPr>
-        <w:t>. Débogage intégré : L'IDE offre des fonctionnalités de débogage avancées, telles que le suivi des variables, les points d'arrêt, l'évaluation des expressions, etc. Cela permet aux développeurs de détecter et de résoud</w:t>
-      </w:r>
-      <w:r>
-        <w:rPr>
-          <w:rFonts w:ascii="Times New Roman" w:eastAsia="Times New Roman" w:hAnsi="Times New Roman" w:cs="Times New Roman"/>
-          <w:sz w:val="24"/>
-          <w:szCs w:val="24"/>
-          <w:lang w:eastAsia="fr-FR"/>
-        </w:rPr>
-        <w:t>re les erreurs plus rapidement.</w:t>
-      </w:r>
-    </w:p>
-    <w:p>
-      <w:pPr>
-        <w:spacing w:line="360" w:lineRule="auto"/>
-        <w:jc w:val="both"/>
-        <w:rPr>
-          <w:rFonts w:ascii="Times New Roman" w:eastAsia="Times New Roman" w:hAnsi="Times New Roman" w:cs="Times New Roman"/>
-          <w:sz w:val="24"/>
-          <w:szCs w:val="24"/>
-          <w:lang w:eastAsia="fr-FR"/>
-        </w:rPr>
-      </w:pPr>
-      <w:r>
-        <w:rPr>
-          <w:rFonts w:ascii="Times New Roman" w:eastAsia="Times New Roman" w:hAnsi="Times New Roman" w:cs="Times New Roman"/>
-          <w:sz w:val="24"/>
-          <w:szCs w:val="24"/>
-          <w:lang w:eastAsia="fr-FR"/>
-        </w:rPr>
-        <w:t>2</w:t>
-      </w:r>
-      <w:r>
-        <w:rPr>
-          <w:rFonts w:ascii="Times New Roman" w:eastAsia="Times New Roman" w:hAnsi="Times New Roman" w:cs="Times New Roman"/>
-          <w:sz w:val="24"/>
-          <w:szCs w:val="24"/>
-          <w:lang w:eastAsia="fr-FR"/>
-        </w:rPr>
-        <w:t>. Emulateurs et appareils virtuels : Android Studio propose des émulateurs et des appareils virtuels intégrés, ce qui permet aux développeurs de tester leurs applications</w:t>
-      </w:r>
-      <w:r>
-        <w:rPr>
-          <w:rFonts w:ascii="Times New Roman" w:eastAsia="Times New Roman" w:hAnsi="Times New Roman" w:cs="Times New Roman"/>
-          <w:sz w:val="24"/>
-          <w:szCs w:val="24"/>
-          <w:lang w:eastAsia="fr-FR"/>
-        </w:rPr>
-        <w:t>.</w:t>
-      </w:r>
-    </w:p>
-    <w:p>
-      <w:pPr>
-        <w:spacing w:line="360" w:lineRule="auto"/>
-        <w:jc w:val="both"/>
-        <w:rPr>
-          <w:rFonts w:ascii="Times New Roman" w:eastAsia="Times New Roman" w:hAnsi="Times New Roman" w:cs="Times New Roman"/>
-          <w:sz w:val="24"/>
-          <w:szCs w:val="24"/>
-          <w:lang w:eastAsia="fr-FR"/>
-        </w:rPr>
-      </w:pPr>
-      <w:r>
-        <w:rPr>
-          <w:rFonts w:ascii="Times New Roman" w:eastAsia="Times New Roman" w:hAnsi="Times New Roman" w:cs="Times New Roman"/>
-          <w:sz w:val="24"/>
-          <w:szCs w:val="24"/>
-          <w:lang w:eastAsia="fr-FR"/>
-        </w:rPr>
-        <w:t>3</w:t>
-      </w:r>
-      <w:r>
-        <w:rPr>
-          <w:rFonts w:ascii="Times New Roman" w:eastAsia="Times New Roman" w:hAnsi="Times New Roman" w:cs="Times New Roman"/>
-          <w:sz w:val="24"/>
-          <w:szCs w:val="24"/>
-          <w:lang w:eastAsia="fr-FR"/>
-        </w:rPr>
-        <w:t>. Intégration avec les outils de développement</w:t>
-      </w:r>
-      <w:r>
-        <w:rPr>
-          <w:rFonts w:ascii="Times New Roman" w:eastAsia="Times New Roman" w:hAnsi="Times New Roman" w:cs="Times New Roman"/>
-          <w:sz w:val="24"/>
-          <w:szCs w:val="24"/>
-          <w:lang w:eastAsia="fr-FR"/>
-        </w:rPr>
-        <w:t xml:space="preserve"> Android : Android Studio est conçu directement</w:t>
-      </w:r>
-      <w:r>
-        <w:rPr>
-          <w:rFonts w:ascii="Times New Roman" w:eastAsia="Times New Roman" w:hAnsi="Times New Roman" w:cs="Times New Roman"/>
-          <w:sz w:val="24"/>
-          <w:szCs w:val="24"/>
-          <w:lang w:eastAsia="fr-FR"/>
-        </w:rPr>
-        <w:t xml:space="preserve"> avec les outils de développement Android tels que le SDK Android, </w:t>
-      </w:r>
-      <w:proofErr w:type="spellStart"/>
-      <w:r>
-        <w:rPr>
-          <w:rFonts w:ascii="Times New Roman" w:eastAsia="Times New Roman" w:hAnsi="Times New Roman" w:cs="Times New Roman"/>
-          <w:sz w:val="24"/>
-          <w:szCs w:val="24"/>
-          <w:lang w:eastAsia="fr-FR"/>
-        </w:rPr>
-        <w:t>Gradle</w:t>
-      </w:r>
-      <w:proofErr w:type="spellEnd"/>
-      <w:r>
-        <w:rPr>
-          <w:rFonts w:ascii="Times New Roman" w:eastAsia="Times New Roman" w:hAnsi="Times New Roman" w:cs="Times New Roman"/>
-          <w:sz w:val="24"/>
-          <w:szCs w:val="24"/>
-          <w:lang w:eastAsia="fr-FR"/>
-        </w:rPr>
-        <w:t xml:space="preserve"> (pour la gestion des dépendances et la compilation), ADB (Android </w:t>
-      </w:r>
-      <w:proofErr w:type="spellStart"/>
-      <w:r>
-        <w:rPr>
-          <w:rFonts w:ascii="Times New Roman" w:eastAsia="Times New Roman" w:hAnsi="Times New Roman" w:cs="Times New Roman"/>
-          <w:sz w:val="24"/>
-          <w:szCs w:val="24"/>
-          <w:lang w:eastAsia="fr-FR"/>
-        </w:rPr>
-        <w:t>Debug</w:t>
-      </w:r>
-      <w:proofErr w:type="spellEnd"/>
-      <w:r>
-        <w:rPr>
-          <w:rFonts w:ascii="Times New Roman" w:eastAsia="Times New Roman" w:hAnsi="Times New Roman" w:cs="Times New Roman"/>
-          <w:sz w:val="24"/>
-          <w:szCs w:val="24"/>
-          <w:lang w:eastAsia="fr-FR"/>
-        </w:rPr>
-        <w:t xml:space="preserve"> Bridge) pour le déploiement et le débogage des applications su</w:t>
-      </w:r>
-      <w:r>
-        <w:rPr>
-          <w:rFonts w:ascii="Times New Roman" w:eastAsia="Times New Roman" w:hAnsi="Times New Roman" w:cs="Times New Roman"/>
-          <w:sz w:val="24"/>
-          <w:szCs w:val="24"/>
-          <w:lang w:eastAsia="fr-FR"/>
-        </w:rPr>
-        <w:t>r des appareils physiques, etc.</w:t>
-      </w:r>
-    </w:p>
-    <w:p>
-      <w:pPr>
-        <w:spacing w:line="360" w:lineRule="auto"/>
-        <w:jc w:val="both"/>
-        <w:rPr>
-          <w:rFonts w:ascii="Times New Roman" w:eastAsia="Times New Roman" w:hAnsi="Times New Roman" w:cs="Times New Roman"/>
-          <w:sz w:val="24"/>
-          <w:szCs w:val="24"/>
-          <w:lang w:eastAsia="fr-FR"/>
-        </w:rPr>
-      </w:pPr>
-      <w:r>
-        <w:rPr>
-          <w:rFonts w:ascii="Times New Roman" w:eastAsia="Times New Roman" w:hAnsi="Times New Roman" w:cs="Times New Roman"/>
-          <w:sz w:val="24"/>
-          <w:szCs w:val="24"/>
-          <w:lang w:eastAsia="fr-FR"/>
-        </w:rPr>
         <w:t>4</w:t>
       </w:r>
       <w:r>
@@ -8903,7 +9879,6 @@
           <w:szCs w:val="24"/>
           <w:lang w:eastAsia="fr-FR"/>
         </w:rPr>
-        <w:lastRenderedPageBreak/>
         <w:t>3.2.</w:t>
       </w:r>
       <w:r>
@@ -9138,6 +10113,7 @@
           <w:szCs w:val="24"/>
           <w:lang w:eastAsia="fr-FR"/>
         </w:rPr>
+        <w:lastRenderedPageBreak/>
         <w:t>1. Syntaxe simple : PHP utilise une syntaxe similaire à celle du langage C, ce qui le rend relativement facile à apprendre et à co</w:t>
       </w:r>
       <w:r>
@@ -9595,7 +10571,6 @@
           <w:szCs w:val="24"/>
           <w:lang w:eastAsia="fr-FR"/>
         </w:rPr>
-        <w:lastRenderedPageBreak/>
         <w:t>4. Intégration avec les outils de développement : VS Code s'intègre facilement avec d'autres outils de développement populaires tels que Git, Docker, et les systèmes de gestion de bases de données. Cela permet aux développeurs de travailler de manière fluide et efficace avec leurs outils p</w:t>
       </w:r>
       <w:r>
@@ -9721,6 +10696,7 @@
           <w:szCs w:val="24"/>
           <w:lang w:eastAsia="fr-FR"/>
         </w:rPr>
+        <w:lastRenderedPageBreak/>
         <w:t>Git est un logiciel qui permet</w:t>
       </w:r>
       <w:r>

</xml_diff>

<commit_message>
ajout des besoins fonctionnel et quelques diagrammes
</commit_message>
<xml_diff>
--- a/MON-TFC.docx
+++ b/MON-TFC.docx
@@ -1152,7 +1152,14 @@
           <w:rFonts w:ascii="Times New Roman" w:hAnsi="Times New Roman" w:cs="Times New Roman"/>
           <w:sz w:val="24"/>
         </w:rPr>
-        <w:t>Etant construire sur le langage de modélisation UML, la méthode UP conduit à une description fonctionnel et détaillée qui facilite le développement rapide et structuré de logiciels.</w:t>
+        <w:t>Etant construit</w:t>
+      </w:r>
+      <w:r>
+        <w:rPr>
+          <w:rFonts w:ascii="Times New Roman" w:hAnsi="Times New Roman" w:cs="Times New Roman"/>
+          <w:sz w:val="24"/>
+        </w:rPr>
+        <w:t xml:space="preserve"> sur le langage de modélisation UML, la méthode UP conduit à une description fonctionnel et détaillée qui facilite le développement rapide et structuré de logiciels.</w:t>
       </w:r>
     </w:p>
     <w:p>
@@ -1223,7 +1230,14 @@
           <w:rFonts w:ascii="Times New Roman" w:hAnsi="Times New Roman" w:cs="Times New Roman"/>
           <w:sz w:val="24"/>
         </w:rPr>
-        <w:t>Entretien : Elle consi</w:t>
+        <w:t>Interview</w:t>
+      </w:r>
+      <w:r>
+        <w:rPr>
+          <w:rFonts w:ascii="Times New Roman" w:hAnsi="Times New Roman" w:cs="Times New Roman"/>
+          <w:sz w:val="24"/>
+        </w:rPr>
+        <w:t> : Elle consi</w:t>
       </w:r>
       <w:r>
         <w:rPr>
@@ -1428,6 +1442,7 @@
     <w:p>
       <w:pPr>
         <w:spacing w:line="360" w:lineRule="auto"/>
+        <w:ind w:firstLine="708"/>
         <w:jc w:val="both"/>
         <w:rPr>
           <w:rFonts w:ascii="Times New Roman" w:hAnsi="Times New Roman" w:cs="Times New Roman"/>
@@ -1466,6 +1481,7 @@
     <w:p>
       <w:pPr>
         <w:spacing w:line="360" w:lineRule="auto"/>
+        <w:ind w:firstLine="708"/>
         <w:jc w:val="both"/>
         <w:rPr>
           <w:rFonts w:ascii="Times New Roman" w:eastAsia="Times New Roman" w:hAnsi="Times New Roman" w:cs="Times New Roman"/>
@@ -1730,6 +1746,7 @@
     <w:p>
       <w:pPr>
         <w:spacing w:line="360" w:lineRule="auto"/>
+        <w:ind w:firstLine="708"/>
         <w:jc w:val="both"/>
         <w:rPr>
           <w:rFonts w:ascii="Times New Roman" w:hAnsi="Times New Roman" w:cs="Times New Roman"/>
@@ -1756,23 +1773,6 @@
           <w:sz w:val="24"/>
         </w:rPr>
         <w:t>, des forums de discussion et des évaluations pour mesurer les progrès des apprenants.</w:t>
-      </w:r>
-    </w:p>
-    <w:p>
-      <w:pPr>
-        <w:spacing w:line="360" w:lineRule="auto"/>
-        <w:jc w:val="both"/>
-        <w:rPr>
-          <w:rFonts w:ascii="Times New Roman" w:hAnsi="Times New Roman" w:cs="Times New Roman"/>
-          <w:sz w:val="24"/>
-        </w:rPr>
-      </w:pPr>
-      <w:r>
-        <w:rPr>
-          <w:rFonts w:ascii="Times New Roman" w:hAnsi="Times New Roman" w:cs="Times New Roman"/>
-          <w:sz w:val="24"/>
-        </w:rPr>
-        <w:t>Tenez, par exemple …</w:t>
       </w:r>
     </w:p>
     <w:p>
@@ -2064,7 +2064,18 @@
           <w:sz w:val="24"/>
           <w:szCs w:val="24"/>
         </w:rPr>
-        <w:t xml:space="preserve">nception et modélisation : Cette partie </w:t>
+        <w:t>nception et modélisation</w:t>
+      </w:r>
+      <w:bookmarkStart w:id="0" w:name="_GoBack"/>
+      <w:bookmarkEnd w:id="0"/>
+      <w:r>
+        <w:rPr>
+          <w:rFonts w:ascii="TimesNewRomanPSMT" w:hAnsi="TimesNewRomanPSMT"/>
+          <w:color w:val="000000"/>
+          <w:sz w:val="24"/>
+          <w:szCs w:val="24"/>
+        </w:rPr>
+        <w:t xml:space="preserve"> : Cette partie </w:t>
       </w:r>
       <w:r>
         <w:rPr>
@@ -7490,6 +7501,116 @@
     </w:p>
     <w:p>
       <w:pPr>
+        <w:spacing w:after="0" w:line="240" w:lineRule="auto"/>
+        <w:rPr>
+          <w:rFonts w:ascii="Times New Roman" w:eastAsia="Times New Roman" w:hAnsi="Times New Roman" w:cs="Times New Roman"/>
+          <w:sz w:val="24"/>
+          <w:szCs w:val="24"/>
+          <w:lang w:eastAsia="fr-FR"/>
+        </w:rPr>
+      </w:pPr>
+    </w:p>
+    <w:p>
+      <w:pPr>
+        <w:spacing w:after="0" w:line="240" w:lineRule="auto"/>
+        <w:rPr>
+          <w:rFonts w:ascii="Times New Roman" w:eastAsia="Times New Roman" w:hAnsi="Times New Roman" w:cs="Times New Roman"/>
+          <w:sz w:val="24"/>
+          <w:szCs w:val="24"/>
+          <w:lang w:eastAsia="fr-FR"/>
+        </w:rPr>
+      </w:pPr>
+    </w:p>
+    <w:p>
+      <w:pPr>
+        <w:spacing w:after="0" w:line="240" w:lineRule="auto"/>
+        <w:rPr>
+          <w:rFonts w:ascii="Times New Roman" w:eastAsia="Times New Roman" w:hAnsi="Times New Roman" w:cs="Times New Roman"/>
+          <w:sz w:val="24"/>
+          <w:szCs w:val="24"/>
+          <w:lang w:eastAsia="fr-FR"/>
+        </w:rPr>
+      </w:pPr>
+    </w:p>
+    <w:p>
+      <w:pPr>
+        <w:spacing w:after="0" w:line="240" w:lineRule="auto"/>
+        <w:rPr>
+          <w:rFonts w:ascii="Times New Roman" w:eastAsia="Times New Roman" w:hAnsi="Times New Roman" w:cs="Times New Roman"/>
+          <w:sz w:val="24"/>
+          <w:szCs w:val="24"/>
+          <w:lang w:eastAsia="fr-FR"/>
+        </w:rPr>
+      </w:pPr>
+    </w:p>
+    <w:p>
+      <w:pPr>
+        <w:spacing w:after="0" w:line="240" w:lineRule="auto"/>
+        <w:rPr>
+          <w:rFonts w:ascii="Times New Roman" w:eastAsia="Times New Roman" w:hAnsi="Times New Roman" w:cs="Times New Roman"/>
+          <w:sz w:val="24"/>
+          <w:szCs w:val="24"/>
+          <w:lang w:eastAsia="fr-FR"/>
+        </w:rPr>
+      </w:pPr>
+    </w:p>
+    <w:p>
+      <w:pPr>
+        <w:spacing w:after="0" w:line="240" w:lineRule="auto"/>
+        <w:rPr>
+          <w:rFonts w:ascii="Times New Roman" w:eastAsia="Times New Roman" w:hAnsi="Times New Roman" w:cs="Times New Roman"/>
+          <w:sz w:val="24"/>
+          <w:szCs w:val="24"/>
+          <w:lang w:eastAsia="fr-FR"/>
+        </w:rPr>
+      </w:pPr>
+    </w:p>
+    <w:p>
+      <w:pPr>
+        <w:spacing w:after="0" w:line="240" w:lineRule="auto"/>
+        <w:rPr>
+          <w:rFonts w:ascii="Times New Roman" w:eastAsia="Times New Roman" w:hAnsi="Times New Roman" w:cs="Times New Roman"/>
+          <w:sz w:val="24"/>
+          <w:szCs w:val="24"/>
+          <w:lang w:eastAsia="fr-FR"/>
+        </w:rPr>
+      </w:pPr>
+    </w:p>
+    <w:p>
+      <w:pPr>
+        <w:spacing w:after="0" w:line="240" w:lineRule="auto"/>
+        <w:rPr>
+          <w:rFonts w:ascii="Times New Roman" w:eastAsia="Times New Roman" w:hAnsi="Times New Roman" w:cs="Times New Roman"/>
+          <w:sz w:val="24"/>
+          <w:szCs w:val="24"/>
+          <w:lang w:eastAsia="fr-FR"/>
+        </w:rPr>
+      </w:pPr>
+    </w:p>
+    <w:p>
+      <w:pPr>
+        <w:spacing w:after="0" w:line="240" w:lineRule="auto"/>
+        <w:rPr>
+          <w:rFonts w:ascii="Times New Roman" w:eastAsia="Times New Roman" w:hAnsi="Times New Roman" w:cs="Times New Roman"/>
+          <w:sz w:val="24"/>
+          <w:szCs w:val="24"/>
+          <w:lang w:eastAsia="fr-FR"/>
+        </w:rPr>
+      </w:pPr>
+    </w:p>
+    <w:p>
+      <w:pPr>
+        <w:spacing w:after="0" w:line="240" w:lineRule="auto"/>
+        <w:rPr>
+          <w:rFonts w:ascii="Times New Roman" w:eastAsia="Times New Roman" w:hAnsi="Times New Roman" w:cs="Times New Roman"/>
+          <w:sz w:val="24"/>
+          <w:szCs w:val="24"/>
+          <w:lang w:eastAsia="fr-FR"/>
+        </w:rPr>
+      </w:pPr>
+    </w:p>
+    <w:p>
+      <w:pPr>
         <w:jc w:val="both"/>
         <w:rPr>
           <w:rFonts w:ascii="Times New Roman" w:eastAsia="Times New Roman" w:hAnsi="Times New Roman" w:cs="Times New Roman"/>
@@ -7507,6 +7628,7 @@
           <w:szCs w:val="24"/>
           <w:lang w:eastAsia="fr-FR"/>
         </w:rPr>
+        <w:lastRenderedPageBreak/>
         <w:t>Chapitre 2. CONCEPTION ET MODELISATION</w:t>
       </w:r>
     </w:p>
@@ -7661,7 +7783,6 @@
           <w:color w:val="000000"/>
           <w:sz w:val="24"/>
         </w:rPr>
-        <w:lastRenderedPageBreak/>
         <w:t xml:space="preserve">La méthode UP, ou </w:t>
       </w:r>
       <w:proofErr w:type="spellStart"/>
@@ -8024,29 +8145,19 @@
     </w:p>
     <w:p>
       <w:pPr>
-        <w:rPr>
-          <w:rFonts w:ascii="TimesNewRomanPSMT" w:hAnsi="TimesNewRomanPSMT"/>
-          <w:color w:val="000000"/>
-          <w:sz w:val="24"/>
-        </w:rPr>
-      </w:pPr>
-    </w:p>
-    <w:p>
-      <w:pPr>
-        <w:spacing w:line="360" w:lineRule="auto"/>
-        <w:rPr>
-          <w:rFonts w:ascii="TimesNewRomanPSMT" w:hAnsi="TimesNewRomanPSMT"/>
-          <w:color w:val="000000"/>
-          <w:sz w:val="24"/>
-        </w:rPr>
-      </w:pPr>
-      <w:r>
-        <w:rPr>
-          <w:rFonts w:ascii="TimesNewRomanPSMT" w:hAnsi="TimesNewRomanPSMT"/>
-          <w:color w:val="000000"/>
-          <w:sz w:val="24"/>
-        </w:rPr>
-        <w:lastRenderedPageBreak/>
+        <w:spacing w:line="360" w:lineRule="auto"/>
+        <w:rPr>
+          <w:rFonts w:ascii="TimesNewRomanPSMT" w:hAnsi="TimesNewRomanPSMT"/>
+          <w:color w:val="000000"/>
+          <w:sz w:val="24"/>
+        </w:rPr>
+      </w:pPr>
+      <w:r>
+        <w:rPr>
+          <w:rFonts w:ascii="TimesNewRomanPSMT" w:hAnsi="TimesNewRomanPSMT"/>
+          <w:color w:val="000000"/>
+          <w:sz w:val="24"/>
+        </w:rPr>
         <w:t>Les diagrammes de cas d'utilisation permettent de représenter les différentes fonctionnalités du système du point de vue des utilisateurs. Ils sont utilisés pour comprendre les besoins des utilisateurs et définir les fonctionnalités du système.</w:t>
       </w:r>
     </w:p>
@@ -8198,67 +8309,19 @@
     </w:p>
     <w:p>
       <w:pPr>
-        <w:spacing w:line="360" w:lineRule="auto"/>
-        <w:rPr>
-          <w:rFonts w:ascii="TimesNewRomanPSMT" w:hAnsi="TimesNewRomanPSMT"/>
-          <w:color w:val="000000"/>
-          <w:sz w:val="24"/>
-        </w:rPr>
-      </w:pPr>
-      <w:bookmarkStart w:id="0" w:name="_GoBack"/>
-      <w:bookmarkEnd w:id="0"/>
-    </w:p>
-    <w:p>
-      <w:pPr>
-        <w:spacing w:line="360" w:lineRule="auto"/>
-        <w:rPr>
-          <w:rFonts w:ascii="TimesNewRomanPSMT" w:hAnsi="TimesNewRomanPSMT"/>
-          <w:color w:val="000000"/>
-          <w:sz w:val="24"/>
-        </w:rPr>
-      </w:pPr>
-    </w:p>
-    <w:p>
-      <w:pPr>
-        <w:spacing w:line="360" w:lineRule="auto"/>
-        <w:rPr>
-          <w:rFonts w:ascii="TimesNewRomanPSMT" w:hAnsi="TimesNewRomanPSMT"/>
-          <w:b/>
-          <w:color w:val="000000"/>
-          <w:sz w:val="24"/>
-        </w:rPr>
-      </w:pPr>
-      <w:r>
-        <w:rPr>
-          <w:rFonts w:ascii="TimesNewRomanPSMT" w:hAnsi="TimesNewRomanPSMT"/>
-          <w:b/>
-          <w:color w:val="000000"/>
-          <w:sz w:val="24"/>
-        </w:rPr>
-        <w:t>2.4 Diagrammes UML du futur système</w:t>
-      </w:r>
-    </w:p>
-    <w:p>
-      <w:pPr>
-        <w:spacing w:line="360" w:lineRule="auto"/>
-        <w:rPr>
-          <w:rFonts w:ascii="TimesNewRomanPSMT" w:hAnsi="TimesNewRomanPSMT"/>
-          <w:color w:val="000000"/>
-          <w:sz w:val="24"/>
-        </w:rPr>
-      </w:pPr>
-      <w:r>
-        <w:rPr>
-          <w:rFonts w:ascii="TimesNewRomanPSMT" w:hAnsi="TimesNewRomanPSMT"/>
-          <w:color w:val="000000"/>
-          <w:sz w:val="24"/>
-        </w:rPr>
-        <w:t>Passons maintenant aux diagrammes qui constituent système</w:t>
-      </w:r>
-    </w:p>
-    <w:p>
-      <w:pPr>
-        <w:spacing w:line="360" w:lineRule="auto"/>
+        <w:pStyle w:val="Paragraphedeliste"/>
+        <w:numPr>
+          <w:ilvl w:val="0"/>
+          <w:numId w:val="2"/>
+        </w:numPr>
+        <w:spacing w:line="360" w:lineRule="auto"/>
+        <w:rPr>
+          <w:rFonts w:ascii="TimesNewRomanPSMT" w:hAnsi="TimesNewRomanPSMT"/>
+          <w:color w:val="000000"/>
+          <w:sz w:val="24"/>
+        </w:rPr>
+      </w:pPr>
+      <w:r>
         <w:rPr>
           <w:rFonts w:ascii="TimesNewRomanPSMT" w:hAnsi="TimesNewRomanPSMT"/>
           <w:b/>
@@ -8266,6 +8329,46 @@
           <w:color w:val="000000"/>
           <w:sz w:val="24"/>
         </w:rPr>
+        <w:t>Créer compte</w:t>
+      </w:r>
+      <w:r>
+        <w:rPr>
+          <w:rFonts w:ascii="TimesNewRomanPSMT" w:hAnsi="TimesNewRomanPSMT"/>
+          <w:color w:val="000000"/>
+          <w:sz w:val="24"/>
+        </w:rPr>
+        <w:t xml:space="preserve"> : Permet à l’utilisateur de créer un compte qui lui permettra de se connecter sur l’application </w:t>
+      </w:r>
+      <w:r>
+        <w:rPr>
+          <w:rFonts w:ascii="TimesNewRomanPSMT" w:hAnsi="TimesNewRomanPSMT"/>
+          <w:color w:val="000000"/>
+          <w:sz w:val="24"/>
+        </w:rPr>
+        <w:t>Android</w:t>
+      </w:r>
+      <w:r>
+        <w:rPr>
+          <w:rFonts w:ascii="TimesNewRomanPSMT" w:hAnsi="TimesNewRomanPSMT"/>
+          <w:color w:val="000000"/>
+          <w:sz w:val="24"/>
+        </w:rPr>
+        <w:t>.</w:t>
+      </w:r>
+    </w:p>
+    <w:p>
+      <w:pPr>
+        <w:pStyle w:val="Paragraphedeliste"/>
+        <w:numPr>
+          <w:ilvl w:val="0"/>
+          <w:numId w:val="2"/>
+        </w:numPr>
+        <w:spacing w:line="360" w:lineRule="auto"/>
+        <w:rPr>
+          <w:rFonts w:ascii="TimesNewRomanPSMT" w:hAnsi="TimesNewRomanPSMT"/>
+          <w:color w:val="000000"/>
+          <w:sz w:val="24"/>
+        </w:rPr>
       </w:pPr>
       <w:r>
         <w:rPr>
@@ -8275,12 +8378,40 @@
           <w:color w:val="000000"/>
           <w:sz w:val="24"/>
         </w:rPr>
-        <w:t>2.4.1 Diagramme des cas d’utilisations</w:t>
-      </w:r>
-    </w:p>
-    <w:p>
-      <w:pPr>
-        <w:spacing w:line="360" w:lineRule="auto"/>
+        <w:t>S’authentifier</w:t>
+      </w:r>
+      <w:r>
+        <w:rPr>
+          <w:rFonts w:ascii="TimesNewRomanPSMT" w:hAnsi="TimesNewRomanPSMT"/>
+          <w:color w:val="000000"/>
+          <w:sz w:val="24"/>
+        </w:rPr>
+        <w:t> : permettra à l’utilisateur</w:t>
+      </w:r>
+      <w:r>
+        <w:rPr>
+          <w:rFonts w:ascii="TimesNewRomanPSMT" w:hAnsi="TimesNewRomanPSMT"/>
+          <w:color w:val="000000"/>
+          <w:sz w:val="24"/>
+        </w:rPr>
+        <w:t xml:space="preserve"> de se connecter au système.</w:t>
+      </w:r>
+    </w:p>
+    <w:p>
+      <w:pPr>
+        <w:pStyle w:val="Paragraphedeliste"/>
+        <w:numPr>
+          <w:ilvl w:val="0"/>
+          <w:numId w:val="2"/>
+        </w:numPr>
+        <w:spacing w:line="360" w:lineRule="auto"/>
+        <w:rPr>
+          <w:rFonts w:ascii="TimesNewRomanPSMT" w:hAnsi="TimesNewRomanPSMT"/>
+          <w:color w:val="000000"/>
+          <w:sz w:val="24"/>
+        </w:rPr>
+      </w:pPr>
+      <w:r>
         <w:rPr>
           <w:rFonts w:ascii="TimesNewRomanPSMT" w:hAnsi="TimesNewRomanPSMT"/>
           <w:b/>
@@ -8288,7 +8419,8 @@
           <w:color w:val="000000"/>
           <w:sz w:val="24"/>
         </w:rPr>
-      </w:pPr>
+        <w:t>Choisir</w:t>
+      </w:r>
       <w:r>
         <w:rPr>
           <w:rFonts w:ascii="TimesNewRomanPSMT" w:hAnsi="TimesNewRomanPSMT"/>
@@ -8297,8 +8429,606 @@
           <w:color w:val="000000"/>
           <w:sz w:val="24"/>
         </w:rPr>
+        <w:t xml:space="preserve"> type</w:t>
+      </w:r>
+      <w:r>
+        <w:rPr>
+          <w:rFonts w:ascii="TimesNewRomanPSMT" w:hAnsi="TimesNewRomanPSMT"/>
+          <w:b/>
+          <w:i/>
+          <w:color w:val="000000"/>
+          <w:sz w:val="24"/>
+        </w:rPr>
+        <w:t xml:space="preserve"> formation</w:t>
+      </w:r>
+      <w:r>
+        <w:rPr>
+          <w:rFonts w:ascii="TimesNewRomanPSMT" w:hAnsi="TimesNewRomanPSMT"/>
+          <w:color w:val="000000"/>
+          <w:sz w:val="24"/>
+        </w:rPr>
+        <w:t> : permet au candidat de choisir la formation qu’il veut apprendre</w:t>
+      </w:r>
+    </w:p>
+    <w:p>
+      <w:pPr>
+        <w:pStyle w:val="Paragraphedeliste"/>
+        <w:numPr>
+          <w:ilvl w:val="0"/>
+          <w:numId w:val="2"/>
+        </w:numPr>
+        <w:spacing w:line="360" w:lineRule="auto"/>
+        <w:rPr>
+          <w:rFonts w:ascii="TimesNewRomanPSMT" w:hAnsi="TimesNewRomanPSMT"/>
+          <w:color w:val="000000"/>
+          <w:sz w:val="24"/>
+        </w:rPr>
+      </w:pPr>
+      <w:r>
+        <w:rPr>
+          <w:rFonts w:ascii="TimesNewRomanPSMT" w:hAnsi="TimesNewRomanPSMT"/>
+          <w:b/>
+          <w:i/>
+          <w:color w:val="000000"/>
+          <w:sz w:val="24"/>
+        </w:rPr>
+        <w:t>Gérer candidat</w:t>
+      </w:r>
+      <w:r>
+        <w:rPr>
+          <w:rFonts w:ascii="TimesNewRomanPSMT" w:hAnsi="TimesNewRomanPSMT"/>
+          <w:color w:val="000000"/>
+          <w:sz w:val="24"/>
+        </w:rPr>
+        <w:t> : Va permettre à l’administrateur de l’application de gérer les informations des apprenants ou des candidats.</w:t>
+      </w:r>
+    </w:p>
+    <w:p>
+      <w:pPr>
+        <w:pStyle w:val="Paragraphedeliste"/>
+        <w:numPr>
+          <w:ilvl w:val="0"/>
+          <w:numId w:val="2"/>
+        </w:numPr>
+        <w:spacing w:line="360" w:lineRule="auto"/>
+        <w:rPr>
+          <w:rFonts w:ascii="TimesNewRomanPSMT" w:hAnsi="TimesNewRomanPSMT"/>
+          <w:color w:val="000000"/>
+          <w:sz w:val="24"/>
+        </w:rPr>
+      </w:pPr>
+      <w:r>
+        <w:rPr>
+          <w:rFonts w:ascii="TimesNewRomanPSMT" w:hAnsi="TimesNewRomanPSMT"/>
+          <w:b/>
+          <w:i/>
+          <w:color w:val="000000"/>
+          <w:sz w:val="24"/>
+        </w:rPr>
+        <w:t>Supprimer candidat</w:t>
+      </w:r>
+      <w:r>
+        <w:rPr>
+          <w:rFonts w:ascii="TimesNewRomanPSMT" w:hAnsi="TimesNewRomanPSMT"/>
+          <w:color w:val="000000"/>
+          <w:sz w:val="24"/>
+        </w:rPr>
+        <w:t> : ce cas à l’utilité de permettre à l’administration de supprimer un candidat</w:t>
+      </w:r>
+    </w:p>
+    <w:p>
+      <w:pPr>
+        <w:spacing w:line="360" w:lineRule="auto"/>
+        <w:rPr>
+          <w:rFonts w:ascii="TimesNewRomanPSMT" w:hAnsi="TimesNewRomanPSMT"/>
+          <w:color w:val="000000"/>
+          <w:sz w:val="24"/>
+        </w:rPr>
+      </w:pPr>
+    </w:p>
+    <w:p>
+      <w:pPr>
+        <w:spacing w:line="360" w:lineRule="auto"/>
+        <w:rPr>
+          <w:rFonts w:ascii="TimesNewRomanPSMT" w:hAnsi="TimesNewRomanPSMT"/>
+          <w:b/>
+          <w:i/>
+          <w:color w:val="000000"/>
+          <w:sz w:val="24"/>
+        </w:rPr>
+      </w:pPr>
+      <w:r>
+        <w:rPr>
+          <w:rFonts w:ascii="TimesNewRomanPSMT" w:hAnsi="TimesNewRomanPSMT"/>
+          <w:b/>
+          <w:i/>
+          <w:color w:val="000000"/>
+          <w:sz w:val="24"/>
+        </w:rPr>
+        <w:t>2.4.2 Les besoins non fonctionnels</w:t>
+      </w:r>
+    </w:p>
+    <w:p>
+      <w:pPr>
+        <w:spacing w:line="360" w:lineRule="auto"/>
+        <w:rPr>
+          <w:rFonts w:ascii="TimesNewRomanPSMT" w:hAnsi="TimesNewRomanPSMT"/>
+          <w:color w:val="000000"/>
+          <w:sz w:val="24"/>
+        </w:rPr>
+      </w:pPr>
+      <w:r>
+        <w:rPr>
+          <w:rFonts w:ascii="TimesNewRomanPSMT" w:hAnsi="TimesNewRomanPSMT"/>
+          <w:color w:val="000000"/>
+          <w:sz w:val="24"/>
+        </w:rPr>
+        <w:lastRenderedPageBreak/>
+        <w:t>L’application doit être</w:t>
+      </w:r>
+      <w:r>
+        <w:rPr>
+          <w:rFonts w:ascii="TimesNewRomanPSMT" w:hAnsi="TimesNewRomanPSMT"/>
+          <w:color w:val="000000"/>
+          <w:sz w:val="24"/>
+        </w:rPr>
+        <w:t xml:space="preserve"> </w:t>
+      </w:r>
+      <w:r>
+        <w:rPr>
+          <w:rFonts w:ascii="TimesNewRomanPSMT" w:hAnsi="TimesNewRomanPSMT"/>
+          <w:color w:val="000000"/>
+          <w:sz w:val="24"/>
+        </w:rPr>
+        <w:t>:</w:t>
+      </w:r>
+    </w:p>
+    <w:p>
+      <w:pPr>
+        <w:pStyle w:val="Paragraphedeliste"/>
+        <w:numPr>
+          <w:ilvl w:val="0"/>
+          <w:numId w:val="2"/>
+        </w:numPr>
+        <w:spacing w:line="360" w:lineRule="auto"/>
+        <w:rPr>
+          <w:rFonts w:ascii="TimesNewRomanPSMT" w:hAnsi="TimesNewRomanPSMT"/>
+          <w:color w:val="000000"/>
+          <w:sz w:val="24"/>
+        </w:rPr>
+      </w:pPr>
+      <w:r>
+        <w:rPr>
+          <w:rFonts w:ascii="TimesNewRomanPSMT" w:hAnsi="TimesNewRomanPSMT"/>
+          <w:color w:val="000000"/>
+          <w:sz w:val="24"/>
+        </w:rPr>
+        <w:t>Facile à utiliser</w:t>
+      </w:r>
+    </w:p>
+    <w:p>
+      <w:pPr>
+        <w:pStyle w:val="Paragraphedeliste"/>
+        <w:numPr>
+          <w:ilvl w:val="0"/>
+          <w:numId w:val="2"/>
+        </w:numPr>
+        <w:spacing w:line="360" w:lineRule="auto"/>
+        <w:rPr>
+          <w:rFonts w:ascii="TimesNewRomanPSMT" w:hAnsi="TimesNewRomanPSMT"/>
+          <w:color w:val="000000"/>
+          <w:sz w:val="24"/>
+        </w:rPr>
+      </w:pPr>
+      <w:r>
+        <w:rPr>
+          <w:rFonts w:ascii="TimesNewRomanPSMT" w:hAnsi="TimesNewRomanPSMT"/>
+          <w:color w:val="000000"/>
+          <w:sz w:val="24"/>
+        </w:rPr>
+        <w:t>Plus ergonomique</w:t>
+      </w:r>
+    </w:p>
+    <w:p>
+      <w:pPr>
+        <w:pStyle w:val="Paragraphedeliste"/>
+        <w:numPr>
+          <w:ilvl w:val="0"/>
+          <w:numId w:val="2"/>
+        </w:numPr>
+        <w:spacing w:line="360" w:lineRule="auto"/>
+        <w:rPr>
+          <w:rFonts w:ascii="TimesNewRomanPSMT" w:hAnsi="TimesNewRomanPSMT"/>
+          <w:color w:val="000000"/>
+          <w:sz w:val="24"/>
+        </w:rPr>
+      </w:pPr>
+      <w:r>
+        <w:rPr>
+          <w:rFonts w:ascii="TimesNewRomanPSMT" w:hAnsi="TimesNewRomanPSMT"/>
+          <w:color w:val="000000"/>
+          <w:sz w:val="24"/>
+        </w:rPr>
+        <w:t>Plus interactive.</w:t>
+      </w:r>
+    </w:p>
+    <w:p>
+      <w:pPr>
+        <w:pStyle w:val="Paragraphedeliste"/>
+        <w:spacing w:line="360" w:lineRule="auto"/>
+        <w:rPr>
+          <w:rFonts w:ascii="TimesNewRomanPSMT" w:hAnsi="TimesNewRomanPSMT"/>
+          <w:color w:val="000000"/>
+          <w:sz w:val="24"/>
+        </w:rPr>
+      </w:pPr>
+    </w:p>
+    <w:p>
+      <w:pPr>
+        <w:spacing w:line="360" w:lineRule="auto"/>
+        <w:rPr>
+          <w:rFonts w:ascii="TimesNewRomanPSMT" w:hAnsi="TimesNewRomanPSMT"/>
+          <w:color w:val="000000"/>
+          <w:sz w:val="24"/>
+        </w:rPr>
+      </w:pPr>
+      <w:r>
+        <w:rPr>
+          <w:rFonts w:ascii="TimesNewRomanPSMT" w:hAnsi="TimesNewRomanPSMT"/>
+          <w:color w:val="000000"/>
+          <w:sz w:val="24"/>
+        </w:rPr>
+        <w:t xml:space="preserve"> </w:t>
+      </w:r>
+    </w:p>
+    <w:p>
+      <w:pPr>
+        <w:spacing w:line="360" w:lineRule="auto"/>
+        <w:rPr>
+          <w:rFonts w:ascii="TimesNewRomanPSMT" w:hAnsi="TimesNewRomanPSMT"/>
+          <w:color w:val="000000"/>
+          <w:sz w:val="24"/>
+        </w:rPr>
+      </w:pPr>
+    </w:p>
+    <w:p>
+      <w:pPr>
+        <w:spacing w:line="360" w:lineRule="auto"/>
+        <w:rPr>
+          <w:rFonts w:ascii="TimesNewRomanPSMT" w:hAnsi="TimesNewRomanPSMT"/>
+          <w:b/>
+          <w:color w:val="000000"/>
+          <w:sz w:val="24"/>
+        </w:rPr>
+      </w:pPr>
+      <w:r>
+        <w:rPr>
+          <w:rFonts w:ascii="TimesNewRomanPSMT" w:hAnsi="TimesNewRomanPSMT"/>
+          <w:b/>
+          <w:color w:val="000000"/>
+          <w:sz w:val="24"/>
+        </w:rPr>
+        <w:t>2.4 Diagrammes UML du futur système</w:t>
+      </w:r>
+    </w:p>
+    <w:p>
+      <w:pPr>
+        <w:spacing w:line="360" w:lineRule="auto"/>
+        <w:rPr>
+          <w:rFonts w:ascii="TimesNewRomanPSMT" w:hAnsi="TimesNewRomanPSMT"/>
+          <w:color w:val="000000"/>
+          <w:sz w:val="24"/>
+        </w:rPr>
+      </w:pPr>
+      <w:r>
+        <w:rPr>
+          <w:rFonts w:ascii="TimesNewRomanPSMT" w:hAnsi="TimesNewRomanPSMT"/>
+          <w:color w:val="000000"/>
+          <w:sz w:val="24"/>
+        </w:rPr>
+        <w:t>Passons maintenant aux diagrammes qui constituent système</w:t>
+      </w:r>
+    </w:p>
+    <w:p>
+      <w:pPr>
+        <w:spacing w:line="360" w:lineRule="auto"/>
+        <w:rPr>
+          <w:rFonts w:ascii="TimesNewRomanPSMT" w:hAnsi="TimesNewRomanPSMT"/>
+          <w:b/>
+          <w:i/>
+          <w:color w:val="000000"/>
+          <w:sz w:val="24"/>
+        </w:rPr>
+      </w:pPr>
+      <w:r>
+        <w:rPr>
+          <w:rFonts w:ascii="TimesNewRomanPSMT" w:hAnsi="TimesNewRomanPSMT"/>
+          <w:b/>
+          <w:i/>
+          <w:color w:val="000000"/>
+          <w:sz w:val="24"/>
+        </w:rPr>
+        <w:t>2.4.1 Diagramme des cas d’utilisations</w:t>
+      </w:r>
+    </w:p>
+    <w:p>
+      <w:pPr>
+        <w:spacing w:line="360" w:lineRule="auto"/>
+        <w:rPr>
+          <w:rFonts w:ascii="TimesNewRomanPSMT" w:hAnsi="TimesNewRomanPSMT"/>
+          <w:b/>
+          <w:i/>
+          <w:color w:val="000000"/>
+          <w:sz w:val="24"/>
+        </w:rPr>
+      </w:pPr>
+      <w:r>
+        <w:rPr>
+          <w:rFonts w:ascii="TimesNewRomanPSMT" w:hAnsi="TimesNewRomanPSMT"/>
+          <w:b/>
+          <w:i/>
+          <w:color w:val="000000"/>
+          <w:sz w:val="24"/>
+        </w:rPr>
         <w:t>2.42</w:t>
       </w:r>
+      <w:r>
+        <w:rPr>
+          <w:rFonts w:ascii="TimesNewRomanPSMT" w:hAnsi="TimesNewRomanPSMT"/>
+          <w:b/>
+          <w:i/>
+          <w:color w:val="000000"/>
+          <w:sz w:val="24"/>
+        </w:rPr>
+        <w:t xml:space="preserve"> Description textuelle des cas d’utilisations</w:t>
+      </w:r>
+    </w:p>
+    <w:p>
+      <w:pPr>
+        <w:spacing w:line="360" w:lineRule="auto"/>
+        <w:rPr>
+          <w:rFonts w:ascii="TimesNewRomanPSMT" w:hAnsi="TimesNewRomanPSMT"/>
+          <w:color w:val="000000"/>
+          <w:sz w:val="24"/>
+        </w:rPr>
+      </w:pPr>
+      <w:r>
+        <w:rPr>
+          <w:rFonts w:ascii="TimesNewRomanPSMT" w:hAnsi="TimesNewRomanPSMT"/>
+          <w:color w:val="000000"/>
+          <w:sz w:val="24"/>
+        </w:rPr>
+        <w:t>Voici venir la description textuelle de chaque cas d’utilisations de notre système :</w:t>
+      </w:r>
+    </w:p>
+    <w:p>
+      <w:pPr>
+        <w:pStyle w:val="Paragraphedeliste"/>
+        <w:numPr>
+          <w:ilvl w:val="0"/>
+          <w:numId w:val="6"/>
+        </w:numPr>
+        <w:spacing w:line="360" w:lineRule="auto"/>
+        <w:rPr>
+          <w:rFonts w:ascii="TimesNewRomanPSMT" w:hAnsi="TimesNewRomanPSMT"/>
+          <w:color w:val="000000"/>
+          <w:sz w:val="24"/>
+        </w:rPr>
+      </w:pPr>
+      <w:r>
+        <w:rPr>
+          <w:rFonts w:ascii="TimesNewRomanPSMT" w:hAnsi="TimesNewRomanPSMT"/>
+          <w:color w:val="000000"/>
+          <w:sz w:val="24"/>
+        </w:rPr>
+        <w:t>Créer compte :</w:t>
+      </w:r>
+    </w:p>
+    <w:p>
+      <w:pPr>
+        <w:pStyle w:val="Paragraphedeliste"/>
+        <w:numPr>
+          <w:ilvl w:val="2"/>
+          <w:numId w:val="2"/>
+        </w:numPr>
+        <w:spacing w:line="360" w:lineRule="auto"/>
+        <w:rPr>
+          <w:rFonts w:ascii="TimesNewRomanPSMT" w:hAnsi="TimesNewRomanPSMT"/>
+          <w:color w:val="000000"/>
+          <w:sz w:val="24"/>
+        </w:rPr>
+      </w:pPr>
+      <w:r>
+        <w:rPr>
+          <w:rFonts w:ascii="TimesNewRomanPSMT" w:hAnsi="TimesNewRomanPSMT"/>
+          <w:color w:val="000000"/>
+          <w:sz w:val="24"/>
+        </w:rPr>
+        <w:t>Objectif du cas :</w:t>
+      </w:r>
+    </w:p>
+    <w:p>
+      <w:pPr>
+        <w:pStyle w:val="Paragraphedeliste"/>
+        <w:numPr>
+          <w:ilvl w:val="2"/>
+          <w:numId w:val="2"/>
+        </w:numPr>
+        <w:spacing w:line="360" w:lineRule="auto"/>
+        <w:rPr>
+          <w:rFonts w:ascii="TimesNewRomanPSMT" w:hAnsi="TimesNewRomanPSMT"/>
+          <w:color w:val="000000"/>
+          <w:sz w:val="24"/>
+        </w:rPr>
+      </w:pPr>
+      <w:r>
+        <w:rPr>
+          <w:rFonts w:ascii="TimesNewRomanPSMT" w:hAnsi="TimesNewRomanPSMT"/>
+          <w:color w:val="000000"/>
+          <w:sz w:val="24"/>
+        </w:rPr>
+        <w:t>Acteur principale :</w:t>
+      </w:r>
+    </w:p>
+    <w:p>
+      <w:pPr>
+        <w:pStyle w:val="Paragraphedeliste"/>
+        <w:numPr>
+          <w:ilvl w:val="2"/>
+          <w:numId w:val="2"/>
+        </w:numPr>
+        <w:spacing w:line="360" w:lineRule="auto"/>
+        <w:rPr>
+          <w:rFonts w:ascii="TimesNewRomanPSMT" w:hAnsi="TimesNewRomanPSMT"/>
+          <w:color w:val="000000"/>
+          <w:sz w:val="24"/>
+        </w:rPr>
+      </w:pPr>
+      <w:r>
+        <w:rPr>
+          <w:rFonts w:ascii="TimesNewRomanPSMT" w:hAnsi="TimesNewRomanPSMT"/>
+          <w:color w:val="000000"/>
+          <w:sz w:val="24"/>
+        </w:rPr>
+        <w:t>Acteur secondaire :</w:t>
+      </w:r>
+    </w:p>
+    <w:p>
+      <w:pPr>
+        <w:pStyle w:val="Paragraphedeliste"/>
+        <w:numPr>
+          <w:ilvl w:val="2"/>
+          <w:numId w:val="2"/>
+        </w:numPr>
+        <w:spacing w:line="360" w:lineRule="auto"/>
+        <w:rPr>
+          <w:rFonts w:ascii="TimesNewRomanPSMT" w:hAnsi="TimesNewRomanPSMT"/>
+          <w:color w:val="000000"/>
+          <w:sz w:val="24"/>
+        </w:rPr>
+      </w:pPr>
+      <w:proofErr w:type="spellStart"/>
+      <w:r>
+        <w:rPr>
+          <w:rFonts w:ascii="TimesNewRomanPSMT" w:hAnsi="TimesNewRomanPSMT"/>
+          <w:color w:val="000000"/>
+          <w:sz w:val="24"/>
+        </w:rPr>
+        <w:t>Precondition</w:t>
+      </w:r>
+      <w:proofErr w:type="spellEnd"/>
+      <w:r>
+        <w:rPr>
+          <w:rFonts w:ascii="TimesNewRomanPSMT" w:hAnsi="TimesNewRomanPSMT"/>
+          <w:color w:val="000000"/>
+          <w:sz w:val="24"/>
+        </w:rPr>
+        <w:t> :</w:t>
+      </w:r>
+    </w:p>
+    <w:p>
+      <w:pPr>
+        <w:pStyle w:val="Paragraphedeliste"/>
+        <w:numPr>
+          <w:ilvl w:val="2"/>
+          <w:numId w:val="2"/>
+        </w:numPr>
+        <w:spacing w:line="360" w:lineRule="auto"/>
+        <w:rPr>
+          <w:rFonts w:ascii="TimesNewRomanPSMT" w:hAnsi="TimesNewRomanPSMT"/>
+          <w:color w:val="000000"/>
+          <w:sz w:val="24"/>
+        </w:rPr>
+      </w:pPr>
+      <w:r>
+        <w:rPr>
+          <w:rFonts w:ascii="TimesNewRomanPSMT" w:hAnsi="TimesNewRomanPSMT"/>
+          <w:color w:val="000000"/>
+          <w:sz w:val="24"/>
+        </w:rPr>
+        <w:t>Scenarios nominaux :</w:t>
+      </w:r>
+    </w:p>
+    <w:p>
+      <w:pPr>
+        <w:pStyle w:val="Paragraphedeliste"/>
+        <w:numPr>
+          <w:ilvl w:val="2"/>
+          <w:numId w:val="2"/>
+        </w:numPr>
+        <w:spacing w:line="360" w:lineRule="auto"/>
+        <w:rPr>
+          <w:rFonts w:ascii="TimesNewRomanPSMT" w:hAnsi="TimesNewRomanPSMT"/>
+          <w:color w:val="000000"/>
+          <w:sz w:val="24"/>
+        </w:rPr>
+      </w:pPr>
+      <w:r>
+        <w:rPr>
+          <w:rFonts w:ascii="TimesNewRomanPSMT" w:hAnsi="TimesNewRomanPSMT"/>
+          <w:color w:val="000000"/>
+          <w:sz w:val="24"/>
+        </w:rPr>
+        <w:t>Scenarios alternatifs :</w:t>
+      </w:r>
+    </w:p>
+    <w:p>
+      <w:pPr>
+        <w:pStyle w:val="Paragraphedeliste"/>
+        <w:numPr>
+          <w:ilvl w:val="2"/>
+          <w:numId w:val="2"/>
+        </w:numPr>
+        <w:spacing w:line="360" w:lineRule="auto"/>
+        <w:rPr>
+          <w:rFonts w:ascii="TimesNewRomanPSMT" w:hAnsi="TimesNewRomanPSMT"/>
+          <w:color w:val="000000"/>
+          <w:sz w:val="24"/>
+        </w:rPr>
+      </w:pPr>
+      <w:r>
+        <w:rPr>
+          <w:rFonts w:ascii="TimesNewRomanPSMT" w:hAnsi="TimesNewRomanPSMT"/>
+          <w:color w:val="000000"/>
+          <w:sz w:val="24"/>
+        </w:rPr>
+        <w:t>Exceptions :</w:t>
+      </w:r>
+    </w:p>
+    <w:p>
+      <w:pPr>
+        <w:pStyle w:val="Paragraphedeliste"/>
+        <w:numPr>
+          <w:ilvl w:val="2"/>
+          <w:numId w:val="2"/>
+        </w:numPr>
+        <w:spacing w:line="360" w:lineRule="auto"/>
+        <w:rPr>
+          <w:rFonts w:ascii="TimesNewRomanPSMT" w:hAnsi="TimesNewRomanPSMT"/>
+          <w:color w:val="000000"/>
+          <w:sz w:val="24"/>
+        </w:rPr>
+      </w:pPr>
+      <w:r>
+        <w:rPr>
+          <w:rFonts w:ascii="TimesNewRomanPSMT" w:hAnsi="TimesNewRomanPSMT"/>
+          <w:color w:val="000000"/>
+          <w:sz w:val="24"/>
+        </w:rPr>
+        <w:t>Post-condition :</w:t>
+      </w:r>
+    </w:p>
+    <w:p>
+      <w:pPr>
+        <w:pStyle w:val="Paragraphedeliste"/>
+        <w:spacing w:line="360" w:lineRule="auto"/>
+        <w:ind w:left="2160"/>
+        <w:rPr>
+          <w:rFonts w:ascii="TimesNewRomanPSMT" w:hAnsi="TimesNewRomanPSMT"/>
+          <w:color w:val="000000"/>
+          <w:sz w:val="24"/>
+        </w:rPr>
+      </w:pPr>
     </w:p>
     <w:p>
       <w:pPr>
@@ -11288,6 +12018,95 @@
     </w:lvl>
   </w:abstractNum>
   <w:abstractNum w:abstractNumId="3" w15:restartNumberingAfterBreak="0">
+    <w:nsid w:val="45046C32"/>
+    <w:multiLevelType w:val="hybridMultilevel"/>
+    <w:tmpl w:val="7B1C4C72"/>
+    <w:lvl w:ilvl="0" w:tplc="040C000F">
+      <w:start w:val="1"/>
+      <w:numFmt w:val="decimal"/>
+      <w:lvlText w:val="%1."/>
+      <w:lvlJc w:val="left"/>
+      <w:pPr>
+        <w:ind w:left="720" w:hanging="360"/>
+      </w:pPr>
+      <w:rPr>
+        <w:rFonts w:hint="default"/>
+      </w:rPr>
+    </w:lvl>
+    <w:lvl w:ilvl="1" w:tplc="040C0019" w:tentative="1">
+      <w:start w:val="1"/>
+      <w:numFmt w:val="lowerLetter"/>
+      <w:lvlText w:val="%2."/>
+      <w:lvlJc w:val="left"/>
+      <w:pPr>
+        <w:ind w:left="1440" w:hanging="360"/>
+      </w:pPr>
+    </w:lvl>
+    <w:lvl w:ilvl="2" w:tplc="040C001B" w:tentative="1">
+      <w:start w:val="1"/>
+      <w:numFmt w:val="lowerRoman"/>
+      <w:lvlText w:val="%3."/>
+      <w:lvlJc w:val="right"/>
+      <w:pPr>
+        <w:ind w:left="2160" w:hanging="180"/>
+      </w:pPr>
+    </w:lvl>
+    <w:lvl w:ilvl="3" w:tplc="040C000F" w:tentative="1">
+      <w:start w:val="1"/>
+      <w:numFmt w:val="decimal"/>
+      <w:lvlText w:val="%4."/>
+      <w:lvlJc w:val="left"/>
+      <w:pPr>
+        <w:ind w:left="2880" w:hanging="360"/>
+      </w:pPr>
+    </w:lvl>
+    <w:lvl w:ilvl="4" w:tplc="040C0019" w:tentative="1">
+      <w:start w:val="1"/>
+      <w:numFmt w:val="lowerLetter"/>
+      <w:lvlText w:val="%5."/>
+      <w:lvlJc w:val="left"/>
+      <w:pPr>
+        <w:ind w:left="3600" w:hanging="360"/>
+      </w:pPr>
+    </w:lvl>
+    <w:lvl w:ilvl="5" w:tplc="040C001B" w:tentative="1">
+      <w:start w:val="1"/>
+      <w:numFmt w:val="lowerRoman"/>
+      <w:lvlText w:val="%6."/>
+      <w:lvlJc w:val="right"/>
+      <w:pPr>
+        <w:ind w:left="4320" w:hanging="180"/>
+      </w:pPr>
+    </w:lvl>
+    <w:lvl w:ilvl="6" w:tplc="040C000F" w:tentative="1">
+      <w:start w:val="1"/>
+      <w:numFmt w:val="decimal"/>
+      <w:lvlText w:val="%7."/>
+      <w:lvlJc w:val="left"/>
+      <w:pPr>
+        <w:ind w:left="5040" w:hanging="360"/>
+      </w:pPr>
+    </w:lvl>
+    <w:lvl w:ilvl="7" w:tplc="040C0019" w:tentative="1">
+      <w:start w:val="1"/>
+      <w:numFmt w:val="lowerLetter"/>
+      <w:lvlText w:val="%8."/>
+      <w:lvlJc w:val="left"/>
+      <w:pPr>
+        <w:ind w:left="5760" w:hanging="360"/>
+      </w:pPr>
+    </w:lvl>
+    <w:lvl w:ilvl="8" w:tplc="040C001B" w:tentative="1">
+      <w:start w:val="1"/>
+      <w:numFmt w:val="lowerRoman"/>
+      <w:lvlText w:val="%9."/>
+      <w:lvlJc w:val="right"/>
+      <w:pPr>
+        <w:ind w:left="6480" w:hanging="180"/>
+      </w:pPr>
+    </w:lvl>
+  </w:abstractNum>
+  <w:abstractNum w:abstractNumId="4" w15:restartNumberingAfterBreak="0">
     <w:nsid w:val="4BD44B1A"/>
     <w:multiLevelType w:val="hybridMultilevel"/>
     <w:tmpl w:val="1962257E"/>
@@ -11376,7 +12195,7 @@
       </w:pPr>
     </w:lvl>
   </w:abstractNum>
-  <w:abstractNum w:abstractNumId="4" w15:restartNumberingAfterBreak="0">
+  <w:abstractNum w:abstractNumId="5" w15:restartNumberingAfterBreak="0">
     <w:nsid w:val="63B5653E"/>
     <w:multiLevelType w:val="hybridMultilevel"/>
     <w:tmpl w:val="09A456C6"/>
@@ -11392,7 +12211,7 @@
         <w:rFonts w:ascii="Calibri" w:eastAsiaTheme="minorHAnsi" w:hAnsi="Calibri" w:cs="Calibri" w:hint="default"/>
       </w:rPr>
     </w:lvl>
-    <w:lvl w:ilvl="1" w:tplc="040C0003" w:tentative="1">
+    <w:lvl w:ilvl="1" w:tplc="040C0003">
       <w:start w:val="1"/>
       <w:numFmt w:val="bullet"/>
       <w:lvlText w:val="o"/>
@@ -11404,7 +12223,7 @@
         <w:rFonts w:ascii="Courier New" w:hAnsi="Courier New" w:cs="Courier New" w:hint="default"/>
       </w:rPr>
     </w:lvl>
-    <w:lvl w:ilvl="2" w:tplc="040C0005" w:tentative="1">
+    <w:lvl w:ilvl="2" w:tplc="040C0005">
       <w:start w:val="1"/>
       <w:numFmt w:val="bullet"/>
       <w:lvlText w:val=""/>
@@ -11490,10 +12309,10 @@
     </w:lvl>
   </w:abstractNum>
   <w:num w:numId="1">
-    <w:abstractNumId w:val="3"/>
+    <w:abstractNumId w:val="4"/>
   </w:num>
   <w:num w:numId="2">
-    <w:abstractNumId w:val="4"/>
+    <w:abstractNumId w:val="5"/>
   </w:num>
   <w:num w:numId="3">
     <w:abstractNumId w:val="2"/>
@@ -11503,6 +12322,9 @@
   </w:num>
   <w:num w:numId="5">
     <w:abstractNumId w:val="0"/>
+  </w:num>
+  <w:num w:numId="6">
+    <w:abstractNumId w:val="3"/>
   </w:num>
 </w:numbering>
 </file>

</xml_diff>